<commit_message>
Regigerat enligt Martins kommentarer. Färdigställt projektredogörelsen.
</commit_message>
<xml_diff>
--- a/Project-plan.docx
+++ b/Project-plan.docx
@@ -7,25 +7,292 @@
         <w:pStyle w:val="Title"/>
       </w:pPr>
       <w:r>
-        <w:t xml:space="preserve">Project-plan</w:t>
-      </w:r>
-    </w:p>
-    <w:bookmarkStart w:id="24" w:name="introduction"/>
+        <w:t xml:space="preserve">In</w:t>
+      </w:r>
+      <w:r>
+        <w:t xml:space="preserve"> </w:t>
+      </w:r>
+      <w:r>
+        <w:t xml:space="preserve">what</w:t>
+      </w:r>
+      <w:r>
+        <w:t xml:space="preserve"> </w:t>
+      </w:r>
+      <w:r>
+        <w:t xml:space="preserve">trauma</w:t>
+      </w:r>
+      <w:r>
+        <w:t xml:space="preserve"> </w:t>
+      </w:r>
+      <w:r>
+        <w:t xml:space="preserve">patient</w:t>
+      </w:r>
+      <w:r>
+        <w:t xml:space="preserve"> </w:t>
+      </w:r>
+      <w:r>
+        <w:t xml:space="preserve">subgroups</w:t>
+      </w:r>
+      <w:r>
+        <w:t xml:space="preserve"> </w:t>
+      </w:r>
+      <w:r>
+        <w:t xml:space="preserve">are</w:t>
+      </w:r>
+      <w:r>
+        <w:t xml:space="preserve"> </w:t>
+      </w:r>
+      <w:r>
+        <w:t xml:space="preserve">oppotunities</w:t>
+      </w:r>
+      <w:r>
+        <w:t xml:space="preserve"> </w:t>
+      </w:r>
+      <w:r>
+        <w:t xml:space="preserve">for</w:t>
+      </w:r>
+      <w:r>
+        <w:t xml:space="preserve"> </w:t>
+      </w:r>
+      <w:r>
+        <w:t xml:space="preserve">improvement</w:t>
+      </w:r>
+      <w:r>
+        <w:t xml:space="preserve"> </w:t>
+      </w:r>
+      <w:r>
+        <w:t xml:space="preserve">most</w:t>
+      </w:r>
+      <w:r>
+        <w:t xml:space="preserve"> </w:t>
+      </w:r>
+      <w:r>
+        <w:t xml:space="preserve">frequent?</w:t>
+      </w:r>
+    </w:p>
+    <w:p>
+      <w:pPr>
+        <w:pStyle w:val="Author"/>
+      </w:pPr>
+      <w:r>
+        <w:t xml:space="preserve">George</w:t>
+      </w:r>
+      <w:r>
+        <w:t xml:space="preserve"> </w:t>
+      </w:r>
+      <w:r>
+        <w:t xml:space="preserve">Sandelswärd</w:t>
+      </w:r>
+    </w:p>
+    <w:bookmarkStart w:id="20" w:name="abbreviations"/>
     <w:p>
       <w:pPr>
         <w:pStyle w:val="Heading1"/>
       </w:pPr>
       <w:r>
-        <w:t xml:space="preserve">Introduction</w:t>
-      </w:r>
-    </w:p>
-    <w:bookmarkStart w:id="21" w:name="r-markdown"/>
+        <w:t xml:space="preserve">Abbreviations</w:t>
+      </w:r>
+    </w:p>
+    <w:p>
+      <w:pPr>
+        <w:numPr>
+          <w:ilvl w:val="0"/>
+          <w:numId w:val="1001"/>
+        </w:numPr>
+        <w:pStyle w:val="Compact"/>
+      </w:pPr>
+      <w:r>
+        <w:t xml:space="preserve">AIS - Abbreviated Injury Scale</w:t>
+      </w:r>
+    </w:p>
+    <w:p>
+      <w:pPr>
+        <w:numPr>
+          <w:ilvl w:val="0"/>
+          <w:numId w:val="1001"/>
+        </w:numPr>
+        <w:pStyle w:val="Compact"/>
+      </w:pPr>
+      <w:r>
+        <w:t xml:space="preserve">ATLS - Advanced Trauma Life Support</w:t>
+      </w:r>
+    </w:p>
+    <w:p>
+      <w:pPr>
+        <w:numPr>
+          <w:ilvl w:val="0"/>
+          <w:numId w:val="1001"/>
+        </w:numPr>
+        <w:pStyle w:val="Compact"/>
+      </w:pPr>
+      <w:r>
+        <w:t xml:space="preserve">LMIC - Low and middle income countries</w:t>
+      </w:r>
+    </w:p>
+    <w:p>
+      <w:pPr>
+        <w:numPr>
+          <w:ilvl w:val="0"/>
+          <w:numId w:val="1001"/>
+        </w:numPr>
+        <w:pStyle w:val="Compact"/>
+      </w:pPr>
+      <w:r>
+        <w:t xml:space="preserve">M&amp;M - Morbidity and Mortality Conferences</w:t>
+      </w:r>
+    </w:p>
+    <w:p>
+      <w:pPr>
+        <w:numPr>
+          <w:ilvl w:val="0"/>
+          <w:numId w:val="1001"/>
+        </w:numPr>
+        <w:pStyle w:val="Compact"/>
+      </w:pPr>
+      <w:r>
+        <w:t xml:space="preserve">NISS - New Injury Severity Score</w:t>
+      </w:r>
+    </w:p>
+    <w:p>
+      <w:pPr>
+        <w:numPr>
+          <w:ilvl w:val="0"/>
+          <w:numId w:val="1001"/>
+        </w:numPr>
+        <w:pStyle w:val="Compact"/>
+      </w:pPr>
+      <w:r>
+        <w:t xml:space="preserve">OFI - Opportunity for improvement</w:t>
+      </w:r>
+    </w:p>
+    <w:p>
+      <w:pPr>
+        <w:numPr>
+          <w:ilvl w:val="0"/>
+          <w:numId w:val="1001"/>
+        </w:numPr>
+        <w:pStyle w:val="Compact"/>
+      </w:pPr>
+      <w:r>
+        <w:t xml:space="preserve">PTC - Primary Trauma Care</w:t>
+      </w:r>
+    </w:p>
+    <w:p>
+      <w:pPr>
+        <w:numPr>
+          <w:ilvl w:val="0"/>
+          <w:numId w:val="1001"/>
+        </w:numPr>
+        <w:pStyle w:val="Compact"/>
+      </w:pPr>
+      <w:r>
+        <w:t xml:space="preserve">SweTrau - The Swedish trauma registry</w:t>
+      </w:r>
+    </w:p>
+    <w:bookmarkEnd w:id="20"/>
+    <w:bookmarkStart w:id="29" w:name="background"/>
+    <w:p>
+      <w:pPr>
+        <w:pStyle w:val="Heading1"/>
+      </w:pPr>
+      <w:r>
+        <w:t xml:space="preserve">Background</w:t>
+      </w:r>
+    </w:p>
+    <w:p>
+      <w:pPr>
+        <w:pStyle w:val="FirstParagraph"/>
+      </w:pPr>
+      <w:r>
+        <w:t xml:space="preserve">Trauma, defined as the clinical entity composed of physical injury and the body’s associated response.</w:t>
+      </w:r>
+      <w:r>
+        <w:t xml:space="preserve">(1)</w:t>
+      </w:r>
+      <w:r>
+        <w:t xml:space="preserve"> </w:t>
+      </w:r>
+      <w:r>
+        <w:t xml:space="preserve">It is one of the leading causes of mortality and morbidity in the world, representing about 9 % of annual global deaths. Among people under the age of 45 trauma is the most common cause of death. Over the last decade almost 50 million people worldwide have died from trauma.</w:t>
+      </w:r>
+      <w:r>
+        <w:t xml:space="preserve">(2)</w:t>
+      </w:r>
+      <w:r>
+        <w:t xml:space="preserve">.</w:t>
+      </w:r>
+    </w:p>
+    <w:p>
+      <w:pPr>
+        <w:pStyle w:val="BodyText"/>
+      </w:pPr>
+      <w:r>
+        <w:t xml:space="preserve">Not only does trauma represent a large share of the global mortality rate, but studies</w:t>
+      </w:r>
+      <w:r>
+        <w:t xml:space="preserve"> </w:t>
+      </w:r>
+      <w:r>
+        <w:t xml:space="preserve">have also shown a significant difference in outcome depending on where patients are</w:t>
+      </w:r>
+      <w:r>
+        <w:t xml:space="preserve"> </w:t>
+      </w:r>
+      <w:r>
+        <w:t xml:space="preserve">treated. It has for example been shown that trauma patients in Sweden who were</w:t>
+      </w:r>
+      <w:r>
+        <w:t xml:space="preserve"> </w:t>
+      </w:r>
+      <w:r>
+        <w:t xml:space="preserve">treated at a trauma center rather than a non-trauma center have a 41 % lower</w:t>
+      </w:r>
+      <w:r>
+        <w:t xml:space="preserve"> </w:t>
+      </w:r>
+      <w:r>
+        <w:t xml:space="preserve">30-day adjusted mortality rate.</w:t>
+      </w:r>
+      <w:r>
+        <w:t xml:space="preserve"> </w:t>
+      </w:r>
+      <w:r>
+        <w:t xml:space="preserve">(3)</w:t>
+      </w:r>
+    </w:p>
+    <w:p>
+      <w:pPr>
+        <w:pStyle w:val="BodyText"/>
+      </w:pPr>
+      <w:r>
+        <w:t xml:space="preserve">Some studies indicate that the number of trauma-related deaths that potentially could have been prevented are as high as 20 to over 50 %.</w:t>
+      </w:r>
+      <w:r>
+        <w:t xml:space="preserve"> </w:t>
+      </w:r>
+      <w:r>
+        <w:t xml:space="preserve">(4–6)</w:t>
+      </w:r>
+      <w:r>
+        <w:t xml:space="preserve"> </w:t>
+      </w:r>
+      <w:r>
+        <w:t xml:space="preserve">Preventable deaths varies not only between trauma centers and non-trauma centers. There is a significant difference between high income counties and low and middle income countries (LMICs). It is estimated that 2 million lives could be saved annually if LMICs and high income countries had equal fatality numbers for severe injuries.</w:t>
+      </w:r>
+      <w:r>
+        <w:t xml:space="preserve">(7)</w:t>
+      </w:r>
+      <w:r>
+        <w:t xml:space="preserve"> </w:t>
+      </w:r>
+    </w:p>
+    <w:bookmarkStart w:id="21" w:name="X8cc7bd8e84c6275f0e32112c3921aebb5211868"/>
     <w:p>
       <w:pPr>
         <w:pStyle w:val="Heading2"/>
       </w:pPr>
       <w:r>
-        <w:t xml:space="preserve">R Markdown</w:t>
+        <w:t xml:space="preserve">Advanced Trauma Life Support and Primary Trauma Care</w:t>
       </w:r>
     </w:p>
     <w:p>
@@ -33,219 +300,1314 @@
         <w:pStyle w:val="FirstParagraph"/>
       </w:pPr>
       <w:r>
-        <w:t xml:space="preserve">This is an R Markdown document. Markdown is a simple formatting syntax for authoring HTML, PDF, and MS Word documents. For more details on using R Markdown see</w:t>
-      </w:r>
-      <w:r>
-        <w:t xml:space="preserve"> </w:t>
-      </w:r>
-      <w:hyperlink r:id="rId20">
+        <w:t xml:space="preserve">Several different systems are being used in Trauma care.</w:t>
+      </w:r>
+      <w:r>
+        <w:t xml:space="preserve"> </w:t>
+      </w:r>
+      <w:r>
+        <w:t xml:space="preserve">Such as Advanced Trauma Life Support (ATLS) and Primary Trauma Care (PTC),</w:t>
+      </w:r>
+      <w:r>
+        <w:t xml:space="preserve"> </w:t>
+      </w:r>
+      <w:r>
+        <w:t xml:space="preserve">where ATLS is the more established system. The purpose of these systems is to</w:t>
+      </w:r>
+      <w:r>
+        <w:t xml:space="preserve"> </w:t>
+      </w:r>
+      <w:r>
+        <w:t xml:space="preserve">secure a time-efficient, standardized and structured way of treating trauma</w:t>
+      </w:r>
+      <w:r>
+        <w:t xml:space="preserve"> </w:t>
+      </w:r>
+      <w:r>
+        <w:t xml:space="preserve">patients.</w:t>
+      </w:r>
+      <w:r>
+        <w:t xml:space="preserve">(8,9)</w:t>
+      </w:r>
+    </w:p>
+    <w:p>
+      <w:pPr>
+        <w:pStyle w:val="BodyText"/>
+      </w:pPr>
+      <w:r>
+        <w:t xml:space="preserve">ATLS is practiced in over 80 countries and 1 million doctors have gone thru</w:t>
+      </w:r>
+      <w:r>
+        <w:t xml:space="preserve"> </w:t>
+      </w:r>
+      <w:r>
+        <w:t xml:space="preserve">this training.</w:t>
+      </w:r>
+      <w:r>
+        <w:t xml:space="preserve">(8)</w:t>
+      </w:r>
+    </w:p>
+    <w:p>
+      <w:pPr>
+        <w:pStyle w:val="BodyText"/>
+      </w:pPr>
+      <w:r>
+        <w:t xml:space="preserve">PTC is also used in over 80 countries, however more</w:t>
+      </w:r>
+      <w:r>
+        <w:t xml:space="preserve"> </w:t>
+      </w:r>
+      <w:r>
+        <w:t xml:space="preserve">frequently in low and middle-income countries. One reason for this could be that</w:t>
+      </w:r>
+      <w:r>
+        <w:t xml:space="preserve"> </w:t>
+      </w:r>
+      <w:r>
+        <w:t xml:space="preserve">the PTC program is free while ATLS is not.</w:t>
+      </w:r>
+      <w:r>
+        <w:t xml:space="preserve">(9)</w:t>
+      </w:r>
+    </w:p>
+    <w:bookmarkEnd w:id="21"/>
+    <w:bookmarkStart w:id="22" w:name="new-injury-severity-score"/>
+    <w:p>
+      <w:pPr>
+        <w:pStyle w:val="Heading2"/>
+      </w:pPr>
+      <w:r>
+        <w:t xml:space="preserve">New Injury Severity Score</w:t>
+      </w:r>
+    </w:p>
+    <w:p>
+      <w:pPr>
+        <w:pStyle w:val="FirstParagraph"/>
+      </w:pPr>
+      <w:r>
+        <w:t xml:space="preserve">The NISS is an anatomic severity scale developed to assess multiple-injured patients. The NISS score a patient get is based on the Abbreviated Injury Scale (AIS) points from the injured body regions. The higher NISS score the more serious injury the patients suffers from.</w:t>
+      </w:r>
+      <w:r>
+        <w:t xml:space="preserve">(10)</w:t>
+      </w:r>
+    </w:p>
+    <w:p>
+      <w:pPr>
+        <w:pStyle w:val="BodyText"/>
+      </w:pPr>
+      <w:r>
+        <w:t xml:space="preserve">NISS takes injuries in 6 different body regions into account. Those are head/neck, face, chest, abdomen, extremiteis and external. The NISS is the sum of the squares of the highest AIS codes in these regions, meaning that all three injuries can be in the same region or in separate regions. AIS can vary from 1-5, and the NISS from 1-75.</w:t>
+      </w:r>
+      <w:r>
+        <w:t xml:space="preserve">(10)</w:t>
+      </w:r>
+    </w:p>
+    <w:bookmarkEnd w:id="22"/>
+    <w:bookmarkStart w:id="23" w:name="trauma-registry"/>
+    <w:p>
+      <w:pPr>
+        <w:pStyle w:val="Heading2"/>
+      </w:pPr>
+      <w:r>
+        <w:t xml:space="preserve">Trauma registry</w:t>
+      </w:r>
+    </w:p>
+    <w:p>
+      <w:pPr>
+        <w:pStyle w:val="FirstParagraph"/>
+      </w:pPr>
+      <w:r>
+        <w:t xml:space="preserve">In Sweden there is a national trauma registry (SweTrau) holding records of trauma cases from 48 out of 49 hospitals who recieves major trauma. To meet the inclusions criterias for SweTrau you must be over 15 years of age, been exposed to a traumatic event leading to trauma team activation, or have a NISS over 15 without trauma team activation. Or patients moved to a hospital within 7 days of a traumatic event with NISS over 15.</w:t>
+      </w:r>
+      <w:r>
+        <w:t xml:space="preserve"> </w:t>
+      </w:r>
+      <w:r>
+        <w:t xml:space="preserve">(11)</w:t>
+      </w:r>
+    </w:p>
+    <w:bookmarkEnd w:id="23"/>
+    <w:bookmarkStart w:id="24" w:name="morbidity-and-mortality-conferences"/>
+    <w:p>
+      <w:pPr>
+        <w:pStyle w:val="Heading2"/>
+      </w:pPr>
+      <w:r>
+        <w:t xml:space="preserve">Morbidity and Mortality Conferences</w:t>
+      </w:r>
+    </w:p>
+    <w:p>
+      <w:pPr>
+        <w:pStyle w:val="FirstParagraph"/>
+      </w:pPr>
+      <w:r>
+        <w:t xml:space="preserve">An important part of trauma care evaluation and improvement is Mortality and Morbidity Conferences (M&amp;M). This is a multidisciplinary conference with representatives from all medical specialties and professions in the trauma team. The purpose of M&amp;M is to learn from the care provided, identify opportunities for improvements, and implement corrective actions.</w:t>
+      </w:r>
+      <w:r>
+        <w:t xml:space="preserve">(12)</w:t>
+      </w:r>
+      <w:r>
+        <w:t xml:space="preserve"> </w:t>
+      </w:r>
+      <w:r>
+        <w:t xml:space="preserve">As it is not possible to analyze every trauma case in detail audit filters are often used to decide which cases that are to be reviewed at M&amp;M. Such audit filter can be time frames in which a test should be taken or a specific treatment provided.</w:t>
+      </w:r>
+      <w:r>
+        <w:t xml:space="preserve">(13)</w:t>
+      </w:r>
+      <w:r>
+        <w:t xml:space="preserve">.</w:t>
+      </w:r>
+      <w:r>
+        <w:t xml:space="preserve"> </w:t>
+      </w:r>
+    </w:p>
+    <w:bookmarkEnd w:id="24"/>
+    <w:bookmarkStart w:id="25" w:name="oppotrunity-for-improvement"/>
+    <w:p>
+      <w:pPr>
+        <w:pStyle w:val="Heading2"/>
+      </w:pPr>
+      <w:r>
+        <w:t xml:space="preserve">Oppotrunity for improvement</w:t>
+      </w:r>
+    </w:p>
+    <w:p>
+      <w:pPr>
+        <w:pStyle w:val="FirstParagraph"/>
+      </w:pPr>
+      <w:r>
+        <w:t xml:space="preserve">Whether there is opportunity for improvement for a specific case or not is decided during M&amp;M where selected trauma casees are reviewed. Opportunity for improvement (OFI) is defined as when the trauma care for a patient does not match the best practice guidelines in at least one aspect.</w:t>
+      </w:r>
+      <w:r>
+        <w:t xml:space="preserve">(14)</w:t>
+      </w:r>
+    </w:p>
+    <w:p>
+      <w:pPr>
+        <w:pStyle w:val="BodyText"/>
+      </w:pPr>
+      <w:r>
+        <w:t xml:space="preserve">OFI can be a more nuanced measure for trauma care improvement than the more established terms preventable deaths and non preventable deaths. This is because there can be OFI in a case where a patient has died, even if the death was not preventable.</w:t>
+      </w:r>
+      <w:r>
+        <w:t xml:space="preserve">(15)</w:t>
+      </w:r>
+      <w:r>
+        <w:t xml:space="preserve"> </w:t>
+      </w:r>
+      <w:r>
+        <w:t xml:space="preserve">Furthermore there is no consensus for classification of preventable and non preventable death, leading authors to use different classifications.</w:t>
+      </w:r>
+      <w:r>
+        <w:t xml:space="preserve">(16)</w:t>
+      </w:r>
+      <w:r>
+        <w:t xml:space="preserve">. The term OFI also has the advantage over the term preventable death by sounding more positive and encouraging, preventing review board members from having to classify colleagues patient care as inappropriate.</w:t>
+      </w:r>
+      <w:r>
+        <w:t xml:space="preserve">(14)</w:t>
+      </w:r>
+    </w:p>
+    <w:bookmarkEnd w:id="25"/>
+    <w:bookmarkStart w:id="26" w:name="trauma-subgroups"/>
+    <w:p>
+      <w:pPr>
+        <w:pStyle w:val="Heading2"/>
+      </w:pPr>
+      <w:r>
+        <w:t xml:space="preserve">Trauma subgroups</w:t>
+      </w:r>
+    </w:p>
+    <w:p>
+      <w:pPr>
+        <w:pStyle w:val="FirstParagraph"/>
+      </w:pPr>
+      <w:r>
+        <w:t xml:space="preserve">Since trauma patients is a heterogeneous group, it is important to have a</w:t>
+      </w:r>
+      <w:r>
+        <w:t xml:space="preserve"> </w:t>
+      </w:r>
+      <w:r>
+        <w:t xml:space="preserve">sufficient understanding of OFIs for different trauma subgroups.</w:t>
+      </w:r>
+      <w:r>
+        <w:t xml:space="preserve">(17)</w:t>
+      </w:r>
+      <w:r>
+        <w:t xml:space="preserve">. Some examples of subgroups are men and women, blunt and penetrating trauma, geriatric, major and minor trauma and traumatic brain injury.</w:t>
+      </w:r>
+      <w:r>
+        <w:t xml:space="preserve">(18)</w:t>
+      </w:r>
+    </w:p>
+    <w:p>
+      <w:pPr>
+        <w:pStyle w:val="BodyText"/>
+      </w:pPr>
+      <w:r>
+        <w:t xml:space="preserve">In Sweden almost two thirds of trauma patients are men and just over 60% are in the age between 18-64. For example, traumatic injuries from stabbing and from shooting violence are more common in men while women are over represented in fall traumas. There is a lot of existing data about subgroups regarding transportation time to hospital, NISS score at the Emergency department, rehabilitation, morbidity and mortality rate and so on.</w:t>
+      </w:r>
+      <w:r>
+        <w:t xml:space="preserve"> </w:t>
+      </w:r>
+      <w:r>
+        <w:t xml:space="preserve">(18)</w:t>
+      </w:r>
+    </w:p>
+    <w:bookmarkEnd w:id="26"/>
+    <w:bookmarkStart w:id="27" w:name="knowledge-gap"/>
+    <w:p>
+      <w:pPr>
+        <w:pStyle w:val="Heading2"/>
+      </w:pPr>
+      <w:r>
+        <w:t xml:space="preserve">Knowledge gap</w:t>
+      </w:r>
+    </w:p>
+    <w:p>
+      <w:pPr>
+        <w:pStyle w:val="FirstParagraph"/>
+      </w:pPr>
+      <w:r>
+        <w:t xml:space="preserve">Despite having all this data about the trauma patients it is poorly understood whether different subgroups have greater opportunities for improvement (OFI) than others. The most common cause of death after injury is hemorrhage. Among these patients, problem in decision making, technical skills and making decisions between surgery and radiology were some of the areas were OFIs were found.</w:t>
+      </w:r>
+      <w:r>
+        <w:t xml:space="preserve">(19)</w:t>
+      </w:r>
+      <w:r>
+        <w:t xml:space="preserve"> </w:t>
+      </w:r>
+      <w:r>
+        <w:t xml:space="preserve">However we do not know whether the same OFI areas apply for the trauma subgroups, or in what frequency.</w:t>
+      </w:r>
+      <w:r>
+        <w:t xml:space="preserve"> </w:t>
+      </w:r>
+    </w:p>
+    <w:bookmarkEnd w:id="27"/>
+    <w:bookmarkStart w:id="28" w:name="aim"/>
+    <w:p>
+      <w:pPr>
+        <w:pStyle w:val="Heading2"/>
+      </w:pPr>
+      <w:r>
+        <w:t xml:space="preserve">Aim</w:t>
+      </w:r>
+    </w:p>
+    <w:p>
+      <w:pPr>
+        <w:pStyle w:val="FirstParagraph"/>
+      </w:pPr>
+      <w:r>
+        <w:t xml:space="preserve">In this study we aim to assess the frequency of opportunity for improvement in the following important clinical subgroups: men and women, blunt and penetrating injuries, minor and major trauma, and across body regions injured.</w:t>
+      </w:r>
+    </w:p>
+    <w:bookmarkEnd w:id="28"/>
+    <w:bookmarkEnd w:id="29"/>
+    <w:bookmarkStart w:id="34" w:name="methods"/>
+    <w:p>
+      <w:pPr>
+        <w:pStyle w:val="Heading1"/>
+      </w:pPr>
+      <w:r>
+        <w:t xml:space="preserve">Methods</w:t>
+      </w:r>
+    </w:p>
+    <w:bookmarkStart w:id="30" w:name="study-design"/>
+    <w:p>
+      <w:pPr>
+        <w:pStyle w:val="Heading2"/>
+      </w:pPr>
+      <w:r>
+        <w:t xml:space="preserve">Study design</w:t>
+      </w:r>
+    </w:p>
+    <w:p>
+      <w:pPr>
+        <w:pStyle w:val="FirstParagraph"/>
+      </w:pPr>
+      <w:r>
+        <w:t xml:space="preserve">This is a registry based cohort study that uses data from two different Swedish</w:t>
+      </w:r>
+      <w:r>
+        <w:t xml:space="preserve"> </w:t>
+      </w:r>
+      <w:r>
+        <w:t xml:space="preserve">trauma registries.</w:t>
+      </w:r>
+    </w:p>
+    <w:p>
+      <w:pPr>
+        <w:pStyle w:val="BodyText"/>
+      </w:pPr>
+      <w:r>
+        <w:t xml:space="preserve">The first registry is the Trauma registry at the Karolinska University Hospital</w:t>
+      </w:r>
+      <w:r>
+        <w:t xml:space="preserve"> </w:t>
+      </w:r>
+      <w:r>
+        <w:t xml:space="preserve">in Solna, which includes about 21000 patients between the years 2012 and 2021.</w:t>
+      </w:r>
+    </w:p>
+    <w:p>
+      <w:pPr>
+        <w:pStyle w:val="BodyText"/>
+      </w:pPr>
+      <w:r>
+        <w:t xml:space="preserve">The second registry is the the trauma Quality Database which is a subset of the trauma registry and includes about 2200 patients selected for review between 2014 and 2021. The trauma care quality database includes details and conclusions from the M&amp;M.</w:t>
+      </w:r>
+    </w:p>
+    <w:p>
+      <w:pPr>
+        <w:pStyle w:val="BodyText"/>
+      </w:pPr>
+      <w:r>
+        <w:t xml:space="preserve">By linking these databases together the opportunity for improvement in the trauma</w:t>
+      </w:r>
+      <w:r>
+        <w:t xml:space="preserve"> </w:t>
+      </w:r>
+      <w:r>
+        <w:t xml:space="preserve">subgroups mentioned in the introduction will be assessed.</w:t>
+      </w:r>
+    </w:p>
+    <w:bookmarkEnd w:id="30"/>
+    <w:bookmarkStart w:id="31" w:name="setting"/>
+    <w:p>
+      <w:pPr>
+        <w:pStyle w:val="Heading2"/>
+      </w:pPr>
+      <w:r>
+        <w:t xml:space="preserve">Setting</w:t>
+      </w:r>
+    </w:p>
+    <w:p>
+      <w:pPr>
+        <w:pStyle w:val="FirstParagraph"/>
+      </w:pPr>
+      <w:r>
+        <w:t xml:space="preserve">The Karolinska University Hospital in Solna, Stockholm, is the leading trauma center in Sweden, and ranked as one of the best hospitals in the world</w:t>
+      </w:r>
+      <w:r>
+        <w:t xml:space="preserve">. The hospital is also a level 1 trauma center.</w:t>
+      </w:r>
+      <w:r>
+        <w:t xml:space="preserve">(20)</w:t>
+      </w:r>
+      <w:r>
+        <w:t xml:space="preserve"> </w:t>
+      </w:r>
+      <w:r>
+        <w:t xml:space="preserve">The Trauma department at the Karolinska University Hospital in Solna handles about 1800 trauma cases every year, out of which about 200 are children. KUH</w:t>
+      </w:r>
+      <w:r>
+        <w:t xml:space="preserve"> </w:t>
+      </w:r>
+      <w:r>
+        <w:t xml:space="preserve">is the primary trauma center for a population of 2,8 million people.</w:t>
+      </w:r>
+      <w:r>
+        <w:t xml:space="preserve">(21)</w:t>
+      </w:r>
+    </w:p>
+    <w:p>
+      <w:pPr>
+        <w:pStyle w:val="BodyText"/>
+      </w:pPr>
+      <w:r>
+        <w:t xml:space="preserve">Trauma patients are divided into priority one and two by the paramedics using certain criteria, such as trauma mechanism, GCS points and blood pressure. To Karolinska Solna only those who are classified as a priority one by the pre hospital professionals are admitted.</w:t>
+      </w:r>
+      <w:r>
+        <w:t xml:space="preserve"> </w:t>
+      </w:r>
+      <w:r>
+        <w:t xml:space="preserve">(22)</w:t>
+      </w:r>
+    </w:p>
+    <w:p>
+      <w:pPr>
+        <w:pStyle w:val="BodyText"/>
+      </w:pPr>
+      <w:r>
+        <w:t xml:space="preserve">A trauma priority one is considered directly life threatening. Therefore when arriving to Karolinska Solna every patient is taken care of by a full trauma team. This team consists of a trauma leader who is a general surgeon or a resident in general surgery and an anesthetist with a nurse specialized in anesthesiology. The team also has an orthopedic surgeon, radiologist, radiology nurse, emergency medicine nurse, surgical nurse and assistant nurses.</w:t>
+      </w:r>
+      <w:r>
+        <w:t xml:space="preserve">(22)</w:t>
+      </w:r>
+    </w:p>
+    <w:p>
+      <w:pPr>
+        <w:pStyle w:val="BodyText"/>
+      </w:pPr>
+      <w:r>
+        <w:t xml:space="preserve">At KUH all trauma patients are included in the KUH trauma registry. The KUH trauma registry is a part of the Swedish Trauma Registry, with the same eligibility criteria. Audit filters then identify certain trauma cases in which the care might have deviated from the golden standard treatment based on different criteria. Such criteria are GCS 8 or less but the patient was not intubated, time to CT longer than 20 minutes, time to Surgery and so on. Then a manual selection is done by a nurse, during which some cases are removed from the group of potential OFI cases because obvious reasons for the deviation can be found. The patients who are then left are discussed at a M&amp;M where doctors and nurses from several specialties participate. At this conference every case is reviewed. When OFI is found in a case, that specific OFI is described in the trauma quality database. Then it is recoded as</w:t>
+      </w:r>
+      <w:r>
+        <w:t xml:space="preserve"> </w:t>
+      </w:r>
+      <w:r>
+        <w:t xml:space="preserve">“</w:t>
+      </w:r>
+      <w:r>
+        <w:t xml:space="preserve">Yes, at least one OFI identified</w:t>
+      </w:r>
+      <w:r>
+        <w:t xml:space="preserve">”</w:t>
+      </w:r>
+      <w:r>
+        <w:t xml:space="preserve"> </w:t>
+      </w:r>
+      <w:r>
+        <w:t xml:space="preserve">or</w:t>
+      </w:r>
+      <w:r>
+        <w:t xml:space="preserve"> </w:t>
+      </w:r>
+      <w:r>
+        <w:t xml:space="preserve">“</w:t>
+      </w:r>
+      <w:r>
+        <w:t xml:space="preserve">No, no OFIs identified</w:t>
+      </w:r>
+      <w:r>
+        <w:t xml:space="preserve">”</w:t>
+      </w:r>
+    </w:p>
+    <w:bookmarkEnd w:id="31"/>
+    <w:bookmarkStart w:id="32" w:name="variables-and-data-sourcesmeasurements"/>
+    <w:p>
+      <w:pPr>
+        <w:pStyle w:val="Heading2"/>
+      </w:pPr>
+      <w:r>
+        <w:t xml:space="preserve">Variables and data sources/measurements</w:t>
+      </w:r>
+    </w:p>
+    <w:p>
+      <w:pPr>
+        <w:pStyle w:val="FirstParagraph"/>
+      </w:pPr>
+      <w:r>
+        <w:t xml:space="preserve">The data from the trauma registries were analyzed for OFI in seperate cohorts. The cohorts were: men and women, blunt and penetrating injuries, minor and major trauma ,and across body regions injured. The location of injuries will be analyzed based on AIS codes and AIS scores will be used to gruop patients into fitting cohorts.</w:t>
+      </w:r>
+      <w:r>
+        <w:t xml:space="preserve"> </w:t>
+      </w:r>
+      <w:r>
+        <w:t xml:space="preserve">OFI was treated as a binary variable, with</w:t>
+      </w:r>
+      <w:r>
+        <w:t xml:space="preserve"> </w:t>
+      </w:r>
+      <w:r>
+        <w:t xml:space="preserve">“</w:t>
+      </w:r>
+      <w:r>
+        <w:t xml:space="preserve">yes</w:t>
+      </w:r>
+      <w:r>
+        <w:t xml:space="preserve">”</w:t>
+      </w:r>
+      <w:r>
+        <w:t xml:space="preserve"> </w:t>
+      </w:r>
+      <w:r>
+        <w:t xml:space="preserve">and</w:t>
+      </w:r>
+      <w:r>
+        <w:t xml:space="preserve"> </w:t>
+      </w:r>
+      <w:r>
+        <w:t xml:space="preserve">“</w:t>
+      </w:r>
+      <w:r>
+        <w:t xml:space="preserve">no</w:t>
+      </w:r>
+      <w:r>
+        <w:t xml:space="preserve">”</w:t>
+      </w:r>
+      <w:r>
+        <w:t xml:space="preserve"> </w:t>
+      </w:r>
+      <w:r>
+        <w:t xml:space="preserve">as the only possible outcome. For the M&amp;M conference to put a</w:t>
+      </w:r>
+      <w:r>
+        <w:t xml:space="preserve"> </w:t>
+      </w:r>
+      <w:r>
+        <w:t xml:space="preserve">“</w:t>
+      </w:r>
+      <w:r>
+        <w:t xml:space="preserve">yes</w:t>
+      </w:r>
+      <w:r>
+        <w:t xml:space="preserve">”</w:t>
+      </w:r>
+      <w:r>
+        <w:t xml:space="preserve"> </w:t>
+      </w:r>
+      <w:r>
+        <w:t xml:space="preserve">in the OFI section at at least one of the following areas needed to differ from the best practice guidelines for trauma care: emergency department triage; tertiary survey; processing; communication; time to computed tomography; time to surgical intervention; level of physician and nursing competency; level of care; neurosurgical intervention; hospital staff routine; resource management; logistics and technology; overall management and documentation.</w:t>
+      </w:r>
+    </w:p>
+    <w:bookmarkEnd w:id="32"/>
+    <w:bookmarkStart w:id="33" w:name="bias"/>
+    <w:p>
+      <w:pPr>
+        <w:pStyle w:val="Heading2"/>
+      </w:pPr>
+      <w:r>
+        <w:t xml:space="preserve">Bias</w:t>
+      </w:r>
+    </w:p>
+    <w:p>
+      <w:pPr>
+        <w:pStyle w:val="FirstParagraph"/>
+      </w:pPr>
+      <w:r>
+        <w:t xml:space="preserve">To prevent research bias all data will be scrambled while used to write the analysis model.</w:t>
+      </w:r>
+    </w:p>
+    <w:bookmarkEnd w:id="33"/>
+    <w:bookmarkEnd w:id="34"/>
+    <w:bookmarkStart w:id="35" w:name="ethical-considerations"/>
+    <w:p>
+      <w:pPr>
+        <w:pStyle w:val="Heading1"/>
+      </w:pPr>
+      <w:r>
+        <w:t xml:space="preserve">Ethical considerations</w:t>
+      </w:r>
+    </w:p>
+    <w:p>
+      <w:pPr>
+        <w:pStyle w:val="FirstParagraph"/>
+      </w:pPr>
+      <w:r>
+        <w:t xml:space="preserve">People who are included in the registers we use have not given their concent. However measures have been taken to prevent personal information to leaked about the patients. For example all data was scrambled for as long as possible, and to get access to the unscrambled data a VPN had to be used.</w:t>
+      </w:r>
+    </w:p>
+    <w:p>
+      <w:pPr>
+        <w:pStyle w:val="BodyText"/>
+      </w:pPr>
+      <w:r>
+        <w:t xml:space="preserve">This is a study based on data from severely injured and deceased people. But since trauma patients were the patient group that needed to be studied, no other patient group would have been sufficient.</w:t>
+      </w:r>
+    </w:p>
+    <w:p>
+      <w:pPr>
+        <w:pStyle w:val="BodyText"/>
+      </w:pPr>
+      <w:r>
+        <w:t xml:space="preserve">As this is a registry based study no interventions were made that could effect the patients.</w:t>
+      </w:r>
+    </w:p>
+    <w:p>
+      <w:pPr>
+        <w:pStyle w:val="BodyText"/>
+      </w:pPr>
+      <w:r>
+        <w:t xml:space="preserve">Possible benefits from these type of studies are the possibility that the result can improve the trauma care and by that decrease morbidity and hopefully save lives. Therefore the possible benefits exceeds the risks.</w:t>
+      </w:r>
+    </w:p>
+    <w:p>
+      <w:pPr>
+        <w:pStyle w:val="BodyText"/>
+      </w:pPr>
+      <w:r>
+        <w:t xml:space="preserve">Ethical permission has been granted for this project. Dnr number for this permission is 2021-02541 and 2021-0253.</w:t>
+      </w:r>
+    </w:p>
+    <w:bookmarkEnd w:id="35"/>
+    <w:bookmarkStart w:id="36" w:name="Xbbcf5df9fab4aafebd80fd16eb5edfc2be5e378"/>
+    <w:p>
+      <w:pPr>
+        <w:pStyle w:val="Heading1"/>
+      </w:pPr>
+      <w:r>
+        <w:t xml:space="preserve">En skriftlig redogörelse av projektets utveckling</w:t>
+      </w:r>
+    </w:p>
+    <w:p>
+      <w:pPr>
+        <w:pStyle w:val="FirstParagraph"/>
+      </w:pPr>
+      <w:r>
+        <w:t xml:space="preserve">All data är redan insamlad från start och finns tillgängliga i de register som beskrivs i projektredogörelsen. Datan kommer delas in efter olika trauma-subgrupper. De variabler som kommer användas är</w:t>
+      </w:r>
+      <w:r>
+        <w:t xml:space="preserve"> </w:t>
+      </w:r>
+      <w:r>
+        <w:t xml:space="preserve">“</w:t>
+      </w:r>
+      <w:r>
+        <w:t xml:space="preserve">Ja</w:t>
+      </w:r>
+      <w:r>
+        <w:t xml:space="preserve">”</w:t>
+      </w:r>
+      <w:r>
+        <w:t xml:space="preserve"> </w:t>
+      </w:r>
+      <w:r>
+        <w:t xml:space="preserve">där det finns</w:t>
+      </w:r>
+      <w:r>
+        <w:t xml:space="preserve"> </w:t>
+      </w:r>
+      <w:r>
+        <w:t xml:space="preserve">“</w:t>
+      </w:r>
+      <w:r>
+        <w:t xml:space="preserve">Opportunity for improvement</w:t>
+      </w:r>
+      <w:r>
+        <w:t xml:space="preserve">”</w:t>
+      </w:r>
+      <w:r>
+        <w:t xml:space="preserve"> </w:t>
+      </w:r>
+      <w:r>
+        <w:t xml:space="preserve">samt</w:t>
+      </w:r>
+      <w:r>
+        <w:t xml:space="preserve"> </w:t>
+      </w:r>
+      <w:r>
+        <w:t xml:space="preserve">“</w:t>
+      </w:r>
+      <w:r>
+        <w:t xml:space="preserve">nej</w:t>
+      </w:r>
+      <w:r>
+        <w:t xml:space="preserve">”</w:t>
+      </w:r>
+      <w:r>
+        <w:t xml:space="preserve"> </w:t>
+      </w:r>
+      <w:r>
+        <w:t xml:space="preserve">där det inte finns “opportunity for improvement.</w:t>
+      </w:r>
+    </w:p>
+    <w:p>
+      <w:pPr>
+        <w:pStyle w:val="BodyText"/>
+      </w:pPr>
+      <w:r>
+        <w:t xml:space="preserve">Hittills har jag</w:t>
+      </w:r>
+      <w:r>
+        <w:t xml:space="preserve"> </w:t>
+      </w:r>
+      <w:r>
+        <w:t xml:space="preserve">- Läst in mig på ämnet</w:t>
+      </w:r>
+      <w:r>
+        <w:t xml:space="preserve"> </w:t>
+      </w:r>
+      <w:r>
+        <w:t xml:space="preserve">- Skrivit Introduktion</w:t>
+      </w:r>
+      <w:r>
+        <w:t xml:space="preserve"> </w:t>
+      </w:r>
+      <w:r>
+        <w:t xml:space="preserve">- Påbörjat materiela och metod</w:t>
+      </w:r>
+      <w:r>
+        <w:t xml:space="preserve"> </w:t>
+      </w:r>
+      <w:r>
+        <w:t xml:space="preserve">- Börjat sätta mig in i R som är det program som kommer användas för att sammanställa data.</w:t>
+      </w:r>
+      <w:r>
+        <w:t xml:space="preserve"> </w:t>
+      </w:r>
+      <w:r>
+        <w:t xml:space="preserve">- Genomfört en online-utbildning inom R.</w:t>
+      </w:r>
+      <w:r>
+        <w:t xml:space="preserve"> </w:t>
+      </w:r>
+      <w:r>
+        <w:t xml:space="preserve">- Laddat ner all data till Rstudio</w:t>
+      </w:r>
+      <w:r>
+        <w:t xml:space="preserve"> </w:t>
+      </w:r>
+      <w:r>
+        <w:t xml:space="preserve">- Börjat programmera filter som tar ut den data som jag kommer behöva använda.</w:t>
+      </w:r>
+    </w:p>
+    <w:p>
+      <w:pPr>
+        <w:pStyle w:val="BodyText"/>
+      </w:pPr>
+      <w:r>
+        <w:t xml:space="preserve">Datan kommer presenteras i en tabell med de aktuella subgrupperna. Där kommer det beräknas i vilken usträkning det finns OFI hos varje individuell subgrupp. Det kommer även redovisas hur skillnaderna mellan de olika subgrupperna ser ut.</w:t>
+      </w:r>
+    </w:p>
+    <w:p>
+      <w:pPr>
+        <w:pStyle w:val="BodyText"/>
+      </w:pPr>
+      <w:r>
+        <w:t xml:space="preserve">Ingen reservplan behövs enligt handledare då all data finns insamlad. Handledaren har haft sudenter som gjort liknande projekt tidigare och han bedömer risken för att projektet inte går att genomföra som planerat som minimal.</w:t>
+      </w:r>
+    </w:p>
+    <w:bookmarkEnd w:id="36"/>
+    <w:bookmarkStart w:id="61" w:name="references"/>
+    <w:p>
+      <w:pPr>
+        <w:pStyle w:val="Heading1"/>
+      </w:pPr>
+      <w:r>
+        <w:t xml:space="preserve">References</w:t>
+      </w:r>
+    </w:p>
+    <w:bookmarkStart w:id="60" w:name="refs"/>
+    <w:bookmarkStart w:id="37" w:name="ref-Gerdin"/>
+    <w:p>
+      <w:pPr>
+        <w:pStyle w:val="Bibliography"/>
+      </w:pPr>
+      <w:r>
+        <w:t xml:space="preserve">1.</w:t>
+      </w:r>
+      <w:r>
+        <w:t xml:space="preserve"> </w:t>
+      </w:r>
+      <w:r>
+        <w:t xml:space="preserve">	</w:t>
+      </w:r>
+      <w:r>
+        <w:t xml:space="preserve">Https://openarchive.ki.se/xmlui/handle/10616/44832.</w:t>
+      </w:r>
+      <w:r>
+        <w:t xml:space="preserve"> </w:t>
+      </w:r>
+    </w:p>
+    <w:bookmarkEnd w:id="37"/>
+    <w:bookmarkStart w:id="38" w:name="X0ab7df5dccf98d4ad9dfc358fa291c9dfc6720e"/>
+    <w:p>
+      <w:pPr>
+        <w:pStyle w:val="Bibliography"/>
+      </w:pPr>
+      <w:r>
+        <w:t xml:space="preserve">2.</w:t>
+      </w:r>
+      <w:r>
+        <w:t xml:space="preserve"> </w:t>
+      </w:r>
+      <w:r>
+        <w:t xml:space="preserve">	</w:t>
+      </w:r>
+      <w:r>
+        <w:t xml:space="preserve">GBD 2017 Causes of Death Collaborators. Global, regional, and national age-sex-specific mortality for 282 causes of death in 195 countries and territories, 1980-2017: A systematic analysis for the global burden of disease study 2017. Lancet. 2018 Nov;392(10159):1736–88.</w:t>
+      </w:r>
+      <w:r>
+        <w:t xml:space="preserve"> </w:t>
+      </w:r>
+    </w:p>
+    <w:bookmarkEnd w:id="38"/>
+    <w:bookmarkStart w:id="39" w:name="ref-Candefjord2022-pe"/>
+    <w:p>
+      <w:pPr>
+        <w:pStyle w:val="Bibliography"/>
+      </w:pPr>
+      <w:r>
+        <w:t xml:space="preserve">3.</w:t>
+      </w:r>
+      <w:r>
+        <w:t xml:space="preserve"> </w:t>
+      </w:r>
+      <w:r>
+        <w:t xml:space="preserve">	</w:t>
+      </w:r>
+      <w:r>
+        <w:t xml:space="preserve">Candefjord S, Asker L, Caragounis E-C. Mortality of trauma patients treated at trauma centers compared to non-trauma centers in sweden: A retrospective study. Eur J Trauma Emerg Surg. 2022 Feb;48(1):525–36.</w:t>
+      </w:r>
+      <w:r>
+        <w:t xml:space="preserve"> </w:t>
+      </w:r>
+    </w:p>
+    <w:bookmarkEnd w:id="39"/>
+    <w:bookmarkStart w:id="40" w:name="ref-Drake2020-kx"/>
+    <w:p>
+      <w:pPr>
+        <w:pStyle w:val="Bibliography"/>
+      </w:pPr>
+      <w:r>
+        <w:t xml:space="preserve">4.</w:t>
+      </w:r>
+      <w:r>
+        <w:t xml:space="preserve"> </w:t>
+      </w:r>
+      <w:r>
+        <w:t xml:space="preserve">	</w:t>
+      </w:r>
+      <w:r>
+        <w:t xml:space="preserve">Drake SA, Holcomb JB, Yang Y, Thetford C, Myers L, Brock M, et al. Establishing a regional trauma preventable/potentially preventable death rate. Ann Surg. 2020 Feb;271(2):375–82.</w:t>
+      </w:r>
+      <w:r>
+        <w:t xml:space="preserve"> </w:t>
+      </w:r>
+    </w:p>
+    <w:bookmarkEnd w:id="40"/>
+    <w:bookmarkStart w:id="41" w:name="ref-Ray2016-jo"/>
+    <w:p>
+      <w:pPr>
+        <w:pStyle w:val="Bibliography"/>
+      </w:pPr>
+      <w:r>
+        <w:t xml:space="preserve">5.</w:t>
+      </w:r>
+      <w:r>
+        <w:t xml:space="preserve"> </w:t>
+      </w:r>
+      <w:r>
+        <w:t xml:space="preserve">	</w:t>
+      </w:r>
+      <w:r>
+        <w:t xml:space="preserve">Ray JJ, Meizoso JP, Satahoo SS, Davis JS, Van Haren RM, Dermer H, et al. Potentially preventable prehospital deaths from motor vehicle collisions. Traffic Inj Prev. 2016 Oct;17(7):676–80.</w:t>
+      </w:r>
+      <w:r>
+        <w:t xml:space="preserve"> </w:t>
+      </w:r>
+    </w:p>
+    <w:bookmarkEnd w:id="41"/>
+    <w:bookmarkStart w:id="42" w:name="ref-Ghorbani2018-dh"/>
+    <w:p>
+      <w:pPr>
+        <w:pStyle w:val="Bibliography"/>
+      </w:pPr>
+      <w:r>
+        <w:t xml:space="preserve">6.</w:t>
+      </w:r>
+      <w:r>
+        <w:t xml:space="preserve"> </w:t>
+      </w:r>
+      <w:r>
+        <w:t xml:space="preserve">	</w:t>
+      </w:r>
+      <w:r>
+        <w:t xml:space="preserve">Ghorbani P, Strömmer L. Analysis of preventable deaths and errors in trauma care in a scandinavian trauma level-i centre. Acta Anaesthesiol Scand. 2018 Sep;62(8):1146–53.</w:t>
+      </w:r>
+      <w:r>
+        <w:t xml:space="preserve"> </w:t>
+      </w:r>
+    </w:p>
+    <w:bookmarkEnd w:id="42"/>
+    <w:bookmarkStart w:id="43" w:name="ref-Mock2012-lx"/>
+    <w:p>
+      <w:pPr>
+        <w:pStyle w:val="Bibliography"/>
+      </w:pPr>
+      <w:r>
+        <w:t xml:space="preserve">7.</w:t>
+      </w:r>
+      <w:r>
+        <w:t xml:space="preserve"> </w:t>
+      </w:r>
+      <w:r>
+        <w:t xml:space="preserve">	</w:t>
+      </w:r>
+      <w:r>
+        <w:t xml:space="preserve">Mock C, Joshipura M, Arreola-Risa C, Quansah R. An estimate of the number of lives that could be saved through improvements in trauma care globally. World J Surg. 2012 May;36(5):959–63.</w:t>
+      </w:r>
+      <w:r>
+        <w:t xml:space="preserve"> </w:t>
+      </w:r>
+    </w:p>
+    <w:bookmarkEnd w:id="43"/>
+    <w:bookmarkStart w:id="44" w:name="ref-FACS"/>
+    <w:p>
+      <w:pPr>
+        <w:pStyle w:val="Bibliography"/>
+      </w:pPr>
+      <w:r>
+        <w:t xml:space="preserve">8.</w:t>
+      </w:r>
+      <w:r>
+        <w:t xml:space="preserve"> </w:t>
+      </w:r>
+      <w:r>
+        <w:t xml:space="preserve">	</w:t>
+      </w:r>
+      <w:r>
+        <w:t xml:space="preserve">Https://www.facs.org/quality-programs/trauma/education/advanced-trauma-life-support/about/.</w:t>
+      </w:r>
+      <w:r>
+        <w:t xml:space="preserve"> </w:t>
+      </w:r>
+    </w:p>
+    <w:bookmarkEnd w:id="44"/>
+    <w:bookmarkStart w:id="45" w:name="ref-Kadhum2020-wa"/>
+    <w:p>
+      <w:pPr>
+        <w:pStyle w:val="Bibliography"/>
+      </w:pPr>
+      <w:r>
+        <w:t xml:space="preserve">9.</w:t>
+      </w:r>
+      <w:r>
+        <w:t xml:space="preserve"> </w:t>
+      </w:r>
+      <w:r>
+        <w:t xml:space="preserve">	</w:t>
+      </w:r>
+      <w:r>
+        <w:t xml:space="preserve">Kadhum M, Sinclair P, Lavy C. Are primary trauma care (</w:t>
+      </w:r>
+      <w:r>
+        <w:t xml:space="preserve">PTC</w:t>
+      </w:r>
+      <w:r>
+        <w:t xml:space="preserve">) courses beneficial in low- and middle-income countries - a systematic review. Injury. 2020 Feb;51(2):136–41.</w:t>
+      </w:r>
+      <w:r>
+        <w:t xml:space="preserve"> </w:t>
+      </w:r>
+    </w:p>
+    <w:bookmarkEnd w:id="45"/>
+    <w:bookmarkStart w:id="46" w:name="ref-Li2021-ag"/>
+    <w:p>
+      <w:pPr>
+        <w:pStyle w:val="Bibliography"/>
+      </w:pPr>
+      <w:r>
+        <w:t xml:space="preserve">10.</w:t>
+      </w:r>
+      <w:r>
+        <w:t xml:space="preserve"> </w:t>
+      </w:r>
+      <w:r>
+        <w:t xml:space="preserve">	</w:t>
+      </w:r>
+      <w:r>
+        <w:t xml:space="preserve">Li H, Ma Y-F. New injury severity score (</w:t>
+      </w:r>
+      <w:r>
+        <w:t xml:space="preserve">NISS</w:t>
+      </w:r>
+      <w:r>
+        <w:t xml:space="preserve">) outperforms injury severity score (</w:t>
+      </w:r>
+      <w:r>
+        <w:t xml:space="preserve">ISS</w:t>
+      </w:r>
+      <w:r>
+        <w:t xml:space="preserve">) in the evaluation of severe blunt trauma patients. Chin J Traumatol. 2021 Sep;24(5):261–5.</w:t>
+      </w:r>
+      <w:r>
+        <w:t xml:space="preserve"> </w:t>
+      </w:r>
+    </w:p>
+    <w:bookmarkEnd w:id="46"/>
+    <w:bookmarkStart w:id="47" w:name="ref-swetrau"/>
+    <w:p>
+      <w:pPr>
+        <w:pStyle w:val="Bibliography"/>
+      </w:pPr>
+      <w:r>
+        <w:t xml:space="preserve">11.</w:t>
+      </w:r>
+      <w:r>
+        <w:t xml:space="preserve"> </w:t>
+      </w:r>
+      <w:r>
+        <w:t xml:space="preserve">	</w:t>
+      </w:r>
+      <w:r>
+        <w:t xml:space="preserve">Https://rcsyd.se/swetrau/om-swetrau/about-swetrau-in-english/swetrau-the-swedish-trauma-registry.</w:t>
+      </w:r>
+      <w:r>
+        <w:t xml:space="preserve"> </w:t>
+      </w:r>
+    </w:p>
+    <w:bookmarkEnd w:id="47"/>
+    <w:bookmarkStart w:id="48" w:name="ref-Aboumatar2007-ws"/>
+    <w:p>
+      <w:pPr>
+        <w:pStyle w:val="Bibliography"/>
+      </w:pPr>
+      <w:r>
+        <w:t xml:space="preserve">12.</w:t>
+      </w:r>
+      <w:r>
+        <w:t xml:space="preserve"> </w:t>
+      </w:r>
+      <w:r>
+        <w:t xml:space="preserve">	</w:t>
+      </w:r>
+      <w:r>
+        <w:t xml:space="preserve">Aboumatar HJ, Blackledge CG Jr, Dickson C, Heitmiller E, Freischlag J, Pronovost PJ. A descriptive study of morbidity and mortality conferences and their conformity to medical incident analysis models: Results of the morbidity and mortality conference improvement study, phase 1. Am J Med Qual. 2007 Jul;22(4):232–8.</w:t>
+      </w:r>
+      <w:r>
+        <w:t xml:space="preserve"> </w:t>
+      </w:r>
+    </w:p>
+    <w:bookmarkEnd w:id="48"/>
+    <w:bookmarkStart w:id="49" w:name="ref-Evans2009-oy"/>
+    <w:p>
+      <w:pPr>
+        <w:pStyle w:val="Bibliography"/>
+      </w:pPr>
+      <w:r>
+        <w:t xml:space="preserve">13.</w:t>
+      </w:r>
+      <w:r>
+        <w:t xml:space="preserve"> </w:t>
+      </w:r>
+      <w:r>
+        <w:t xml:space="preserve">	</w:t>
+      </w:r>
+      <w:r>
+        <w:t xml:space="preserve">Evans C, Howes D, Pickett W, Dagnone L. Audit filters for improving processes of care and clinical outcomes in trauma systems. Cochrane Database Syst Rev. 2009 Oct;(4):CD007590.</w:t>
+      </w:r>
+      <w:r>
+        <w:t xml:space="preserve"> </w:t>
+      </w:r>
+    </w:p>
+    <w:bookmarkEnd w:id="49"/>
+    <w:bookmarkStart w:id="50" w:name="ref-Sanddal2011-cl"/>
+    <w:p>
+      <w:pPr>
+        <w:pStyle w:val="Bibliography"/>
+      </w:pPr>
+      <w:r>
+        <w:t xml:space="preserve">14.</w:t>
+      </w:r>
+      <w:r>
+        <w:t xml:space="preserve"> </w:t>
+      </w:r>
+      <w:r>
+        <w:t xml:space="preserve">	</w:t>
+      </w:r>
+      <w:r>
+        <w:t xml:space="preserve">Sanddal TL, Esposito TJ, Whitney JR, Hartford D, Taillac PP, Mann NC, et al. Analysis of preventable trauma deaths and opportunities for trauma care improvement in utah. J Trauma. 2011 Apr;70(4):970–7.</w:t>
+      </w:r>
+      <w:r>
+        <w:t xml:space="preserve"> </w:t>
+      </w:r>
+    </w:p>
+    <w:bookmarkEnd w:id="50"/>
+    <w:bookmarkStart w:id="51" w:name="ref-Traumaguidelines09"/>
+    <w:p>
+      <w:pPr>
+        <w:pStyle w:val="Bibliography"/>
+      </w:pPr>
+      <w:r>
+        <w:t xml:space="preserve">15.</w:t>
+      </w:r>
+      <w:r>
+        <w:t xml:space="preserve"> </w:t>
+      </w:r>
+      <w:r>
+        <w:t xml:space="preserve">	</w:t>
+      </w:r>
+      <w:r>
+        <w:t xml:space="preserve">Https://apps.who.int/iris/bitstream/handle/10665/44061/9789241597746_eng.pdf?sequence=1&amp;isAllowed=y.</w:t>
+      </w:r>
+      <w:r>
+        <w:t xml:space="preserve"> </w:t>
+      </w:r>
+    </w:p>
+    <w:bookmarkEnd w:id="51"/>
+    <w:bookmarkStart w:id="52" w:name="ref-Montmany2016-hz"/>
+    <w:p>
+      <w:pPr>
+        <w:pStyle w:val="Bibliography"/>
+      </w:pPr>
+      <w:r>
+        <w:t xml:space="preserve">16.</w:t>
+      </w:r>
+      <w:r>
+        <w:t xml:space="preserve"> </w:t>
+      </w:r>
+      <w:r>
+        <w:t xml:space="preserve">	</w:t>
+      </w:r>
+      <w:r>
+        <w:t xml:space="preserve">Montmany S, Pallisera A, Rebasa P, Campos A, Colilles C, Luna A, et al. Preventable deaths and potentially preventable deaths. What are our errors? Injury. 2016 Mar;47(3):669–73.</w:t>
+      </w:r>
+      <w:r>
+        <w:t xml:space="preserve"> </w:t>
+      </w:r>
+    </w:p>
+    <w:bookmarkEnd w:id="52"/>
+    <w:bookmarkStart w:id="53" w:name="ref-Coats2020-wj"/>
+    <w:p>
+      <w:pPr>
+        <w:pStyle w:val="Bibliography"/>
+      </w:pPr>
+      <w:r>
+        <w:t xml:space="preserve">17.</w:t>
+      </w:r>
+      <w:r>
+        <w:t xml:space="preserve"> </w:t>
+      </w:r>
+      <w:r>
+        <w:t xml:space="preserve">	</w:t>
+      </w:r>
+      <w:r>
+        <w:t xml:space="preserve">Coats T. Blunt major trauma: Now two different diseases? Br J Hosp Med (Lond). 2020 Apr;81(4):1–3.</w:t>
+      </w:r>
+      <w:r>
+        <w:t xml:space="preserve"> </w:t>
+      </w:r>
+    </w:p>
+    <w:bookmarkEnd w:id="53"/>
+    <w:bookmarkStart w:id="54" w:name="ref-arsrapportswetrau"/>
+    <w:p>
+      <w:pPr>
+        <w:pStyle w:val="Bibliography"/>
+      </w:pPr>
+      <w:r>
+        <w:t xml:space="preserve">18.</w:t>
+      </w:r>
+      <w:r>
+        <w:t xml:space="preserve"> </w:t>
+      </w:r>
+      <w:r>
+        <w:t xml:space="preserve">	</w:t>
+      </w:r>
+      <w:r>
+        <w:t xml:space="preserve">Https://rcsyd.se/swetrau/wp-content/uploads/sites/10/2022/06/a.</w:t>
+      </w:r>
+      <w:r>
+        <w:t xml:space="preserve"> </w:t>
+      </w:r>
+    </w:p>
+    <w:bookmarkEnd w:id="54"/>
+    <w:bookmarkStart w:id="56" w:name="ref-OReilly2013"/>
+    <w:p>
+      <w:pPr>
+        <w:pStyle w:val="Bibliography"/>
+      </w:pPr>
+      <w:r>
+        <w:t xml:space="preserve">19.</w:t>
+      </w:r>
+      <w:r>
+        <w:t xml:space="preserve"> </w:t>
+      </w:r>
+      <w:r>
+        <w:t xml:space="preserve">	</w:t>
+      </w:r>
+      <w:r>
+        <w:t xml:space="preserve">O’Reilly D, Mahendran K, West A, Shirley P, Walsh M, Tai N. Opportunities for improvement in the management of patients who die from haemorrhage after trauma. British Journal of Surgery [Internet]. 2013 Mar;100(6):749–55. Available from:</w:t>
+      </w:r>
+      <w:r>
+        <w:t xml:space="preserve"> </w:t>
+      </w:r>
+      <w:hyperlink r:id="rId55">
         <w:r>
           <w:rPr>
             <w:rStyle w:val="Hyperlink"/>
           </w:rPr>
-          <w:t xml:space="preserve">http://rmarkdown.rstudio.com</w:t>
+          <w:t xml:space="preserve">http://dx.doi.org/10.1002/bjs.9096</w:t>
         </w:r>
       </w:hyperlink>
-      <w:r>
-        <w:t xml:space="preserve">.</w:t>
-      </w:r>
-    </w:p>
-    <w:p>
-      <w:pPr>
-        <w:pStyle w:val="BodyText"/>
-      </w:pPr>
-      <w:r>
-        <w:t xml:space="preserve">When you click the</w:t>
-      </w:r>
-      <w:r>
-        <w:t xml:space="preserve"> </w:t>
-      </w:r>
-      <w:r>
-        <w:rPr>
-          <w:bCs/>
-          <w:b/>
-        </w:rPr>
-        <w:t xml:space="preserve">Knit</w:t>
-      </w:r>
-      <w:r>
-        <w:t xml:space="preserve"> </w:t>
-      </w:r>
-      <w:r>
-        <w:t xml:space="preserve">button a document will be generated that includes both content as well as the output of any embedded R code chunks within the document. You can embed an R code chunk like this:</w:t>
-      </w:r>
-    </w:p>
-    <w:p>
-      <w:pPr>
-        <w:pStyle w:val="SourceCode"/>
-      </w:pPr>
-      <w:r>
-        <w:rPr>
-          <w:rStyle w:val="FunctionTok"/>
-        </w:rPr>
-        <w:t xml:space="preserve">summary</w:t>
-      </w:r>
-      <w:r>
-        <w:rPr>
-          <w:rStyle w:val="NormalTok"/>
-        </w:rPr>
-        <w:t xml:space="preserve">(cars)</w:t>
-      </w:r>
-    </w:p>
-    <w:p>
-      <w:pPr>
-        <w:pStyle w:val="SourceCode"/>
-      </w:pPr>
-      <w:r>
-        <w:rPr>
-          <w:rStyle w:val="VerbatimChar"/>
-        </w:rPr>
-        <w:t xml:space="preserve">##      speed           dist       </w:t>
-      </w:r>
-      <w:r>
-        <w:br/>
-      </w:r>
-      <w:r>
-        <w:rPr>
-          <w:rStyle w:val="VerbatimChar"/>
-        </w:rPr>
-        <w:t xml:space="preserve">##  Min.   : 4.0   Min.   :  2.00  </w:t>
-      </w:r>
-      <w:r>
-        <w:br/>
-      </w:r>
-      <w:r>
-        <w:rPr>
-          <w:rStyle w:val="VerbatimChar"/>
-        </w:rPr>
-        <w:t xml:space="preserve">##  1st Qu.:12.0   1st Qu.: 26.00  </w:t>
-      </w:r>
-      <w:r>
-        <w:br/>
-      </w:r>
-      <w:r>
-        <w:rPr>
-          <w:rStyle w:val="VerbatimChar"/>
-        </w:rPr>
-        <w:t xml:space="preserve">##  Median :15.0   Median : 36.00  </w:t>
-      </w:r>
-      <w:r>
-        <w:br/>
-      </w:r>
-      <w:r>
-        <w:rPr>
-          <w:rStyle w:val="VerbatimChar"/>
-        </w:rPr>
-        <w:t xml:space="preserve">##  Mean   :15.4   Mean   : 42.98  </w:t>
-      </w:r>
-      <w:r>
-        <w:br/>
-      </w:r>
-      <w:r>
-        <w:rPr>
-          <w:rStyle w:val="VerbatimChar"/>
-        </w:rPr>
-        <w:t xml:space="preserve">##  3rd Qu.:19.0   3rd Qu.: 56.00  </w:t>
-      </w:r>
-      <w:r>
-        <w:br/>
-      </w:r>
-      <w:r>
-        <w:rPr>
-          <w:rStyle w:val="VerbatimChar"/>
-        </w:rPr>
-        <w:t xml:space="preserve">##  Max.   :25.0   Max.   :120.00</w:t>
-      </w:r>
-    </w:p>
-    <w:bookmarkEnd w:id="21"/>
-    <w:bookmarkStart w:id="23" w:name="including-plots"/>
-    <w:p>
-      <w:pPr>
-        <w:pStyle w:val="Heading2"/>
-      </w:pPr>
-      <w:r>
-        <w:t xml:space="preserve">Including Plots</w:t>
-      </w:r>
-    </w:p>
-    <w:p>
-      <w:pPr>
-        <w:pStyle w:val="FirstParagraph"/>
-      </w:pPr>
-      <w:r>
-        <w:t xml:space="preserve">You can also embed plots, for example:</w:t>
-      </w:r>
-    </w:p>
-    <w:p>
-      <w:pPr>
-        <w:pStyle w:val="BodyText"/>
-      </w:pPr>
-      <w:r>
-        <w:drawing>
-          <wp:inline>
-            <wp:extent cx="4620126" cy="3696101"/>
-            <wp:effectExtent b="0" l="0" r="0" t="0"/>
-            <wp:docPr descr="" title="" id="1" name="Picture"/>
-            <a:graphic>
-              <a:graphicData uri="http://schemas.openxmlformats.org/drawingml/2006/picture">
-                <pic:pic>
-                  <pic:nvPicPr>
-                    <pic:cNvPr descr="Project-plan_files/figure-docx/pressure-1.png" id="0" name="Picture"/>
-                    <pic:cNvPicPr>
-                      <a:picLocks noChangeArrowheads="1" noChangeAspect="1"/>
-                    </pic:cNvPicPr>
-                  </pic:nvPicPr>
-                  <pic:blipFill>
-                    <a:blip r:embed="rId22"/>
-                    <a:stretch>
-                      <a:fillRect/>
-                    </a:stretch>
-                  </pic:blipFill>
-                  <pic:spPr bwMode="auto">
-                    <a:xfrm>
-                      <a:off x="0" y="0"/>
-                      <a:ext cx="4620126" cy="3696101"/>
-                    </a:xfrm>
-                    <a:prstGeom prst="rect">
-                      <a:avLst/>
-                    </a:prstGeom>
-                    <a:noFill/>
-                    <a:ln w="9525">
-                      <a:noFill/>
-                      <a:headEnd/>
-                      <a:tailEnd/>
-                    </a:ln>
-                  </pic:spPr>
-                </pic:pic>
-              </a:graphicData>
-            </a:graphic>
-          </wp:inline>
-        </w:drawing>
-      </w:r>
-    </w:p>
-    <w:p>
-      <w:pPr>
-        <w:pStyle w:val="BodyText"/>
-      </w:pPr>
-      <w:r>
-        <w:t xml:space="preserve">Note that the</w:t>
-      </w:r>
-      <w:r>
-        <w:t xml:space="preserve"> </w:t>
-      </w:r>
-      <w:r>
-        <w:rPr>
-          <w:rStyle w:val="VerbatimChar"/>
-        </w:rPr>
-        <w:t xml:space="preserve">echo = FALSE</w:t>
-      </w:r>
-      <w:r>
-        <w:t xml:space="preserve"> </w:t>
-      </w:r>
-      <w:r>
-        <w:t xml:space="preserve">parameter was added to the code chunk to prevent printing of the R code that generated the plot.</w:t>
-      </w:r>
-    </w:p>
-    <w:bookmarkEnd w:id="23"/>
-    <w:bookmarkEnd w:id="24"/>
+    </w:p>
+    <w:bookmarkEnd w:id="56"/>
+    <w:bookmarkStart w:id="57" w:name="ref-Karolinska"/>
+    <w:p>
+      <w:pPr>
+        <w:pStyle w:val="Bibliography"/>
+      </w:pPr>
+      <w:r>
+        <w:t xml:space="preserve">20.</w:t>
+      </w:r>
+      <w:r>
+        <w:t xml:space="preserve"> </w:t>
+      </w:r>
+      <w:r>
+        <w:t xml:space="preserve">	</w:t>
+      </w:r>
+      <w:r>
+        <w:t xml:space="preserve">Https://news.cision.com/karolinska-universitetssjukhuset/r/karolinska-university-hospital-is-the-eighth-best-hospital-in-the-world,c3517653.</w:t>
+      </w:r>
+      <w:r>
+        <w:t xml:space="preserve"> </w:t>
+      </w:r>
+    </w:p>
+    <w:bookmarkEnd w:id="57"/>
+    <w:bookmarkStart w:id="58" w:name="ref-Traumanks"/>
+    <w:p>
+      <w:pPr>
+        <w:pStyle w:val="Bibliography"/>
+      </w:pPr>
+      <w:r>
+        <w:t xml:space="preserve">21.</w:t>
+      </w:r>
+      <w:r>
+        <w:t xml:space="preserve"> </w:t>
+      </w:r>
+      <w:r>
+        <w:t xml:space="preserve">	</w:t>
+      </w:r>
+      <w:r>
+        <w:t xml:space="preserve">Https://www.karolinska.se/for-vardgivare/tema-akut-och-reparativ-medicin/trauma-akutkirurgi-och-ortopedi/traumacentrum/.</w:t>
+      </w:r>
+      <w:r>
+        <w:t xml:space="preserve"> </w:t>
+      </w:r>
+    </w:p>
+    <w:bookmarkEnd w:id="58"/>
+    <w:bookmarkStart w:id="59" w:name="ref-Granstrom2012"/>
+    <w:p>
+      <w:pPr>
+        <w:pStyle w:val="Bibliography"/>
+      </w:pPr>
+      <w:r>
+        <w:t xml:space="preserve">22.</w:t>
+      </w:r>
+      <w:r>
+        <w:t xml:space="preserve"> </w:t>
+      </w:r>
+      <w:r>
+        <w:t xml:space="preserve">	</w:t>
+      </w:r>
+      <w:r>
+        <w:t xml:space="preserve">Granström A, Wihlke G, Brattström O, Ostlund A.</w:t>
+      </w:r>
+      <w:r>
+        <w:t xml:space="preserve"> </w:t>
+      </w:r>
+      <w:r>
+        <w:t xml:space="preserve">[</w:t>
+      </w:r>
+      <w:r>
+        <w:t xml:space="preserve">A</w:t>
+      </w:r>
+      <w:r>
+        <w:t xml:space="preserve">ctivation of the trauma team is related to injury severity.</w:t>
+      </w:r>
+      <w:r>
+        <w:t xml:space="preserve"> </w:t>
+      </w:r>
+      <w:r>
+        <w:t xml:space="preserve">T</w:t>
+      </w:r>
+      <w:r>
+        <w:t xml:space="preserve">riage stringency can yield optimal use of resources]</w:t>
+      </w:r>
+      <w:r>
+        <w:t xml:space="preserve">. Lakartidningen. 2012;109(4):154–7.</w:t>
+      </w:r>
+      <w:r>
+        <w:t xml:space="preserve"> </w:t>
+      </w:r>
+    </w:p>
+    <w:bookmarkEnd w:id="59"/>
+    <w:bookmarkEnd w:id="60"/>
+    <w:bookmarkEnd w:id="61"/>
     <w:sectPr/>
   </w:body>
 </w:document>
@@ -352,8 +1714,87 @@
       </w:pPr>
     </w:lvl>
   </w:abstractNum>
+  <w:abstractNum w:abstractNumId="991">
+    <w:nsid w:val="A991"/>
+    <w:multiLevelType w:val="multilevel"/>
+    <w:lvl w:ilvl="0">
+      <w:numFmt w:val="bullet"/>
+      <w:lvlText w:val="•"/>
+      <w:lvlJc w:val="left"/>
+      <w:pPr>
+        <w:ind w:left="720" w:hanging="480"/>
+      </w:pPr>
+    </w:lvl>
+    <w:lvl w:ilvl="1">
+      <w:numFmt w:val="bullet"/>
+      <w:lvlText w:val="–"/>
+      <w:lvlJc w:val="left"/>
+      <w:pPr>
+        <w:ind w:left="1440" w:hanging="480"/>
+      </w:pPr>
+    </w:lvl>
+    <w:lvl w:ilvl="2">
+      <w:numFmt w:val="bullet"/>
+      <w:lvlText w:val="•"/>
+      <w:lvlJc w:val="left"/>
+      <w:pPr>
+        <w:ind w:left="2160" w:hanging="480"/>
+      </w:pPr>
+    </w:lvl>
+    <w:lvl w:ilvl="3">
+      <w:numFmt w:val="bullet"/>
+      <w:lvlText w:val="–"/>
+      <w:lvlJc w:val="left"/>
+      <w:pPr>
+        <w:ind w:left="2880" w:hanging="480"/>
+      </w:pPr>
+    </w:lvl>
+    <w:lvl w:ilvl="4">
+      <w:numFmt w:val="bullet"/>
+      <w:lvlText w:val="•"/>
+      <w:lvlJc w:val="left"/>
+      <w:pPr>
+        <w:ind w:left="3600" w:hanging="480"/>
+      </w:pPr>
+    </w:lvl>
+    <w:lvl w:ilvl="5">
+      <w:numFmt w:val="bullet"/>
+      <w:lvlText w:val="–"/>
+      <w:lvlJc w:val="left"/>
+      <w:pPr>
+        <w:ind w:left="4320" w:hanging="480"/>
+      </w:pPr>
+    </w:lvl>
+    <w:lvl w:ilvl="6">
+      <w:numFmt w:val="bullet"/>
+      <w:lvlText w:val="•"/>
+      <w:lvlJc w:val="left"/>
+      <w:pPr>
+        <w:ind w:left="5040" w:hanging="480"/>
+      </w:pPr>
+    </w:lvl>
+    <w:lvl w:ilvl="7">
+      <w:numFmt w:val="bullet"/>
+      <w:lvlText w:val="–"/>
+      <w:lvlJc w:val="left"/>
+      <w:pPr>
+        <w:ind w:left="5760" w:hanging="480"/>
+      </w:pPr>
+    </w:lvl>
+    <w:lvl w:ilvl="8">
+      <w:numFmt w:val="bullet"/>
+      <w:lvlText w:val="•"/>
+      <w:lvlJc w:val="left"/>
+      <w:pPr>
+        <w:ind w:left="6480" w:hanging="480"/>
+      </w:pPr>
+    </w:lvl>
+  </w:abstractNum>
   <w:num w:numId="1000">
     <w:abstractNumId w:val="990"/>
+  </w:num>
+  <w:num w:numId="1001">
+    <w:abstractNumId w:val="991"/>
   </w:num>
 </w:numbering>
 </file>

</xml_diff>

<commit_message>
fungerande cleaning data-fil och lagt till NISS i table1
</commit_message>
<xml_diff>
--- a/Project-plan.docx
+++ b/Project-plan.docx
@@ -1062,7 +1062,7 @@
       </w:r>
     </w:p>
     <w:bookmarkEnd w:id="36"/>
-    <w:bookmarkStart w:id="61" w:name="references"/>
+    <w:bookmarkStart w:id="68" w:name="references"/>
     <w:p>
       <w:pPr>
         <w:pStyle w:val="Heading1"/>
@@ -1071,8 +1071,8 @@
         <w:t xml:space="preserve">References</w:t>
       </w:r>
     </w:p>
-    <w:bookmarkStart w:id="60" w:name="refs"/>
-    <w:bookmarkStart w:id="37" w:name="ref-Gerdin"/>
+    <w:bookmarkStart w:id="67" w:name="refs"/>
+    <w:bookmarkStart w:id="38" w:name="ref-Gerdin"/>
     <w:p>
       <w:pPr>
         <w:pStyle w:val="Bibliography"/>
@@ -1087,14 +1087,22 @@
         <w:t xml:space="preserve">	</w:t>
       </w:r>
       <w:r>
-        <w:t xml:space="preserve">Https://openarchive.ki.se/xmlui/handle/10616/44832.</w:t>
-      </w:r>
-      <w:r>
-        <w:t xml:space="preserve"> </w:t>
-      </w:r>
-    </w:p>
-    <w:bookmarkEnd w:id="37"/>
-    <w:bookmarkStart w:id="38" w:name="X0ab7df5dccf98d4ad9dfc358fa291c9dfc6720e"/>
+        <w:t xml:space="preserve">Gerdin M. The risk of dying. [cited 2022 Sep 23]; Available from:</w:t>
+      </w:r>
+      <w:r>
+        <w:t xml:space="preserve"> </w:t>
+      </w:r>
+      <w:hyperlink r:id="rId37">
+        <w:r>
+          <w:rPr>
+            <w:rStyle w:val="Hyperlink"/>
+          </w:rPr>
+          <w:t xml:space="preserve">https://openarchive.ki.se/xmlui/handle/10616/44832</w:t>
+        </w:r>
+      </w:hyperlink>
+    </w:p>
+    <w:bookmarkEnd w:id="38"/>
+    <w:bookmarkStart w:id="39" w:name="X0ab7df5dccf98d4ad9dfc358fa291c9dfc6720e"/>
     <w:p>
       <w:pPr>
         <w:pStyle w:val="Bibliography"/>
@@ -1115,8 +1123,8 @@
         <w:t xml:space="preserve"> </w:t>
       </w:r>
     </w:p>
-    <w:bookmarkEnd w:id="38"/>
-    <w:bookmarkStart w:id="39" w:name="ref-Candefjord2022-pe"/>
+    <w:bookmarkEnd w:id="39"/>
+    <w:bookmarkStart w:id="40" w:name="ref-Candefjord2022-pe"/>
     <w:p>
       <w:pPr>
         <w:pStyle w:val="Bibliography"/>
@@ -1137,8 +1145,8 @@
         <w:t xml:space="preserve"> </w:t>
       </w:r>
     </w:p>
-    <w:bookmarkEnd w:id="39"/>
-    <w:bookmarkStart w:id="40" w:name="ref-Drake2020-kx"/>
+    <w:bookmarkEnd w:id="40"/>
+    <w:bookmarkStart w:id="41" w:name="ref-Drake2020-kx"/>
     <w:p>
       <w:pPr>
         <w:pStyle w:val="Bibliography"/>
@@ -1159,8 +1167,8 @@
         <w:t xml:space="preserve"> </w:t>
       </w:r>
     </w:p>
-    <w:bookmarkEnd w:id="40"/>
-    <w:bookmarkStart w:id="41" w:name="ref-Ray2016-jo"/>
+    <w:bookmarkEnd w:id="41"/>
+    <w:bookmarkStart w:id="42" w:name="ref-Ray2016-jo"/>
     <w:p>
       <w:pPr>
         <w:pStyle w:val="Bibliography"/>
@@ -1181,8 +1189,8 @@
         <w:t xml:space="preserve"> </w:t>
       </w:r>
     </w:p>
-    <w:bookmarkEnd w:id="41"/>
-    <w:bookmarkStart w:id="42" w:name="ref-Ghorbani2018-dh"/>
+    <w:bookmarkEnd w:id="42"/>
+    <w:bookmarkStart w:id="43" w:name="ref-Ghorbani2018-dh"/>
     <w:p>
       <w:pPr>
         <w:pStyle w:val="Bibliography"/>
@@ -1203,8 +1211,8 @@
         <w:t xml:space="preserve"> </w:t>
       </w:r>
     </w:p>
-    <w:bookmarkEnd w:id="42"/>
-    <w:bookmarkStart w:id="43" w:name="ref-Mock2012-lx"/>
+    <w:bookmarkEnd w:id="43"/>
+    <w:bookmarkStart w:id="44" w:name="ref-Mock2012-lx"/>
     <w:p>
       <w:pPr>
         <w:pStyle w:val="Bibliography"/>
@@ -1225,8 +1233,8 @@
         <w:t xml:space="preserve"> </w:t>
       </w:r>
     </w:p>
-    <w:bookmarkEnd w:id="43"/>
-    <w:bookmarkStart w:id="44" w:name="ref-FACS"/>
+    <w:bookmarkEnd w:id="44"/>
+    <w:bookmarkStart w:id="46" w:name="ref-FACS"/>
     <w:p>
       <w:pPr>
         <w:pStyle w:val="Bibliography"/>
@@ -1241,14 +1249,22 @@
         <w:t xml:space="preserve">	</w:t>
       </w:r>
       <w:r>
-        <w:t xml:space="preserve">Https://www.facs.org/quality-programs/trauma/education/advanced-trauma-life-support/about/.</w:t>
-      </w:r>
-      <w:r>
-        <w:t xml:space="preserve"> </w:t>
-      </w:r>
-    </w:p>
-    <w:bookmarkEnd w:id="44"/>
-    <w:bookmarkStart w:id="45" w:name="ref-Kadhum2020-wa"/>
+        <w:t xml:space="preserve">Rotondo M. About advanced trauma life support. [cited 2022 Sep 22]; Available from:</w:t>
+      </w:r>
+      <w:r>
+        <w:t xml:space="preserve"> </w:t>
+      </w:r>
+      <w:hyperlink r:id="rId45">
+        <w:r>
+          <w:rPr>
+            <w:rStyle w:val="Hyperlink"/>
+          </w:rPr>
+          <w:t xml:space="preserve">https://www.facs.org/quality-programs/trauma/education/advanced-trauma-life-support/about/</w:t>
+        </w:r>
+      </w:hyperlink>
+    </w:p>
+    <w:bookmarkEnd w:id="46"/>
+    <w:bookmarkStart w:id="47" w:name="ref-Kadhum2020-wa"/>
     <w:p>
       <w:pPr>
         <w:pStyle w:val="Bibliography"/>
@@ -1275,8 +1291,8 @@
         <w:t xml:space="preserve"> </w:t>
       </w:r>
     </w:p>
-    <w:bookmarkEnd w:id="45"/>
-    <w:bookmarkStart w:id="46" w:name="ref-Li2021-ag"/>
+    <w:bookmarkEnd w:id="47"/>
+    <w:bookmarkStart w:id="48" w:name="ref-Li2021-ag"/>
     <w:p>
       <w:pPr>
         <w:pStyle w:val="Bibliography"/>
@@ -1309,8 +1325,8 @@
         <w:t xml:space="preserve"> </w:t>
       </w:r>
     </w:p>
-    <w:bookmarkEnd w:id="46"/>
-    <w:bookmarkStart w:id="47" w:name="ref-swetrau"/>
+    <w:bookmarkEnd w:id="48"/>
+    <w:bookmarkStart w:id="50" w:name="ref-swetrau"/>
     <w:p>
       <w:pPr>
         <w:pStyle w:val="Bibliography"/>
@@ -1325,14 +1341,22 @@
         <w:t xml:space="preserve">	</w:t>
       </w:r>
       <w:r>
-        <w:t xml:space="preserve">Https://rcsyd.se/swetrau/om-swetrau/about-swetrau-in-english/swetrau-the-swedish-trauma-registry.</w:t>
-      </w:r>
-      <w:r>
-        <w:t xml:space="preserve"> </w:t>
-      </w:r>
-    </w:p>
-    <w:bookmarkEnd w:id="47"/>
-    <w:bookmarkStart w:id="48" w:name="ref-Aboumatar2007-ws"/>
+        <w:t xml:space="preserve">Svenska traumaregistret (SweTrau). THE SWEDISH TRAUMA REGISTRY (SWETRAU). [cited 2022 Sep 23]; Available from:</w:t>
+      </w:r>
+      <w:r>
+        <w:t xml:space="preserve"> </w:t>
+      </w:r>
+      <w:hyperlink r:id="rId49">
+        <w:r>
+          <w:rPr>
+            <w:rStyle w:val="Hyperlink"/>
+          </w:rPr>
+          <w:t xml:space="preserve">https://rcsyd.se/swetrau/om-swetrau/about-swetrau-in-english/swetrau-the-swedish-trauma-registry</w:t>
+        </w:r>
+      </w:hyperlink>
+    </w:p>
+    <w:bookmarkEnd w:id="50"/>
+    <w:bookmarkStart w:id="51" w:name="ref-Aboumatar2007-ws"/>
     <w:p>
       <w:pPr>
         <w:pStyle w:val="Bibliography"/>
@@ -1353,8 +1377,8 @@
         <w:t xml:space="preserve"> </w:t>
       </w:r>
     </w:p>
-    <w:bookmarkEnd w:id="48"/>
-    <w:bookmarkStart w:id="49" w:name="ref-Evans2009-oy"/>
+    <w:bookmarkEnd w:id="51"/>
+    <w:bookmarkStart w:id="52" w:name="ref-Evans2009-oy"/>
     <w:p>
       <w:pPr>
         <w:pStyle w:val="Bibliography"/>
@@ -1375,8 +1399,8 @@
         <w:t xml:space="preserve"> </w:t>
       </w:r>
     </w:p>
-    <w:bookmarkEnd w:id="49"/>
-    <w:bookmarkStart w:id="50" w:name="ref-Sanddal2011-cl"/>
+    <w:bookmarkEnd w:id="52"/>
+    <w:bookmarkStart w:id="53" w:name="ref-Sanddal2011-cl"/>
     <w:p>
       <w:pPr>
         <w:pStyle w:val="Bibliography"/>
@@ -1397,8 +1421,8 @@
         <w:t xml:space="preserve"> </w:t>
       </w:r>
     </w:p>
-    <w:bookmarkEnd w:id="50"/>
-    <w:bookmarkStart w:id="51" w:name="ref-Traumaguidelines09"/>
+    <w:bookmarkEnd w:id="53"/>
+    <w:bookmarkStart w:id="55" w:name="ref-Traumaguidelines09"/>
     <w:p>
       <w:pPr>
         <w:pStyle w:val="Bibliography"/>
@@ -1413,14 +1437,22 @@
         <w:t xml:space="preserve">	</w:t>
       </w:r>
       <w:r>
-        <w:t xml:space="preserve">Https://apps.who.int/iris/bitstream/handle/10665/44061/9789241597746_eng.pdf?sequence=1&amp;isAllowed=y.</w:t>
-      </w:r>
-      <w:r>
-        <w:t xml:space="preserve"> </w:t>
-      </w:r>
-    </w:p>
-    <w:bookmarkEnd w:id="51"/>
-    <w:bookmarkStart w:id="52" w:name="ref-Montmany2016-hz"/>
+        <w:t xml:space="preserve">WHO, International society of surgery and International Association for Trauma Surgery and Intensive Care. Guidelines for trauma quality improvement programmes. 2009 [cited 2022 Sep 23]; Available from:</w:t>
+      </w:r>
+      <w:r>
+        <w:t xml:space="preserve"> </w:t>
+      </w:r>
+      <w:hyperlink r:id="rId54">
+        <w:r>
+          <w:rPr>
+            <w:rStyle w:val="Hyperlink"/>
+          </w:rPr>
+          <w:t xml:space="preserve">https://apps.who.int/iris/bitstream/handle/10665/44061/9789241597746_eng.pdf?sequence=1&amp;isAllowed=y</w:t>
+        </w:r>
+      </w:hyperlink>
+    </w:p>
+    <w:bookmarkEnd w:id="55"/>
+    <w:bookmarkStart w:id="56" w:name="ref-Montmany2016-hz"/>
     <w:p>
       <w:pPr>
         <w:pStyle w:val="Bibliography"/>
@@ -1441,8 +1473,8 @@
         <w:t xml:space="preserve"> </w:t>
       </w:r>
     </w:p>
-    <w:bookmarkEnd w:id="52"/>
-    <w:bookmarkStart w:id="53" w:name="ref-Coats2020-wj"/>
+    <w:bookmarkEnd w:id="56"/>
+    <w:bookmarkStart w:id="57" w:name="ref-Coats2020-wj"/>
     <w:p>
       <w:pPr>
         <w:pStyle w:val="Bibliography"/>
@@ -1463,8 +1495,8 @@
         <w:t xml:space="preserve"> </w:t>
       </w:r>
     </w:p>
-    <w:bookmarkEnd w:id="53"/>
-    <w:bookmarkStart w:id="54" w:name="ref-arsrapportswetrau"/>
+    <w:bookmarkEnd w:id="57"/>
+    <w:bookmarkStart w:id="59" w:name="ref-arsrapportswetrau"/>
     <w:p>
       <w:pPr>
         <w:pStyle w:val="Bibliography"/>
@@ -1479,14 +1511,22 @@
         <w:t xml:space="preserve">	</w:t>
       </w:r>
       <w:r>
-        <w:t xml:space="preserve">Https://rcsyd.se/swetrau/wp-content/uploads/sites/10/2022/06/a.</w:t>
-      </w:r>
-      <w:r>
-        <w:t xml:space="preserve"> </w:t>
-      </w:r>
-    </w:p>
-    <w:bookmarkEnd w:id="54"/>
-    <w:bookmarkStart w:id="56" w:name="ref-OReilly2013"/>
+        <w:t xml:space="preserve">Svenska traumaregistret (SweTrau). Årsrapport 2021. [cited 2022 Sep 23]; Available from:</w:t>
+      </w:r>
+      <w:r>
+        <w:t xml:space="preserve"> </w:t>
+      </w:r>
+      <w:hyperlink r:id="rId58">
+        <w:r>
+          <w:rPr>
+            <w:rStyle w:val="Hyperlink"/>
+          </w:rPr>
+          <w:t xml:space="preserve">https://rcsyd.se/swetrau/om-swetrau/arsrapporter</w:t>
+        </w:r>
+      </w:hyperlink>
+    </w:p>
+    <w:bookmarkEnd w:id="59"/>
+    <w:bookmarkStart w:id="61" w:name="ref-OReilly2013"/>
     <w:p>
       <w:pPr>
         <w:pStyle w:val="Bibliography"/>
@@ -1506,7 +1546,7 @@
       <w:r>
         <w:t xml:space="preserve"> </w:t>
       </w:r>
-      <w:hyperlink r:id="rId55">
+      <w:hyperlink r:id="rId60">
         <w:r>
           <w:rPr>
             <w:rStyle w:val="Hyperlink"/>
@@ -1515,8 +1555,8 @@
         </w:r>
       </w:hyperlink>
     </w:p>
-    <w:bookmarkEnd w:id="56"/>
-    <w:bookmarkStart w:id="57" w:name="ref-Karolinska"/>
+    <w:bookmarkEnd w:id="61"/>
+    <w:bookmarkStart w:id="63" w:name="ref-Karolinska"/>
     <w:p>
       <w:pPr>
         <w:pStyle w:val="Bibliography"/>
@@ -1531,14 +1571,22 @@
         <w:t xml:space="preserve">	</w:t>
       </w:r>
       <w:r>
-        <w:t xml:space="preserve">Https://news.cision.com/karolinska-universitetssjukhuset/r/karolinska-university-hospital-is-the-eighth-best-hospital-in-the-world,c3517653.</w:t>
-      </w:r>
-      <w:r>
-        <w:t xml:space="preserve"> </w:t>
-      </w:r>
-    </w:p>
-    <w:bookmarkEnd w:id="57"/>
-    <w:bookmarkStart w:id="58" w:name="ref-Traumanks"/>
+        <w:t xml:space="preserve">Karolinska University Hospital Press Officer. Karolinska university hospital is the eighth best hospital in the world. [cited 2022 Sep 23]; Available from:</w:t>
+      </w:r>
+      <w:r>
+        <w:t xml:space="preserve"> </w:t>
+      </w:r>
+      <w:hyperlink r:id="rId62">
+        <w:r>
+          <w:rPr>
+            <w:rStyle w:val="Hyperlink"/>
+          </w:rPr>
+          <w:t xml:space="preserve">https://news.cision.com/karolinska-universitetssjukhuset/r/karolinska-university-hospital-is-the-eighth-best-hospital-in-the-world,c3517653</w:t>
+        </w:r>
+      </w:hyperlink>
+    </w:p>
+    <w:bookmarkEnd w:id="63"/>
+    <w:bookmarkStart w:id="65" w:name="ref-Traumanks"/>
     <w:p>
       <w:pPr>
         <w:pStyle w:val="Bibliography"/>
@@ -1553,14 +1601,22 @@
         <w:t xml:space="preserve">	</w:t>
       </w:r>
       <w:r>
-        <w:t xml:space="preserve">Https://www.karolinska.se/for-vardgivare/tema-akut-och-reparativ-medicin/trauma-akutkirurgi-och-ortopedi/traumacentrum/.</w:t>
-      </w:r>
-      <w:r>
-        <w:t xml:space="preserve"> </w:t>
-      </w:r>
-    </w:p>
-    <w:bookmarkEnd w:id="58"/>
-    <w:bookmarkStart w:id="59" w:name="ref-Granstrom2012"/>
+        <w:t xml:space="preserve">Linda Axelsson, Gunnar Sandersjöö. Traumacentrum. [cited 2022 Sep 23]; Available from:</w:t>
+      </w:r>
+      <w:r>
+        <w:t xml:space="preserve"> </w:t>
+      </w:r>
+      <w:hyperlink r:id="rId64">
+        <w:r>
+          <w:rPr>
+            <w:rStyle w:val="Hyperlink"/>
+          </w:rPr>
+          <w:t xml:space="preserve">https://www.karolinska.se/for-vardgivare/tema-akut-och-reparativ-medicin/trauma-akutkirurgi-och-ortopedi/traumacentrum/</w:t>
+        </w:r>
+      </w:hyperlink>
+    </w:p>
+    <w:bookmarkEnd w:id="65"/>
+    <w:bookmarkStart w:id="66" w:name="ref-Granstrom2012"/>
     <w:p>
       <w:pPr>
         <w:pStyle w:val="Bibliography"/>
@@ -1605,9 +1661,9 @@
         <w:t xml:space="preserve"> </w:t>
       </w:r>
     </w:p>
-    <w:bookmarkEnd w:id="59"/>
-    <w:bookmarkEnd w:id="60"/>
-    <w:bookmarkEnd w:id="61"/>
+    <w:bookmarkEnd w:id="66"/>
+    <w:bookmarkEnd w:id="67"/>
+    <w:bookmarkEnd w:id="68"/>
     <w:sectPr/>
   </w:body>
 </w:document>

</xml_diff>

<commit_message>
Åtgärdat enligt senaste kommentarer
</commit_message>
<xml_diff>
--- a/Project-plan.docx
+++ b/Project-plan.docx
@@ -84,119 +84,154 @@
         <w:t xml:space="preserve">Sandelswärd</w:t>
       </w:r>
     </w:p>
-    <w:bookmarkStart w:id="20" w:name="abbreviations"/>
+    <w:bookmarkStart w:id="28" w:name="background"/>
     <w:p>
       <w:pPr>
         <w:pStyle w:val="Heading1"/>
       </w:pPr>
       <w:r>
-        <w:t xml:space="preserve">Abbreviations</w:t>
-      </w:r>
-    </w:p>
-    <w:p>
-      <w:pPr>
-        <w:numPr>
-          <w:ilvl w:val="0"/>
-          <w:numId w:val="1001"/>
-        </w:numPr>
-        <w:pStyle w:val="Compact"/>
-      </w:pPr>
-      <w:r>
-        <w:t xml:space="preserve">AIS - Abbreviated Injury Scale</w:t>
-      </w:r>
-    </w:p>
-    <w:p>
-      <w:pPr>
-        <w:numPr>
-          <w:ilvl w:val="0"/>
-          <w:numId w:val="1001"/>
-        </w:numPr>
-        <w:pStyle w:val="Compact"/>
-      </w:pPr>
-      <w:r>
-        <w:t xml:space="preserve">ATLS - Advanced Trauma Life Support</w:t>
-      </w:r>
-    </w:p>
-    <w:p>
-      <w:pPr>
-        <w:numPr>
-          <w:ilvl w:val="0"/>
-          <w:numId w:val="1001"/>
-        </w:numPr>
-        <w:pStyle w:val="Compact"/>
-      </w:pPr>
-      <w:r>
-        <w:t xml:space="preserve">LMIC - Low and middle income countries</w:t>
-      </w:r>
-    </w:p>
-    <w:p>
-      <w:pPr>
-        <w:numPr>
-          <w:ilvl w:val="0"/>
-          <w:numId w:val="1001"/>
-        </w:numPr>
-        <w:pStyle w:val="Compact"/>
-      </w:pPr>
-      <w:r>
-        <w:t xml:space="preserve">M&amp;M - Morbidity and Mortality Conferences</w:t>
-      </w:r>
-    </w:p>
-    <w:p>
-      <w:pPr>
-        <w:numPr>
-          <w:ilvl w:val="0"/>
-          <w:numId w:val="1001"/>
-        </w:numPr>
-        <w:pStyle w:val="Compact"/>
-      </w:pPr>
-      <w:r>
-        <w:t xml:space="preserve">NISS - New Injury Severity Score</w:t>
-      </w:r>
-    </w:p>
-    <w:p>
-      <w:pPr>
-        <w:numPr>
-          <w:ilvl w:val="0"/>
-          <w:numId w:val="1001"/>
-        </w:numPr>
-        <w:pStyle w:val="Compact"/>
-      </w:pPr>
-      <w:r>
-        <w:t xml:space="preserve">OFI - Opportunity for improvement</w:t>
-      </w:r>
-    </w:p>
-    <w:p>
-      <w:pPr>
-        <w:numPr>
-          <w:ilvl w:val="0"/>
-          <w:numId w:val="1001"/>
-        </w:numPr>
-        <w:pStyle w:val="Compact"/>
-      </w:pPr>
-      <w:r>
-        <w:t xml:space="preserve">PTC - Primary Trauma Care</w:t>
-      </w:r>
-    </w:p>
-    <w:p>
-      <w:pPr>
-        <w:numPr>
-          <w:ilvl w:val="0"/>
-          <w:numId w:val="1001"/>
-        </w:numPr>
-        <w:pStyle w:val="Compact"/>
-      </w:pPr>
-      <w:r>
-        <w:t xml:space="preserve">SweTrau - The Swedish trauma registry</w:t>
+        <w:t xml:space="preserve">Background</w:t>
+      </w:r>
+    </w:p>
+    <w:p>
+      <w:pPr>
+        <w:pStyle w:val="FirstParagraph"/>
+      </w:pPr>
+      <w:r>
+        <w:t xml:space="preserve">Trauma, defined as the clinical entity composed of physical injury and the body’s associated response.</w:t>
+      </w:r>
+      <w:r>
+        <w:t xml:space="preserve">(1)</w:t>
+      </w:r>
+      <w:r>
+        <w:t xml:space="preserve"> </w:t>
+      </w:r>
+      <w:r>
+        <w:t xml:space="preserve">It is one of the leading causes of mortality and morbidity in the world, representing about 9 % of annual global deaths. Among people under the age of 45 trauma is the most common cause of death. Over the last decade almost 50 million people worldwide have died from trauma.</w:t>
+      </w:r>
+      <w:r>
+        <w:t xml:space="preserve">(2)</w:t>
+      </w:r>
+      <w:r>
+        <w:t xml:space="preserve">.</w:t>
+      </w:r>
+    </w:p>
+    <w:p>
+      <w:pPr>
+        <w:pStyle w:val="BodyText"/>
+      </w:pPr>
+      <w:r>
+        <w:t xml:space="preserve">Not only does trauma represent a large share of the global mortality rate, but studies</w:t>
+      </w:r>
+      <w:r>
+        <w:t xml:space="preserve"> </w:t>
+      </w:r>
+      <w:r>
+        <w:t xml:space="preserve">have also shown a significant difference in outcome depending on where patients are</w:t>
+      </w:r>
+      <w:r>
+        <w:t xml:space="preserve"> </w:t>
+      </w:r>
+      <w:r>
+        <w:t xml:space="preserve">treated. It has for example been shown that trauma patients in Sweden who were treated at a trauma center rather than a non-trauma center had a 41 % lower 30-day adjusted mortality rate.</w:t>
+      </w:r>
+      <w:r>
+        <w:t xml:space="preserve"> </w:t>
+      </w:r>
+      <w:r>
+        <w:t xml:space="preserve">(3)</w:t>
+      </w:r>
+    </w:p>
+    <w:p>
+      <w:pPr>
+        <w:pStyle w:val="BodyText"/>
+      </w:pPr>
+      <w:r>
+        <w:t xml:space="preserve">Some studies indicate that the number of trauma-related deaths that potentially could have been prevented are as high as 20 to over 50 %, while for example the rate of preventable deaths at the Karolinska University hospital trauma center was shown in a study to be 4.0 %.</w:t>
+      </w:r>
+      <w:r>
+        <w:t xml:space="preserve">(4–6)</w:t>
+      </w:r>
+      <w:r>
+        <w:t xml:space="preserve"> </w:t>
+      </w:r>
+      <w:r>
+        <w:t xml:space="preserve">Preventable deaths varies not only between trauma centers and non-trauma centers. There is a significant difference between high income counties and low and middle income countries (LMICs). It is estimated that 2 million lives could be saved annually if LMICs and high income countries had equal fatality numbers for severe injuries.</w:t>
+      </w:r>
+      <w:r>
+        <w:t xml:space="preserve">(7)</w:t>
+      </w:r>
+      <w:r>
+        <w:t xml:space="preserve">.</w:t>
+      </w:r>
+    </w:p>
+    <w:bookmarkStart w:id="20" w:name="trauma-quality-improvement"/>
+    <w:p>
+      <w:pPr>
+        <w:pStyle w:val="Heading2"/>
+      </w:pPr>
+      <w:r>
+        <w:t xml:space="preserve">Trauma quality improvement</w:t>
+      </w:r>
+    </w:p>
+    <w:p>
+      <w:pPr>
+        <w:pStyle w:val="FirstParagraph"/>
+      </w:pPr>
+      <w:r>
+        <w:t xml:space="preserve">Health care quality has been a topic for research for over 100 years. However, in the earlier research the focus were mainly standards of performance connected to the skill levels of individual physicians. Meaning that when faults were made, answers were sought for in individuals rather than in the system.</w:t>
+      </w:r>
+      <w:r>
+        <w:t xml:space="preserve">(8)</w:t>
+      </w:r>
+    </w:p>
+    <w:p>
+      <w:pPr>
+        <w:pStyle w:val="BodyText"/>
+      </w:pPr>
+      <w:r>
+        <w:t xml:space="preserve">In the 1980s focus shifted and terms like Trauma Quality Management and Continuous Quality Improvement were introduced. These programs lead to a more management focused approach and was involving all individuals in the work for improved health care quality. This shift also meant a more continuous evaluation of the health care, leading to the possibility for quality defects to be addressed more efficiently.</w:t>
+      </w:r>
+      <w:r>
+        <w:t xml:space="preserve">(8)</w:t>
+      </w:r>
+    </w:p>
+    <w:p>
+      <w:pPr>
+        <w:pStyle w:val="BodyText"/>
+      </w:pPr>
+      <w:r>
+        <w:t xml:space="preserve">Since the early 2000s a term called Quality Improvement is used. Quality Improvement has a more multidisciplinary focused approach with Morbidity and Mortality conferences as an essential part. Quality improvement also further emphasizes systems role rather than clinical performances, as systems are more comparable to outcomes.</w:t>
+      </w:r>
+      <w:r>
+        <w:t xml:space="preserve">(8)</w:t>
+      </w:r>
+    </w:p>
+    <w:p>
+      <w:pPr>
+        <w:pStyle w:val="BodyText"/>
+      </w:pPr>
+      <w:r>
+        <w:t xml:space="preserve">In the past decades several trauma quality improvement programs have been created. One of the more established ones is the Trauma Quality Improvement Program (TQIP) by the American College of Surgeons that was launched in 2008</w:t>
+      </w:r>
+      <w:r>
+        <w:t xml:space="preserve">(9)</w:t>
+      </w:r>
+      <w:r>
+        <w:t xml:space="preserve">. The TQIP provides site-specific data of how well each hospital is preforming in terms of trauma care. This makes it possible to compare data with same level hospitals as well as evaluating how well each hospital is preforming, leading to changes in routines and practice guidelines.</w:t>
+      </w:r>
+      <w:r>
+        <w:t xml:space="preserve">(10)</w:t>
       </w:r>
     </w:p>
     <w:bookmarkEnd w:id="20"/>
-    <w:bookmarkStart w:id="29" w:name="background"/>
-    <w:p>
-      <w:pPr>
-        <w:pStyle w:val="Heading1"/>
-      </w:pPr>
-      <w:r>
-        <w:t xml:space="preserve">Background</w:t>
+    <w:bookmarkStart w:id="21" w:name="morbidity-and-mortality-conferences"/>
+    <w:p>
+      <w:pPr>
+        <w:pStyle w:val="Heading2"/>
+      </w:pPr>
+      <w:r>
+        <w:t xml:space="preserve">Morbidity and Mortality Conferences</w:t>
       </w:r>
     </w:p>
     <w:p>
@@ -204,60 +239,74 @@
         <w:pStyle w:val="FirstParagraph"/>
       </w:pPr>
       <w:r>
-        <w:t xml:space="preserve">Trauma, defined as the clinical entity composed of physical injury and the body’s associated response.</w:t>
-      </w:r>
-      <w:r>
-        <w:t xml:space="preserve">(1)</w:t>
-      </w:r>
-      <w:r>
-        <w:t xml:space="preserve"> </w:t>
-      </w:r>
-      <w:r>
-        <w:t xml:space="preserve">It is one of the leading causes of mortality and morbidity in the world, representing about 9 % of annual global deaths. Among people under the age of 45 trauma is the most common cause of death. Over the last decade almost 50 million people worldwide have died from trauma.</w:t>
-      </w:r>
-      <w:r>
-        <w:t xml:space="preserve">(2)</w:t>
+        <w:t xml:space="preserve">An important part of trauma care evaluation and improvement is Mortality and Morbidity Conferences (M&amp;M). This is a multidisciplinary conference with representatives from all medical specialties and professions in the trauma team. The purpose of M&amp;M is to learn from the care provided, identify opportunities for improvements, and implement corrective actions</w:t>
+      </w:r>
+      <w:r>
+        <w:t xml:space="preserve">(11)</w:t>
+      </w:r>
+      <w:r>
+        <w:t xml:space="preserve">. As it is not possible to analyze every trauma case in detail audit filters are often used to decide which cases that are to be reviewed at M&amp;M.</w:t>
+      </w:r>
+      <w:r>
+        <w:t xml:space="preserve">(12)</w:t>
+      </w:r>
+    </w:p>
+    <w:p>
+      <w:pPr>
+        <w:pStyle w:val="BodyText"/>
+      </w:pPr>
+      <w:r>
+        <w:t xml:space="preserve">Audit filters can be described as predefined statements that decides whether or not a certain event differ from the guidelines.</w:t>
+      </w:r>
+      <w:r>
+        <w:t xml:space="preserve">(13)</w:t>
+      </w:r>
+      <w:r>
+        <w:t xml:space="preserve"> </w:t>
+      </w:r>
+      <w:r>
+        <w:t xml:space="preserve">Such audit filter can be time frames in which a test should be taken or a Glascow Coma Scale score under 8 without the patient being indubated</w:t>
+      </w:r>
+      <w:r>
+        <w:t xml:space="preserve">(12)</w:t>
       </w:r>
       <w:r>
         <w:t xml:space="preserve">.</w:t>
       </w:r>
     </w:p>
+    <w:bookmarkEnd w:id="21"/>
+    <w:bookmarkStart w:id="22" w:name="trauma-severity-scores"/>
+    <w:p>
+      <w:pPr>
+        <w:pStyle w:val="Heading2"/>
+      </w:pPr>
+      <w:r>
+        <w:t xml:space="preserve">Trauma Severity Scores</w:t>
+      </w:r>
+    </w:p>
+    <w:p>
+      <w:pPr>
+        <w:pStyle w:val="FirstParagraph"/>
+      </w:pPr>
+      <w:r>
+        <w:t xml:space="preserve">The Abbreviated Injury Scale (AIS) defines traumatic injuries across 9 different body regions. The scale ranges from 1-5, where 1 is the least serious and 5 the most serious.</w:t>
+      </w:r>
+      <w:r>
+        <w:t xml:space="preserve"> </w:t>
+      </w:r>
+      <w:r>
+        <w:t xml:space="preserve">(14)</w:t>
+      </w:r>
+    </w:p>
     <w:p>
       <w:pPr>
         <w:pStyle w:val="BodyText"/>
       </w:pPr>
       <w:r>
-        <w:t xml:space="preserve">Not only does trauma represent a large share of the global mortality rate, but studies</w:t>
-      </w:r>
-      <w:r>
-        <w:t xml:space="preserve"> </w:t>
-      </w:r>
-      <w:r>
-        <w:t xml:space="preserve">have also shown a significant difference in outcome depending on where patients are</w:t>
-      </w:r>
-      <w:r>
-        <w:t xml:space="preserve"> </w:t>
-      </w:r>
-      <w:r>
-        <w:t xml:space="preserve">treated. It has for example been shown that trauma patients in Sweden who were</w:t>
-      </w:r>
-      <w:r>
-        <w:t xml:space="preserve"> </w:t>
-      </w:r>
-      <w:r>
-        <w:t xml:space="preserve">treated at a trauma center rather than a non-trauma center have a 41 % lower</w:t>
-      </w:r>
-      <w:r>
-        <w:t xml:space="preserve"> </w:t>
-      </w:r>
-      <w:r>
-        <w:t xml:space="preserve">30-day adjusted mortality rate.</w:t>
-      </w:r>
-      <w:r>
-        <w:t xml:space="preserve"> </w:t>
-      </w:r>
-      <w:r>
-        <w:t xml:space="preserve">(3)</w:t>
+        <w:t xml:space="preserve">The Injury Severity Score (ISS) is an anatomic severity scale developed to assess multiple-injured patients. The ISS score a patient get is based on the AIS points from the injured body regions. The higher ISS score the more serious injury the patients suffers from. The ISS does however only take into account the most severe injury in each region, meaning that you could have two different injuries in the abdomen without it affecting the ISS score.</w:t>
+      </w:r>
+      <w:r>
+        <w:t xml:space="preserve">(15)</w:t>
       </w:r>
     </w:p>
     <w:p>
@@ -265,141 +314,16 @@
         <w:pStyle w:val="BodyText"/>
       </w:pPr>
       <w:r>
-        <w:t xml:space="preserve">Some studies indicate that the number of trauma-related deaths that potentially could have been prevented are as high as 20 to over 50 %.</w:t>
-      </w:r>
-      <w:r>
-        <w:t xml:space="preserve"> </w:t>
-      </w:r>
-      <w:r>
-        <w:t xml:space="preserve">(4–6)</w:t>
-      </w:r>
-      <w:r>
-        <w:t xml:space="preserve"> </w:t>
-      </w:r>
-      <w:r>
-        <w:t xml:space="preserve">Preventable deaths varies not only between trauma centers and non-trauma centers. There is a significant difference between high income counties and low and middle income countries (LMICs). It is estimated that 2 million lives could be saved annually if LMICs and high income countries had equal fatality numbers for severe injuries.</w:t>
-      </w:r>
-      <w:r>
-        <w:t xml:space="preserve">(7)</w:t>
-      </w:r>
-      <w:r>
-        <w:t xml:space="preserve"> </w:t>
-      </w:r>
-    </w:p>
-    <w:bookmarkStart w:id="21" w:name="X8cc7bd8e84c6275f0e32112c3921aebb5211868"/>
-    <w:p>
-      <w:pPr>
-        <w:pStyle w:val="Heading2"/>
-      </w:pPr>
-      <w:r>
-        <w:t xml:space="preserve">Advanced Trauma Life Support and Primary Trauma Care</w:t>
-      </w:r>
-    </w:p>
-    <w:p>
-      <w:pPr>
-        <w:pStyle w:val="FirstParagraph"/>
-      </w:pPr>
-      <w:r>
-        <w:t xml:space="preserve">Several different systems are being used in Trauma care.</w:t>
-      </w:r>
-      <w:r>
-        <w:t xml:space="preserve"> </w:t>
-      </w:r>
-      <w:r>
-        <w:t xml:space="preserve">Such as Advanced Trauma Life Support (ATLS) and Primary Trauma Care (PTC),</w:t>
-      </w:r>
-      <w:r>
-        <w:t xml:space="preserve"> </w:t>
-      </w:r>
-      <w:r>
-        <w:t xml:space="preserve">where ATLS is the more established system. The purpose of these systems is to</w:t>
-      </w:r>
-      <w:r>
-        <w:t xml:space="preserve"> </w:t>
-      </w:r>
-      <w:r>
-        <w:t xml:space="preserve">secure a time-efficient, standardized and structured way of treating trauma</w:t>
-      </w:r>
-      <w:r>
-        <w:t xml:space="preserve"> </w:t>
-      </w:r>
-      <w:r>
-        <w:t xml:space="preserve">patients.</w:t>
-      </w:r>
-      <w:r>
-        <w:t xml:space="preserve">(8,9)</w:t>
-      </w:r>
-    </w:p>
-    <w:p>
-      <w:pPr>
-        <w:pStyle w:val="BodyText"/>
-      </w:pPr>
-      <w:r>
-        <w:t xml:space="preserve">ATLS is practiced in over 80 countries and 1 million doctors have gone thru</w:t>
-      </w:r>
-      <w:r>
-        <w:t xml:space="preserve"> </w:t>
-      </w:r>
-      <w:r>
-        <w:t xml:space="preserve">this training.</w:t>
-      </w:r>
-      <w:r>
-        <w:t xml:space="preserve">(8)</w:t>
-      </w:r>
-    </w:p>
-    <w:p>
-      <w:pPr>
-        <w:pStyle w:val="BodyText"/>
-      </w:pPr>
-      <w:r>
-        <w:t xml:space="preserve">PTC is also used in over 80 countries, however more</w:t>
-      </w:r>
-      <w:r>
-        <w:t xml:space="preserve"> </w:t>
-      </w:r>
-      <w:r>
-        <w:t xml:space="preserve">frequently in low and middle-income countries. One reason for this could be that</w:t>
-      </w:r>
-      <w:r>
-        <w:t xml:space="preserve"> </w:t>
-      </w:r>
-      <w:r>
-        <w:t xml:space="preserve">the PTC program is free while ATLS is not.</w:t>
-      </w:r>
-      <w:r>
-        <w:t xml:space="preserve">(9)</w:t>
-      </w:r>
-    </w:p>
-    <w:bookmarkEnd w:id="21"/>
-    <w:bookmarkStart w:id="22" w:name="new-injury-severity-score"/>
-    <w:p>
-      <w:pPr>
-        <w:pStyle w:val="Heading2"/>
-      </w:pPr>
-      <w:r>
-        <w:t xml:space="preserve">New Injury Severity Score</w:t>
-      </w:r>
-    </w:p>
-    <w:p>
-      <w:pPr>
-        <w:pStyle w:val="FirstParagraph"/>
-      </w:pPr>
-      <w:r>
-        <w:t xml:space="preserve">The NISS is an anatomic severity scale developed to assess multiple-injured patients. The NISS score a patient get is based on the Abbreviated Injury Scale (AIS) points from the injured body regions. The higher NISS score the more serious injury the patients suffers from.</w:t>
-      </w:r>
-      <w:r>
-        <w:t xml:space="preserve">(10)</w:t>
-      </w:r>
-    </w:p>
-    <w:p>
-      <w:pPr>
-        <w:pStyle w:val="BodyText"/>
-      </w:pPr>
-      <w:r>
-        <w:t xml:space="preserve">NISS takes injuries in 6 different body regions into account. Those are head/neck, face, chest, abdomen, extremiteis and external. The NISS is the sum of the squares of the highest AIS codes in these regions, meaning that all three injuries can be in the same region or in separate regions. AIS can vary from 1-5, and the NISS from 1-75.</w:t>
-      </w:r>
-      <w:r>
-        <w:t xml:space="preserve">(10)</w:t>
+        <w:t xml:space="preserve">The New Injury Severity Score (NISS) is developed from the ISS. NISS also takes injuries from the same body regions as NISS into account. The NISS is the sum of the squares of the three highest AIS codes in these regions, meaning that all three injuries can be in the same region or in separate regions. As the AIS can vary from 1-5, the NISS ranges between 1-75.</w:t>
+      </w:r>
+      <w:r>
+        <w:t xml:space="preserve">(16)</w:t>
+      </w:r>
+      <w:r>
+        <w:t xml:space="preserve">. The NISS score is also used internationally to define trauma severity. A NISS Score &gt;15 is considered a major trauma and &lt;15 a minor trauma.</w:t>
+      </w:r>
+      <w:r>
+        <w:t xml:space="preserve">(17)</w:t>
       </w:r>
     </w:p>
     <w:bookmarkEnd w:id="22"/>
@@ -423,17 +347,17 @@
         <w:t xml:space="preserve"> </w:t>
       </w:r>
       <w:r>
-        <w:t xml:space="preserve">(11)</w:t>
+        <w:t xml:space="preserve">(18)</w:t>
       </w:r>
     </w:p>
     <w:bookmarkEnd w:id="23"/>
-    <w:bookmarkStart w:id="24" w:name="morbidity-and-mortality-conferences"/>
+    <w:bookmarkStart w:id="24" w:name="oppotrunity-for-improvement"/>
     <w:p>
       <w:pPr>
         <w:pStyle w:val="Heading2"/>
       </w:pPr>
       <w:r>
-        <w:t xml:space="preserve">Morbidity and Mortality Conferences</w:t>
+        <w:t xml:space="preserve">Oppotrunity for improvement</w:t>
       </w:r>
     </w:p>
     <w:p>
@@ -441,35 +365,63 @@
         <w:pStyle w:val="FirstParagraph"/>
       </w:pPr>
       <w:r>
-        <w:t xml:space="preserve">An important part of trauma care evaluation and improvement is Mortality and Morbidity Conferences (M&amp;M). This is a multidisciplinary conference with representatives from all medical specialties and professions in the trauma team. The purpose of M&amp;M is to learn from the care provided, identify opportunities for improvements, and implement corrective actions.</w:t>
-      </w:r>
-      <w:r>
-        <w:t xml:space="preserve">(12)</w:t>
-      </w:r>
-      <w:r>
-        <w:t xml:space="preserve"> </w:t>
-      </w:r>
-      <w:r>
-        <w:t xml:space="preserve">As it is not possible to analyze every trauma case in detail audit filters are often used to decide which cases that are to be reviewed at M&amp;M. Such audit filter can be time frames in which a test should be taken or a specific treatment provided.</w:t>
-      </w:r>
-      <w:r>
-        <w:t xml:space="preserve">(13)</w:t>
+        <w:t xml:space="preserve">Whether there is opportunity for improvement for a specific case or not is decided during M&amp;M where selected trauma casees are reviewed. Opportunity for improvement (OFI) is defined as when the trauma care for a patient does not match the best practice guidelines in at least one aspect. Examples of OFI could be too long transportation time to the hospital from the site of injury, insufficient vital signs documentation at the emergency department or missing trauma surgeon/consultant.</w:t>
+      </w:r>
+      <w:r>
+        <w:t xml:space="preserve"> </w:t>
+      </w:r>
+      <w:r>
+        <w:t xml:space="preserve">(19)</w:t>
+      </w:r>
+    </w:p>
+    <w:p>
+      <w:pPr>
+        <w:pStyle w:val="BodyText"/>
+      </w:pPr>
+      <w:r>
+        <w:t xml:space="preserve">The most common cause of death after injury is hemorrhage. Among these patients, problem in decision making, technical skills and making decisions between surgery and radiology were some of the areas were OFIs were found.</w:t>
+      </w:r>
+      <w:r>
+        <w:t xml:space="preserve">(20)</w:t>
       </w:r>
       <w:r>
         <w:t xml:space="preserve">.</w:t>
       </w:r>
-      <w:r>
-        <w:t xml:space="preserve"> </w:t>
+    </w:p>
+    <w:p>
+      <w:pPr>
+        <w:pStyle w:val="BodyText"/>
+      </w:pPr>
+      <w:r>
+        <w:t xml:space="preserve">OFI can be a more nuanced measure for trauma care improvement than the more established terms preventable deaths and non preventable deaths. This is because there can be OFI in a case where a patient has died, even if the death was not preventable.</w:t>
+      </w:r>
+      <w:r>
+        <w:t xml:space="preserve">(21)</w:t>
+      </w:r>
+      <w:r>
+        <w:t xml:space="preserve"> </w:t>
+      </w:r>
+      <w:r>
+        <w:t xml:space="preserve">Furthermore there is no consensus for classification of preventable and non preventable death, leading authors to use different classifications.</w:t>
+      </w:r>
+      <w:r>
+        <w:t xml:space="preserve">(22)</w:t>
+      </w:r>
+      <w:r>
+        <w:t xml:space="preserve">. The term OFI also has the advantage over the term preventable death by sounding more positive and encouraging, preventing review board members from having to classify colleagues patient care as inappropriate.</w:t>
+      </w:r>
+      <w:r>
+        <w:t xml:space="preserve">(19)</w:t>
       </w:r>
     </w:p>
     <w:bookmarkEnd w:id="24"/>
-    <w:bookmarkStart w:id="25" w:name="oppotrunity-for-improvement"/>
+    <w:bookmarkStart w:id="25" w:name="trauma-subgroups"/>
     <w:p>
       <w:pPr>
         <w:pStyle w:val="Heading2"/>
       </w:pPr>
       <w:r>
-        <w:t xml:space="preserve">Oppotrunity for improvement</w:t>
+        <w:t xml:space="preserve">Trauma subgroups</w:t>
       </w:r>
     </w:p>
     <w:p>
@@ -477,10 +429,22 @@
         <w:pStyle w:val="FirstParagraph"/>
       </w:pPr>
       <w:r>
-        <w:t xml:space="preserve">Whether there is opportunity for improvement for a specific case or not is decided during M&amp;M where selected trauma casees are reviewed. Opportunity for improvement (OFI) is defined as when the trauma care for a patient does not match the best practice guidelines in at least one aspect.</w:t>
-      </w:r>
-      <w:r>
-        <w:t xml:space="preserve">(14)</w:t>
+        <w:t xml:space="preserve">Since trauma patients is a heterogeneous group, it is important to have a</w:t>
+      </w:r>
+      <w:r>
+        <w:t xml:space="preserve"> </w:t>
+      </w:r>
+      <w:r>
+        <w:t xml:space="preserve">sufficient understanding of OFIs for different trauma subgroups.</w:t>
+      </w:r>
+      <w:r>
+        <w:t xml:space="preserve">(23)</w:t>
+      </w:r>
+      <w:r>
+        <w:t xml:space="preserve">. Some examples of subgroups are men and women, blunt and penetrating trauma, geriatric, major and minor trauma and traumatic brain injury.</w:t>
+      </w:r>
+      <w:r>
+        <w:t xml:space="preserve">(24)</w:t>
       </w:r>
     </w:p>
     <w:p>
@@ -488,35 +452,20 @@
         <w:pStyle w:val="BodyText"/>
       </w:pPr>
       <w:r>
-        <w:t xml:space="preserve">OFI can be a more nuanced measure for trauma care improvement than the more established terms preventable deaths and non preventable deaths. This is because there can be OFI in a case where a patient has died, even if the death was not preventable.</w:t>
-      </w:r>
-      <w:r>
-        <w:t xml:space="preserve">(15)</w:t>
-      </w:r>
-      <w:r>
-        <w:t xml:space="preserve"> </w:t>
-      </w:r>
-      <w:r>
-        <w:t xml:space="preserve">Furthermore there is no consensus for classification of preventable and non preventable death, leading authors to use different classifications.</w:t>
-      </w:r>
-      <w:r>
-        <w:t xml:space="preserve">(16)</w:t>
-      </w:r>
-      <w:r>
-        <w:t xml:space="preserve">. The term OFI also has the advantage over the term preventable death by sounding more positive and encouraging, preventing review board members from having to classify colleagues patient care as inappropriate.</w:t>
-      </w:r>
-      <w:r>
-        <w:t xml:space="preserve">(14)</w:t>
+        <w:t xml:space="preserve">In Sweden almost two thirds of trauma patients are men and just over 60% are in the age between 18-64. For example, traumatic injuries from stabbing and from shooting violence are more common in men while women are over represented in fall traumas.</w:t>
+      </w:r>
+      <w:r>
+        <w:t xml:space="preserve">(24)</w:t>
       </w:r>
     </w:p>
     <w:bookmarkEnd w:id="25"/>
-    <w:bookmarkStart w:id="26" w:name="trauma-subgroups"/>
+    <w:bookmarkStart w:id="26" w:name="knowledge-gap"/>
     <w:p>
       <w:pPr>
         <w:pStyle w:val="Heading2"/>
       </w:pPr>
       <w:r>
-        <w:t xml:space="preserve">Trauma subgroups</w:t>
+        <w:t xml:space="preserve">Knowledge gap</w:t>
       </w:r>
     </w:p>
     <w:p>
@@ -524,22 +473,110 @@
         <w:pStyle w:val="FirstParagraph"/>
       </w:pPr>
       <w:r>
-        <w:t xml:space="preserve">Since trauma patients is a heterogeneous group, it is important to have a</w:t>
-      </w:r>
-      <w:r>
-        <w:t xml:space="preserve"> </w:t>
-      </w:r>
-      <w:r>
-        <w:t xml:space="preserve">sufficient understanding of OFIs for different trauma subgroups.</w:t>
-      </w:r>
-      <w:r>
-        <w:t xml:space="preserve">(17)</w:t>
-      </w:r>
-      <w:r>
-        <w:t xml:space="preserve">. Some examples of subgroups are men and women, blunt and penetrating trauma, geriatric, major and minor trauma and traumatic brain injury.</w:t>
-      </w:r>
-      <w:r>
-        <w:t xml:space="preserve">(18)</w:t>
+        <w:t xml:space="preserve">There is a lot of existing data about subgroups regarding transportation time to hospital, NISS score at the Emergency department, rehabilitation, morbidity and mortality rate to state a few examples.</w:t>
+      </w:r>
+      <w:r>
+        <w:t xml:space="preserve">(24)</w:t>
+      </w:r>
+      <w:r>
+        <w:t xml:space="preserve"> </w:t>
+      </w:r>
+      <w:r>
+        <w:t xml:space="preserve">But despite having all this data in the trauma registers, knowledge redarding OFI patterns among different traumating subgroups remains unknown.</w:t>
+      </w:r>
+    </w:p>
+    <w:bookmarkEnd w:id="26"/>
+    <w:bookmarkStart w:id="27" w:name="aim"/>
+    <w:p>
+      <w:pPr>
+        <w:pStyle w:val="Heading2"/>
+      </w:pPr>
+      <w:r>
+        <w:t xml:space="preserve">Aim</w:t>
+      </w:r>
+    </w:p>
+    <w:p>
+      <w:pPr>
+        <w:pStyle w:val="FirstParagraph"/>
+      </w:pPr>
+      <w:r>
+        <w:t xml:space="preserve">In this study we aim to assess the frequency of opportunity for improvement in the following important clinical subgroups: men and women, blunt and penetrating injuries, minor and major trauma, and across body regions injured.</w:t>
+      </w:r>
+    </w:p>
+    <w:bookmarkEnd w:id="27"/>
+    <w:bookmarkEnd w:id="28"/>
+    <w:bookmarkStart w:id="37" w:name="methods"/>
+    <w:p>
+      <w:pPr>
+        <w:pStyle w:val="Heading1"/>
+      </w:pPr>
+      <w:r>
+        <w:t xml:space="preserve">Methods</w:t>
+      </w:r>
+    </w:p>
+    <w:bookmarkStart w:id="29" w:name="study-design"/>
+    <w:p>
+      <w:pPr>
+        <w:pStyle w:val="Heading2"/>
+      </w:pPr>
+      <w:r>
+        <w:t xml:space="preserve">Study design</w:t>
+      </w:r>
+    </w:p>
+    <w:p>
+      <w:pPr>
+        <w:pStyle w:val="FirstParagraph"/>
+      </w:pPr>
+      <w:r>
+        <w:t xml:space="preserve">This is a registry based cohort study that uses data from two different Swedish</w:t>
+      </w:r>
+      <w:r>
+        <w:t xml:space="preserve"> </w:t>
+      </w:r>
+      <w:r>
+        <w:t xml:space="preserve">trauma registries. The first registry is the Trauma registry at the Karolinska University Hospital</w:t>
+      </w:r>
+      <w:r>
+        <w:t xml:space="preserve"> </w:t>
+      </w:r>
+      <w:r>
+        <w:t xml:space="preserve">in Solna. It is a part of SweTrau and contains patients from the years 2012 to 2021.</w:t>
+      </w:r>
+      <w:r>
+        <w:t xml:space="preserve"> </w:t>
+      </w:r>
+      <w:r>
+        <w:t xml:space="preserve">The second registry is the the trauma Quality Database which is a subset of the Karolinska University Hospital Trauma Registry. It includes patients selected for review between 2014 and 2021. These registreis were merged together and a complete case analysis was done. Scrambled data was used to decrease the risk for bias. The results were presented in tables showing the frecquency of OFI for the different subgroups. Bootstrapping was preformed to estimate the confidence interval.</w:t>
+      </w:r>
+    </w:p>
+    <w:bookmarkEnd w:id="29"/>
+    <w:bookmarkStart w:id="30" w:name="setting"/>
+    <w:p>
+      <w:pPr>
+        <w:pStyle w:val="Heading2"/>
+      </w:pPr>
+      <w:r>
+        <w:t xml:space="preserve">Setting</w:t>
+      </w:r>
+    </w:p>
+    <w:p>
+      <w:pPr>
+        <w:pStyle w:val="FirstParagraph"/>
+      </w:pPr>
+      <w:r>
+        <w:t xml:space="preserve">The Karolinska University Hospital in Solna, Stockholm is the largest Trauma Center in Sweden. The hospital is also classified as a level 1 trauma center.</w:t>
+      </w:r>
+      <w:r>
+        <w:t xml:space="preserve">(25)</w:t>
+      </w:r>
+      <w:r>
+        <w:t xml:space="preserve"> </w:t>
+      </w:r>
+      <w:r>
+        <w:t xml:space="preserve">The Trauma department at the Karolinska University Hospital in Solna handles about 1800 trauma cases every year, out of which about 200 are children. The Karolinska University Hospital is the primary trauma center for a population of 2,8 million people.</w:t>
+      </w:r>
+      <w:r>
+        <w:t xml:space="preserve">(27)</w:t>
       </w:r>
     </w:p>
     <w:p>
@@ -547,23 +584,73 @@
         <w:pStyle w:val="BodyText"/>
       </w:pPr>
       <w:r>
-        <w:t xml:space="preserve">In Sweden almost two thirds of trauma patients are men and just over 60% are in the age between 18-64. For example, traumatic injuries from stabbing and from shooting violence are more common in men while women are over represented in fall traumas. There is a lot of existing data about subgroups regarding transportation time to hospital, NISS score at the Emergency department, rehabilitation, morbidity and mortality rate and so on.</w:t>
-      </w:r>
-      <w:r>
-        <w:t xml:space="preserve"> </w:t>
-      </w:r>
-      <w:r>
-        <w:t xml:space="preserve">(18)</w:t>
-      </w:r>
-    </w:p>
-    <w:bookmarkEnd w:id="26"/>
-    <w:bookmarkStart w:id="27" w:name="knowledge-gap"/>
+        <w:t xml:space="preserve">Trauma patients are divided into priority one and two by the paramedics using certain criteria, such as trauma mechanism, GCS points and blood pressure. To the Trauma Center at Karolinska Solna only those who are classified as a priority one by the pre hospital professionals are admitted.</w:t>
+      </w:r>
+      <w:r>
+        <w:t xml:space="preserve"> </w:t>
+      </w:r>
+      <w:r>
+        <w:t xml:space="preserve">(28)</w:t>
+      </w:r>
+      <w:r>
+        <w:t xml:space="preserve"> </w:t>
+      </w:r>
+      <w:r>
+        <w:t xml:space="preserve"> </w:t>
+      </w:r>
+      <w:r>
+        <w:t xml:space="preserve">A trauma priority one is considered directly life threatening. Therefore when arriving to Karolinska Solna every patient is taken care of by a full trauma team. This team consists of a trauma leader who is a general surgeon or a resident in general surgery and an anesthetist with a nurse specialized in anesthesiology. The team also has an orthopedic surgeon, radiologist, radiology nurse, emergency medicine nurse, surgical nurse and assistant nurses.</w:t>
+      </w:r>
+      <w:r>
+        <w:t xml:space="preserve">(28)</w:t>
+      </w:r>
+    </w:p>
+    <w:p>
+      <w:pPr>
+        <w:pStyle w:val="BodyText"/>
+      </w:pPr>
+      <w:r>
+        <w:t xml:space="preserve">Audit filters and for some cases, maual selection was used to determine which cases that should be reviewed at M&amp;M. Some examples of audit filters that were used are GCS 8 or less but the patient was not intubated, time to CT longer than 20 minutes and time to Surgery. A manual selection was done by one or two nurses, during which some cases are removed from the group of potential OFI cases because obvious reasons for the deviation from best practice guidelines can be found. The patients who are then left are discussed at a M&amp;M where doctors and nurses from several specialties participate. At this conference every case is carefully reviewed. When OFI is found in a case, that specific OFI is described in the trauma quality database. Then it is recoded as</w:t>
+      </w:r>
+      <w:r>
+        <w:t xml:space="preserve"> </w:t>
+      </w:r>
+      <w:r>
+        <w:t xml:space="preserve">“</w:t>
+      </w:r>
+      <w:r>
+        <w:t xml:space="preserve">Yes, at least one OFI identified</w:t>
+      </w:r>
+      <w:r>
+        <w:t xml:space="preserve">”</w:t>
+      </w:r>
+      <w:r>
+        <w:t xml:space="preserve"> </w:t>
+      </w:r>
+      <w:r>
+        <w:t xml:space="preserve">or</w:t>
+      </w:r>
+      <w:r>
+        <w:t xml:space="preserve"> </w:t>
+      </w:r>
+      <w:r>
+        <w:t xml:space="preserve">“</w:t>
+      </w:r>
+      <w:r>
+        <w:t xml:space="preserve">No, no OFIs identified</w:t>
+      </w:r>
+      <w:r>
+        <w:t xml:space="preserve">”</w:t>
+      </w:r>
+    </w:p>
+    <w:bookmarkEnd w:id="30"/>
+    <w:bookmarkStart w:id="31" w:name="participants"/>
     <w:p>
       <w:pPr>
         <w:pStyle w:val="Heading2"/>
       </w:pPr>
       <w:r>
-        <w:t xml:space="preserve">Knowledge gap</w:t>
+        <w:t xml:space="preserve">Participants</w:t>
       </w:r>
     </w:p>
     <w:p>
@@ -571,209 +658,7 @@
         <w:pStyle w:val="FirstParagraph"/>
       </w:pPr>
       <w:r>
-        <w:t xml:space="preserve">Despite having all this data about the trauma patients it is poorly understood whether different subgroups have greater opportunities for improvement (OFI) than others. The most common cause of death after injury is hemorrhage. Among these patients, problem in decision making, technical skills and making decisions between surgery and radiology were some of the areas were OFIs were found.</w:t>
-      </w:r>
-      <w:r>
-        <w:t xml:space="preserve">(19)</w:t>
-      </w:r>
-      <w:r>
-        <w:t xml:space="preserve"> </w:t>
-      </w:r>
-      <w:r>
-        <w:t xml:space="preserve">However we do not know whether the same OFI areas apply for the trauma subgroups, or in what frequency.</w:t>
-      </w:r>
-      <w:r>
-        <w:t xml:space="preserve"> </w:t>
-      </w:r>
-    </w:p>
-    <w:bookmarkEnd w:id="27"/>
-    <w:bookmarkStart w:id="28" w:name="aim"/>
-    <w:p>
-      <w:pPr>
-        <w:pStyle w:val="Heading2"/>
-      </w:pPr>
-      <w:r>
-        <w:t xml:space="preserve">Aim</w:t>
-      </w:r>
-    </w:p>
-    <w:p>
-      <w:pPr>
-        <w:pStyle w:val="FirstParagraph"/>
-      </w:pPr>
-      <w:r>
-        <w:t xml:space="preserve">In this study we aim to assess the frequency of opportunity for improvement in the following important clinical subgroups: men and women, blunt and penetrating injuries, minor and major trauma, and across body regions injured.</w:t>
-      </w:r>
-    </w:p>
-    <w:bookmarkEnd w:id="28"/>
-    <w:bookmarkEnd w:id="29"/>
-    <w:bookmarkStart w:id="34" w:name="methods"/>
-    <w:p>
-      <w:pPr>
-        <w:pStyle w:val="Heading1"/>
-      </w:pPr>
-      <w:r>
-        <w:t xml:space="preserve">Methods</w:t>
-      </w:r>
-    </w:p>
-    <w:bookmarkStart w:id="30" w:name="study-design"/>
-    <w:p>
-      <w:pPr>
-        <w:pStyle w:val="Heading2"/>
-      </w:pPr>
-      <w:r>
-        <w:t xml:space="preserve">Study design</w:t>
-      </w:r>
-    </w:p>
-    <w:p>
-      <w:pPr>
-        <w:pStyle w:val="FirstParagraph"/>
-      </w:pPr>
-      <w:r>
-        <w:t xml:space="preserve">This is a registry based cohort study that uses data from two different Swedish</w:t>
-      </w:r>
-      <w:r>
-        <w:t xml:space="preserve"> </w:t>
-      </w:r>
-      <w:r>
-        <w:t xml:space="preserve">trauma registries.</w:t>
-      </w:r>
-    </w:p>
-    <w:p>
-      <w:pPr>
-        <w:pStyle w:val="BodyText"/>
-      </w:pPr>
-      <w:r>
-        <w:t xml:space="preserve">The first registry is the Trauma registry at the Karolinska University Hospital</w:t>
-      </w:r>
-      <w:r>
-        <w:t xml:space="preserve"> </w:t>
-      </w:r>
-      <w:r>
-        <w:t xml:space="preserve">in Solna, which includes about 21000 patients between the years 2012 and 2021.</w:t>
-      </w:r>
-    </w:p>
-    <w:p>
-      <w:pPr>
-        <w:pStyle w:val="BodyText"/>
-      </w:pPr>
-      <w:r>
-        <w:t xml:space="preserve">The second registry is the the trauma Quality Database which is a subset of the trauma registry and includes about 2200 patients selected for review between 2014 and 2021. The trauma care quality database includes details and conclusions from the M&amp;M.</w:t>
-      </w:r>
-    </w:p>
-    <w:p>
-      <w:pPr>
-        <w:pStyle w:val="BodyText"/>
-      </w:pPr>
-      <w:r>
-        <w:t xml:space="preserve">By linking these databases together the opportunity for improvement in the trauma</w:t>
-      </w:r>
-      <w:r>
-        <w:t xml:space="preserve"> </w:t>
-      </w:r>
-      <w:r>
-        <w:t xml:space="preserve">subgroups mentioned in the introduction will be assessed.</w:t>
-      </w:r>
-    </w:p>
-    <w:bookmarkEnd w:id="30"/>
-    <w:bookmarkStart w:id="31" w:name="setting"/>
-    <w:p>
-      <w:pPr>
-        <w:pStyle w:val="Heading2"/>
-      </w:pPr>
-      <w:r>
-        <w:t xml:space="preserve">Setting</w:t>
-      </w:r>
-    </w:p>
-    <w:p>
-      <w:pPr>
-        <w:pStyle w:val="FirstParagraph"/>
-      </w:pPr>
-      <w:r>
-        <w:t xml:space="preserve">The Karolinska University Hospital in Solna, Stockholm, is the leading trauma center in Sweden, and ranked as one of the best hospitals in the world</w:t>
-      </w:r>
-      <w:r>
-        <w:t xml:space="preserve">. The hospital is also a level 1 trauma center.</w:t>
-      </w:r>
-      <w:r>
-        <w:t xml:space="preserve">(20)</w:t>
-      </w:r>
-      <w:r>
-        <w:t xml:space="preserve"> </w:t>
-      </w:r>
-      <w:r>
-        <w:t xml:space="preserve">The Trauma department at the Karolinska University Hospital in Solna handles about 1800 trauma cases every year, out of which about 200 are children. KUH</w:t>
-      </w:r>
-      <w:r>
-        <w:t xml:space="preserve"> </w:t>
-      </w:r>
-      <w:r>
-        <w:t xml:space="preserve">is the primary trauma center for a population of 2,8 million people.</w:t>
-      </w:r>
-      <w:r>
-        <w:t xml:space="preserve">(21)</w:t>
-      </w:r>
-    </w:p>
-    <w:p>
-      <w:pPr>
-        <w:pStyle w:val="BodyText"/>
-      </w:pPr>
-      <w:r>
-        <w:t xml:space="preserve">Trauma patients are divided into priority one and two by the paramedics using certain criteria, such as trauma mechanism, GCS points and blood pressure. To Karolinska Solna only those who are classified as a priority one by the pre hospital professionals are admitted.</w:t>
-      </w:r>
-      <w:r>
-        <w:t xml:space="preserve"> </w:t>
-      </w:r>
-      <w:r>
-        <w:t xml:space="preserve">(22)</w:t>
-      </w:r>
-    </w:p>
-    <w:p>
-      <w:pPr>
-        <w:pStyle w:val="BodyText"/>
-      </w:pPr>
-      <w:r>
-        <w:t xml:space="preserve">A trauma priority one is considered directly life threatening. Therefore when arriving to Karolinska Solna every patient is taken care of by a full trauma team. This team consists of a trauma leader who is a general surgeon or a resident in general surgery and an anesthetist with a nurse specialized in anesthesiology. The team also has an orthopedic surgeon, radiologist, radiology nurse, emergency medicine nurse, surgical nurse and assistant nurses.</w:t>
-      </w:r>
-      <w:r>
-        <w:t xml:space="preserve">(22)</w:t>
-      </w:r>
-    </w:p>
-    <w:p>
-      <w:pPr>
-        <w:pStyle w:val="BodyText"/>
-      </w:pPr>
-      <w:r>
-        <w:t xml:space="preserve">At KUH all trauma patients are included in the KUH trauma registry. The KUH trauma registry is a part of the Swedish Trauma Registry, with the same eligibility criteria. Audit filters then identify certain trauma cases in which the care might have deviated from the golden standard treatment based on different criteria. Such criteria are GCS 8 or less but the patient was not intubated, time to CT longer than 20 minutes, time to Surgery and so on. Then a manual selection is done by a nurse, during which some cases are removed from the group of potential OFI cases because obvious reasons for the deviation can be found. The patients who are then left are discussed at a M&amp;M where doctors and nurses from several specialties participate. At this conference every case is reviewed. When OFI is found in a case, that specific OFI is described in the trauma quality database. Then it is recoded as</w:t>
-      </w:r>
-      <w:r>
-        <w:t xml:space="preserve"> </w:t>
-      </w:r>
-      <w:r>
-        <w:t xml:space="preserve">“</w:t>
-      </w:r>
-      <w:r>
-        <w:t xml:space="preserve">Yes, at least one OFI identified</w:t>
-      </w:r>
-      <w:r>
-        <w:t xml:space="preserve">”</w:t>
-      </w:r>
-      <w:r>
-        <w:t xml:space="preserve"> </w:t>
-      </w:r>
-      <w:r>
-        <w:t xml:space="preserve">or</w:t>
-      </w:r>
-      <w:r>
-        <w:t xml:space="preserve"> </w:t>
-      </w:r>
-      <w:r>
-        <w:t xml:space="preserve">“</w:t>
-      </w:r>
-      <w:r>
-        <w:t xml:space="preserve">No, no OFIs identified</w:t>
-      </w:r>
-      <w:r>
-        <w:t xml:space="preserve">”</w:t>
+        <w:t xml:space="preserve">All patients are from the Karolinska University Hospital trauma registry and from the Trauma Quality Database. To be eligible for the study all patients had to meet the following inclusion criteria: Patients over 15 year old. No missing information in crucial colums in the registries. If information was missing for age, gender, OFI, trauma mechanism, NISS, or AIS code the patient was excluded.</w:t>
       </w:r>
     </w:p>
     <w:bookmarkEnd w:id="31"/>
@@ -791,11 +676,41 @@
         <w:pStyle w:val="FirstParagraph"/>
       </w:pPr>
       <w:r>
-        <w:t xml:space="preserve">The data from the trauma registries were analyzed for OFI in seperate cohorts. The cohorts were: men and women, blunt and penetrating injuries, minor and major trauma ,and across body regions injured. The location of injuries will be analyzed based on AIS codes and AIS scores will be used to gruop patients into fitting cohorts.</w:t>
-      </w:r>
-      <w:r>
-        <w:t xml:space="preserve"> </w:t>
-      </w:r>
+        <w:t xml:space="preserve">The data from the trauma registries were analyzed for OFI in separate cohorts. The cohorts were: men and women, blunt and penetrating injuries, minor and major trauma , across body regions injured, and trauma mechanism. The location of injuries will be analyzed based on AIS codes and AIS scores will be used to group patients into fitting cohorts.</w:t>
+      </w:r>
+    </w:p>
+    <w:p>
+      <w:pPr>
+        <w:pStyle w:val="BodyText"/>
+      </w:pPr>
+      <w:r>
+        <w:t xml:space="preserve">The column for most severely injured region was made by selecting the the most severely injured body region among the AIS codes belonging to a specific patient. The first digit of the AIS code represents the body region for the trauma. For patient who had two or more different injuries and thereby multple AIS codes, the most severe injury was selected, or more precisely the AIS code with the highest last digit. If more than one region had injuries of the same severity, the second most severe injury in those regions were compared, and then the third and so on. If two or more regions had exactly the same pattern of injuries, the region was classified as</w:t>
+      </w:r>
+      <w:r>
+        <w:t xml:space="preserve"> </w:t>
+      </w:r>
+      <w:r>
+        <w:t xml:space="preserve">“</w:t>
+      </w:r>
+      <w:r>
+        <w:t xml:space="preserve">Multiple.</w:t>
+      </w:r>
+      <w:r>
+        <w:t xml:space="preserve">”</w:t>
+      </w:r>
+    </w:p>
+    <w:p>
+      <w:pPr>
+        <w:pStyle w:val="BodyText"/>
+      </w:pPr>
+      <w:r>
+        <w:t xml:space="preserve">To gruop patients with Minor versus Major Trauma the NISS score was used. Patients with a NISS &gt; 15 were defined as major trauma and those with NISS &lt; 15 were defined as minor trauma.</w:t>
+      </w:r>
+    </w:p>
+    <w:p>
+      <w:pPr>
+        <w:pStyle w:val="BodyText"/>
+      </w:pPr>
       <w:r>
         <w:t xml:space="preserve">OFI was treated as a binary variable, with</w:t>
       </w:r>
@@ -851,7 +766,7 @@
         <w:t xml:space="preserve"> </w:t>
       </w:r>
       <w:r>
-        <w:t xml:space="preserve">in the OFI section at at least one of the following areas needed to differ from the best practice guidelines for trauma care: emergency department triage; tertiary survey; processing; communication; time to computed tomography; time to surgical intervention; level of physician and nursing competency; level of care; neurosurgical intervention; hospital staff routine; resource management; logistics and technology; overall management and documentation.</w:t>
+        <w:t xml:space="preserve">in the OFI section a consensus decision is required regarding the presence of at least one OFI.</w:t>
       </w:r>
     </w:p>
     <w:bookmarkEnd w:id="32"/>
@@ -869,17 +784,560 @@
         <w:pStyle w:val="FirstParagraph"/>
       </w:pPr>
       <w:r>
-        <w:t xml:space="preserve">To prevent research bias all data will be scrambled while used to write the analysis model.</w:t>
+        <w:t xml:space="preserve">To prevent research bias all data will be scrambled while used to write the analysis model. Meaning that the real data was not available throughout the process of writing the introduction or method. The scrambled data was also used for creating functions that later could be used on the real data in the final step to get the true results. However all results were first calculated using the scrambled data.</w:t>
       </w:r>
     </w:p>
     <w:bookmarkEnd w:id="33"/>
+    <w:bookmarkStart w:id="34" w:name="study-size"/>
+    <w:p>
+      <w:pPr>
+        <w:pStyle w:val="Heading2"/>
+      </w:pPr>
+      <w:r>
+        <w:t xml:space="preserve">Study size</w:t>
+      </w:r>
+    </w:p>
+    <w:p>
+      <w:pPr>
+        <w:pStyle w:val="FirstParagraph"/>
+      </w:pPr>
+      <w:r>
+        <w:t xml:space="preserve">A complete case analysis was done on all patients in the registers that met the inclusion criteria for this study.</w:t>
+      </w:r>
+    </w:p>
     <w:bookmarkEnd w:id="34"/>
-    <w:bookmarkStart w:id="35" w:name="ethical-considerations"/>
+    <w:bookmarkStart w:id="35" w:name="quantitative-variables"/>
+    <w:p>
+      <w:pPr>
+        <w:pStyle w:val="Heading2"/>
+      </w:pPr>
+      <w:r>
+        <w:t xml:space="preserve">Quantitative variables</w:t>
+      </w:r>
+    </w:p>
+    <w:p>
+      <w:pPr>
+        <w:pStyle w:val="FirstParagraph"/>
+      </w:pPr>
+      <w:r>
+        <w:t xml:space="preserve">The registers hold both categorical and contunious variables. NISS, age and AIS codes were treated as continious variables. Penetraiting/ Blunt Trauma, Minor/ Major Trauma and OFI was treated as binary categorical variables. Trauma mechanism and Most severe region of injury was treated as categorical variabels.</w:t>
+      </w:r>
+    </w:p>
+    <w:p>
+      <w:pPr>
+        <w:pStyle w:val="BodyText"/>
+      </w:pPr>
+      <w:r>
+        <w:t xml:space="preserve">The range of NISS was 1-75, representing the number of AIS points for each patient. Penetraiting/ Blunt Trauma had the values of 1 and 2. 1 represented Blunt trauma and 2 penetraiting trauma. Minor/Major was derived from the NISS value. NISS&gt;15 was considered a Major Trauma and &lt;15 a Minor Trauma. OFI had the values of either YES or NO.</w:t>
+      </w:r>
+    </w:p>
+    <w:p>
+      <w:pPr>
+        <w:pStyle w:val="BodyText"/>
+      </w:pPr>
+      <w:r>
+        <w:t xml:space="preserve">Trauma Mechanism had a value that ranged from 1-13. Each number was represented by the following trauma mechanism. 1 -</w:t>
+      </w:r>
+      <w:r>
+        <w:t xml:space="preserve"> </w:t>
+      </w:r>
+      <w:r>
+        <w:t xml:space="preserve">“</w:t>
+      </w:r>
+      <w:r>
+        <w:t xml:space="preserve">Trauma mechanism Traffic - motor veichle accident, not motorcycle.</w:t>
+      </w:r>
+      <w:r>
+        <w:t xml:space="preserve">”</w:t>
+      </w:r>
+      <w:r>
+        <w:t xml:space="preserve"> </w:t>
+      </w:r>
+      <w:r>
+        <w:t xml:space="preserve">2 -</w:t>
+      </w:r>
+      <w:r>
+        <w:t xml:space="preserve"> </w:t>
+      </w:r>
+      <w:r>
+        <w:t xml:space="preserve">“</w:t>
+      </w:r>
+      <w:r>
+        <w:t xml:space="preserve">Traffic - motorcycle accident.</w:t>
+      </w:r>
+      <w:r>
+        <w:t xml:space="preserve">”</w:t>
+      </w:r>
+      <w:r>
+        <w:t xml:space="preserve"> </w:t>
+      </w:r>
+      <w:r>
+        <w:t xml:space="preserve">3 -</w:t>
+      </w:r>
+      <w:r>
+        <w:t xml:space="preserve"> </w:t>
+      </w:r>
+      <w:r>
+        <w:t xml:space="preserve">“</w:t>
+      </w:r>
+      <w:r>
+        <w:t xml:space="preserve">Traffic - bicycle accident.</w:t>
+      </w:r>
+      <w:r>
+        <w:t xml:space="preserve">”</w:t>
+      </w:r>
+      <w:r>
+        <w:t xml:space="preserve"> </w:t>
+      </w:r>
+      <w:r>
+        <w:t xml:space="preserve">4 -</w:t>
+      </w:r>
+      <w:r>
+        <w:t xml:space="preserve">“</w:t>
+      </w:r>
+      <w:r>
+        <w:t xml:space="preserve">Traffic - pedastrian.</w:t>
+      </w:r>
+      <w:r>
+        <w:t xml:space="preserve">”</w:t>
+      </w:r>
+      <w:r>
+        <w:t xml:space="preserve"> </w:t>
+      </w:r>
+      <w:r>
+        <w:t xml:space="preserve">5 -</w:t>
+      </w:r>
+      <w:r>
+        <w:t xml:space="preserve"> </w:t>
+      </w:r>
+      <w:r>
+        <w:t xml:space="preserve">“</w:t>
+      </w:r>
+      <w:r>
+        <w:t xml:space="preserve">Traffic - other.</w:t>
+      </w:r>
+      <w:r>
+        <w:t xml:space="preserve">”</w:t>
+      </w:r>
+      <w:r>
+        <w:t xml:space="preserve"> </w:t>
+      </w:r>
+      <w:r>
+        <w:t xml:space="preserve">6 -</w:t>
+      </w:r>
+      <w:r>
+        <w:t xml:space="preserve">“</w:t>
+      </w:r>
+      <w:r>
+        <w:t xml:space="preserve">Shot by handgun, shotgun, rifle, other firearm of any calibre.</w:t>
+      </w:r>
+      <w:r>
+        <w:t xml:space="preserve">”</w:t>
+      </w:r>
+      <w:r>
+        <w:t xml:space="preserve"> </w:t>
+      </w:r>
+      <w:r>
+        <w:t xml:space="preserve">7 -</w:t>
+      </w:r>
+      <w:r>
+        <w:t xml:space="preserve"> </w:t>
+      </w:r>
+      <w:r>
+        <w:t xml:space="preserve">“</w:t>
+      </w:r>
+      <w:r>
+        <w:t xml:space="preserve">Stabbed by knife, sword, dagger other pointed or sharp object.</w:t>
+      </w:r>
+      <w:r>
+        <w:t xml:space="preserve">”</w:t>
+      </w:r>
+      <w:r>
+        <w:t xml:space="preserve"> </w:t>
+      </w:r>
+      <w:r>
+        <w:t xml:space="preserve">8 -</w:t>
+      </w:r>
+      <w:r>
+        <w:t xml:space="preserve"> </w:t>
+      </w:r>
+      <w:r>
+        <w:t xml:space="preserve">“</w:t>
+      </w:r>
+      <w:r>
+        <w:t xml:space="preserve">Struck or hit by blunt object.</w:t>
+      </w:r>
+      <w:r>
+        <w:t xml:space="preserve">”</w:t>
+      </w:r>
+      <w:r>
+        <w:t xml:space="preserve"> </w:t>
+      </w:r>
+      <w:r>
+        <w:t xml:space="preserve">9 -</w:t>
+      </w:r>
+      <w:r>
+        <w:t xml:space="preserve"> </w:t>
+      </w:r>
+      <w:r>
+        <w:t xml:space="preserve">“</w:t>
+      </w:r>
+      <w:r>
+        <w:t xml:space="preserve">Low energy fall - fall in the same level.</w:t>
+      </w:r>
+      <w:r>
+        <w:t xml:space="preserve">”</w:t>
+      </w:r>
+      <w:r>
+        <w:t xml:space="preserve"> </w:t>
+      </w:r>
+      <w:r>
+        <w:t xml:space="preserve">10 -</w:t>
+      </w:r>
+      <w:r>
+        <w:t xml:space="preserve"> </w:t>
+      </w:r>
+      <w:r>
+        <w:t xml:space="preserve">“</w:t>
+      </w:r>
+      <w:r>
+        <w:t xml:space="preserve">High energy fall - fall from a higher level.</w:t>
+      </w:r>
+      <w:r>
+        <w:t xml:space="preserve">”</w:t>
+      </w:r>
+      <w:r>
+        <w:t xml:space="preserve"> </w:t>
+      </w:r>
+      <w:r>
+        <w:t xml:space="preserve">11 -</w:t>
+      </w:r>
+      <w:r>
+        <w:t xml:space="preserve"> </w:t>
+      </w:r>
+      <w:r>
+        <w:t xml:space="preserve">“</w:t>
+      </w:r>
+      <w:r>
+        <w:t xml:space="preserve">Blast injury.</w:t>
+      </w:r>
+      <w:r>
+        <w:t xml:space="preserve">”</w:t>
+      </w:r>
+      <w:r>
+        <w:t xml:space="preserve"> </w:t>
+      </w:r>
+      <w:r>
+        <w:t xml:space="preserve">12 -</w:t>
+      </w:r>
+      <w:r>
+        <w:t xml:space="preserve"> </w:t>
+      </w:r>
+      <w:r>
+        <w:t xml:space="preserve">“</w:t>
+      </w:r>
+      <w:r>
+        <w:t xml:space="preserve">Other.</w:t>
+      </w:r>
+      <w:r>
+        <w:t xml:space="preserve">”</w:t>
+      </w:r>
+      <w:r>
+        <w:t xml:space="preserve"> </w:t>
+      </w:r>
+      <w:r>
+        <w:t xml:space="preserve">13 -</w:t>
+      </w:r>
+      <w:r>
+        <w:t xml:space="preserve"> </w:t>
+      </w:r>
+      <w:r>
+        <w:t xml:space="preserve">“</w:t>
+      </w:r>
+      <w:r>
+        <w:t xml:space="preserve">Unknown.</w:t>
+      </w:r>
+      <w:r>
+        <w:t xml:space="preserve">”</w:t>
+      </w:r>
+    </w:p>
+    <w:p>
+      <w:pPr>
+        <w:pStyle w:val="BodyText"/>
+      </w:pPr>
+      <w:r>
+        <w:t xml:space="preserve">The most severe region had 10 different values: head, neck, face, thorax, upper extremity, lower extremity, abdomen, spine, multiple and unspecified. These 10 values were regrouped according to the ISS system as following. 1 -</w:t>
+      </w:r>
+      <w:r>
+        <w:t xml:space="preserve"> </w:t>
+      </w:r>
+      <w:r>
+        <w:t xml:space="preserve">“</w:t>
+      </w:r>
+      <w:r>
+        <w:t xml:space="preserve">Head and neck.</w:t>
+      </w:r>
+      <w:r>
+        <w:t xml:space="preserve">”</w:t>
+      </w:r>
+      <w:r>
+        <w:t xml:space="preserve"> </w:t>
+      </w:r>
+      <w:r>
+        <w:t xml:space="preserve">2 -</w:t>
+      </w:r>
+      <w:r>
+        <w:t xml:space="preserve"> </w:t>
+      </w:r>
+      <w:r>
+        <w:t xml:space="preserve">“</w:t>
+      </w:r>
+      <w:r>
+        <w:t xml:space="preserve">Face.</w:t>
+      </w:r>
+      <w:r>
+        <w:t xml:space="preserve">”</w:t>
+      </w:r>
+      <w:r>
+        <w:t xml:space="preserve"> </w:t>
+      </w:r>
+      <w:r>
+        <w:t xml:space="preserve">3 -</w:t>
+      </w:r>
+      <w:r>
+        <w:t xml:space="preserve"> </w:t>
+      </w:r>
+      <w:r>
+        <w:t xml:space="preserve">“</w:t>
+      </w:r>
+      <w:r>
+        <w:t xml:space="preserve">Chest, diaphragm or spine.</w:t>
+      </w:r>
+      <w:r>
+        <w:t xml:space="preserve">”</w:t>
+      </w:r>
+      <w:r>
+        <w:t xml:space="preserve"> </w:t>
+      </w:r>
+      <w:r>
+        <w:t xml:space="preserve">4 -</w:t>
+      </w:r>
+      <w:r>
+        <w:t xml:space="preserve"> </w:t>
+      </w:r>
+      <w:r>
+        <w:t xml:space="preserve">“</w:t>
+      </w:r>
+      <w:r>
+        <w:t xml:space="preserve">Abdomen.</w:t>
+      </w:r>
+      <w:r>
+        <w:t xml:space="preserve">”</w:t>
+      </w:r>
+      <w:r>
+        <w:t xml:space="preserve"> </w:t>
+      </w:r>
+      <w:r>
+        <w:t xml:space="preserve">5 -</w:t>
+      </w:r>
+      <w:r>
+        <w:t xml:space="preserve"> </w:t>
+      </w:r>
+      <w:r>
+        <w:t xml:space="preserve">“</w:t>
+      </w:r>
+      <w:r>
+        <w:t xml:space="preserve">Extremities.</w:t>
+      </w:r>
+      <w:r>
+        <w:t xml:space="preserve">”</w:t>
+      </w:r>
+      <w:r>
+        <w:t xml:space="preserve"> </w:t>
+      </w:r>
+      <w:r>
+        <w:t xml:space="preserve">6 -</w:t>
+      </w:r>
+      <w:r>
+        <w:t xml:space="preserve"> </w:t>
+      </w:r>
+      <w:r>
+        <w:t xml:space="preserve">“</w:t>
+      </w:r>
+      <w:r>
+        <w:t xml:space="preserve">Unspecified.</w:t>
+      </w:r>
+      <w:r>
+        <w:t xml:space="preserve">”</w:t>
+      </w:r>
+      <w:r>
+        <w:t xml:space="preserve"> </w:t>
+      </w:r>
+      <w:r>
+        <w:t xml:space="preserve">7 -</w:t>
+      </w:r>
+      <w:r>
+        <w:t xml:space="preserve"> </w:t>
+      </w:r>
+      <w:r>
+        <w:t xml:space="preserve">“</w:t>
+      </w:r>
+      <w:r>
+        <w:t xml:space="preserve">Multiple.</w:t>
+      </w:r>
+      <w:r>
+        <w:t xml:space="preserve">”</w:t>
+      </w:r>
+    </w:p>
+    <w:bookmarkEnd w:id="35"/>
+    <w:bookmarkStart w:id="36" w:name="statistical-methods"/>
+    <w:p>
+      <w:pPr>
+        <w:pStyle w:val="Heading2"/>
+      </w:pPr>
+      <w:r>
+        <w:t xml:space="preserve">Statistical methods</w:t>
+      </w:r>
+    </w:p>
+    <w:p>
+      <w:pPr>
+        <w:pStyle w:val="FirstParagraph"/>
+      </w:pPr>
+      <w:r>
+        <w:t xml:space="preserve">For handling the data and making the statistical analysis the program R was used. R is a programming language used for statistical computing</w:t>
+      </w:r>
+      <w:r>
+        <w:t xml:space="preserve"> </w:t>
+      </w:r>
+      <w:r>
+        <w:t xml:space="preserve">(29)</w:t>
+      </w:r>
+      <w:r>
+        <w:t xml:space="preserve">. Then all data that was not needed for this study was removed, including columns with non essential information, patients without complete data, and those who did not meet up with the inclusion criteria. New columns were also added as listed above.</w:t>
+      </w:r>
+    </w:p>
+    <w:p>
+      <w:pPr>
+        <w:pStyle w:val="BodyText"/>
+      </w:pPr>
+      <w:r>
+        <w:t xml:space="preserve">The frequencies of OFI for each subgroup was calculated by dividing the number of patients which had OFI with the total number of patients in that subgroup.</w:t>
+      </w:r>
+    </w:p>
+    <w:p>
+      <w:pPr>
+        <w:pStyle w:val="BodyText"/>
+      </w:pPr>
+      <w:r>
+        <w:t xml:space="preserve">The absolute difference (delta value) in OFI frequency within each subgroup was calculated. Meaning that the absolute difference between men and women was calculated but not for example between women and blunt trauma. For estimating the confidence interval Bootstrapping was used on the data. 1000 boots were done, creating 1000 simulated datasets. The confidence interval was estimated both for the OFI frequencies and for the delta values.</w:t>
+      </w:r>
+    </w:p>
+    <w:bookmarkEnd w:id="36"/>
+    <w:bookmarkEnd w:id="37"/>
+    <w:bookmarkStart w:id="41" w:name="results"/>
     <w:p>
       <w:pPr>
         <w:pStyle w:val="Heading1"/>
       </w:pPr>
       <w:r>
+        <w:t xml:space="preserve">Results</w:t>
+      </w:r>
+    </w:p>
+    <w:bookmarkStart w:id="38" w:name="participants-1"/>
+    <w:p>
+      <w:pPr>
+        <w:pStyle w:val="Heading2"/>
+      </w:pPr>
+      <w:r>
+        <w:t xml:space="preserve">Participants</w:t>
+      </w:r>
+    </w:p>
+    <w:p>
+      <w:pPr>
+        <w:pStyle w:val="FirstParagraph"/>
+      </w:pPr>
+      <w:r>
+        <w:t xml:space="preserve">After merging the Karolinska trauma registry and the Trauma quality data base there was 11864 patients. After applying the inclusion criteria the number of patients was reduced to 2696 patients. Each step in the exclusion process is shown in the chart below.</w:t>
+      </w:r>
+    </w:p>
+    <w:bookmarkEnd w:id="38"/>
+    <w:bookmarkStart w:id="39" w:name="descriptive-data"/>
+    <w:p>
+      <w:pPr>
+        <w:pStyle w:val="Heading2"/>
+      </w:pPr>
+      <w:r>
+        <w:t xml:space="preserve">Descriptive data</w:t>
+      </w:r>
+    </w:p>
+    <w:p>
+      <w:pPr>
+        <w:pStyle w:val="FirstParagraph"/>
+      </w:pPr>
+      <w:r>
+        <w:t xml:space="preserve">Out of the 2696 patients included in the cohort 1358 were men. Among the men the frequency of OFI was 74.01 and among the women 76.98. The mean age for all the patients were 58 years and the avarege NISS score was 27.</w:t>
+      </w:r>
+      <w:r>
+        <w:t xml:space="preserve"> </w:t>
+      </w:r>
+    </w:p>
+    <w:bookmarkEnd w:id="39"/>
+    <w:bookmarkStart w:id="40" w:name="main-results"/>
+    <w:p>
+      <w:pPr>
+        <w:pStyle w:val="Heading2"/>
+      </w:pPr>
+      <w:r>
+        <w:t xml:space="preserve">Main results</w:t>
+      </w:r>
+    </w:p>
+    <w:p>
+      <w:pPr>
+        <w:pStyle w:val="FirstParagraph"/>
+      </w:pPr>
+      <w:r>
+        <w:t xml:space="preserve">The subgroup with the highest OFI frequency was xxxx with a frequency at 100%. The lowest OFI frequency was measured in the xxx cohort with a frquency at 69.95%. In the entire cohort there was a 75% frequency of OFI.</w:t>
+      </w:r>
+      <w:r>
+        <w:t xml:space="preserve"> </w:t>
+      </w:r>
+    </w:p>
+    <w:p>
+      <w:pPr>
+        <w:pStyle w:val="BodyText"/>
+      </w:pPr>
+      <w:r>
+        <w:t xml:space="preserve">You can also mix text and code, so called inline code, like this: 7.–&gt;</w:t>
+      </w:r>
+    </w:p>
+    <w:bookmarkEnd w:id="40"/>
+    <w:bookmarkEnd w:id="41"/>
+    <w:bookmarkStart w:id="42" w:name="discussion"/>
+    <w:p>
+      <w:pPr>
+        <w:pStyle w:val="Heading1"/>
+      </w:pPr>
+      <w:r>
+        <w:t xml:space="preserve">Discussion</w:t>
+      </w:r>
+    </w:p>
+    <w:bookmarkEnd w:id="42"/>
+    <w:bookmarkStart w:id="43" w:name="conclusion"/>
+    <w:p>
+      <w:pPr>
+        <w:pStyle w:val="Heading1"/>
+      </w:pPr>
+      <w:r>
+        <w:t xml:space="preserve">Conclusion</w:t>
+      </w:r>
+    </w:p>
+    <w:bookmarkEnd w:id="43"/>
+    <w:bookmarkStart w:id="44" w:name="ethical-considerations"/>
+    <w:p>
+      <w:pPr>
+        <w:pStyle w:val="Heading1"/>
+      </w:pPr>
+      <w:r>
         <w:t xml:space="preserve">Ethical considerations</w:t>
       </w:r>
     </w:p>
@@ -923,156 +1381,18 @@
         <w:t xml:space="preserve">Ethical permission has been granted for this project. Dnr number for this permission is 2021-02541 and 2021-0253.</w:t>
       </w:r>
     </w:p>
-    <w:bookmarkEnd w:id="35"/>
-    <w:bookmarkStart w:id="36" w:name="Xbbcf5df9fab4aafebd80fd16eb5edfc2be5e378"/>
+    <w:bookmarkEnd w:id="44"/>
+    <w:bookmarkStart w:id="83" w:name="references"/>
     <w:p>
       <w:pPr>
         <w:pStyle w:val="Heading1"/>
       </w:pPr>
       <w:r>
-        <w:t xml:space="preserve">En skriftlig redogörelse av projektets utveckling</w:t>
-      </w:r>
-    </w:p>
-    <w:p>
-      <w:pPr>
-        <w:pStyle w:val="FirstParagraph"/>
-      </w:pPr>
-      <w:r>
-        <w:t xml:space="preserve">All data är redan insamlad från start och finns tillgängliga i de register som beskrivs i projektredogörelsen. Datan kommer delas in efter olika trauma-subgrupper. De variabler som kommer användas är</w:t>
-      </w:r>
-      <w:r>
-        <w:t xml:space="preserve"> </w:t>
-      </w:r>
-      <w:r>
-        <w:t xml:space="preserve">“</w:t>
-      </w:r>
-      <w:r>
-        <w:t xml:space="preserve">Ja</w:t>
-      </w:r>
-      <w:r>
-        <w:t xml:space="preserve">”</w:t>
-      </w:r>
-      <w:r>
-        <w:t xml:space="preserve"> </w:t>
-      </w:r>
-      <w:r>
-        <w:t xml:space="preserve">där det finns</w:t>
-      </w:r>
-      <w:r>
-        <w:t xml:space="preserve"> </w:t>
-      </w:r>
-      <w:r>
-        <w:t xml:space="preserve">“</w:t>
-      </w:r>
-      <w:r>
-        <w:t xml:space="preserve">Opportunity for improvement</w:t>
-      </w:r>
-      <w:r>
-        <w:t xml:space="preserve">”</w:t>
-      </w:r>
-      <w:r>
-        <w:t xml:space="preserve"> </w:t>
-      </w:r>
-      <w:r>
-        <w:t xml:space="preserve">samt</w:t>
-      </w:r>
-      <w:r>
-        <w:t xml:space="preserve"> </w:t>
-      </w:r>
-      <w:r>
-        <w:t xml:space="preserve">“</w:t>
-      </w:r>
-      <w:r>
-        <w:t xml:space="preserve">nej</w:t>
-      </w:r>
-      <w:r>
-        <w:t xml:space="preserve">”</w:t>
-      </w:r>
-      <w:r>
-        <w:t xml:space="preserve"> </w:t>
-      </w:r>
-      <w:r>
-        <w:t xml:space="preserve">där det inte finns “opportunity for improvement.</w:t>
-      </w:r>
-    </w:p>
-    <w:p>
-      <w:pPr>
-        <w:pStyle w:val="BodyText"/>
-      </w:pPr>
-      <w:r>
-        <w:t xml:space="preserve">Hittills har jag</w:t>
-      </w:r>
-      <w:r>
-        <w:t xml:space="preserve"> </w:t>
-      </w:r>
-      <w:r>
-        <w:t xml:space="preserve">- Läst in mig på ämnet</w:t>
-      </w:r>
-      <w:r>
-        <w:t xml:space="preserve"> </w:t>
-      </w:r>
-      <w:r>
-        <w:t xml:space="preserve">- Skrivit Introduktion</w:t>
-      </w:r>
-      <w:r>
-        <w:t xml:space="preserve"> </w:t>
-      </w:r>
-      <w:r>
-        <w:t xml:space="preserve">- Påbörjat materiela och metod</w:t>
-      </w:r>
-      <w:r>
-        <w:t xml:space="preserve"> </w:t>
-      </w:r>
-      <w:r>
-        <w:t xml:space="preserve">- Börjat sätta mig in i R som är det program som kommer användas för att sammanställa data.</w:t>
-      </w:r>
-      <w:r>
-        <w:t xml:space="preserve"> </w:t>
-      </w:r>
-      <w:r>
-        <w:t xml:space="preserve">- Genomfört en online-utbildning inom R.</w:t>
-      </w:r>
-      <w:r>
-        <w:t xml:space="preserve"> </w:t>
-      </w:r>
-      <w:r>
-        <w:t xml:space="preserve">- Laddat ner all data till Rstudio</w:t>
-      </w:r>
-      <w:r>
-        <w:t xml:space="preserve"> </w:t>
-      </w:r>
-      <w:r>
-        <w:t xml:space="preserve">- Börjat programmera filter som tar ut den data som jag kommer behöva använda.</w:t>
-      </w:r>
-    </w:p>
-    <w:p>
-      <w:pPr>
-        <w:pStyle w:val="BodyText"/>
-      </w:pPr>
-      <w:r>
-        <w:t xml:space="preserve">Datan kommer presenteras i en tabell med de aktuella subgrupperna. Där kommer det beräknas i vilken usträkning det finns OFI hos varje individuell subgrupp. Det kommer även redovisas hur skillnaderna mellan de olika subgrupperna ser ut.</w:t>
-      </w:r>
-    </w:p>
-    <w:p>
-      <w:pPr>
-        <w:pStyle w:val="BodyText"/>
-      </w:pPr>
-      <w:r>
-        <w:t xml:space="preserve">Ingen reservplan behövs enligt handledare då all data finns insamlad. Handledaren har haft sudenter som gjort liknande projekt tidigare och han bedömer risken för att projektet inte går att genomföra som planerat som minimal.</w:t>
-      </w:r>
-    </w:p>
-    <w:bookmarkEnd w:id="36"/>
-    <w:bookmarkStart w:id="68" w:name="references"/>
-    <w:p>
-      <w:pPr>
-        <w:pStyle w:val="Heading1"/>
-      </w:pPr>
-      <w:r>
         <w:t xml:space="preserve">References</w:t>
       </w:r>
     </w:p>
-    <w:bookmarkStart w:id="67" w:name="refs"/>
-    <w:bookmarkStart w:id="38" w:name="ref-Gerdin"/>
+    <w:bookmarkStart w:id="82" w:name="refs"/>
+    <w:bookmarkStart w:id="46" w:name="ref-Gerdin"/>
     <w:p>
       <w:pPr>
         <w:pStyle w:val="Bibliography"/>
@@ -1092,7 +1412,7 @@
       <w:r>
         <w:t xml:space="preserve"> </w:t>
       </w:r>
-      <w:hyperlink r:id="rId37">
+      <w:hyperlink r:id="rId45">
         <w:r>
           <w:rPr>
             <w:rStyle w:val="Hyperlink"/>
@@ -1101,8 +1421,8 @@
         </w:r>
       </w:hyperlink>
     </w:p>
-    <w:bookmarkEnd w:id="38"/>
-    <w:bookmarkStart w:id="39" w:name="X0ab7df5dccf98d4ad9dfc358fa291c9dfc6720e"/>
+    <w:bookmarkEnd w:id="46"/>
+    <w:bookmarkStart w:id="47" w:name="X0ab7df5dccf98d4ad9dfc358fa291c9dfc6720e"/>
     <w:p>
       <w:pPr>
         <w:pStyle w:val="Bibliography"/>
@@ -1123,8 +1443,8 @@
         <w:t xml:space="preserve"> </w:t>
       </w:r>
     </w:p>
-    <w:bookmarkEnd w:id="39"/>
-    <w:bookmarkStart w:id="40" w:name="ref-Candefjord2022-pe"/>
+    <w:bookmarkEnd w:id="47"/>
+    <w:bookmarkStart w:id="48" w:name="ref-Candefjord2022-pe"/>
     <w:p>
       <w:pPr>
         <w:pStyle w:val="Bibliography"/>
@@ -1145,8 +1465,8 @@
         <w:t xml:space="preserve"> </w:t>
       </w:r>
     </w:p>
-    <w:bookmarkEnd w:id="40"/>
-    <w:bookmarkStart w:id="41" w:name="ref-Drake2020-kx"/>
+    <w:bookmarkEnd w:id="48"/>
+    <w:bookmarkStart w:id="49" w:name="ref-Drake2020-kx"/>
     <w:p>
       <w:pPr>
         <w:pStyle w:val="Bibliography"/>
@@ -1167,8 +1487,8 @@
         <w:t xml:space="preserve"> </w:t>
       </w:r>
     </w:p>
-    <w:bookmarkEnd w:id="41"/>
-    <w:bookmarkStart w:id="42" w:name="ref-Ray2016-jo"/>
+    <w:bookmarkEnd w:id="49"/>
+    <w:bookmarkStart w:id="50" w:name="ref-Ray2016-jo"/>
     <w:p>
       <w:pPr>
         <w:pStyle w:val="Bibliography"/>
@@ -1189,8 +1509,8 @@
         <w:t xml:space="preserve"> </w:t>
       </w:r>
     </w:p>
-    <w:bookmarkEnd w:id="42"/>
-    <w:bookmarkStart w:id="43" w:name="ref-Ghorbani2018-dh"/>
+    <w:bookmarkEnd w:id="50"/>
+    <w:bookmarkStart w:id="51" w:name="ref-Ghorbani2018-dh"/>
     <w:p>
       <w:pPr>
         <w:pStyle w:val="Bibliography"/>
@@ -1211,8 +1531,8 @@
         <w:t xml:space="preserve"> </w:t>
       </w:r>
     </w:p>
-    <w:bookmarkEnd w:id="43"/>
-    <w:bookmarkStart w:id="44" w:name="ref-Mock2012-lx"/>
+    <w:bookmarkEnd w:id="51"/>
+    <w:bookmarkStart w:id="52" w:name="ref-Mock2012-lx"/>
     <w:p>
       <w:pPr>
         <w:pStyle w:val="Bibliography"/>
@@ -1233,8 +1553,8 @@
         <w:t xml:space="preserve"> </w:t>
       </w:r>
     </w:p>
-    <w:bookmarkEnd w:id="44"/>
-    <w:bookmarkStart w:id="46" w:name="ref-FACS"/>
+    <w:bookmarkEnd w:id="52"/>
+    <w:bookmarkStart w:id="53" w:name="ref-Mock2009"/>
     <w:p>
       <w:pPr>
         <w:pStyle w:val="Bibliography"/>
@@ -1249,22 +1569,26 @@
         <w:t xml:space="preserve">	</w:t>
       </w:r>
       <w:r>
-        <w:t xml:space="preserve">Rotondo M. About advanced trauma life support. [cited 2022 Sep 22]; Available from:</w:t>
-      </w:r>
-      <w:r>
-        <w:t xml:space="preserve"> </w:t>
-      </w:r>
-      <w:hyperlink r:id="rId45">
-        <w:r>
-          <w:rPr>
-            <w:rStyle w:val="Hyperlink"/>
-          </w:rPr>
-          <w:t xml:space="preserve">https://www.facs.org/quality-programs/trauma/education/advanced-trauma-life-support/about/</w:t>
-        </w:r>
-      </w:hyperlink>
-    </w:p>
-    <w:bookmarkEnd w:id="46"/>
-    <w:bookmarkStart w:id="47" w:name="ref-Kadhum2020-wa"/>
+        <w:t xml:space="preserve">Mock C.</w:t>
+      </w:r>
+      <w:r>
+        <w:t xml:space="preserve"> </w:t>
+      </w:r>
+      <w:r>
+        <w:t xml:space="preserve">WHO</w:t>
+      </w:r>
+      <w:r>
+        <w:t xml:space="preserve"> </w:t>
+      </w:r>
+      <w:r>
+        <w:t xml:space="preserve">releases guidelines for trauma quality improvement programmes. Inj Prev. 2009 Oct;15(5):359.</w:t>
+      </w:r>
+      <w:r>
+        <w:t xml:space="preserve"> </w:t>
+      </w:r>
+    </w:p>
+    <w:bookmarkEnd w:id="53"/>
+    <w:bookmarkStart w:id="54" w:name="ref-Hemmila2010-sr"/>
     <w:p>
       <w:pPr>
         <w:pStyle w:val="Bibliography"/>
@@ -1279,20 +1603,14 @@
         <w:t xml:space="preserve">	</w:t>
       </w:r>
       <w:r>
-        <w:t xml:space="preserve">Kadhum M, Sinclair P, Lavy C. Are primary trauma care (</w:t>
-      </w:r>
-      <w:r>
-        <w:t xml:space="preserve">PTC</w:t>
-      </w:r>
-      <w:r>
-        <w:t xml:space="preserve">) courses beneficial in low- and middle-income countries - a systematic review. Injury. 2020 Feb;51(2):136–41.</w:t>
-      </w:r>
-      <w:r>
-        <w:t xml:space="preserve"> </w:t>
-      </w:r>
-    </w:p>
-    <w:bookmarkEnd w:id="47"/>
-    <w:bookmarkStart w:id="48" w:name="ref-Li2021-ag"/>
+        <w:t xml:space="preserve">Hemmila MR, Nathens AB, Shafi S, Calland JF, Clark DE, Cryer HG, et al. The trauma quality improvement program: Pilot study and initial demonstration of feasibility. J Trauma. 2010 Feb;68(2):253–62.</w:t>
+      </w:r>
+      <w:r>
+        <w:t xml:space="preserve"> </w:t>
+      </w:r>
+    </w:p>
+    <w:bookmarkEnd w:id="54"/>
+    <w:bookmarkStart w:id="55" w:name="ref-Blackmore2019-bj"/>
     <w:p>
       <w:pPr>
         <w:pStyle w:val="Bibliography"/>
@@ -1307,6 +1625,150 @@
         <w:t xml:space="preserve">	</w:t>
       </w:r>
       <w:r>
+        <w:t xml:space="preserve">Blackmore AR, Leonard J, Madayag R, Bourg PW. Using the trauma quality improvement program metrics data to enhance clinical practice. J Trauma Nurs. 2019 May;26(3):121–7.</w:t>
+      </w:r>
+      <w:r>
+        <w:t xml:space="preserve"> </w:t>
+      </w:r>
+    </w:p>
+    <w:bookmarkEnd w:id="55"/>
+    <w:bookmarkStart w:id="56" w:name="ref-Aboumatar2007-ws"/>
+    <w:p>
+      <w:pPr>
+        <w:pStyle w:val="Bibliography"/>
+      </w:pPr>
+      <w:r>
+        <w:t xml:space="preserve">11.</w:t>
+      </w:r>
+      <w:r>
+        <w:t xml:space="preserve"> </w:t>
+      </w:r>
+      <w:r>
+        <w:t xml:space="preserve">	</w:t>
+      </w:r>
+      <w:r>
+        <w:t xml:space="preserve">Aboumatar HJ, Blackledge CG Jr, Dickson C, Heitmiller E, Freischlag J, Pronovost PJ. A descriptive study of morbidity and mortality conferences and their conformity to medical incident analysis models: Results of the morbidity and mortality conference improvement study, phase 1. Am J Med Qual. 2007 Jul;22(4):232–8.</w:t>
+      </w:r>
+      <w:r>
+        <w:t xml:space="preserve"> </w:t>
+      </w:r>
+    </w:p>
+    <w:bookmarkEnd w:id="56"/>
+    <w:bookmarkStart w:id="57" w:name="ref-Evans2009-oy"/>
+    <w:p>
+      <w:pPr>
+        <w:pStyle w:val="Bibliography"/>
+      </w:pPr>
+      <w:r>
+        <w:t xml:space="preserve">12.</w:t>
+      </w:r>
+      <w:r>
+        <w:t xml:space="preserve"> </w:t>
+      </w:r>
+      <w:r>
+        <w:t xml:space="preserve">	</w:t>
+      </w:r>
+      <w:r>
+        <w:t xml:space="preserve">Evans C, Howes D, Pickett W, Dagnone L. Audit filters for improving processes of care and clinical outcomes in trauma systems. Cochrane Database Syst Rev. 2009 Oct;(4):CD007590.</w:t>
+      </w:r>
+      <w:r>
+        <w:t xml:space="preserve"> </w:t>
+      </w:r>
+    </w:p>
+    <w:bookmarkEnd w:id="57"/>
+    <w:bookmarkStart w:id="58" w:name="ref-Berg2022"/>
+    <w:p>
+      <w:pPr>
+        <w:pStyle w:val="Bibliography"/>
+      </w:pPr>
+      <w:r>
+        <w:t xml:space="preserve">13.</w:t>
+      </w:r>
+      <w:r>
+        <w:t xml:space="preserve"> </w:t>
+      </w:r>
+      <w:r>
+        <w:t xml:space="preserve">	</w:t>
+      </w:r>
+      <w:r>
+        <w:t xml:space="preserve">Berg J, Alvesson HM, Roy N, Ekelund U, Bains L, Chatterjee S, et al. Perceived usefulness of trauma audit filters in urban india: A mixed-methods multicentre delphi study comparing filters from the</w:t>
+      </w:r>
+      <w:r>
+        <w:t xml:space="preserve"> </w:t>
+      </w:r>
+      <w:r>
+        <w:t xml:space="preserve">WHO</w:t>
+      </w:r>
+      <w:r>
+        <w:t xml:space="preserve"> </w:t>
+      </w:r>
+      <w:r>
+        <w:t xml:space="preserve">and low and middle-income countries. BMJ Open. 2022 Jun;12(6):e059948.</w:t>
+      </w:r>
+      <w:r>
+        <w:t xml:space="preserve"> </w:t>
+      </w:r>
+    </w:p>
+    <w:bookmarkEnd w:id="58"/>
+    <w:bookmarkStart w:id="59" w:name="ref-Kuo2017-dj"/>
+    <w:p>
+      <w:pPr>
+        <w:pStyle w:val="Bibliography"/>
+      </w:pPr>
+      <w:r>
+        <w:t xml:space="preserve">14.</w:t>
+      </w:r>
+      <w:r>
+        <w:t xml:space="preserve"> </w:t>
+      </w:r>
+      <w:r>
+        <w:t xml:space="preserve">	</w:t>
+      </w:r>
+      <w:r>
+        <w:t xml:space="preserve">Kuo SCH, Kuo P-J, Chen Y-C, Chien P-C, Hsieh H-Y, Hsieh C-H. Comparison of the new exponential injury severity score with the injury severity score and the new injury severity score in trauma patients: A cross-sectional study. PLoS One. 2017 Nov;12(11):e0187871.</w:t>
+      </w:r>
+      <w:r>
+        <w:t xml:space="preserve"> </w:t>
+      </w:r>
+    </w:p>
+    <w:bookmarkEnd w:id="59"/>
+    <w:bookmarkStart w:id="60" w:name="ref-Javali2019-wn"/>
+    <w:p>
+      <w:pPr>
+        <w:pStyle w:val="Bibliography"/>
+      </w:pPr>
+      <w:r>
+        <w:t xml:space="preserve">15.</w:t>
+      </w:r>
+      <w:r>
+        <w:t xml:space="preserve"> </w:t>
+      </w:r>
+      <w:r>
+        <w:t xml:space="preserve">	</w:t>
+      </w:r>
+      <w:r>
+        <w:t xml:space="preserve">Javali RH, Krishnamoorthy, Patil A, Srinivasarangan M, Suraj, Sriharsha. Comparison of injury severity score, new injury severity score, revised trauma score and trauma and injury severity score for mortality prediction in elderly trauma patients. Indian J Crit Care Med. 2019 Feb;23(2):73–7.</w:t>
+      </w:r>
+      <w:r>
+        <w:t xml:space="preserve"> </w:t>
+      </w:r>
+    </w:p>
+    <w:bookmarkEnd w:id="60"/>
+    <w:bookmarkStart w:id="61" w:name="ref-Li2021-ag"/>
+    <w:p>
+      <w:pPr>
+        <w:pStyle w:val="Bibliography"/>
+      </w:pPr>
+      <w:r>
+        <w:t xml:space="preserve">16.</w:t>
+      </w:r>
+      <w:r>
+        <w:t xml:space="preserve"> </w:t>
+      </w:r>
+      <w:r>
+        <w:t xml:space="preserve">	</w:t>
+      </w:r>
+      <w:r>
         <w:t xml:space="preserve">Li H, Ma Y-F. New injury severity score (</w:t>
       </w:r>
       <w:r>
@@ -1325,14 +1787,14 @@
         <w:t xml:space="preserve"> </w:t>
       </w:r>
     </w:p>
-    <w:bookmarkEnd w:id="48"/>
-    <w:bookmarkStart w:id="50" w:name="ref-swetrau"/>
+    <w:bookmarkEnd w:id="61"/>
+    <w:bookmarkStart w:id="62" w:name="ref-Bagher2017"/>
     <w:p>
       <w:pPr>
         <w:pStyle w:val="Bibliography"/>
       </w:pPr>
       <w:r>
-        <w:t xml:space="preserve">11.</w:t>
+        <w:t xml:space="preserve">17.</w:t>
       </w:r>
       <w:r>
         <w:t xml:space="preserve"> </w:t>
@@ -1341,12 +1803,34 @@
         <w:t xml:space="preserve">	</w:t>
       </w:r>
       <w:r>
+        <w:t xml:space="preserve">Bagher A, Todorova L, Andersson L, Wingren CJ, Ottosson A, Wangefjord S, et al. Analysis of pre-hospital rescue times on mortality in trauma patients in a scandinavian urban setting. Trauma. 2017 Jan;19(1):28–34.</w:t>
+      </w:r>
+      <w:r>
+        <w:t xml:space="preserve"> </w:t>
+      </w:r>
+    </w:p>
+    <w:bookmarkEnd w:id="62"/>
+    <w:bookmarkStart w:id="64" w:name="ref-swetrau"/>
+    <w:p>
+      <w:pPr>
+        <w:pStyle w:val="Bibliography"/>
+      </w:pPr>
+      <w:r>
+        <w:t xml:space="preserve">18.</w:t>
+      </w:r>
+      <w:r>
+        <w:t xml:space="preserve"> </w:t>
+      </w:r>
+      <w:r>
+        <w:t xml:space="preserve">	</w:t>
+      </w:r>
+      <w:r>
         <w:t xml:space="preserve">Svenska traumaregistret (SweTrau). THE SWEDISH TRAUMA REGISTRY (SWETRAU). [cited 2022 Sep 23]; Available from:</w:t>
       </w:r>
       <w:r>
         <w:t xml:space="preserve"> </w:t>
       </w:r>
-      <w:hyperlink r:id="rId49">
+      <w:hyperlink r:id="rId63">
         <w:r>
           <w:rPr>
             <w:rStyle w:val="Hyperlink"/>
@@ -1355,14 +1839,14 @@
         </w:r>
       </w:hyperlink>
     </w:p>
-    <w:bookmarkEnd w:id="50"/>
-    <w:bookmarkStart w:id="51" w:name="ref-Aboumatar2007-ws"/>
+    <w:bookmarkEnd w:id="64"/>
+    <w:bookmarkStart w:id="65" w:name="ref-Sanddal2011-cl"/>
     <w:p>
       <w:pPr>
         <w:pStyle w:val="Bibliography"/>
       </w:pPr>
       <w:r>
-        <w:t xml:space="preserve">12.</w:t>
+        <w:t xml:space="preserve">19.</w:t>
       </w:r>
       <w:r>
         <w:t xml:space="preserve"> </w:t>
@@ -1371,20 +1855,20 @@
         <w:t xml:space="preserve">	</w:t>
       </w:r>
       <w:r>
-        <w:t xml:space="preserve">Aboumatar HJ, Blackledge CG Jr, Dickson C, Heitmiller E, Freischlag J, Pronovost PJ. A descriptive study of morbidity and mortality conferences and their conformity to medical incident analysis models: Results of the morbidity and mortality conference improvement study, phase 1. Am J Med Qual. 2007 Jul;22(4):232–8.</w:t>
-      </w:r>
-      <w:r>
-        <w:t xml:space="preserve"> </w:t>
-      </w:r>
-    </w:p>
-    <w:bookmarkEnd w:id="51"/>
-    <w:bookmarkStart w:id="52" w:name="ref-Evans2009-oy"/>
+        <w:t xml:space="preserve">Sanddal TL, Esposito TJ, Whitney JR, Hartford D, Taillac PP, Mann NC, et al. Analysis of preventable trauma deaths and opportunities for trauma care improvement in utah. J Trauma. 2011 Apr;70(4):970–7.</w:t>
+      </w:r>
+      <w:r>
+        <w:t xml:space="preserve"> </w:t>
+      </w:r>
+    </w:p>
+    <w:bookmarkEnd w:id="65"/>
+    <w:bookmarkStart w:id="67" w:name="ref-OReilly2013"/>
     <w:p>
       <w:pPr>
         <w:pStyle w:val="Bibliography"/>
       </w:pPr>
       <w:r>
-        <w:t xml:space="preserve">13.</w:t>
+        <w:t xml:space="preserve">20.</w:t>
       </w:r>
       <w:r>
         <w:t xml:space="preserve"> </w:t>
@@ -1393,20 +1877,28 @@
         <w:t xml:space="preserve">	</w:t>
       </w:r>
       <w:r>
-        <w:t xml:space="preserve">Evans C, Howes D, Pickett W, Dagnone L. Audit filters for improving processes of care and clinical outcomes in trauma systems. Cochrane Database Syst Rev. 2009 Oct;(4):CD007590.</w:t>
-      </w:r>
-      <w:r>
-        <w:t xml:space="preserve"> </w:t>
-      </w:r>
-    </w:p>
-    <w:bookmarkEnd w:id="52"/>
-    <w:bookmarkStart w:id="53" w:name="ref-Sanddal2011-cl"/>
+        <w:t xml:space="preserve">O’Reilly D, Mahendran K, West A, Shirley P, Walsh M, Tai N. Opportunities for improvement in the management of patients who die from haemorrhage after trauma. British Journal of Surgery [Internet]. 2013 Mar;100(6):749–55. Available from:</w:t>
+      </w:r>
+      <w:r>
+        <w:t xml:space="preserve"> </w:t>
+      </w:r>
+      <w:hyperlink r:id="rId66">
+        <w:r>
+          <w:rPr>
+            <w:rStyle w:val="Hyperlink"/>
+          </w:rPr>
+          <w:t xml:space="preserve">http://dx.doi.org/10.1002/bjs.9096</w:t>
+        </w:r>
+      </w:hyperlink>
+    </w:p>
+    <w:bookmarkEnd w:id="67"/>
+    <w:bookmarkStart w:id="69" w:name="ref-Traumaguidelines09"/>
     <w:p>
       <w:pPr>
         <w:pStyle w:val="Bibliography"/>
       </w:pPr>
       <w:r>
-        <w:t xml:space="preserve">14.</w:t>
+        <w:t xml:space="preserve">21.</w:t>
       </w:r>
       <w:r>
         <w:t xml:space="preserve"> </w:t>
@@ -1415,34 +1907,12 @@
         <w:t xml:space="preserve">	</w:t>
       </w:r>
       <w:r>
-        <w:t xml:space="preserve">Sanddal TL, Esposito TJ, Whitney JR, Hartford D, Taillac PP, Mann NC, et al. Analysis of preventable trauma deaths and opportunities for trauma care improvement in utah. J Trauma. 2011 Apr;70(4):970–7.</w:t>
-      </w:r>
-      <w:r>
-        <w:t xml:space="preserve"> </w:t>
-      </w:r>
-    </w:p>
-    <w:bookmarkEnd w:id="53"/>
-    <w:bookmarkStart w:id="55" w:name="ref-Traumaguidelines09"/>
-    <w:p>
-      <w:pPr>
-        <w:pStyle w:val="Bibliography"/>
-      </w:pPr>
-      <w:r>
-        <w:t xml:space="preserve">15.</w:t>
-      </w:r>
-      <w:r>
-        <w:t xml:space="preserve"> </w:t>
-      </w:r>
-      <w:r>
-        <w:t xml:space="preserve">	</w:t>
-      </w:r>
-      <w:r>
         <w:t xml:space="preserve">WHO, International society of surgery and International Association for Trauma Surgery and Intensive Care. Guidelines for trauma quality improvement programmes. 2009 [cited 2022 Sep 23]; Available from:</w:t>
       </w:r>
       <w:r>
         <w:t xml:space="preserve"> </w:t>
       </w:r>
-      <w:hyperlink r:id="rId54">
+      <w:hyperlink r:id="rId68">
         <w:r>
           <w:rPr>
             <w:rStyle w:val="Hyperlink"/>
@@ -1451,14 +1921,14 @@
         </w:r>
       </w:hyperlink>
     </w:p>
-    <w:bookmarkEnd w:id="55"/>
-    <w:bookmarkStart w:id="56" w:name="ref-Montmany2016-hz"/>
+    <w:bookmarkEnd w:id="69"/>
+    <w:bookmarkStart w:id="70" w:name="ref-Montmany2016-hz"/>
     <w:p>
       <w:pPr>
         <w:pStyle w:val="Bibliography"/>
       </w:pPr>
       <w:r>
-        <w:t xml:space="preserve">16.</w:t>
+        <w:t xml:space="preserve">22.</w:t>
       </w:r>
       <w:r>
         <w:t xml:space="preserve"> </w:t>
@@ -1473,14 +1943,14 @@
         <w:t xml:space="preserve"> </w:t>
       </w:r>
     </w:p>
-    <w:bookmarkEnd w:id="56"/>
-    <w:bookmarkStart w:id="57" w:name="ref-Coats2020-wj"/>
+    <w:bookmarkEnd w:id="70"/>
+    <w:bookmarkStart w:id="71" w:name="ref-Coats2020-wj"/>
     <w:p>
       <w:pPr>
         <w:pStyle w:val="Bibliography"/>
       </w:pPr>
       <w:r>
-        <w:t xml:space="preserve">17.</w:t>
+        <w:t xml:space="preserve">23.</w:t>
       </w:r>
       <w:r>
         <w:t xml:space="preserve"> </w:t>
@@ -1495,14 +1965,14 @@
         <w:t xml:space="preserve"> </w:t>
       </w:r>
     </w:p>
-    <w:bookmarkEnd w:id="57"/>
-    <w:bookmarkStart w:id="59" w:name="ref-arsrapportswetrau"/>
+    <w:bookmarkEnd w:id="71"/>
+    <w:bookmarkStart w:id="73" w:name="ref-arsrapportswetrau"/>
     <w:p>
       <w:pPr>
         <w:pStyle w:val="Bibliography"/>
       </w:pPr>
       <w:r>
-        <w:t xml:space="preserve">18.</w:t>
+        <w:t xml:space="preserve">24.</w:t>
       </w:r>
       <w:r>
         <w:t xml:space="preserve"> </w:t>
@@ -1516,7 +1986,7 @@
       <w:r>
         <w:t xml:space="preserve"> </w:t>
       </w:r>
-      <w:hyperlink r:id="rId58">
+      <w:hyperlink r:id="rId72">
         <w:r>
           <w:rPr>
             <w:rStyle w:val="Hyperlink"/>
@@ -1525,14 +1995,14 @@
         </w:r>
       </w:hyperlink>
     </w:p>
-    <w:bookmarkEnd w:id="59"/>
-    <w:bookmarkStart w:id="61" w:name="ref-OReilly2013"/>
+    <w:bookmarkEnd w:id="73"/>
+    <w:bookmarkStart w:id="75" w:name="ref-Karolinska"/>
     <w:p>
       <w:pPr>
         <w:pStyle w:val="Bibliography"/>
       </w:pPr>
       <w:r>
-        <w:t xml:space="preserve">19.</w:t>
+        <w:t xml:space="preserve">25.</w:t>
       </w:r>
       <w:r>
         <w:t xml:space="preserve"> </w:t>
@@ -1541,42 +2011,12 @@
         <w:t xml:space="preserve">	</w:t>
       </w:r>
       <w:r>
-        <w:t xml:space="preserve">O’Reilly D, Mahendran K, West A, Shirley P, Walsh M, Tai N. Opportunities for improvement in the management of patients who die from haemorrhage after trauma. British Journal of Surgery [Internet]. 2013 Mar;100(6):749–55. Available from:</w:t>
-      </w:r>
-      <w:r>
-        <w:t xml:space="preserve"> </w:t>
-      </w:r>
-      <w:hyperlink r:id="rId60">
-        <w:r>
-          <w:rPr>
-            <w:rStyle w:val="Hyperlink"/>
-          </w:rPr>
-          <w:t xml:space="preserve">http://dx.doi.org/10.1002/bjs.9096</w:t>
-        </w:r>
-      </w:hyperlink>
-    </w:p>
-    <w:bookmarkEnd w:id="61"/>
-    <w:bookmarkStart w:id="63" w:name="ref-Karolinska"/>
-    <w:p>
-      <w:pPr>
-        <w:pStyle w:val="Bibliography"/>
-      </w:pPr>
-      <w:r>
-        <w:t xml:space="preserve">20.</w:t>
-      </w:r>
-      <w:r>
-        <w:t xml:space="preserve"> </w:t>
-      </w:r>
-      <w:r>
-        <w:t xml:space="preserve">	</w:t>
-      </w:r>
-      <w:r>
         <w:t xml:space="preserve">Karolinska University Hospital Press Officer. Karolinska university hospital is the eighth best hospital in the world. [cited 2022 Sep 23]; Available from:</w:t>
       </w:r>
       <w:r>
         <w:t xml:space="preserve"> </w:t>
       </w:r>
-      <w:hyperlink r:id="rId62">
+      <w:hyperlink r:id="rId74">
         <w:r>
           <w:rPr>
             <w:rStyle w:val="Hyperlink"/>
@@ -1585,14 +2025,14 @@
         </w:r>
       </w:hyperlink>
     </w:p>
-    <w:bookmarkEnd w:id="63"/>
-    <w:bookmarkStart w:id="65" w:name="ref-Traumanks"/>
+    <w:bookmarkEnd w:id="75"/>
+    <w:bookmarkStart w:id="77" w:name="ref-Traumanks"/>
     <w:p>
       <w:pPr>
         <w:pStyle w:val="Bibliography"/>
       </w:pPr>
       <w:r>
-        <w:t xml:space="preserve">21.</w:t>
+        <w:t xml:space="preserve">26.</w:t>
       </w:r>
       <w:r>
         <w:t xml:space="preserve"> </w:t>
@@ -1606,7 +2046,7 @@
       <w:r>
         <w:t xml:space="preserve"> </w:t>
       </w:r>
-      <w:hyperlink r:id="rId64">
+      <w:hyperlink r:id="rId76">
         <w:r>
           <w:rPr>
             <w:rStyle w:val="Hyperlink"/>
@@ -1615,14 +2055,14 @@
         </w:r>
       </w:hyperlink>
     </w:p>
-    <w:bookmarkEnd w:id="65"/>
-    <w:bookmarkStart w:id="66" w:name="ref-Granstrom2012"/>
+    <w:bookmarkEnd w:id="77"/>
+    <w:bookmarkStart w:id="78" w:name="ref-Almskog2020"/>
     <w:p>
       <w:pPr>
         <w:pStyle w:val="Bibliography"/>
       </w:pPr>
       <w:r>
-        <w:t xml:space="preserve">22.</w:t>
+        <w:t xml:space="preserve">27.</w:t>
       </w:r>
       <w:r>
         <w:t xml:space="preserve"> </w:t>
@@ -1631,6 +2071,28 @@
         <w:t xml:space="preserve">	</w:t>
       </w:r>
       <w:r>
+        <w:t xml:space="preserve">Almskog LM, Hammar U, Wikman A, Östlund A, Svensson J, Wanecek M, et al. A retrospective register study comparing fibrinogen treated trauma patients with an injury severity score matched control group. Scand J Trauma Resusc Emerg Med. 2020 Jan;28(1):5.</w:t>
+      </w:r>
+      <w:r>
+        <w:t xml:space="preserve"> </w:t>
+      </w:r>
+    </w:p>
+    <w:bookmarkEnd w:id="78"/>
+    <w:bookmarkStart w:id="79" w:name="ref-Granstrom2012"/>
+    <w:p>
+      <w:pPr>
+        <w:pStyle w:val="Bibliography"/>
+      </w:pPr>
+      <w:r>
+        <w:t xml:space="preserve">28.</w:t>
+      </w:r>
+      <w:r>
+        <w:t xml:space="preserve"> </w:t>
+      </w:r>
+      <w:r>
+        <w:t xml:space="preserve">	</w:t>
+      </w:r>
+      <w:r>
         <w:t xml:space="preserve">Granström A, Wihlke G, Brattström O, Ostlund A.</w:t>
       </w:r>
       <w:r>
@@ -1661,9 +2123,39 @@
         <w:t xml:space="preserve"> </w:t>
       </w:r>
     </w:p>
-    <w:bookmarkEnd w:id="66"/>
-    <w:bookmarkEnd w:id="67"/>
-    <w:bookmarkEnd w:id="68"/>
+    <w:bookmarkEnd w:id="79"/>
+    <w:bookmarkStart w:id="81" w:name="ref-R"/>
+    <w:p>
+      <w:pPr>
+        <w:pStyle w:val="Bibliography"/>
+      </w:pPr>
+      <w:r>
+        <w:t xml:space="preserve">29.</w:t>
+      </w:r>
+      <w:r>
+        <w:t xml:space="preserve"> </w:t>
+      </w:r>
+      <w:r>
+        <w:t xml:space="preserve">	</w:t>
+      </w:r>
+      <w:r>
+        <w:t xml:space="preserve">R Core Team. R: A language and environment for statistical computing [Internet]. Vienna, Austria: R Foundation for Statistical Computing; 2020. Available from:</w:t>
+      </w:r>
+      <w:r>
+        <w:t xml:space="preserve"> </w:t>
+      </w:r>
+      <w:hyperlink r:id="rId80">
+        <w:r>
+          <w:rPr>
+            <w:rStyle w:val="Hyperlink"/>
+          </w:rPr>
+          <w:t xml:space="preserve">https://www.R-project.org/</w:t>
+        </w:r>
+      </w:hyperlink>
+    </w:p>
+    <w:bookmarkEnd w:id="81"/>
+    <w:bookmarkEnd w:id="82"/>
+    <w:bookmarkEnd w:id="83"/>
     <w:sectPr/>
   </w:body>
 </w:document>
@@ -1770,87 +2262,8 @@
       </w:pPr>
     </w:lvl>
   </w:abstractNum>
-  <w:abstractNum w:abstractNumId="991">
-    <w:nsid w:val="A991"/>
-    <w:multiLevelType w:val="multilevel"/>
-    <w:lvl w:ilvl="0">
-      <w:numFmt w:val="bullet"/>
-      <w:lvlText w:val="•"/>
-      <w:lvlJc w:val="left"/>
-      <w:pPr>
-        <w:ind w:left="720" w:hanging="480"/>
-      </w:pPr>
-    </w:lvl>
-    <w:lvl w:ilvl="1">
-      <w:numFmt w:val="bullet"/>
-      <w:lvlText w:val="–"/>
-      <w:lvlJc w:val="left"/>
-      <w:pPr>
-        <w:ind w:left="1440" w:hanging="480"/>
-      </w:pPr>
-    </w:lvl>
-    <w:lvl w:ilvl="2">
-      <w:numFmt w:val="bullet"/>
-      <w:lvlText w:val="•"/>
-      <w:lvlJc w:val="left"/>
-      <w:pPr>
-        <w:ind w:left="2160" w:hanging="480"/>
-      </w:pPr>
-    </w:lvl>
-    <w:lvl w:ilvl="3">
-      <w:numFmt w:val="bullet"/>
-      <w:lvlText w:val="–"/>
-      <w:lvlJc w:val="left"/>
-      <w:pPr>
-        <w:ind w:left="2880" w:hanging="480"/>
-      </w:pPr>
-    </w:lvl>
-    <w:lvl w:ilvl="4">
-      <w:numFmt w:val="bullet"/>
-      <w:lvlText w:val="•"/>
-      <w:lvlJc w:val="left"/>
-      <w:pPr>
-        <w:ind w:left="3600" w:hanging="480"/>
-      </w:pPr>
-    </w:lvl>
-    <w:lvl w:ilvl="5">
-      <w:numFmt w:val="bullet"/>
-      <w:lvlText w:val="–"/>
-      <w:lvlJc w:val="left"/>
-      <w:pPr>
-        <w:ind w:left="4320" w:hanging="480"/>
-      </w:pPr>
-    </w:lvl>
-    <w:lvl w:ilvl="6">
-      <w:numFmt w:val="bullet"/>
-      <w:lvlText w:val="•"/>
-      <w:lvlJc w:val="left"/>
-      <w:pPr>
-        <w:ind w:left="5040" w:hanging="480"/>
-      </w:pPr>
-    </w:lvl>
-    <w:lvl w:ilvl="7">
-      <w:numFmt w:val="bullet"/>
-      <w:lvlText w:val="–"/>
-      <w:lvlJc w:val="left"/>
-      <w:pPr>
-        <w:ind w:left="5760" w:hanging="480"/>
-      </w:pPr>
-    </w:lvl>
-    <w:lvl w:ilvl="8">
-      <w:numFmt w:val="bullet"/>
-      <w:lvlText w:val="•"/>
-      <w:lvlJc w:val="left"/>
-      <w:pPr>
-        <w:ind w:left="6480" w:hanging="480"/>
-      </w:pPr>
-    </w:lvl>
-  </w:abstractNum>
   <w:num w:numId="1000">
     <w:abstractNumId w:val="990"/>
-  </w:num>
-  <w:num w:numId="1001">
-    <w:abstractNumId w:val="991"/>
   </w:num>
 </w:numbering>
 </file>

</xml_diff>

<commit_message>
Färdigt första utkast diskussion
</commit_message>
<xml_diff>
--- a/Project-plan.docx
+++ b/Project-plan.docx
@@ -84,7 +84,7 @@
         <w:t xml:space="preserve">Sandelswärd</w:t>
       </w:r>
     </w:p>
-    <w:bookmarkStart w:id="28" w:name="background"/>
+    <w:bookmarkStart w:id="27" w:name="background"/>
     <w:p>
       <w:pPr>
         <w:pStyle w:val="Heading1"/>
@@ -369,13 +369,13 @@
       </w:r>
     </w:p>
     <w:bookmarkEnd w:id="22"/>
-    <w:bookmarkStart w:id="23" w:name="trauma-registry"/>
+    <w:bookmarkStart w:id="23" w:name="opportunity-for-improvement"/>
     <w:p>
       <w:pPr>
         <w:pStyle w:val="Heading2"/>
       </w:pPr>
       <w:r>
-        <w:t xml:space="preserve">Trauma registry</w:t>
+        <w:t xml:space="preserve">Opportunity for improvement</w:t>
       </w:r>
     </w:p>
     <w:p>
@@ -383,34 +383,211 @@
         <w:pStyle w:val="FirstParagraph"/>
       </w:pPr>
       <w:r>
+        <w:t xml:space="preserve">Opportunity for improvement (OFI) is defined as when the trauma care for a patient does not match the best practice guidelines in at least one aspect. Whether there is opportunity for improvement for a specific case or not is decided during M&amp;M where selected trauma cases are reviewed. Examples of OFI could be too long transportation time to the hospital from the site of injury, insufficient vital signs documentation at the emergency department or missing trauma surgeon/consultant.</w:t>
+      </w:r>
+      <w:r>
+        <w:t xml:space="preserve">(18)</w:t>
+      </w:r>
+    </w:p>
+    <w:p>
+      <w:pPr>
+        <w:pStyle w:val="BodyText"/>
+      </w:pPr>
+      <w:r>
+        <w:t xml:space="preserve">The most common cause of death after injury is hemorrhage. Among these patients, problem in decision making, technical skills and making decisions between surgery and radiology were some of the areas were OFIs were found.</w:t>
+      </w:r>
+      <w:r>
+        <w:t xml:space="preserve">(19)</w:t>
+      </w:r>
+      <w:r>
+        <w:t xml:space="preserve">.</w:t>
+      </w:r>
+    </w:p>
+    <w:p>
+      <w:pPr>
+        <w:pStyle w:val="BodyText"/>
+      </w:pPr>
+      <w:r>
+        <w:t xml:space="preserve">OFI can be a more nuanced measure for trauma care improvement than the more established terms preventable deaths and non preventable deaths. This is because there can be OFI in a case where a patient has died, even if the death was not preventable</w:t>
+      </w:r>
+      <w:r>
+        <w:t xml:space="preserve"> </w:t>
+      </w:r>
+      <w:r>
+        <w:t xml:space="preserve">(20)</w:t>
+      </w:r>
+      <w:r>
+        <w:t xml:space="preserve">. Furthermore there is no consensus for classification of preventable and non preventable death, leading authors to use different classifications</w:t>
+      </w:r>
+      <w:r>
+        <w:t xml:space="preserve"> </w:t>
+      </w:r>
+      <w:r>
+        <w:t xml:space="preserve">(21)</w:t>
+      </w:r>
+      <w:r>
+        <w:t xml:space="preserve">. The term OFI also has the advantage over the term preventable death by sounding more positive and encouraging, preventing review board members from having to classify colleagues patient care as inappropriate</w:t>
+      </w:r>
+      <w:r>
+        <w:t xml:space="preserve"> </w:t>
+      </w:r>
+      <w:r>
+        <w:t xml:space="preserve">(18)</w:t>
+      </w:r>
+      <w:r>
+        <w:t xml:space="preserve">.</w:t>
+      </w:r>
+    </w:p>
+    <w:bookmarkEnd w:id="23"/>
+    <w:bookmarkStart w:id="24" w:name="trauma-subgroups"/>
+    <w:p>
+      <w:pPr>
+        <w:pStyle w:val="Heading2"/>
+      </w:pPr>
+      <w:r>
+        <w:t xml:space="preserve">Trauma subgroups</w:t>
+      </w:r>
+    </w:p>
+    <w:p>
+      <w:pPr>
+        <w:pStyle w:val="FirstParagraph"/>
+      </w:pPr>
+      <w:r>
+        <w:t xml:space="preserve">As trauma patients is a heterogeneous group, it is important to have a</w:t>
+      </w:r>
+      <w:r>
+        <w:t xml:space="preserve"> </w:t>
+      </w:r>
+      <w:r>
+        <w:t xml:space="preserve">sufficient understanding of OFIs for different trauma subgroups.</w:t>
+      </w:r>
+      <w:r>
+        <w:t xml:space="preserve">(22)</w:t>
+      </w:r>
+      <w:r>
+        <w:t xml:space="preserve">. Some examples of subgroups are men and women, blunt and penetrating trauma, geriatric, major and minor trauma and traumatic brain injury</w:t>
+      </w:r>
+      <w:r>
+        <w:t xml:space="preserve"> </w:t>
+      </w:r>
+      <w:r>
+        <w:t xml:space="preserve">(23)</w:t>
+      </w:r>
+      <w:r>
+        <w:t xml:space="preserve">.</w:t>
+      </w:r>
+    </w:p>
+    <w:p>
+      <w:pPr>
+        <w:pStyle w:val="BodyText"/>
+      </w:pPr>
+      <w:r>
+        <w:t xml:space="preserve">In Sweden, 50% of trauma cases are traffic related and 33% are fall traumas. Blunt trauma, such as traffic accidents, fall trauma, and hit by blunt object, represents 90 % of all trauma cases</w:t>
+      </w:r>
+      <w:r>
+        <w:t xml:space="preserve"> </w:t>
+      </w:r>
+      <w:r>
+        <w:t xml:space="preserve">(23)</w:t>
+      </w:r>
+      <w:r>
+        <w:t xml:space="preserve">.</w:t>
+      </w:r>
+    </w:p>
+    <w:p>
+      <w:pPr>
+        <w:pStyle w:val="BodyText"/>
+      </w:pPr>
+      <w:r>
+        <w:t xml:space="preserve">Trauma patterns differ between subgroups. In Sweden almost two thirds of trauma patients are men and just over 60% are in the age between 18-64. For example, traumatic injuries from stabbing and from shooting violence are more common in men while women are over represented in fall traumas</w:t>
+      </w:r>
+      <w:r>
+        <w:t xml:space="preserve"> </w:t>
+      </w:r>
+      <w:r>
+        <w:t xml:space="preserve">(23)</w:t>
+      </w:r>
+      <w:r>
+        <w:t xml:space="preserve">. As trauma patterns differs, it is also possible that OFI frequency differs between subgroups.</w:t>
+      </w:r>
+    </w:p>
+    <w:bookmarkEnd w:id="24"/>
+    <w:bookmarkStart w:id="25" w:name="knowledge-gap"/>
+    <w:p>
+      <w:pPr>
+        <w:pStyle w:val="Heading2"/>
+      </w:pPr>
+      <w:r>
+        <w:t xml:space="preserve">Knowledge gap</w:t>
+      </w:r>
+    </w:p>
+    <w:p>
+      <w:pPr>
+        <w:pStyle w:val="FirstParagraph"/>
+      </w:pPr>
+      <w:r>
+        <w:t xml:space="preserve">There is a lot of existing data about subgroups regarding transportation time to hospital, NISS score at the emergency department, rehabilitation, morbidity and mortality rate to state a few examples.</w:t>
+      </w:r>
+      <w:r>
+        <w:t xml:space="preserve">(23)</w:t>
+      </w:r>
+      <w:r>
+        <w:t xml:space="preserve"> </w:t>
+      </w:r>
+      <w:r>
+        <w:t xml:space="preserve">But despite having all this data in the trauma registers, knowledge regarding OFI patterns among different trauma subgroups remains unknown.</w:t>
+      </w:r>
+    </w:p>
+    <w:bookmarkEnd w:id="25"/>
+    <w:bookmarkStart w:id="26" w:name="aim"/>
+    <w:p>
+      <w:pPr>
+        <w:pStyle w:val="Heading2"/>
+      </w:pPr>
+      <w:r>
+        <w:t xml:space="preserve">Aim</w:t>
+      </w:r>
+    </w:p>
+    <w:p>
+      <w:pPr>
+        <w:pStyle w:val="FirstParagraph"/>
+      </w:pPr>
+      <w:r>
+        <w:t xml:space="preserve">In this study we aim to assess the frequency of opportunity for improvement in the following important clinical subgroups: men and women, blunt and penetrating injuries, minor and major trauma, and most severely injured body region.</w:t>
+      </w:r>
+    </w:p>
+    <w:bookmarkEnd w:id="26"/>
+    <w:bookmarkEnd w:id="27"/>
+    <w:bookmarkStart w:id="37" w:name="materials-and-methods"/>
+    <w:p>
+      <w:pPr>
+        <w:pStyle w:val="Heading1"/>
+      </w:pPr>
+      <w:r>
+        <w:t xml:space="preserve">Materials and Methods</w:t>
+      </w:r>
+    </w:p>
+    <w:bookmarkStart w:id="28" w:name="study-design"/>
+    <w:p>
+      <w:pPr>
+        <w:pStyle w:val="Heading2"/>
+      </w:pPr>
+      <w:r>
+        <w:t xml:space="preserve">Study design</w:t>
+      </w:r>
+    </w:p>
+    <w:p>
+      <w:pPr>
+        <w:pStyle w:val="FirstParagraph"/>
+      </w:pPr>
+      <w:r>
         <w:t xml:space="preserve">In Sweden there is a national trauma registry (SweTrau) holding records of trauma cases from 48 out of 49 hospitals who receives major trauma. To meet the inclusions criteria for SweTrau you must be over 15 years of age, been exposed to a traumatic event leading to trauma team activation, or have a NISS over 15 without trauma team activation. Or patients moved to a hospital within 7 days of a traumatic event with NISS over 15.</w:t>
       </w:r>
       <w:r>
         <w:t xml:space="preserve"> </w:t>
       </w:r>
       <w:r>
-        <w:t xml:space="preserve">(18)</w:t>
-      </w:r>
-    </w:p>
-    <w:bookmarkEnd w:id="23"/>
-    <w:bookmarkStart w:id="24" w:name="opportunity-for-improvement"/>
-    <w:p>
-      <w:pPr>
-        <w:pStyle w:val="Heading2"/>
-      </w:pPr>
-      <w:r>
-        <w:t xml:space="preserve">Opportunity for improvement</w:t>
-      </w:r>
-    </w:p>
-    <w:p>
-      <w:pPr>
-        <w:pStyle w:val="FirstParagraph"/>
-      </w:pPr>
-      <w:r>
-        <w:t xml:space="preserve">Opportunity for improvement (OFI) is defined as when the trauma care for a patient does not match the best practice guidelines in at least one aspect. Whether there is opportunity for improvement for a specific case or not is decided during M&amp;M where selected trauma cases are reviewed. Examples of OFI could be too long transportation time to the hospital from the site of injury, insufficient vital signs documentation at the emergency department or missing trauma surgeon/consultant.</w:t>
-      </w:r>
-      <w:r>
-        <w:t xml:space="preserve">(19)</w:t>
+        <w:t xml:space="preserve">(24)</w:t>
       </w:r>
     </w:p>
     <w:p>
@@ -418,13 +595,19 @@
         <w:pStyle w:val="BodyText"/>
       </w:pPr>
       <w:r>
-        <w:t xml:space="preserve">The most common cause of death after injury is hemorrhage. Among these patients, problem in decision making, technical skills and making decisions between surgery and radiology were some of the areas were OFIs were found.</w:t>
-      </w:r>
-      <w:r>
-        <w:t xml:space="preserve">(20)</w:t>
-      </w:r>
-      <w:r>
-        <w:t xml:space="preserve">.</w:t>
+        <w:t xml:space="preserve">This is a registry based cohort study that uses data from two different Swedish</w:t>
+      </w:r>
+      <w:r>
+        <w:t xml:space="preserve"> </w:t>
+      </w:r>
+      <w:r>
+        <w:t xml:space="preserve">trauma registries. The first registry is the trauma registry at the Karolinska University Hospital in Solna. It is a part of SweTrau and contains patients from the years 2012 to 2021.</w:t>
+      </w:r>
+      <w:r>
+        <w:t xml:space="preserve"> </w:t>
+      </w:r>
+      <w:r>
+        <w:t xml:space="preserve">The second registry is the the trauma care quality database which is a subset of the Karolinska University Hospital Trauma Registry.</w:t>
       </w:r>
     </w:p>
     <w:p>
@@ -432,211 +615,11 @@
         <w:pStyle w:val="BodyText"/>
       </w:pPr>
       <w:r>
-        <w:t xml:space="preserve">OFI can be a more nuanced measure for trauma care improvement than the more established terms preventable deaths and non preventable deaths. This is because there can be OFI in a case where a patient has died, even if the death was not preventable</w:t>
-      </w:r>
-      <w:r>
-        <w:t xml:space="preserve"> </w:t>
-      </w:r>
-      <w:r>
-        <w:t xml:space="preserve">(21)</w:t>
-      </w:r>
-      <w:r>
-        <w:t xml:space="preserve">. Furthermore there is no consensus for classification of preventable and non preventable death, leading authors to use different classifications</w:t>
-      </w:r>
-      <w:r>
-        <w:t xml:space="preserve"> </w:t>
-      </w:r>
-      <w:r>
-        <w:t xml:space="preserve">(22)</w:t>
-      </w:r>
-      <w:r>
-        <w:t xml:space="preserve">. The term OFI also has the advantage over the term preventable death by sounding more positive and encouraging, preventing review board members from having to classify colleagues patient care as inappropriate</w:t>
-      </w:r>
-      <w:r>
-        <w:t xml:space="preserve"> </w:t>
-      </w:r>
-      <w:r>
-        <w:t xml:space="preserve">(19)</w:t>
-      </w:r>
-      <w:r>
-        <w:t xml:space="preserve">.</w:t>
-      </w:r>
-    </w:p>
-    <w:bookmarkEnd w:id="24"/>
-    <w:bookmarkStart w:id="25" w:name="trauma-subgroups"/>
-    <w:p>
-      <w:pPr>
-        <w:pStyle w:val="Heading2"/>
-      </w:pPr>
-      <w:r>
-        <w:t xml:space="preserve">Trauma subgroups</w:t>
-      </w:r>
-    </w:p>
-    <w:p>
-      <w:pPr>
-        <w:pStyle w:val="FirstParagraph"/>
-      </w:pPr>
-      <w:r>
-        <w:t xml:space="preserve">As trauma patients is a heterogeneous group, it is important to have a</w:t>
-      </w:r>
-      <w:r>
-        <w:t xml:space="preserve"> </w:t>
-      </w:r>
-      <w:r>
-        <w:t xml:space="preserve">sufficient understanding of OFIs for different trauma subgroups.</w:t>
-      </w:r>
-      <w:r>
-        <w:t xml:space="preserve">(23)</w:t>
-      </w:r>
-      <w:r>
-        <w:t xml:space="preserve">. Some examples of subgroups are men and women, blunt and penetrating trauma, geriatric, major and minor trauma and traumatic brain injury</w:t>
-      </w:r>
-      <w:r>
-        <w:t xml:space="preserve"> </w:t>
-      </w:r>
-      <w:r>
-        <w:t xml:space="preserve">(24)</w:t>
-      </w:r>
-      <w:r>
-        <w:t xml:space="preserve">.</w:t>
-      </w:r>
-    </w:p>
-    <w:p>
-      <w:pPr>
-        <w:pStyle w:val="BodyText"/>
-      </w:pPr>
-      <w:r>
-        <w:t xml:space="preserve">In Sweden, 50% of trauma cases are traffic related and 33% are fall traumas. Blunt trauma, such as traffic accidents, fall trauma, and hit by blunt object, represents 90 % of all trauma cases</w:t>
-      </w:r>
-      <w:r>
-        <w:t xml:space="preserve"> </w:t>
-      </w:r>
-      <w:r>
-        <w:t xml:space="preserve">(24)</w:t>
-      </w:r>
-      <w:r>
-        <w:t xml:space="preserve">.</w:t>
-      </w:r>
-    </w:p>
-    <w:p>
-      <w:pPr>
-        <w:pStyle w:val="BodyText"/>
-      </w:pPr>
-      <w:r>
-        <w:t xml:space="preserve">Trauma patterns differ between subgroups. In Sweden almost two thirds of trauma patients are men and just over 60% are in the age between 18-64. For example, traumatic injuries from stabbing and from shooting violence are more common in men while women are over represented in fall traumas</w:t>
-      </w:r>
-      <w:r>
-        <w:t xml:space="preserve"> </w:t>
-      </w:r>
-      <w:r>
-        <w:t xml:space="preserve">(24)</w:t>
-      </w:r>
-      <w:r>
-        <w:t xml:space="preserve">. As trauma patterns differs, it is also possible that OFI frequency differs between subgroups.</w:t>
-      </w:r>
-    </w:p>
-    <w:bookmarkEnd w:id="25"/>
-    <w:bookmarkStart w:id="26" w:name="knowledge-gap"/>
-    <w:p>
-      <w:pPr>
-        <w:pStyle w:val="Heading2"/>
-      </w:pPr>
-      <w:r>
-        <w:t xml:space="preserve">Knowledge gap</w:t>
-      </w:r>
-    </w:p>
-    <w:p>
-      <w:pPr>
-        <w:pStyle w:val="FirstParagraph"/>
-      </w:pPr>
-      <w:r>
-        <w:t xml:space="preserve">There is a lot of existing data about subgroups regarding transportation time to hospital, NISS score at the emergency department, rehabilitation, morbidity and mortality rate to state a few examples.</w:t>
-      </w:r>
-      <w:r>
-        <w:t xml:space="preserve">(24)</w:t>
-      </w:r>
-      <w:r>
-        <w:t xml:space="preserve"> </w:t>
-      </w:r>
-      <w:r>
-        <w:t xml:space="preserve">But despite having all this data in the trauma registers, knowledge regarding OFI patterns among different trauma subgroups remains unknown.</w:t>
-      </w:r>
-    </w:p>
-    <w:bookmarkEnd w:id="26"/>
-    <w:bookmarkStart w:id="27" w:name="aim"/>
-    <w:p>
-      <w:pPr>
-        <w:pStyle w:val="Heading2"/>
-      </w:pPr>
-      <w:r>
-        <w:t xml:space="preserve">Aim</w:t>
-      </w:r>
-    </w:p>
-    <w:p>
-      <w:pPr>
-        <w:pStyle w:val="FirstParagraph"/>
-      </w:pPr>
-      <w:r>
-        <w:t xml:space="preserve">In this study we aim to assess the frequency of opportunity for improvement in the following important clinical subgroups: men and women, blunt and penetrating injuries, minor and major trauma, and most severely injured body region.</w:t>
-      </w:r>
-    </w:p>
-    <w:bookmarkEnd w:id="27"/>
+        <w:t xml:space="preserve">The trauma quality database includes patients selected for review between 2014 and 2021. These registries were merged and a complete case analysis was done. The data in the registries was used to decrease the risk for bias. The results were presented in tables showing the frequency of OFI for the different subgroups. Delta values for OFI frequency between subgroups was calculated. Bootstrapping was then preformed to estimate the confidence interval for the delta values as well as the confidence interval for each OFI frequency.</w:t>
+      </w:r>
+    </w:p>
     <w:bookmarkEnd w:id="28"/>
-    <w:bookmarkStart w:id="38" w:name="materials-and-methods"/>
-    <w:p>
-      <w:pPr>
-        <w:pStyle w:val="Heading1"/>
-      </w:pPr>
-      <w:r>
-        <w:t xml:space="preserve">Materials and Methods</w:t>
-      </w:r>
-    </w:p>
-    <w:bookmarkStart w:id="29" w:name="study-design"/>
-    <w:p>
-      <w:pPr>
-        <w:pStyle w:val="Heading2"/>
-      </w:pPr>
-      <w:r>
-        <w:t xml:space="preserve">Study design</w:t>
-      </w:r>
-    </w:p>
-    <w:p>
-      <w:pPr>
-        <w:pStyle w:val="FirstParagraph"/>
-      </w:pPr>
-      <w:r>
-        <w:t xml:space="preserve">This is a registry based cohort study that uses data from two different Swedish</w:t>
-      </w:r>
-      <w:r>
-        <w:t xml:space="preserve"> </w:t>
-      </w:r>
-      <w:r>
-        <w:t xml:space="preserve">trauma registries. The first registry is the trauma registry at the Karolinska University Hospital</w:t>
-      </w:r>
-      <w:r>
-        <w:t xml:space="preserve"> </w:t>
-      </w:r>
-      <w:r>
-        <w:t xml:space="preserve">in Solna. It is a part of SweTrau and contains patients from the years 2012 to 2021.</w:t>
-      </w:r>
-      <w:r>
-        <w:t xml:space="preserve"> </w:t>
-      </w:r>
-      <w:r>
-        <w:t xml:space="preserve">The second registry is the the trauma care quality database which is a subset of the Karolinska University Hospital Trauma Registry</w:t>
-      </w:r>
-      <w:r>
-        <w:t xml:space="preserve">. It</w:t>
-      </w:r>
-      <w:r>
-        <w:t xml:space="preserve"> </w:t>
-      </w:r>
-      <w:r>
-        <w:t xml:space="preserve">includes patients selected for review between 2014 and 2021. These registries were merged and a complete case analysis was done. Scrambled data was used to decrease the risk for bias. The results were presented in tables showing the frequency of OFI for the different subgroups. Deltavalues for OFI frequency between subgroups was calculated. Bootstrapping was then preformed to estimate the confidence interval for the delta values aswell as the confdence intervall for each OFI frequency.</w:t>
-      </w:r>
-    </w:p>
-    <w:bookmarkEnd w:id="29"/>
-    <w:bookmarkStart w:id="31" w:name="setting"/>
+    <w:bookmarkStart w:id="30" w:name="setting"/>
     <w:p>
       <w:pPr>
         <w:pStyle w:val="Heading2"/>
@@ -746,7 +729,7 @@
                     </pic:cNvPicPr>
                   </pic:nvPicPr>
                   <pic:blipFill>
-                    <a:blip r:embed="rId30"/>
+                    <a:blip r:embed="rId29"/>
                     <a:stretch>
                       <a:fillRect/>
                     </a:stretch>
@@ -773,14 +756,32 @@
         </w:drawing>
       </w:r>
     </w:p>
+    <w:bookmarkEnd w:id="30"/>
+    <w:bookmarkStart w:id="31" w:name="participants"/>
+    <w:p>
+      <w:pPr>
+        <w:pStyle w:val="Heading2"/>
+      </w:pPr>
+      <w:r>
+        <w:t xml:space="preserve">Participants</w:t>
+      </w:r>
+    </w:p>
+    <w:p>
+      <w:pPr>
+        <w:pStyle w:val="FirstParagraph"/>
+      </w:pPr>
+      <w:r>
+        <w:t xml:space="preserve">All patients are from the Karolinska University Hospital trauma registry and from the Trauma Quality Database. To be eligible for the study all patients had to meet the following inclusion criteria: Patients over 15 year old. If information was missing for age, gender, OFI, trauma mechanism, NISS, or AIS code the patient was excluded.</w:t>
+      </w:r>
+    </w:p>
     <w:bookmarkEnd w:id="31"/>
-    <w:bookmarkStart w:id="32" w:name="participants"/>
+    <w:bookmarkStart w:id="32" w:name="variables-and-data-sourcesmeasurements"/>
     <w:p>
       <w:pPr>
         <w:pStyle w:val="Heading2"/>
       </w:pPr>
       <w:r>
-        <w:t xml:space="preserve">Participants</w:t>
+        <w:t xml:space="preserve">Variables and data sources/measurements</w:t>
       </w:r>
     </w:p>
     <w:p>
@@ -788,17 +789,124 @@
         <w:pStyle w:val="FirstParagraph"/>
       </w:pPr>
       <w:r>
-        <w:t xml:space="preserve">All patients are from the Karolinska University Hospital trauma registry and from the Trauma Quality Database. To be eligible for the study all patients had to meet the following inclusion criteria: Patients over 15 year old. If information was missing for age, gender, OFI, trauma mechanism, NISS, or AIS code the patient was excluded.</w:t>
+        <w:t xml:space="preserve">The data from the trauma registries were analyzed for OFI in separate cohorts. The cohorts were: men and women, blunt and penetrating injuries, minor and major trauma and most severely injured body region. The injured body regions was analysed based on AIS codes and these codes were used to group patients into appropriate cohorts.</w:t>
+      </w:r>
+    </w:p>
+    <w:p>
+      <w:pPr>
+        <w:pStyle w:val="BodyText"/>
+      </w:pPr>
+      <w:r>
+        <w:t xml:space="preserve">The cohort for most severely injured region was created by assigning the most severely injured body region based on AIS codes to every different patient. For patients who had two or more different injuries and thereby multple AIS codes, the most severe injury was selected.</w:t>
+      </w:r>
+    </w:p>
+    <w:p>
+      <w:pPr>
+        <w:pStyle w:val="BodyText"/>
+      </w:pPr>
+      <w:r>
+        <w:t xml:space="preserve">If more than one region had injuries of the same severity, the second most severe injury in those regions were compared, and then the third. If two or more regions had exactly the same pattern of injuries, the region was classified as</w:t>
+      </w:r>
+      <w:r>
+        <w:t xml:space="preserve"> </w:t>
+      </w:r>
+      <w:r>
+        <w:t xml:space="preserve">“</w:t>
+      </w:r>
+      <w:r>
+        <w:t xml:space="preserve">Multiple.</w:t>
+      </w:r>
+      <w:r>
+        <w:t xml:space="preserve">”</w:t>
+      </w:r>
+    </w:p>
+    <w:p>
+      <w:pPr>
+        <w:pStyle w:val="BodyText"/>
+      </w:pPr>
+      <w:r>
+        <w:t xml:space="preserve">To group patients with minor versus major trauma the NISS score was used. Patients with a NISS &gt; 15 were defined as major trauma and those with NISS &lt; 15 were defined as minor trauma</w:t>
+      </w:r>
+      <w:r>
+        <w:t xml:space="preserve"> </w:t>
+      </w:r>
+      <w:r>
+        <w:t xml:space="preserve">(17)</w:t>
+      </w:r>
+      <w:r>
+        <w:t xml:space="preserve">.</w:t>
+      </w:r>
+    </w:p>
+    <w:p>
+      <w:pPr>
+        <w:pStyle w:val="BodyText"/>
+      </w:pPr>
+      <w:r>
+        <w:t xml:space="preserve">OFI was treated as a binary variable, with</w:t>
+      </w:r>
+      <w:r>
+        <w:t xml:space="preserve"> </w:t>
+      </w:r>
+      <w:r>
+        <w:t xml:space="preserve">“</w:t>
+      </w:r>
+      <w:r>
+        <w:t xml:space="preserve">yes</w:t>
+      </w:r>
+      <w:r>
+        <w:t xml:space="preserve">”</w:t>
+      </w:r>
+      <w:r>
+        <w:t xml:space="preserve"> </w:t>
+      </w:r>
+      <w:r>
+        <w:t xml:space="preserve">and</w:t>
+      </w:r>
+      <w:r>
+        <w:t xml:space="preserve"> </w:t>
+      </w:r>
+      <w:r>
+        <w:t xml:space="preserve">“</w:t>
+      </w:r>
+      <w:r>
+        <w:t xml:space="preserve">no</w:t>
+      </w:r>
+      <w:r>
+        <w:t xml:space="preserve">”</w:t>
+      </w:r>
+      <w:r>
+        <w:t xml:space="preserve"> </w:t>
+      </w:r>
+      <w:r>
+        <w:t xml:space="preserve">as the only possible outcome. For the M&amp;M conference to put a</w:t>
+      </w:r>
+      <w:r>
+        <w:t xml:space="preserve"> </w:t>
+      </w:r>
+      <w:r>
+        <w:t xml:space="preserve">“</w:t>
+      </w:r>
+      <w:r>
+        <w:t xml:space="preserve">yes</w:t>
+      </w:r>
+      <w:r>
+        <w:t xml:space="preserve">”</w:t>
+      </w:r>
+      <w:r>
+        <w:t xml:space="preserve"> </w:t>
+      </w:r>
+      <w:r>
+        <w:t xml:space="preserve">in the OFI section a consensus decision is required regarding the presence of at least one OFI.</w:t>
       </w:r>
     </w:p>
     <w:bookmarkEnd w:id="32"/>
-    <w:bookmarkStart w:id="33" w:name="variables-and-data-sourcesmeasurements"/>
+    <w:bookmarkStart w:id="33" w:name="bias"/>
     <w:p>
       <w:pPr>
         <w:pStyle w:val="Heading2"/>
       </w:pPr>
       <w:r>
-        <w:t xml:space="preserve">Variables and data sources/measurements</w:t>
+        <w:t xml:space="preserve">Bias</w:t>
       </w:r>
     </w:p>
     <w:p>
@@ -806,7 +914,43 @@
         <w:pStyle w:val="FirstParagraph"/>
       </w:pPr>
       <w:r>
-        <w:t xml:space="preserve">The data from the trauma registries were analyzed for OFI in separate cohorts. The cohorts were: men and women, blunt and penetrating injuries, minor and major trauma and most severely injured body region. The injured body regions was analysed based on AIS codes and these codes were used to group patients into appropriate cohorts.</w:t>
+        <w:t xml:space="preserve">To prevent research bias all data will be scrambled while used to write the analysis model. Meaning that the real data was not available throughout the process of writing the introduction or method. The scrambled data was also used for creating functions that later could be used on the real data in the final step to get the true results. However all results were first calculated using the scrambled data.</w:t>
+      </w:r>
+    </w:p>
+    <w:bookmarkEnd w:id="33"/>
+    <w:bookmarkStart w:id="34" w:name="study-size"/>
+    <w:p>
+      <w:pPr>
+        <w:pStyle w:val="Heading2"/>
+      </w:pPr>
+      <w:r>
+        <w:t xml:space="preserve">Study size</w:t>
+      </w:r>
+    </w:p>
+    <w:p>
+      <w:pPr>
+        <w:pStyle w:val="FirstParagraph"/>
+      </w:pPr>
+      <w:r>
+        <w:t xml:space="preserve">A complete case analysis was done on all patients in the registries that met the inclusion criteria for this study.</w:t>
+      </w:r>
+    </w:p>
+    <w:bookmarkEnd w:id="34"/>
+    <w:bookmarkStart w:id="35" w:name="quantitative-variables"/>
+    <w:p>
+      <w:pPr>
+        <w:pStyle w:val="Heading2"/>
+      </w:pPr>
+      <w:r>
+        <w:t xml:space="preserve">Quantitative variables</w:t>
+      </w:r>
+    </w:p>
+    <w:p>
+      <w:pPr>
+        <w:pStyle w:val="FirstParagraph"/>
+      </w:pPr>
+      <w:r>
+        <w:t xml:space="preserve">The registers hold both categorical and continuous variables. NISS, age and AIS codes were treated as continuous variables. Penetrating/blunt trauma, minor/major trauma and OFI was treated as binary categorical variables. Most severely injured body region was treated as categorical variabel.</w:t>
       </w:r>
     </w:p>
     <w:p>
@@ -814,7 +958,7 @@
         <w:pStyle w:val="BodyText"/>
       </w:pPr>
       <w:r>
-        <w:t xml:space="preserve">The cohort for most severely injured region was created by assigning the most severely injured body region based on AIS codes to every different patient. For patients who had two or more different injuries and thereby multple AIS codes, the most severe injury was selected.</w:t>
+        <w:t xml:space="preserve">The range of NISS was 1-75, representing the number of AIS points for each patient. Penetraiting/blunt Trauma had the values of 1 and 2. 1 represented Blunt trauma and 2 penetraiting trauma. Minor/Major was derived from the NISS value. NISS&gt;15 was considered a Major Trauma and &lt;15 a Minor Trauma. OFI had the values of either YES or NO.</w:t>
       </w:r>
     </w:p>
     <w:p>
@@ -822,7 +966,7 @@
         <w:pStyle w:val="BodyText"/>
       </w:pPr>
       <w:r>
-        <w:t xml:space="preserve">If more than one region had injuries of the same severity, the second most severe injury in those regions were compared, and then the third. If two or more regions had exactly the same pattern of injuries, the region was classified as</w:t>
+        <w:t xml:space="preserve">Trauma Mechanism had a value that ranged from 1-13. Each number was represented by the following trauma mechanism. 1 -</w:t>
       </w:r>
       <w:r>
         <w:t xml:space="preserve"> </w:t>
@@ -831,27 +975,383 @@
         <w:t xml:space="preserve">“</w:t>
       </w:r>
       <w:r>
+        <w:t xml:space="preserve">Trauma mechanism Traffic - motor veichle accident, not motorcycle.</w:t>
+      </w:r>
+      <w:r>
+        <w:t xml:space="preserve">”</w:t>
+      </w:r>
+      <w:r>
+        <w:t xml:space="preserve"> </w:t>
+      </w:r>
+      <w:r>
+        <w:t xml:space="preserve">2 -</w:t>
+      </w:r>
+      <w:r>
+        <w:t xml:space="preserve"> </w:t>
+      </w:r>
+      <w:r>
+        <w:t xml:space="preserve">“</w:t>
+      </w:r>
+      <w:r>
+        <w:t xml:space="preserve">Traffic - motorcycle accident.</w:t>
+      </w:r>
+      <w:r>
+        <w:t xml:space="preserve">”</w:t>
+      </w:r>
+      <w:r>
+        <w:t xml:space="preserve"> </w:t>
+      </w:r>
+      <w:r>
+        <w:t xml:space="preserve">3 -</w:t>
+      </w:r>
+      <w:r>
+        <w:t xml:space="preserve"> </w:t>
+      </w:r>
+      <w:r>
+        <w:t xml:space="preserve">“</w:t>
+      </w:r>
+      <w:r>
+        <w:t xml:space="preserve">Traffic - bicycle accident.</w:t>
+      </w:r>
+      <w:r>
+        <w:t xml:space="preserve">”</w:t>
+      </w:r>
+      <w:r>
+        <w:t xml:space="preserve"> </w:t>
+      </w:r>
+      <w:r>
+        <w:t xml:space="preserve">4 -</w:t>
+      </w:r>
+      <w:r>
+        <w:t xml:space="preserve">“</w:t>
+      </w:r>
+      <w:r>
+        <w:t xml:space="preserve">Traffic - pedastrian.</w:t>
+      </w:r>
+      <w:r>
+        <w:t xml:space="preserve">”</w:t>
+      </w:r>
+      <w:r>
+        <w:t xml:space="preserve"> </w:t>
+      </w:r>
+      <w:r>
+        <w:t xml:space="preserve">5 -</w:t>
+      </w:r>
+      <w:r>
+        <w:t xml:space="preserve"> </w:t>
+      </w:r>
+      <w:r>
+        <w:t xml:space="preserve">“</w:t>
+      </w:r>
+      <w:r>
+        <w:t xml:space="preserve">Traffic - other.</w:t>
+      </w:r>
+      <w:r>
+        <w:t xml:space="preserve">”</w:t>
+      </w:r>
+      <w:r>
+        <w:t xml:space="preserve"> </w:t>
+      </w:r>
+      <w:r>
+        <w:t xml:space="preserve">6 -</w:t>
+      </w:r>
+      <w:r>
+        <w:t xml:space="preserve">“</w:t>
+      </w:r>
+      <w:r>
+        <w:t xml:space="preserve">Shot by handgun, shotgun, rifle, other firearm of any calibre.</w:t>
+      </w:r>
+      <w:r>
+        <w:t xml:space="preserve">”</w:t>
+      </w:r>
+      <w:r>
+        <w:t xml:space="preserve"> </w:t>
+      </w:r>
+      <w:r>
+        <w:t xml:space="preserve">7 -</w:t>
+      </w:r>
+      <w:r>
+        <w:t xml:space="preserve"> </w:t>
+      </w:r>
+      <w:r>
+        <w:t xml:space="preserve">“</w:t>
+      </w:r>
+      <w:r>
+        <w:t xml:space="preserve">Stabbed by knife, sword, dagger other pointed or sharp object.</w:t>
+      </w:r>
+      <w:r>
+        <w:t xml:space="preserve">”</w:t>
+      </w:r>
+      <w:r>
+        <w:t xml:space="preserve"> </w:t>
+      </w:r>
+      <w:r>
+        <w:t xml:space="preserve">8 -</w:t>
+      </w:r>
+      <w:r>
+        <w:t xml:space="preserve"> </w:t>
+      </w:r>
+      <w:r>
+        <w:t xml:space="preserve">“</w:t>
+      </w:r>
+      <w:r>
+        <w:t xml:space="preserve">Struck or hit by blunt object.</w:t>
+      </w:r>
+      <w:r>
+        <w:t xml:space="preserve">”</w:t>
+      </w:r>
+      <w:r>
+        <w:t xml:space="preserve"> </w:t>
+      </w:r>
+      <w:r>
+        <w:t xml:space="preserve">9 -</w:t>
+      </w:r>
+      <w:r>
+        <w:t xml:space="preserve"> </w:t>
+      </w:r>
+      <w:r>
+        <w:t xml:space="preserve">“</w:t>
+      </w:r>
+      <w:r>
+        <w:t xml:space="preserve">Low energy fall - fall in the same level.</w:t>
+      </w:r>
+      <w:r>
+        <w:t xml:space="preserve">”</w:t>
+      </w:r>
+      <w:r>
+        <w:t xml:space="preserve"> </w:t>
+      </w:r>
+      <w:r>
+        <w:t xml:space="preserve">10 -</w:t>
+      </w:r>
+      <w:r>
+        <w:t xml:space="preserve"> </w:t>
+      </w:r>
+      <w:r>
+        <w:t xml:space="preserve">“</w:t>
+      </w:r>
+      <w:r>
+        <w:t xml:space="preserve">High energy fall - fall from a higher level.</w:t>
+      </w:r>
+      <w:r>
+        <w:t xml:space="preserve">”</w:t>
+      </w:r>
+      <w:r>
+        <w:t xml:space="preserve"> </w:t>
+      </w:r>
+      <w:r>
+        <w:t xml:space="preserve">11 -</w:t>
+      </w:r>
+      <w:r>
+        <w:t xml:space="preserve"> </w:t>
+      </w:r>
+      <w:r>
+        <w:t xml:space="preserve">“</w:t>
+      </w:r>
+      <w:r>
+        <w:t xml:space="preserve">Blast injury.</w:t>
+      </w:r>
+      <w:r>
+        <w:t xml:space="preserve">”</w:t>
+      </w:r>
+      <w:r>
+        <w:t xml:space="preserve"> </w:t>
+      </w:r>
+      <w:r>
+        <w:t xml:space="preserve">12 -</w:t>
+      </w:r>
+      <w:r>
+        <w:t xml:space="preserve"> </w:t>
+      </w:r>
+      <w:r>
+        <w:t xml:space="preserve">“</w:t>
+      </w:r>
+      <w:r>
+        <w:t xml:space="preserve">Other.</w:t>
+      </w:r>
+      <w:r>
+        <w:t xml:space="preserve">”</w:t>
+      </w:r>
+      <w:r>
+        <w:t xml:space="preserve"> </w:t>
+      </w:r>
+      <w:r>
+        <w:t xml:space="preserve">13 -</w:t>
+      </w:r>
+      <w:r>
+        <w:t xml:space="preserve"> </w:t>
+      </w:r>
+      <w:r>
+        <w:t xml:space="preserve">“</w:t>
+      </w:r>
+      <w:r>
+        <w:t xml:space="preserve">Unknown.</w:t>
+      </w:r>
+      <w:r>
+        <w:t xml:space="preserve">”</w:t>
+      </w:r>
+    </w:p>
+    <w:p>
+      <w:pPr>
+        <w:pStyle w:val="BodyText"/>
+      </w:pPr>
+      <w:r>
+        <w:t xml:space="preserve">The most severe region had 10 different values: head, neck, face, thorax, upper extremity, lower extremity, abdomen, spine, multiple and unspecified. These 10 values were regrouped according to the ISS system as following. 1 -</w:t>
+      </w:r>
+      <w:r>
+        <w:t xml:space="preserve"> </w:t>
+      </w:r>
+      <w:r>
+        <w:t xml:space="preserve">“</w:t>
+      </w:r>
+      <w:r>
+        <w:t xml:space="preserve">Head and neck.</w:t>
+      </w:r>
+      <w:r>
+        <w:t xml:space="preserve">”</w:t>
+      </w:r>
+      <w:r>
+        <w:t xml:space="preserve"> </w:t>
+      </w:r>
+      <w:r>
+        <w:t xml:space="preserve">2 -</w:t>
+      </w:r>
+      <w:r>
+        <w:t xml:space="preserve"> </w:t>
+      </w:r>
+      <w:r>
+        <w:t xml:space="preserve">“</w:t>
+      </w:r>
+      <w:r>
+        <w:t xml:space="preserve">Face.</w:t>
+      </w:r>
+      <w:r>
+        <w:t xml:space="preserve">”</w:t>
+      </w:r>
+      <w:r>
+        <w:t xml:space="preserve"> </w:t>
+      </w:r>
+      <w:r>
+        <w:t xml:space="preserve">3 -</w:t>
+      </w:r>
+      <w:r>
+        <w:t xml:space="preserve"> </w:t>
+      </w:r>
+      <w:r>
+        <w:t xml:space="preserve">“</w:t>
+      </w:r>
+      <w:r>
+        <w:t xml:space="preserve">Chest, diaphragm or spine.</w:t>
+      </w:r>
+      <w:r>
+        <w:t xml:space="preserve">”</w:t>
+      </w:r>
+      <w:r>
+        <w:t xml:space="preserve"> </w:t>
+      </w:r>
+      <w:r>
+        <w:t xml:space="preserve">4 -</w:t>
+      </w:r>
+      <w:r>
+        <w:t xml:space="preserve"> </w:t>
+      </w:r>
+      <w:r>
+        <w:t xml:space="preserve">“</w:t>
+      </w:r>
+      <w:r>
+        <w:t xml:space="preserve">Abdomen.</w:t>
+      </w:r>
+      <w:r>
+        <w:t xml:space="preserve">”</w:t>
+      </w:r>
+      <w:r>
+        <w:t xml:space="preserve"> </w:t>
+      </w:r>
+      <w:r>
+        <w:t xml:space="preserve">5 -</w:t>
+      </w:r>
+      <w:r>
+        <w:t xml:space="preserve"> </w:t>
+      </w:r>
+      <w:r>
+        <w:t xml:space="preserve">“</w:t>
+      </w:r>
+      <w:r>
+        <w:t xml:space="preserve">Extremities.</w:t>
+      </w:r>
+      <w:r>
+        <w:t xml:space="preserve">”</w:t>
+      </w:r>
+      <w:r>
+        <w:t xml:space="preserve"> </w:t>
+      </w:r>
+      <w:r>
+        <w:t xml:space="preserve">6 -</w:t>
+      </w:r>
+      <w:r>
+        <w:t xml:space="preserve"> </w:t>
+      </w:r>
+      <w:r>
+        <w:t xml:space="preserve">“</w:t>
+      </w:r>
+      <w:r>
+        <w:t xml:space="preserve">Unspecified.</w:t>
+      </w:r>
+      <w:r>
+        <w:t xml:space="preserve">”</w:t>
+      </w:r>
+      <w:r>
+        <w:t xml:space="preserve"> </w:t>
+      </w:r>
+      <w:r>
+        <w:t xml:space="preserve">7 -</w:t>
+      </w:r>
+      <w:r>
+        <w:t xml:space="preserve"> </w:t>
+      </w:r>
+      <w:r>
+        <w:t xml:space="preserve">“</w:t>
+      </w:r>
+      <w:r>
         <w:t xml:space="preserve">Multiple.</w:t>
       </w:r>
       <w:r>
         <w:t xml:space="preserve">”</w:t>
       </w:r>
     </w:p>
+    <w:bookmarkEnd w:id="35"/>
+    <w:bookmarkStart w:id="36" w:name="statistical-methods"/>
+    <w:p>
+      <w:pPr>
+        <w:pStyle w:val="Heading2"/>
+      </w:pPr>
+      <w:r>
+        <w:t xml:space="preserve">Statistical methods</w:t>
+      </w:r>
+    </w:p>
+    <w:p>
+      <w:pPr>
+        <w:pStyle w:val="FirstParagraph"/>
+      </w:pPr>
+      <w:r>
+        <w:t xml:space="preserve">For handling the data and conducting the statistical analysis the program R was used. R is a programming language used for statistical computing</w:t>
+      </w:r>
+      <w:r>
+        <w:t xml:space="preserve"> </w:t>
+      </w:r>
+      <w:r>
+        <w:t xml:space="preserve">(29)</w:t>
+      </w:r>
+      <w:r>
+        <w:t xml:space="preserve">. Then all data that was not needed for this study was removed, including columns with non essential information, patients without complete data, and those who did not meet the inclusion criteria. New columns were also added as listed above.</w:t>
+      </w:r>
+    </w:p>
     <w:p>
       <w:pPr>
         <w:pStyle w:val="BodyText"/>
       </w:pPr>
       <w:r>
-        <w:t xml:space="preserve">To group patients with minor versus major trauma the NISS score was used. Patients with a NISS &gt; 15 were defined as major trauma and those with NISS &lt; 15 were defined as minor trauma</w:t>
-      </w:r>
-      <w:r>
-        <w:t xml:space="preserve"> </w:t>
-      </w:r>
-      <w:r>
-        <w:t xml:space="preserve">(17)</w:t>
-      </w:r>
-      <w:r>
-        <w:t xml:space="preserve">.</w:t>
+        <w:t xml:space="preserve">The frequencies of OFI for each subgroup was calculated by dividing the number of patients which had OFI with the total number of patients in that subgroup.</w:t>
       </w:r>
     </w:p>
     <w:p>
@@ -859,529 +1359,12 @@
         <w:pStyle w:val="BodyText"/>
       </w:pPr>
       <w:r>
-        <w:t xml:space="preserve">OFI was treated as a binary variable, with</w:t>
-      </w:r>
-      <w:r>
-        <w:t xml:space="preserve"> </w:t>
-      </w:r>
-      <w:r>
-        <w:t xml:space="preserve">“</w:t>
-      </w:r>
-      <w:r>
-        <w:t xml:space="preserve">yes</w:t>
-      </w:r>
-      <w:r>
-        <w:t xml:space="preserve">”</w:t>
-      </w:r>
-      <w:r>
-        <w:t xml:space="preserve"> </w:t>
-      </w:r>
-      <w:r>
-        <w:t xml:space="preserve">and</w:t>
-      </w:r>
-      <w:r>
-        <w:t xml:space="preserve"> </w:t>
-      </w:r>
-      <w:r>
-        <w:t xml:space="preserve">“</w:t>
-      </w:r>
-      <w:r>
-        <w:t xml:space="preserve">no</w:t>
-      </w:r>
-      <w:r>
-        <w:t xml:space="preserve">”</w:t>
-      </w:r>
-      <w:r>
-        <w:t xml:space="preserve"> </w:t>
-      </w:r>
-      <w:r>
-        <w:t xml:space="preserve">as the only possible outcome. For the M&amp;M conference to put a</w:t>
-      </w:r>
-      <w:r>
-        <w:t xml:space="preserve"> </w:t>
-      </w:r>
-      <w:r>
-        <w:t xml:space="preserve">“</w:t>
-      </w:r>
-      <w:r>
-        <w:t xml:space="preserve">yes</w:t>
-      </w:r>
-      <w:r>
-        <w:t xml:space="preserve">”</w:t>
-      </w:r>
-      <w:r>
-        <w:t xml:space="preserve"> </w:t>
-      </w:r>
-      <w:r>
-        <w:t xml:space="preserve">in the OFI section a consensus decision is required regarding the presence of at least one OFI.</w:t>
-      </w:r>
-    </w:p>
-    <w:bookmarkEnd w:id="33"/>
-    <w:bookmarkStart w:id="34" w:name="bias"/>
-    <w:p>
-      <w:pPr>
-        <w:pStyle w:val="Heading2"/>
-      </w:pPr>
-      <w:r>
-        <w:t xml:space="preserve">Bias</w:t>
-      </w:r>
-    </w:p>
-    <w:p>
-      <w:pPr>
-        <w:pStyle w:val="FirstParagraph"/>
-      </w:pPr>
-      <w:r>
-        <w:t xml:space="preserve">To prevent research bias all data will be scrambled while used to write the analysis model. Meaning that the real data was not available throughout the process of writing the introduction or method. The scrambled data was also used for creating functions that later could be used on the real data in the final step to get the true results. However all results were first calculated using the scrambled data.</w:t>
-      </w:r>
-    </w:p>
-    <w:bookmarkEnd w:id="34"/>
-    <w:bookmarkStart w:id="35" w:name="study-size"/>
-    <w:p>
-      <w:pPr>
-        <w:pStyle w:val="Heading2"/>
-      </w:pPr>
-      <w:r>
-        <w:t xml:space="preserve">Study size</w:t>
-      </w:r>
-    </w:p>
-    <w:p>
-      <w:pPr>
-        <w:pStyle w:val="FirstParagraph"/>
-      </w:pPr>
-      <w:r>
-        <w:t xml:space="preserve">A complete case analysis was done on all patients in the registries that met the inclusion criteria for this study.</w:t>
-      </w:r>
-    </w:p>
-    <w:bookmarkEnd w:id="35"/>
-    <w:bookmarkStart w:id="36" w:name="quantitative-variables"/>
-    <w:p>
-      <w:pPr>
-        <w:pStyle w:val="Heading2"/>
-      </w:pPr>
-      <w:r>
-        <w:t xml:space="preserve">Quantitative variables</w:t>
-      </w:r>
-    </w:p>
-    <w:p>
-      <w:pPr>
-        <w:pStyle w:val="FirstParagraph"/>
-      </w:pPr>
-      <w:r>
-        <w:t xml:space="preserve">The registers hold both categorical and continuous variables. NISS, age and AIS codes were treated as continuous variables. Penetrating/blunt trauma, minor/major trauma and OFI was treated as binary categorical variables. Most severely injured body region was treated as categorical variabel.</w:t>
-      </w:r>
-    </w:p>
-    <w:p>
-      <w:pPr>
-        <w:pStyle w:val="BodyText"/>
-      </w:pPr>
-      <w:r>
-        <w:t xml:space="preserve">The range of NISS was 1-75, representing the number of AIS points for each patient. Penetraiting/blunt Trauma had the values of 1 and 2. 1 represented Blunt trauma and 2 penetraiting trauma. Minor/Major was derived from the NISS value. NISS&gt;15 was considered a Major Trauma and &lt;15 a Minor Trauma. OFI had the values of either YES or NO.</w:t>
-      </w:r>
-    </w:p>
-    <w:p>
-      <w:pPr>
-        <w:pStyle w:val="BodyText"/>
-      </w:pPr>
-      <w:r>
-        <w:t xml:space="preserve">Trauma Mechanism had a value that ranged from 1-13. Each number was represented by the following trauma mechanism. 1 -</w:t>
-      </w:r>
-      <w:r>
-        <w:t xml:space="preserve"> </w:t>
-      </w:r>
-      <w:r>
-        <w:t xml:space="preserve">“</w:t>
-      </w:r>
-      <w:r>
-        <w:t xml:space="preserve">Trauma mechanism Traffic - motor veichle accident, not motorcycle.</w:t>
-      </w:r>
-      <w:r>
-        <w:t xml:space="preserve">”</w:t>
-      </w:r>
-      <w:r>
-        <w:t xml:space="preserve"> </w:t>
-      </w:r>
-      <w:r>
-        <w:t xml:space="preserve">2 -</w:t>
-      </w:r>
-      <w:r>
-        <w:t xml:space="preserve"> </w:t>
-      </w:r>
-      <w:r>
-        <w:t xml:space="preserve">“</w:t>
-      </w:r>
-      <w:r>
-        <w:t xml:space="preserve">Traffic - motorcycle accident.</w:t>
-      </w:r>
-      <w:r>
-        <w:t xml:space="preserve">”</w:t>
-      </w:r>
-      <w:r>
-        <w:t xml:space="preserve"> </w:t>
-      </w:r>
-      <w:r>
-        <w:t xml:space="preserve">3 -</w:t>
-      </w:r>
-      <w:r>
-        <w:t xml:space="preserve"> </w:t>
-      </w:r>
-      <w:r>
-        <w:t xml:space="preserve">“</w:t>
-      </w:r>
-      <w:r>
-        <w:t xml:space="preserve">Traffic - bicycle accident.</w:t>
-      </w:r>
-      <w:r>
-        <w:t xml:space="preserve">”</w:t>
-      </w:r>
-      <w:r>
-        <w:t xml:space="preserve"> </w:t>
-      </w:r>
-      <w:r>
-        <w:t xml:space="preserve">4 -</w:t>
-      </w:r>
-      <w:r>
-        <w:t xml:space="preserve">“</w:t>
-      </w:r>
-      <w:r>
-        <w:t xml:space="preserve">Traffic - pedastrian.</w:t>
-      </w:r>
-      <w:r>
-        <w:t xml:space="preserve">”</w:t>
-      </w:r>
-      <w:r>
-        <w:t xml:space="preserve"> </w:t>
-      </w:r>
-      <w:r>
-        <w:t xml:space="preserve">5 -</w:t>
-      </w:r>
-      <w:r>
-        <w:t xml:space="preserve"> </w:t>
-      </w:r>
-      <w:r>
-        <w:t xml:space="preserve">“</w:t>
-      </w:r>
-      <w:r>
-        <w:t xml:space="preserve">Traffic - other.</w:t>
-      </w:r>
-      <w:r>
-        <w:t xml:space="preserve">”</w:t>
-      </w:r>
-      <w:r>
-        <w:t xml:space="preserve"> </w:t>
-      </w:r>
-      <w:r>
-        <w:t xml:space="preserve">6 -</w:t>
-      </w:r>
-      <w:r>
-        <w:t xml:space="preserve">“</w:t>
-      </w:r>
-      <w:r>
-        <w:t xml:space="preserve">Shot by handgun, shotgun, rifle, other firearm of any calibre.</w:t>
-      </w:r>
-      <w:r>
-        <w:t xml:space="preserve">”</w:t>
-      </w:r>
-      <w:r>
-        <w:t xml:space="preserve"> </w:t>
-      </w:r>
-      <w:r>
-        <w:t xml:space="preserve">7 -</w:t>
-      </w:r>
-      <w:r>
-        <w:t xml:space="preserve"> </w:t>
-      </w:r>
-      <w:r>
-        <w:t xml:space="preserve">“</w:t>
-      </w:r>
-      <w:r>
-        <w:t xml:space="preserve">Stabbed by knife, sword, dagger other pointed or sharp object.</w:t>
-      </w:r>
-      <w:r>
-        <w:t xml:space="preserve">”</w:t>
-      </w:r>
-      <w:r>
-        <w:t xml:space="preserve"> </w:t>
-      </w:r>
-      <w:r>
-        <w:t xml:space="preserve">8 -</w:t>
-      </w:r>
-      <w:r>
-        <w:t xml:space="preserve"> </w:t>
-      </w:r>
-      <w:r>
-        <w:t xml:space="preserve">“</w:t>
-      </w:r>
-      <w:r>
-        <w:t xml:space="preserve">Struck or hit by blunt object.</w:t>
-      </w:r>
-      <w:r>
-        <w:t xml:space="preserve">”</w:t>
-      </w:r>
-      <w:r>
-        <w:t xml:space="preserve"> </w:t>
-      </w:r>
-      <w:r>
-        <w:t xml:space="preserve">9 -</w:t>
-      </w:r>
-      <w:r>
-        <w:t xml:space="preserve"> </w:t>
-      </w:r>
-      <w:r>
-        <w:t xml:space="preserve">“</w:t>
-      </w:r>
-      <w:r>
-        <w:t xml:space="preserve">Low energy fall - fall in the same level.</w:t>
-      </w:r>
-      <w:r>
-        <w:t xml:space="preserve">”</w:t>
-      </w:r>
-      <w:r>
-        <w:t xml:space="preserve"> </w:t>
-      </w:r>
-      <w:r>
-        <w:t xml:space="preserve">10 -</w:t>
-      </w:r>
-      <w:r>
-        <w:t xml:space="preserve"> </w:t>
-      </w:r>
-      <w:r>
-        <w:t xml:space="preserve">“</w:t>
-      </w:r>
-      <w:r>
-        <w:t xml:space="preserve">High energy fall - fall from a higher level.</w:t>
-      </w:r>
-      <w:r>
-        <w:t xml:space="preserve">”</w:t>
-      </w:r>
-      <w:r>
-        <w:t xml:space="preserve"> </w:t>
-      </w:r>
-      <w:r>
-        <w:t xml:space="preserve">11 -</w:t>
-      </w:r>
-      <w:r>
-        <w:t xml:space="preserve"> </w:t>
-      </w:r>
-      <w:r>
-        <w:t xml:space="preserve">“</w:t>
-      </w:r>
-      <w:r>
-        <w:t xml:space="preserve">Blast injury.</w:t>
-      </w:r>
-      <w:r>
-        <w:t xml:space="preserve">”</w:t>
-      </w:r>
-      <w:r>
-        <w:t xml:space="preserve"> </w:t>
-      </w:r>
-      <w:r>
-        <w:t xml:space="preserve">12 -</w:t>
-      </w:r>
-      <w:r>
-        <w:t xml:space="preserve"> </w:t>
-      </w:r>
-      <w:r>
-        <w:t xml:space="preserve">“</w:t>
-      </w:r>
-      <w:r>
-        <w:t xml:space="preserve">Other.</w:t>
-      </w:r>
-      <w:r>
-        <w:t xml:space="preserve">”</w:t>
-      </w:r>
-      <w:r>
-        <w:t xml:space="preserve"> </w:t>
-      </w:r>
-      <w:r>
-        <w:t xml:space="preserve">13 -</w:t>
-      </w:r>
-      <w:r>
-        <w:t xml:space="preserve"> </w:t>
-      </w:r>
-      <w:r>
-        <w:t xml:space="preserve">“</w:t>
-      </w:r>
-      <w:r>
-        <w:t xml:space="preserve">Unknown.</w:t>
-      </w:r>
-      <w:r>
-        <w:t xml:space="preserve">”</w:t>
-      </w:r>
-    </w:p>
-    <w:p>
-      <w:pPr>
-        <w:pStyle w:val="BodyText"/>
-      </w:pPr>
-      <w:r>
-        <w:t xml:space="preserve">The most severe region had 10 different values: head, neck, face, thorax, upper extremity, lower extremity, abdomen, spine, multiple and unspecified. These 10 values were regrouped according to the ISS system as following. 1 -</w:t>
-      </w:r>
-      <w:r>
-        <w:t xml:space="preserve"> </w:t>
-      </w:r>
-      <w:r>
-        <w:t xml:space="preserve">“</w:t>
-      </w:r>
-      <w:r>
-        <w:t xml:space="preserve">Head and neck.</w:t>
-      </w:r>
-      <w:r>
-        <w:t xml:space="preserve">”</w:t>
-      </w:r>
-      <w:r>
-        <w:t xml:space="preserve"> </w:t>
-      </w:r>
-      <w:r>
-        <w:t xml:space="preserve">2 -</w:t>
-      </w:r>
-      <w:r>
-        <w:t xml:space="preserve"> </w:t>
-      </w:r>
-      <w:r>
-        <w:t xml:space="preserve">“</w:t>
-      </w:r>
-      <w:r>
-        <w:t xml:space="preserve">Face.</w:t>
-      </w:r>
-      <w:r>
-        <w:t xml:space="preserve">”</w:t>
-      </w:r>
-      <w:r>
-        <w:t xml:space="preserve"> </w:t>
-      </w:r>
-      <w:r>
-        <w:t xml:space="preserve">3 -</w:t>
-      </w:r>
-      <w:r>
-        <w:t xml:space="preserve"> </w:t>
-      </w:r>
-      <w:r>
-        <w:t xml:space="preserve">“</w:t>
-      </w:r>
-      <w:r>
-        <w:t xml:space="preserve">Chest, diaphragm or spine.</w:t>
-      </w:r>
-      <w:r>
-        <w:t xml:space="preserve">”</w:t>
-      </w:r>
-      <w:r>
-        <w:t xml:space="preserve"> </w:t>
-      </w:r>
-      <w:r>
-        <w:t xml:space="preserve">4 -</w:t>
-      </w:r>
-      <w:r>
-        <w:t xml:space="preserve"> </w:t>
-      </w:r>
-      <w:r>
-        <w:t xml:space="preserve">“</w:t>
-      </w:r>
-      <w:r>
-        <w:t xml:space="preserve">Abdomen.</w:t>
-      </w:r>
-      <w:r>
-        <w:t xml:space="preserve">”</w:t>
-      </w:r>
-      <w:r>
-        <w:t xml:space="preserve"> </w:t>
-      </w:r>
-      <w:r>
-        <w:t xml:space="preserve">5 -</w:t>
-      </w:r>
-      <w:r>
-        <w:t xml:space="preserve"> </w:t>
-      </w:r>
-      <w:r>
-        <w:t xml:space="preserve">“</w:t>
-      </w:r>
-      <w:r>
-        <w:t xml:space="preserve">Extremities.</w:t>
-      </w:r>
-      <w:r>
-        <w:t xml:space="preserve">”</w:t>
-      </w:r>
-      <w:r>
-        <w:t xml:space="preserve"> </w:t>
-      </w:r>
-      <w:r>
-        <w:t xml:space="preserve">6 -</w:t>
-      </w:r>
-      <w:r>
-        <w:t xml:space="preserve"> </w:t>
-      </w:r>
-      <w:r>
-        <w:t xml:space="preserve">“</w:t>
-      </w:r>
-      <w:r>
-        <w:t xml:space="preserve">Unspecified.</w:t>
-      </w:r>
-      <w:r>
-        <w:t xml:space="preserve">”</w:t>
-      </w:r>
-      <w:r>
-        <w:t xml:space="preserve"> </w:t>
-      </w:r>
-      <w:r>
-        <w:t xml:space="preserve">7 -</w:t>
-      </w:r>
-      <w:r>
-        <w:t xml:space="preserve"> </w:t>
-      </w:r>
-      <w:r>
-        <w:t xml:space="preserve">“</w:t>
-      </w:r>
-      <w:r>
-        <w:t xml:space="preserve">Multiple.</w:t>
-      </w:r>
-      <w:r>
-        <w:t xml:space="preserve">”</w:t>
+        <w:t xml:space="preserve">The difference (delta value) in OFI frequency between subgroups was calculated, meaning that the difference between men and women was calculated but not for example between women and blunt trauma. Bootstrapping was used to estimate the confidence intervals. 1000 bootstrap samples were drawn with replacement, creating 1000 simulated datasets. The analyses were then repeated in these bootstrap samples and the confidence intervals were estimated both for the OFI frequencies and for the delta values based on their distributions across bootstrap samples.</w:t>
       </w:r>
     </w:p>
     <w:bookmarkEnd w:id="36"/>
-    <w:bookmarkStart w:id="37" w:name="statistical-methods"/>
-    <w:p>
-      <w:pPr>
-        <w:pStyle w:val="Heading2"/>
-      </w:pPr>
-      <w:r>
-        <w:t xml:space="preserve">Statistical methods</w:t>
-      </w:r>
-    </w:p>
-    <w:p>
-      <w:pPr>
-        <w:pStyle w:val="FirstParagraph"/>
-      </w:pPr>
-      <w:r>
-        <w:t xml:space="preserve">For handling the data and conducting the statistical analysis the program R was used. R is a programming language used for statistical computing</w:t>
-      </w:r>
-      <w:r>
-        <w:t xml:space="preserve"> </w:t>
-      </w:r>
-      <w:r>
-        <w:t xml:space="preserve">(29)</w:t>
-      </w:r>
-      <w:r>
-        <w:t xml:space="preserve">. Then all data that was not needed for this study was removed, including columns with non essential information, patients without complete data, and those who did not meet the inclusion criteria. New columns were also added as listed above.</w:t>
-      </w:r>
-    </w:p>
-    <w:p>
-      <w:pPr>
-        <w:pStyle w:val="BodyText"/>
-      </w:pPr>
-      <w:r>
-        <w:t xml:space="preserve">The frequencies of OFI for each subgroup was calculated by dividing the number of patients which had OFI with the total number of patients in that subgroup.</w:t>
-      </w:r>
-    </w:p>
-    <w:p>
-      <w:pPr>
-        <w:pStyle w:val="BodyText"/>
-      </w:pPr>
-      <w:r>
-        <w:t xml:space="preserve">The difference (delta value) in OFI frequency between subgroups was calculated, meaning that the difference between men and women was calculated but not for example between women and blunt trauma. Bootstrapping was used to estimate the confidence intervals. 1000 bootstrap samples were drawn with replacement, creating 1000 simulated datasets. The analyses were then repeated in these bootstrap samples and the confidence intervals were estimated both for the OFI frequencies and for the delta values based on their distributions across bootstrap samples.</w:t>
-      </w:r>
-    </w:p>
     <w:bookmarkEnd w:id="37"/>
-    <w:bookmarkEnd w:id="38"/>
-    <w:bookmarkStart w:id="44" w:name="results"/>
+    <w:bookmarkStart w:id="43" w:name="results"/>
     <w:p>
       <w:pPr>
         <w:pStyle w:val="Heading1"/>
@@ -1390,7 +1373,7 @@
         <w:t xml:space="preserve">Results</w:t>
       </w:r>
     </w:p>
-    <w:bookmarkStart w:id="40" w:name="participants-1"/>
+    <w:bookmarkStart w:id="39" w:name="participants-1"/>
     <w:p>
       <w:pPr>
         <w:pStyle w:val="Heading2"/>
@@ -1427,7 +1410,7 @@
                     </pic:cNvPicPr>
                   </pic:nvPicPr>
                   <pic:blipFill>
-                    <a:blip r:embed="rId39"/>
+                    <a:blip r:embed="rId38"/>
                     <a:stretch>
                       <a:fillRect/>
                     </a:stretch>
@@ -1454,8 +1437,8 @@
         </w:drawing>
       </w:r>
     </w:p>
-    <w:bookmarkEnd w:id="40"/>
-    <w:bookmarkStart w:id="41" w:name="descriptive-data"/>
+    <w:bookmarkEnd w:id="39"/>
+    <w:bookmarkStart w:id="40" w:name="descriptive-data"/>
     <w:p>
       <w:pPr>
         <w:pStyle w:val="Heading2"/>
@@ -4295,8 +4278,8 @@
         </w:tc>
       </w:tr>
     </w:tbl>
-    <w:bookmarkEnd w:id="41"/>
-    <w:bookmarkStart w:id="42" w:name="main-results"/>
+    <w:bookmarkEnd w:id="40"/>
+    <w:bookmarkStart w:id="41" w:name="main-results"/>
     <w:p>
       <w:pPr>
         <w:pStyle w:val="Heading2"/>
@@ -4310,7 +4293,7 @@
         <w:pStyle w:val="FirstParagraph"/>
       </w:pPr>
       <w:r>
-        <w:t xml:space="preserve">The subgroup with the highest OFI frequency was found in the Abdomen cohort in the most severely injured body region subgrop with a frequency at 12,73%. The lowest OFI frequency was measured in the xxx cohort with a frquency at 2.25%. Among the men the frequency of OFI was 7.33% ( 6.31 - 8.08 ) and among the women 6.1% ( 5.06 - 7.47 ). In the entire cohort the mean frequency of OFI was 7%. Major trauma had a higher OFI frequency then Minor trauma. In the Most Severe Region subgroup, OFI was most frequent in the Abdomen cohort with a frequency of 12,73%. Penetrating trauma had an OFI frequency at 6,34% and the same number for Blunt trauma was 3,03%.</w:t>
+        <w:t xml:space="preserve">The subgroup with the highest OFI frequency was found in the Abdomen cohort in the most severely injured body region subgrop with a frequency at 12,73%. The lowest OFI frequency was measured in the xxx cohort with a frquency at 2.25%. Among the men the frequency of OFI was 7.33% ( 6.76 - 8.07 ) and among the women 6.1% ( 5.32 - 6.96 ). In the entire cohort the mean frequency of OFI was 7%. Major trauma had a higher OFI frequency then Minor trauma. In the Most Severe Region subgroup, OFI was most frequent in the Abdomen cohort with a frequency of 12,73%. Penetrating trauma had an OFI frequency at 6,34% and the same number for Blunt trauma was 3,03%.</w:t>
       </w:r>
     </w:p>
     <w:tbl>
@@ -4385,7 +4368,7 @@
               <w:jc w:val="right"/>
             </w:pPr>
             <w:r>
-              <w:t xml:space="preserve">( 6.31 - 8.08 )</w:t>
+              <w:t xml:space="preserve">( 6.76 - 8.07 )</w:t>
             </w:r>
           </w:p>
         </w:tc>
@@ -4420,7 +4403,7 @@
               <w:jc w:val="right"/>
             </w:pPr>
             <w:r>
-              <w:t xml:space="preserve">( 5.06 - 7.47 )</w:t>
+              <w:t xml:space="preserve">( 5.32 - 6.96 )</w:t>
             </w:r>
           </w:p>
         </w:tc>
@@ -4455,7 +4438,7 @@
               <w:jc w:val="right"/>
             </w:pPr>
             <w:r>
-              <w:t xml:space="preserve">( 6.59 - 7.79 )</w:t>
+              <w:t xml:space="preserve">( 6.32 - 7.78 )</w:t>
             </w:r>
           </w:p>
         </w:tc>
@@ -4525,7 +4508,7 @@
               <w:jc w:val="right"/>
             </w:pPr>
             <w:r>
-              <w:t xml:space="preserve">( 2.71 - 3.62 )</w:t>
+              <w:t xml:space="preserve">( 2.48 - 3.91 )</w:t>
             </w:r>
           </w:p>
         </w:tc>
@@ -4560,7 +4543,7 @@
               <w:jc w:val="right"/>
             </w:pPr>
             <w:r>
-              <w:t xml:space="preserve">( 11.68 - 13.37 )</w:t>
+              <w:t xml:space="preserve">( 10.52 - 13.58 )</w:t>
             </w:r>
           </w:p>
         </w:tc>
@@ -4595,7 +4578,7 @@
               <w:jc w:val="right"/>
             </w:pPr>
             <w:r>
-              <w:t xml:space="preserve">( 5.98 - 7.34 )</w:t>
+              <w:t xml:space="preserve">( 5.63 - 8.5 )</w:t>
             </w:r>
           </w:p>
         </w:tc>
@@ -4630,7 +4613,7 @@
               <w:jc w:val="right"/>
             </w:pPr>
             <w:r>
-              <w:t xml:space="preserve">( 0.58 - 3.22 )</w:t>
+              <w:t xml:space="preserve">( 1.14 - 3.55 )</w:t>
             </w:r>
           </w:p>
         </w:tc>
@@ -4665,7 +4648,7 @@
               <w:jc w:val="right"/>
             </w:pPr>
             <w:r>
-              <w:t xml:space="preserve">( 7.35 - 10.44 )</w:t>
+              <w:t xml:space="preserve">( 6.74 - 10.75 )</w:t>
             </w:r>
           </w:p>
         </w:tc>
@@ -4700,7 +4683,7 @@
               <w:jc w:val="right"/>
             </w:pPr>
             <w:r>
-              <w:t xml:space="preserve">( 9.15 - 15.58 )</w:t>
+              <w:t xml:space="preserve">( 8.57 - 18.12 )</w:t>
             </w:r>
           </w:p>
         </w:tc>
@@ -4735,7 +4718,7 @@
               <w:jc w:val="right"/>
             </w:pPr>
             <w:r>
-              <w:t xml:space="preserve">( 5.52 - 7.73 )</w:t>
+              <w:t xml:space="preserve">( 5.69 - 7.98 )</w:t>
             </w:r>
           </w:p>
         </w:tc>
@@ -4770,7 +4753,7 @@
               <w:jc w:val="right"/>
             </w:pPr>
             <w:r>
-              <w:t xml:space="preserve">( 2.71 - 5.2 )</w:t>
+              <w:t xml:space="preserve">( 2.7 - 5.62 )</w:t>
             </w:r>
           </w:p>
         </w:tc>
@@ -4795,8 +4778,8 @@
         </w:tc>
       </w:tr>
     </w:tbl>
-    <w:bookmarkEnd w:id="42"/>
-    <w:bookmarkStart w:id="43" w:name="delta-values"/>
+    <w:bookmarkEnd w:id="41"/>
+    <w:bookmarkStart w:id="42" w:name="delta-values"/>
     <w:p>
       <w:pPr>
         <w:pStyle w:val="Heading2"/>
@@ -4848,6 +4831,9 @@
       <w:r>
         <w:t xml:space="preserve">. In the MSR subgroup The most statistical significant delta value was found in the xxxx cohort. In the binary subgroups the most significant delta value was found in the xxxx cohort.</w:t>
       </w:r>
+      <w:r>
+        <w:t xml:space="preserve"> </w:t>
+      </w:r>
     </w:p>
     <w:p>
       <w:pPr>
@@ -4860,19 +4846,19 @@
     <w:tbl>
       <w:tblPr>
         <w:tblStyle w:val="Table"/>
-        <w:tblW w:type="pct" w:w="5000.0"/>
+        <w:tblW w:type="pct" w:w="4999.999999999999"/>
         <w:tblLook w:firstRow="1" w:lastRow="0" w:firstColumn="0" w:lastColumn="0" w:noHBand="0" w:noVBand="0" w:val="0020"/>
         <w:tblCaption w:val="Delta MRS values"/>
       </w:tblPr>
       <w:tblGrid>
-        <w:gridCol w:w="1056"/>
-        <w:gridCol w:w="974"/>
-        <w:gridCol w:w="1056"/>
-        <w:gridCol w:w="1056"/>
-        <w:gridCol w:w="934"/>
-        <w:gridCol w:w="934"/>
-        <w:gridCol w:w="974"/>
-        <w:gridCol w:w="934"/>
+        <w:gridCol w:w="1034"/>
+        <w:gridCol w:w="994"/>
+        <w:gridCol w:w="994"/>
+        <w:gridCol w:w="1034"/>
+        <w:gridCol w:w="955"/>
+        <w:gridCol w:w="955"/>
+        <w:gridCol w:w="994"/>
+        <w:gridCol w:w="955"/>
       </w:tblGrid>
       <w:tr>
         <w:tc>
@@ -4975,62 +4961,62 @@
               <w:jc w:val="left"/>
             </w:pPr>
             <w:r>
-              <w:t xml:space="preserve">3.18 ( 1.25 - 4.16 )</w:t>
-            </w:r>
-          </w:p>
-        </w:tc>
-        <w:tc>
-          <w:p>
-            <w:pPr>
-              <w:pStyle w:val="Compact"/>
-              <w:jc w:val="left"/>
-            </w:pPr>
-            <w:r>
-              <w:t xml:space="preserve">-1.61 ( -3.62 - -0.49 )</w:t>
-            </w:r>
-          </w:p>
-        </w:tc>
-        <w:tc>
-          <w:p>
-            <w:pPr>
-              <w:pStyle w:val="Compact"/>
-              <w:jc w:val="left"/>
-            </w:pPr>
-            <w:r>
-              <w:t xml:space="preserve">4.73 ( 2.87 - 7.01 )</w:t>
-            </w:r>
-          </w:p>
-        </w:tc>
-        <w:tc>
-          <w:p>
-            <w:pPr>
-              <w:pStyle w:val="Compact"/>
-              <w:jc w:val="left"/>
-            </w:pPr>
-            <w:r>
-              <w:t xml:space="preserve">8.87 ( 5.79 - 11.03 )</w:t>
-            </w:r>
-          </w:p>
-        </w:tc>
-        <w:tc>
-          <w:p>
-            <w:pPr>
-              <w:pStyle w:val="Compact"/>
-              <w:jc w:val="left"/>
-            </w:pPr>
-            <w:r>
-              <w:t xml:space="preserve">2.86 ( 1.53 - 3.81 )</w:t>
-            </w:r>
-          </w:p>
-        </w:tc>
-        <w:tc>
-          <w:p>
-            <w:pPr>
-              <w:pStyle w:val="Compact"/>
-              <w:jc w:val="left"/>
-            </w:pPr>
-            <w:r>
-              <w:t xml:space="preserve">-2.92 ( -4.68 - -1.04 )</w:t>
+              <w:t xml:space="preserve">3.18 ( 0.72 - 5.08 )</w:t>
+            </w:r>
+          </w:p>
+        </w:tc>
+        <w:tc>
+          <w:p>
+            <w:pPr>
+              <w:pStyle w:val="Compact"/>
+              <w:jc w:val="left"/>
+            </w:pPr>
+            <w:r>
+              <w:t xml:space="preserve">-1.61 ( -4.11 - 0.48 )</w:t>
+            </w:r>
+          </w:p>
+        </w:tc>
+        <w:tc>
+          <w:p>
+            <w:pPr>
+              <w:pStyle w:val="Compact"/>
+              <w:jc w:val="left"/>
+            </w:pPr>
+            <w:r>
+              <w:t xml:space="preserve">4.73 ( 1.69 - 7.47 )</w:t>
+            </w:r>
+          </w:p>
+        </w:tc>
+        <w:tc>
+          <w:p>
+            <w:pPr>
+              <w:pStyle w:val="Compact"/>
+              <w:jc w:val="left"/>
+            </w:pPr>
+            <w:r>
+              <w:t xml:space="preserve">8.87 ( 4.36 - 14 )</w:t>
+            </w:r>
+          </w:p>
+        </w:tc>
+        <w:tc>
+          <w:p>
+            <w:pPr>
+              <w:pStyle w:val="Compact"/>
+              <w:jc w:val="left"/>
+            </w:pPr>
+            <w:r>
+              <w:t xml:space="preserve">2.86 ( 0.91 - 4.43 )</w:t>
+            </w:r>
+          </w:p>
+        </w:tc>
+        <w:tc>
+          <w:p>
+            <w:pPr>
+              <w:pStyle w:val="Compact"/>
+              <w:jc w:val="left"/>
+            </w:pPr>
+            <w:r>
+              <w:t xml:space="preserve">-2.92 ( -6.79 - -1.29 )</w:t>
             </w:r>
           </w:p>
         </w:tc>
@@ -5065,51 +5051,51 @@
               <w:jc w:val="left"/>
             </w:pPr>
             <w:r>
-              <w:t xml:space="preserve">6.09 ( 4.06 - 7.07 )</w:t>
-            </w:r>
-          </w:p>
-        </w:tc>
-        <w:tc>
-          <w:p>
-            <w:pPr>
-              <w:pStyle w:val="Compact"/>
-              <w:jc w:val="left"/>
-            </w:pPr>
-            <w:r>
-              <w:t xml:space="preserve">1.31 ( -1.63 - 3.24 )</w:t>
-            </w:r>
-          </w:p>
-        </w:tc>
-        <w:tc>
-          <w:p>
-            <w:pPr>
-              <w:pStyle w:val="Compact"/>
-              <w:jc w:val="left"/>
-            </w:pPr>
-            <w:r>
-              <w:t xml:space="preserve">7.65 ( 5.37 - 10.22 )</w:t>
-            </w:r>
-          </w:p>
-        </w:tc>
-        <w:tc>
-          <w:p>
-            <w:pPr>
-              <w:pStyle w:val="Compact"/>
-              <w:jc w:val="left"/>
-            </w:pPr>
-            <w:r>
-              <w:t xml:space="preserve">11.78 ( 7.76 - 14.79 )</w:t>
-            </w:r>
-          </w:p>
-        </w:tc>
-        <w:tc>
-          <w:p>
-            <w:pPr>
-              <w:pStyle w:val="Compact"/>
-              <w:jc w:val="left"/>
-            </w:pPr>
-            <w:r>
-              <w:t xml:space="preserve">5.78 ( 4.47 - 6.59 )</w:t>
+              <w:t xml:space="preserve">6.09 ( 3.88 - 10 )</w:t>
+            </w:r>
+          </w:p>
+        </w:tc>
+        <w:tc>
+          <w:p>
+            <w:pPr>
+              <w:pStyle w:val="Compact"/>
+              <w:jc w:val="left"/>
+            </w:pPr>
+            <w:r>
+              <w:t xml:space="preserve">1.31 ( -1.31 - 5.75 )</w:t>
+            </w:r>
+          </w:p>
+        </w:tc>
+        <w:tc>
+          <w:p>
+            <w:pPr>
+              <w:pStyle w:val="Compact"/>
+              <w:jc w:val="left"/>
+            </w:pPr>
+            <w:r>
+              <w:t xml:space="preserve">7.65 ( 5.27 - 11.97 )</w:t>
+            </w:r>
+          </w:p>
+        </w:tc>
+        <w:tc>
+          <w:p>
+            <w:pPr>
+              <w:pStyle w:val="Compact"/>
+              <w:jc w:val="left"/>
+            </w:pPr>
+            <w:r>
+              <w:t xml:space="preserve">11.78 ( 8.77 - 17.67 )</w:t>
+            </w:r>
+          </w:p>
+        </w:tc>
+        <w:tc>
+          <w:p>
+            <w:pPr>
+              <w:pStyle w:val="Compact"/>
+              <w:jc w:val="left"/>
+            </w:pPr>
+            <w:r>
+              <w:t xml:space="preserve">5.78 ( 3.28 - 10.14 )</w:t>
             </w:r>
           </w:p>
         </w:tc>
@@ -5131,7 +5117,7 @@
               <w:jc w:val="left"/>
             </w:pPr>
             <w:r>
-              <w:t xml:space="preserve">2.92 ( 0.15 - 4.68 )</w:t>
+              <w:t xml:space="preserve">2.92 ( -0.89 - 6.79 )</w:t>
             </w:r>
           </w:p>
         </w:tc>
@@ -5155,40 +5141,40 @@
               <w:jc w:val="left"/>
             </w:pPr>
             <w:r>
-              <w:t xml:space="preserve">0.31 ( -1.27 - 1.33 )</w:t>
-            </w:r>
-          </w:p>
-        </w:tc>
-        <w:tc>
-          <w:p>
-            <w:pPr>
-              <w:pStyle w:val="Compact"/>
-              <w:jc w:val="left"/>
-            </w:pPr>
-            <w:r>
-              <w:t xml:space="preserve">-4.47 ( -6.58 - -2.86 )</w:t>
-            </w:r>
-          </w:p>
-        </w:tc>
-        <w:tc>
-          <w:p>
-            <w:pPr>
-              <w:pStyle w:val="Compact"/>
-              <w:jc w:val="left"/>
-            </w:pPr>
-            <w:r>
-              <w:t xml:space="preserve">1.87 ( 0.32 - 4.22 )</w:t>
-            </w:r>
-          </w:p>
-        </w:tc>
-        <w:tc>
-          <w:p>
-            <w:pPr>
-              <w:pStyle w:val="Compact"/>
-              <w:jc w:val="left"/>
-            </w:pPr>
-            <w:r>
-              <w:t xml:space="preserve">6.01 ( 2.95 - 8.53 )</w:t>
+              <w:t xml:space="preserve">0.31 ( -1.68 - 2.14 )</w:t>
+            </w:r>
+          </w:p>
+        </w:tc>
+        <w:tc>
+          <w:p>
+            <w:pPr>
+              <w:pStyle w:val="Compact"/>
+              <w:jc w:val="left"/>
+            </w:pPr>
+            <w:r>
+              <w:t xml:space="preserve">-4.47 ( -6.13 - -2.84 )</w:t>
+            </w:r>
+          </w:p>
+        </w:tc>
+        <w:tc>
+          <w:p>
+            <w:pPr>
+              <w:pStyle w:val="Compact"/>
+              <w:jc w:val="left"/>
+            </w:pPr>
+            <w:r>
+              <w:t xml:space="preserve">1.87 ( -0.37 - 4.19 )</w:t>
+            </w:r>
+          </w:p>
+        </w:tc>
+        <w:tc>
+          <w:p>
+            <w:pPr>
+              <w:pStyle w:val="Compact"/>
+              <w:jc w:val="left"/>
+            </w:pPr>
+            <w:r>
+              <w:t xml:space="preserve">6.01 ( 0.86 - 12.16 )</w:t>
             </w:r>
           </w:p>
         </w:tc>
@@ -5210,18 +5196,18 @@
               <w:jc w:val="left"/>
             </w:pPr>
             <w:r>
-              <w:t xml:space="preserve">-5.78 ( 0.15 - -4.47 )</w:t>
-            </w:r>
-          </w:p>
-        </w:tc>
-        <w:tc>
-          <w:p>
-            <w:pPr>
-              <w:pStyle w:val="Compact"/>
-              <w:jc w:val="left"/>
-            </w:pPr>
-            <w:r>
-              <w:t xml:space="preserve">-2.86 ( 0.15 - -1.53 )</w:t>
+              <w:t xml:space="preserve">-5.78 ( -0.89 - -3.28 )</w:t>
+            </w:r>
+          </w:p>
+        </w:tc>
+        <w:tc>
+          <w:p>
+            <w:pPr>
+              <w:pStyle w:val="Compact"/>
+              <w:jc w:val="left"/>
+            </w:pPr>
+            <w:r>
+              <w:t xml:space="preserve">-2.86 ( -0.89 - -0.91 )</w:t>
             </w:r>
           </w:p>
         </w:tc>
@@ -5245,29 +5231,29 @@
               <w:jc w:val="left"/>
             </w:pPr>
             <w:r>
-              <w:t xml:space="preserve">-5.69 ( -9.05 - -2.36 )</w:t>
-            </w:r>
-          </w:p>
-        </w:tc>
-        <w:tc>
-          <w:p>
-            <w:pPr>
-              <w:pStyle w:val="Compact"/>
-              <w:jc w:val="left"/>
-            </w:pPr>
-            <w:r>
-              <w:t xml:space="preserve">-10.48 ( -13.52 - -7.41 )</w:t>
-            </w:r>
-          </w:p>
-        </w:tc>
-        <w:tc>
-          <w:p>
-            <w:pPr>
-              <w:pStyle w:val="Compact"/>
-              <w:jc w:val="left"/>
-            </w:pPr>
-            <w:r>
-              <w:t xml:space="preserve">-4.14 ( -6.55 - -0.4 )</w:t>
+              <w:t xml:space="preserve">-5.69 ( -11.23 - -1.33 )</w:t>
+            </w:r>
+          </w:p>
+        </w:tc>
+        <w:tc>
+          <w:p>
+            <w:pPr>
+              <w:pStyle w:val="Compact"/>
+              <w:jc w:val="left"/>
+            </w:pPr>
+            <w:r>
+              <w:t xml:space="preserve">-10.48 ( -16.39 - -5.6 )</w:t>
+            </w:r>
+          </w:p>
+        </w:tc>
+        <w:tc>
+          <w:p>
+            <w:pPr>
+              <w:pStyle w:val="Compact"/>
+              <w:jc w:val="left"/>
+            </w:pPr>
+            <w:r>
+              <w:t xml:space="preserve">-4.14 ( -10.74 - 1.54 )</w:t>
             </w:r>
           </w:p>
         </w:tc>
@@ -5289,29 +5275,29 @@
               <w:jc w:val="left"/>
             </w:pPr>
             <w:r>
-              <w:t xml:space="preserve">-6.01 ( 0.15 - -2.95 )</w:t>
-            </w:r>
-          </w:p>
-        </w:tc>
-        <w:tc>
-          <w:p>
-            <w:pPr>
-              <w:pStyle w:val="Compact"/>
-              <w:jc w:val="left"/>
-            </w:pPr>
-            <w:r>
-              <w:t xml:space="preserve">-11.78 ( 0.15 - -7.76 )</w:t>
-            </w:r>
-          </w:p>
-        </w:tc>
-        <w:tc>
-          <w:p>
-            <w:pPr>
-              <w:pStyle w:val="Compact"/>
-              <w:jc w:val="left"/>
-            </w:pPr>
-            <w:r>
-              <w:t xml:space="preserve">-8.87 ( 0.15 - -5.79 )</w:t>
+              <w:t xml:space="preserve">-6.01 ( -0.89 - -0.86 )</w:t>
+            </w:r>
+          </w:p>
+        </w:tc>
+        <w:tc>
+          <w:p>
+            <w:pPr>
+              <w:pStyle w:val="Compact"/>
+              <w:jc w:val="left"/>
+            </w:pPr>
+            <w:r>
+              <w:t xml:space="preserve">-11.78 ( -0.89 - -8.77 )</w:t>
+            </w:r>
+          </w:p>
+        </w:tc>
+        <w:tc>
+          <w:p>
+            <w:pPr>
+              <w:pStyle w:val="Compact"/>
+              <w:jc w:val="left"/>
+            </w:pPr>
+            <w:r>
+              <w:t xml:space="preserve">-8.87 ( -0.89 - -4.36 )</w:t>
             </w:r>
           </w:p>
         </w:tc>
@@ -5335,18 +5321,18 @@
               <w:jc w:val="left"/>
             </w:pPr>
             <w:r>
-              <w:t xml:space="preserve">-1.56 ( -4.31 - -0.15 )</w:t>
-            </w:r>
-          </w:p>
-        </w:tc>
-        <w:tc>
-          <w:p>
-            <w:pPr>
-              <w:pStyle w:val="Compact"/>
-              <w:jc w:val="left"/>
-            </w:pPr>
-            <w:r>
-              <w:t xml:space="preserve">-6.34 ( -8.71 - -5.27 )</w:t>
+              <w:t xml:space="preserve">-1.56 ( -4.25 - 0.89 )</w:t>
+            </w:r>
+          </w:p>
+        </w:tc>
+        <w:tc>
+          <w:p>
+            <w:pPr>
+              <w:pStyle w:val="Compact"/>
+              <w:jc w:val="left"/>
+            </w:pPr>
+            <w:r>
+              <w:t xml:space="preserve">-6.34 ( -7.86 - -4.94 )</w:t>
             </w:r>
           </w:p>
         </w:tc>
@@ -5368,40 +5354,40 @@
               <w:jc w:val="left"/>
             </w:pPr>
             <w:r>
-              <w:t xml:space="preserve">4.14 ( 0.15 - 6.55 )</w:t>
-            </w:r>
-          </w:p>
-        </w:tc>
-        <w:tc>
-          <w:p>
-            <w:pPr>
-              <w:pStyle w:val="Compact"/>
-              <w:jc w:val="left"/>
-            </w:pPr>
-            <w:r>
-              <w:t xml:space="preserve">-1.87 ( 0.15 - -0.32 )</w:t>
-            </w:r>
-          </w:p>
-        </w:tc>
-        <w:tc>
-          <w:p>
-            <w:pPr>
-              <w:pStyle w:val="Compact"/>
-              <w:jc w:val="left"/>
-            </w:pPr>
-            <w:r>
-              <w:t xml:space="preserve">-7.65 ( 0.15 - -5.37 )</w:t>
-            </w:r>
-          </w:p>
-        </w:tc>
-        <w:tc>
-          <w:p>
-            <w:pPr>
-              <w:pStyle w:val="Compact"/>
-              <w:jc w:val="left"/>
-            </w:pPr>
-            <w:r>
-              <w:t xml:space="preserve">-4.73 ( 0.15 - -2.87 )</w:t>
+              <w:t xml:space="preserve">4.14 ( -0.89 - 10.74 )</w:t>
+            </w:r>
+          </w:p>
+        </w:tc>
+        <w:tc>
+          <w:p>
+            <w:pPr>
+              <w:pStyle w:val="Compact"/>
+              <w:jc w:val="left"/>
+            </w:pPr>
+            <w:r>
+              <w:t xml:space="preserve">-1.87 ( -0.89 - 0.37 )</w:t>
+            </w:r>
+          </w:p>
+        </w:tc>
+        <w:tc>
+          <w:p>
+            <w:pPr>
+              <w:pStyle w:val="Compact"/>
+              <w:jc w:val="left"/>
+            </w:pPr>
+            <w:r>
+              <w:t xml:space="preserve">-7.65 ( -0.89 - -5.27 )</w:t>
+            </w:r>
+          </w:p>
+        </w:tc>
+        <w:tc>
+          <w:p>
+            <w:pPr>
+              <w:pStyle w:val="Compact"/>
+              <w:jc w:val="left"/>
+            </w:pPr>
+            <w:r>
+              <w:t xml:space="preserve">-4.73 ( -0.89 - -1.69 )</w:t>
             </w:r>
           </w:p>
         </w:tc>
@@ -5425,7 +5411,7 @@
               <w:jc w:val="left"/>
             </w:pPr>
             <w:r>
-              <w:t xml:space="preserve">4.79 ( 3.29 - 6.22 )</w:t>
+              <w:t xml:space="preserve">4.79 ( 2.42 - 7.02 )</w:t>
             </w:r>
           </w:p>
         </w:tc>
@@ -5447,51 +5433,51 @@
               <w:jc w:val="left"/>
             </w:pPr>
             <w:r>
-              <w:t xml:space="preserve">6.34 ( 0.15 - 8.71 )</w:t>
-            </w:r>
-          </w:p>
-        </w:tc>
-        <w:tc>
-          <w:p>
-            <w:pPr>
-              <w:pStyle w:val="Compact"/>
-              <w:jc w:val="left"/>
-            </w:pPr>
-            <w:r>
-              <w:t xml:space="preserve">10.48 ( 0.15 - 13.52 )</w:t>
-            </w:r>
-          </w:p>
-        </w:tc>
-        <w:tc>
-          <w:p>
-            <w:pPr>
-              <w:pStyle w:val="Compact"/>
-              <w:jc w:val="left"/>
-            </w:pPr>
-            <w:r>
-              <w:t xml:space="preserve">4.47 ( 0.15 - 6.58 )</w:t>
-            </w:r>
-          </w:p>
-        </w:tc>
-        <w:tc>
-          <w:p>
-            <w:pPr>
-              <w:pStyle w:val="Compact"/>
-              <w:jc w:val="left"/>
-            </w:pPr>
-            <w:r>
-              <w:t xml:space="preserve">-1.31 ( 0.15 - 1.63 )</w:t>
-            </w:r>
-          </w:p>
-        </w:tc>
-        <w:tc>
-          <w:p>
-            <w:pPr>
-              <w:pStyle w:val="Compact"/>
-              <w:jc w:val="left"/>
-            </w:pPr>
-            <w:r>
-              <w:t xml:space="preserve">1.61 ( 0.15 - 3.62 )</w:t>
+              <w:t xml:space="preserve">6.34 ( -0.89 - 7.86 )</w:t>
+            </w:r>
+          </w:p>
+        </w:tc>
+        <w:tc>
+          <w:p>
+            <w:pPr>
+              <w:pStyle w:val="Compact"/>
+              <w:jc w:val="left"/>
+            </w:pPr>
+            <w:r>
+              <w:t xml:space="preserve">10.48 ( -0.89 - 16.39 )</w:t>
+            </w:r>
+          </w:p>
+        </w:tc>
+        <w:tc>
+          <w:p>
+            <w:pPr>
+              <w:pStyle w:val="Compact"/>
+              <w:jc w:val="left"/>
+            </w:pPr>
+            <w:r>
+              <w:t xml:space="preserve">4.47 ( -0.89 - 6.13 )</w:t>
+            </w:r>
+          </w:p>
+        </w:tc>
+        <w:tc>
+          <w:p>
+            <w:pPr>
+              <w:pStyle w:val="Compact"/>
+              <w:jc w:val="left"/>
+            </w:pPr>
+            <w:r>
+              <w:t xml:space="preserve">-1.31 ( -0.89 - 1.31 )</w:t>
+            </w:r>
+          </w:p>
+        </w:tc>
+        <w:tc>
+          <w:p>
+            <w:pPr>
+              <w:pStyle w:val="Compact"/>
+              <w:jc w:val="left"/>
+            </w:pPr>
+            <w:r>
+              <w:t xml:space="preserve">1.61 ( -0.89 - 4.11 )</w:t>
             </w:r>
           </w:p>
         </w:tc>
@@ -5526,62 +5512,62 @@
               <w:jc w:val="left"/>
             </w:pPr>
             <w:r>
-              <w:t xml:space="preserve">-4.79 ( -6.22 - -3.29 )</w:t>
-            </w:r>
-          </w:p>
-        </w:tc>
-        <w:tc>
-          <w:p>
-            <w:pPr>
-              <w:pStyle w:val="Compact"/>
-              <w:jc w:val="left"/>
-            </w:pPr>
-            <w:r>
-              <w:t xml:space="preserve">1.56 ( 0.15 - 4.31 )</w:t>
-            </w:r>
-          </w:p>
-        </w:tc>
-        <w:tc>
-          <w:p>
-            <w:pPr>
-              <w:pStyle w:val="Compact"/>
-              <w:jc w:val="left"/>
-            </w:pPr>
-            <w:r>
-              <w:t xml:space="preserve">5.69 ( 0.15 - 9.05 )</w:t>
-            </w:r>
-          </w:p>
-        </w:tc>
-        <w:tc>
-          <w:p>
-            <w:pPr>
-              <w:pStyle w:val="Compact"/>
-              <w:jc w:val="left"/>
-            </w:pPr>
-            <w:r>
-              <w:t xml:space="preserve">-0.31 ( 0.15 - 1.27 )</w:t>
-            </w:r>
-          </w:p>
-        </w:tc>
-        <w:tc>
-          <w:p>
-            <w:pPr>
-              <w:pStyle w:val="Compact"/>
-              <w:jc w:val="left"/>
-            </w:pPr>
-            <w:r>
-              <w:t xml:space="preserve">-6.09 ( 0.15 - -4.06 )</w:t>
-            </w:r>
-          </w:p>
-        </w:tc>
-        <w:tc>
-          <w:p>
-            <w:pPr>
-              <w:pStyle w:val="Compact"/>
-              <w:jc w:val="left"/>
-            </w:pPr>
-            <w:r>
-              <w:t xml:space="preserve">-3.18 ( 0.15 - -1.25 )</w:t>
+              <w:t xml:space="preserve">-4.79 ( -7.02 - -2.42 )</w:t>
+            </w:r>
+          </w:p>
+        </w:tc>
+        <w:tc>
+          <w:p>
+            <w:pPr>
+              <w:pStyle w:val="Compact"/>
+              <w:jc w:val="left"/>
+            </w:pPr>
+            <w:r>
+              <w:t xml:space="preserve">1.56 ( -0.89 - 4.25 )</w:t>
+            </w:r>
+          </w:p>
+        </w:tc>
+        <w:tc>
+          <w:p>
+            <w:pPr>
+              <w:pStyle w:val="Compact"/>
+              <w:jc w:val="left"/>
+            </w:pPr>
+            <w:r>
+              <w:t xml:space="preserve">5.69 ( -0.89 - 11.23 )</w:t>
+            </w:r>
+          </w:p>
+        </w:tc>
+        <w:tc>
+          <w:p>
+            <w:pPr>
+              <w:pStyle w:val="Compact"/>
+              <w:jc w:val="left"/>
+            </w:pPr>
+            <w:r>
+              <w:t xml:space="preserve">-0.31 ( -0.89 - 1.68 )</w:t>
+            </w:r>
+          </w:p>
+        </w:tc>
+        <w:tc>
+          <w:p>
+            <w:pPr>
+              <w:pStyle w:val="Compact"/>
+              <w:jc w:val="left"/>
+            </w:pPr>
+            <w:r>
+              <w:t xml:space="preserve">-6.09 ( -0.89 - -3.88 )</w:t>
+            </w:r>
+          </w:p>
+        </w:tc>
+        <w:tc>
+          <w:p>
+            <w:pPr>
+              <w:pStyle w:val="Compact"/>
+              <w:jc w:val="left"/>
+            </w:pPr>
+            <w:r>
+              <w:t xml:space="preserve">-3.18 ( -0.89 - -0.72 )</w:t>
             </w:r>
           </w:p>
         </w:tc>
@@ -5650,7 +5636,7 @@
               <w:jc w:val="left"/>
             </w:pPr>
             <w:r>
-              <w:t xml:space="preserve">1.23 ( -0.65 - 2.51 )</w:t>
+              <w:t xml:space="preserve">1.23 ( 0.15 - 2.41 )</w:t>
             </w:r>
           </w:p>
         </w:tc>
@@ -5696,7 +5682,7 @@
               <w:jc w:val="left"/>
             </w:pPr>
             <w:r>
-              <w:t xml:space="preserve">-1.23 ( -2.51 - 0.65 )</w:t>
+              <w:t xml:space="preserve">-1.23 ( -2.41 - -0.15 )</w:t>
             </w:r>
           </w:p>
         </w:tc>
@@ -5765,7 +5751,7 @@
               <w:jc w:val="left"/>
             </w:pPr>
             <w:r>
-              <w:t xml:space="preserve">-9.03 ( -10.31 - -8.41 )</w:t>
+              <w:t xml:space="preserve">-9.03 ( -10.29 - -7.41 )</w:t>
             </w:r>
           </w:p>
         </w:tc>
@@ -5811,7 +5797,7 @@
               <w:jc w:val="left"/>
             </w:pPr>
             <w:r>
-              <w:t xml:space="preserve">9.03 ( 8.41 - 10.31 )</w:t>
+              <w:t xml:space="preserve">9.03 ( 7.41 - 10.29 )</w:t>
             </w:r>
           </w:p>
         </w:tc>
@@ -5880,7 +5866,7 @@
               <w:jc w:val="left"/>
             </w:pPr>
             <w:r>
-              <w:t xml:space="preserve">7.08 ( 6.59 - 7.79 )</w:t>
+              <w:t xml:space="preserve">7.08 ( 6.32 - 7.78 )</w:t>
             </w:r>
           </w:p>
         </w:tc>
@@ -5926,21 +5912,177 @@
               <w:jc w:val="left"/>
             </w:pPr>
             <w:r>
-              <w:t xml:space="preserve">-7.08 ( -7.79 - -6.59 )</w:t>
+              <w:t xml:space="preserve">-7.08 ( -7.78 - -6.32 )</w:t>
             </w:r>
           </w:p>
         </w:tc>
       </w:tr>
     </w:tbl>
+    <w:bookmarkEnd w:id="42"/>
     <w:bookmarkEnd w:id="43"/>
+    <w:bookmarkStart w:id="48" w:name="discussion"/>
+    <w:p>
+      <w:pPr>
+        <w:pStyle w:val="Heading1"/>
+      </w:pPr>
+      <w:r>
+        <w:t xml:space="preserve">Discussion</w:t>
+      </w:r>
+    </w:p>
+    <w:p>
+      <w:pPr>
+        <w:pStyle w:val="FirstParagraph"/>
+      </w:pPr>
+      <w:r>
+        <w:t xml:space="preserve">Today it is poorly understood wether the frequency of OFI varies between different trauma subgroups. The purpose of this study was to asses the OFI Frequencies for some of the clinically impotent trauma subgroups in a registry based cohort study.</w:t>
+      </w:r>
+    </w:p>
+    <w:p>
+      <w:pPr>
+        <w:pStyle w:val="BodyText"/>
+      </w:pPr>
+      <w:r>
+        <w:t xml:space="preserve">It was found that the Abdomen cohort in the subgroup Most severely injured body region had the highest OFI frequency followed by the Major trauma subgroup. It was also found that penetrating trauma had a higher OFI frequency then blunt trauma and that men had a higher OFI frequency then women. The difference between men and women was not statistically significant.</w:t>
+      </w:r>
+    </w:p>
+    <w:p>
+      <w:pPr>
+        <w:pStyle w:val="BodyText"/>
+      </w:pPr>
+      <w:r>
+        <w:t xml:space="preserve">When comparing the results of this study with previous research one must keep in mind the fact that the OFI term is not a unanimously defined term between hospitals and that little trauma research exist that uses OFI as the primary outcome measure. It can however still be relevant to compare the result of this study with research looking into outcomes like preventable death, morbidity and mortality for the same trauma subgroups as this study.</w:t>
+      </w:r>
+    </w:p>
+    <w:p>
+      <w:pPr>
+        <w:pStyle w:val="BodyText"/>
+      </w:pPr>
+      <w:r>
+        <w:t xml:space="preserve">As for the high frequency of OFI the Abdomen cohort, the results was rather surprising. To the best of our knowledge there is no existing research indicating that abdominal trauma has ha higher frequency of OFI, mortality or preventable death. I can only speculate why this higher OFI frequency has been found. For example, one reason could be that those admitted to a level one trauma center with the primary injury located in the abdomen has suffered from a more extensive trauma then the other subgroups. Or that an abdominal trauma is not always as obvious in the primary pree hospital examinations or in the trauma room as the average head or thorax trauma for example. It can however be established that there is a statistically significant higher OFI frequency in the abdomen subgroup compared with the other body regions.</w:t>
+      </w:r>
+    </w:p>
+    <w:p>
+      <w:pPr>
+        <w:pStyle w:val="BodyText"/>
+      </w:pPr>
+      <w:r>
+        <w:t xml:space="preserve">The find of a higher OFI frequency in major trauma compared with minor trauma is consistent with previous research. The mortality has been found to be higher in Major trauma cohort than in Minor trauma.</w:t>
+      </w:r>
+      <w:r>
+        <w:t xml:space="preserve"> </w:t>
+      </w:r>
+      <w:r>
+        <w:t xml:space="preserve">(6)</w:t>
+      </w:r>
+      <w:r>
+        <w:t xml:space="preserve"> </w:t>
+      </w:r>
+      <w:r>
+        <w:t xml:space="preserve">(fler källor på detta). That major and complex trauma has ha greater risk for non optimal trauma care was also consistent with the median NISS score results, as the median NISS was higher in the OFI cohort then in the non ofi cohort. What can be seen from previous studies is that there is a correlation between NISS and Preventable death(källa, Jonatan som sa detta men hittar ingen källa).</w:t>
+      </w:r>
+    </w:p>
+    <w:p>
+      <w:pPr>
+        <w:pStyle w:val="BodyText"/>
+      </w:pPr>
+      <w:r>
+        <w:t xml:space="preserve">It is however not those with the highest NISS that has the highest frequency of preventable deaths. Instead it is the patients with a NISS between 30-50.(källa, Jonatan som sa detta men hittar ingen källa) One explanation for this could be that those patients are not injured enough for it to be obvious that all resources possible should be used to treat the patient. Those with the highest NISS scores are on the other hand so severely injured that everything possible is done to treat them. If those patients die, it is less likely that is was preventable, since everything that could be done in terms of treatment was done. In this this study though, a binary outcome measure was used by either classifying a trauma as minor or major. Because of that spread of NISS among OFI patients will not be as nuanced as it could have been.</w:t>
+      </w:r>
+    </w:p>
+    <w:p>
+      <w:pPr>
+        <w:pStyle w:val="BodyText"/>
+      </w:pPr>
+      <w:r>
+        <w:t xml:space="preserve">Both data from SWETRAU and previous studies show that men are over represented in trauma patients.[</w:t>
+      </w:r>
+      <w:r>
+        <w:t xml:space="preserve">(23)</w:t>
+      </w:r>
+      <w:r>
+        <w:t xml:space="preserve">, [4]] Even though men in this study had a higher OFI frequency then women, the difference was not statisticly significant. There is however previous research showing that men have a higher frequency of trauma mortality. Bolandparvaz et al fond that males had a higher risk for trauma mortality[5]. Pape et al showed that females were less likely to die after trauma [7]. Davoodabadi et al. found that there was no difference between the genders in preventable deaths after trauma [6]. One explanation for these differences could be that men and women suffer from different kinds of trauma. For example the majority of penetraiting trauma patients are men</w:t>
+      </w:r>
+      <w:r>
+        <w:t xml:space="preserve"> </w:t>
+      </w:r>
+      <w:r>
+        <w:t xml:space="preserve">(23)</w:t>
+      </w:r>
+      <w:r>
+        <w:t xml:space="preserve">.</w:t>
+      </w:r>
+    </w:p>
+    <w:p>
+      <w:pPr>
+        <w:pStyle w:val="BodyText"/>
+      </w:pPr>
+      <w:r>
+        <w:t xml:space="preserve">The study also shows a higher mean age in the OFI chort than in the non OFI cohort. Meaning that the older the patient is the higher is the risk for non optimal trauma care. Ang et al found that patients between 75-84 years old had a 33% higher odds for preventable death, and thos over 85 years had a 91% higher risk[8]. Previous research has also shown an in increased mortality rate in older trauma patients, which in part potentially could be explained by sub optimal trauma care[1,2].</w:t>
+      </w:r>
+    </w:p>
+    <w:bookmarkStart w:id="44" w:name="strengths-and-limitations"/>
+    <w:p>
+      <w:pPr>
+        <w:pStyle w:val="Heading2"/>
+      </w:pPr>
+      <w:r>
+        <w:t xml:space="preserve">Strengths and limitations</w:t>
+      </w:r>
+    </w:p>
+    <w:p>
+      <w:pPr>
+        <w:pStyle w:val="FirstParagraph"/>
+      </w:pPr>
+      <w:r>
+        <w:t xml:space="preserve">There are several strengths in this study. For examlple, this study is to our knowledge the first study to look into OFI frequency and trauma subgroups. The quality database that was used is also one of the largest databases that exist with data on living trauma patients</w:t>
+      </w:r>
+      <w:r>
+        <w:t xml:space="preserve"> </w:t>
+      </w:r>
+      <w:r>
+        <w:t xml:space="preserve">. Another strength is that all programming and calculations was first done on scrambled data to minimize the risk for bias.</w:t>
+      </w:r>
+    </w:p>
+    <w:p>
+      <w:pPr>
+        <w:pStyle w:val="BodyText"/>
+      </w:pPr>
+      <w:r>
+        <w:t xml:space="preserve">It can be considred both a strength and a limitation that all data com from the same contaxt, namely the Karolinska University hospital in Solna. This means that strong conclusions can be made concerning the same hospital, and also for other similar Scandinavian level 1 trauma centers. These results can most likely not on the other hand be used to the same extent in other Swedish hospitals and even less in LMIC hospitals, which must be seen as a limitation.</w:t>
+      </w:r>
+    </w:p>
+    <w:p>
+      <w:pPr>
+        <w:pStyle w:val="BodyText"/>
+      </w:pPr>
+      <w:r>
+        <w:t xml:space="preserve">Another limitations in the study is the time frame. Data has been used that was collected from 2011 to 2021. It is likely that some trauma cases that had OFI back in 2011 would not have had OFI today. This due to changes in treatment and guidelines over the years. This time span was despite this necessary to get a large enough number of patients.</w:t>
+      </w:r>
+    </w:p>
+    <w:p>
+      <w:pPr>
+        <w:pStyle w:val="BodyText"/>
+      </w:pPr>
+      <w:r>
+        <w:t xml:space="preserve">The audit filters that is a big part of the selection for M&amp;M conferences is is not scientifically verified, but is instead based on experience from clinical experts and researchers. As there is no international or national consensus for what audit filters to use, each hospital rely on the expertise of their clinical professionals and scientists. It must also be considered a limitation that the selection for M&amp;M conferences is partially done manually. This may lead to selection bias as well as bias due to the fact that it is not the same person that has been doing the selections since 2011.</w:t>
+      </w:r>
+    </w:p>
+    <w:p>
+      <w:pPr>
+        <w:pStyle w:val="BodyText"/>
+      </w:pPr>
+      <w:r>
+        <w:t xml:space="preserve">Furthermore this is a single-site study, making it harder to draw general conclusions from the results. As the total number of patients is relatively small, the size of some of the more uncommon trauma cohorts are very small, which is something one must keep in mind when studying the results. Since this study is located at a highly specialized hospital with a level 1 trauma center, it mainly gets the more severe trauma cases. Therefore research on the Minor Trauma subgroup for example might benefit from taking place in less sub specialized hospital that receives more minor trauma cases.</w:t>
+      </w:r>
+    </w:p>
     <w:bookmarkEnd w:id="44"/>
-    <w:bookmarkStart w:id="48" w:name="discussion"/>
-    <w:p>
-      <w:pPr>
-        <w:pStyle w:val="Heading1"/>
-      </w:pPr>
-      <w:r>
-        <w:t xml:space="preserve">Discussion</w:t>
+    <w:bookmarkStart w:id="46" w:name="clinicalpractical-applications"/>
+    <w:p>
+      <w:pPr>
+        <w:pStyle w:val="Heading2"/>
+      </w:pPr>
+      <w:r>
+        <w:t xml:space="preserve">Clinical/Practical applications</w:t>
       </w:r>
     </w:p>
     <w:p>
@@ -5948,7 +6090,7 @@
         <w:pStyle w:val="FirstParagraph"/>
       </w:pPr>
       <w:r>
-        <w:t xml:space="preserve">The purpose of this study was to assess the frequency of OFI for different clinical subgroups and to investigate in what trauma subgroups OFI is most frequent.</w:t>
+        <w:t xml:space="preserve">This study may lead to increased awareness about which subgroups has highest OFI frequencies. That may in turn lead to a more careful assessment and treatment of these types of traumas. Hopefully it will also lead to further research.(Svårt att komma på mer att skriva här, förslag på annan klinisk tillämpning?)</w:t>
       </w:r>
     </w:p>
     <w:p>
@@ -5956,7 +6098,7 @@
         <w:pStyle w:val="BodyText"/>
       </w:pPr>
       <w:r>
-        <w:t xml:space="preserve">It was found that the Abdomen cohort in the subgroup Most severely injured body region had the highest OFI frequency followed by the Major trauma subgroup. It was also found that penetrating trauma had a higher OFI frequency then blunt trauma and that men had a higher OFI frequency then women. The difference between men and women was not statistically significant.</w:t>
+        <w:t xml:space="preserve">As for health equity there are several different aspects in this study to discuss. The fact that elderly patients also in this study are indicated to receive non optimal trauma care is notable. As described earlier, old age has been shown in multiple studies to be a disadvantage. Even if it to some extent is natural that older patient has a lower survival rate after trauma due to fragility and co morbidity. The fact that it was shown in a new and extensive american study that also the preventable death was significantly higher in elder is however problematic [8]. Both in a moral aspect as well as in the eyes of the law, since everyone is entitled to the best care available.</w:t>
       </w:r>
     </w:p>
     <w:p>
@@ -5964,7 +6106,7 @@
         <w:pStyle w:val="BodyText"/>
       </w:pPr>
       <w:r>
-        <w:t xml:space="preserve">When comparing the results of this study with previous research one must keep in mind the fact that the OFI term is not a unanimously defined term between hospitals and that little trauma research exist that uses OFI as the primary outcome measure. It can however still be relevant to compare the result of this study with research looking into outcomes like preventable death, morbidity and mortality for the same trauma subgroups as this study.</w:t>
+        <w:t xml:space="preserve">It has also been shown in previous research that socioeconomic status like low income, low education and also co-morbidity are independent risk factors for trauma [9]. The fact that co-morbidity is an independent risk factor might affect the generalizability since the results of this study may not apply to the part of the population without co-morbidity.</w:t>
       </w:r>
     </w:p>
     <w:p>
@@ -5972,7 +6114,7 @@
         <w:pStyle w:val="BodyText"/>
       </w:pPr>
       <w:r>
-        <w:t xml:space="preserve">As for the high frequency of OFI the Abdomen cohort, the results was rather surprising. To the best of our knowledge there is no existing research indicating that abdominal trauma has ha higher frequency of OFI, mortality or preventable death. I can only speculate why this higher OFI frequency has been found. For example, one reason could be that those admitted to a level one trauma center with the primary injury located in the abdomen has suffered from a more extensive trauma then the other subgroups. Or that an abdominal trauma is not always as obvious in the primary pree hospital examinations or in the trauma room as the average head or thorax trauma for example. It can however be established that there is a statistically significant higher OFI frequency in the abdomen subgroup compared with the other body regions.</w:t>
+        <w:t xml:space="preserve">The fact that males are predominant as trauma patients may also affect the generalizability. This because there is not close to the same amount of data about females in most of the trauma subgroups. On the other hand this is probably not a major problem since research show that there is no difference between the genders when it comes to preventable death [6].</w:t>
       </w:r>
     </w:p>
     <w:p>
@@ -5980,145 +6122,27 @@
         <w:pStyle w:val="BodyText"/>
       </w:pPr>
       <w:r>
-        <w:t xml:space="preserve">The find of a higher OFI frequency in major trauma compared with minor trauma is consistent with previous research. The mortality has been found to be higher in Major trauma cohort than in Minor trauma.</w:t>
-      </w:r>
-      <w:r>
-        <w:t xml:space="preserve"> </w:t>
-      </w:r>
-      <w:r>
-        <w:t xml:space="preserve">(6)</w:t>
-      </w:r>
-      <w:r>
-        <w:t xml:space="preserve"> </w:t>
-      </w:r>
-      <w:r>
-        <w:t xml:space="preserve">(fler källor på detta). That major and complex trauma has ha greater risk for non optimal trauma care was also consistent with the median NISS score results, as the median NISS was higher in the OFI cohort then in the non ofi cohort. What can be seen from previous studies is that there is a correlation between NISS and Preventable death(källa, Jonatan som sa detta men hittar ingen källa).</w:t>
-      </w:r>
-    </w:p>
-    <w:p>
-      <w:pPr>
-        <w:pStyle w:val="BodyText"/>
-      </w:pPr>
-      <w:r>
-        <w:t xml:space="preserve">It is however not those with the highest NISS that has the highest frequency of preventable deaths. Instead it is the patients with a NISS between 30-50.(källa, Jonatan som sa detta men hittar ingen källa) One explanation for this could be that those patients are not injured enough for it to be obvious that all resources possible should be used to treat the patient. Those with the highest NISS scores are on the other hand so severely injured that everything possible is done to treat them. If those patients die, it is less likely that is was preventable, since everything that could be done in terms of treatment was done. In this this study though, a binary outcome measure was used by either classifying a trauma as minor or major. Because of that spread of NISS among OFI patients will not be as nuanced as it could have been.</w:t>
-      </w:r>
-    </w:p>
-    <w:p>
-      <w:pPr>
-        <w:pStyle w:val="BodyText"/>
-      </w:pPr>
-      <w:r>
-        <w:t xml:space="preserve">Both data from SWETRAU and previous studies show that men are over represented in trauma patients.[</w:t>
-      </w:r>
-      <w:r>
-        <w:t xml:space="preserve">(24)</w:t>
-      </w:r>
-      <w:r>
-        <w:t xml:space="preserve">, [4]] Even though men in this study had a higher OFI frequency then women, the difference was not statisticly significant. There is however previous research showing that men have a higher frequency of trauma mortality. Bolandparvaz et al fond that males had a higher risk for trauma mortality[5]. Pape et al showed that females were less likely to die after trauma [7]. Davoodabadi et al. found that there was no difference between the genders in preventable deaths after trauma [6]. One explanation for these differences could be that men and women suffer from different kinds of trauma. For example the majority of penetraiting trauma patients are men</w:t>
-      </w:r>
-      <w:r>
-        <w:t xml:space="preserve"> </w:t>
-      </w:r>
-      <w:r>
-        <w:t xml:space="preserve">(24)</w:t>
-      </w:r>
+        <w:t xml:space="preserve">Another important aspect to discuss is the geographical differences in trauma care quality. As mentioned eariler in this paper, in Sweden there is a significantly higher chance of surviving a major trauma if you are treated at a trauma center compared with a non trauma center</w:t>
+      </w:r>
+      <w:r>
+        <w:t xml:space="preserve">(3)</w:t>
+      </w:r>
+      <w:r>
+        <w:t xml:space="preserve">. By extension this means that people living in urban areas have a greater chance to survive then those who live in the more remote part of Sweden. Those differences are only the national ones. WHO said in 2012 that millions of lives could be saved annualy if the LMICs had the same level of trauma care as the high income</w:t>
+      </w:r>
+      <w:r>
+        <w:t xml:space="preserve"> </w:t>
+      </w:r>
+      <w:hyperlink r:id="rId45">
+        <w:r>
+          <w:rPr>
+            <w:rStyle w:val="Hyperlink"/>
+          </w:rPr>
+          <w:t xml:space="preserve">countries@Mock2012-lx</w:t>
+        </w:r>
+      </w:hyperlink>
       <w:r>
         <w:t xml:space="preserve">.</w:t>
-      </w:r>
-    </w:p>
-    <w:p>
-      <w:pPr>
-        <w:pStyle w:val="BodyText"/>
-      </w:pPr>
-      <w:r>
-        <w:t xml:space="preserve">The study also shows a higher mean age in the OFI chort than in the non OFI cohort. Meaning that the older the patient is the higher is the risk for non optimal trauma care. Ang et al found that patients between 75-84 years old had a 33% higher odds for preventable death, and thos over 85 years had a 91% higher risk[8]. Previous research has also shown an in increased mortality rate in older trauma patients, which in part potentially could be explained by sub optimal trauma care[1,2].</w:t>
-      </w:r>
-    </w:p>
-    <w:bookmarkStart w:id="45" w:name="strengths-and-limitations"/>
-    <w:p>
-      <w:pPr>
-        <w:pStyle w:val="Heading2"/>
-      </w:pPr>
-      <w:r>
-        <w:t xml:space="preserve">Strengths and limitations</w:t>
-      </w:r>
-    </w:p>
-    <w:p>
-      <w:pPr>
-        <w:pStyle w:val="FirstParagraph"/>
-      </w:pPr>
-      <w:r>
-        <w:t xml:space="preserve">There are several strengths in this study. For examlple, this study is to our knowledge the first study to look into OFI frequency and trauma subgroups. The quality database that was used is also one of the largest databases that exist with data on living trauma patients</w:t>
-      </w:r>
-      <w:r>
-        <w:t xml:space="preserve"> </w:t>
-      </w:r>
-      <w:r>
-        <w:t xml:space="preserve">. Another strength is that all programming and calculations was first done on scrambled data to minimize the risk for bias.</w:t>
-      </w:r>
-    </w:p>
-    <w:p>
-      <w:pPr>
-        <w:pStyle w:val="BodyText"/>
-      </w:pPr>
-      <w:r>
-        <w:t xml:space="preserve">It can be considred both a strength and a limitation that all data com from the same contaxt, namely the Karolinska University hospital in Solna. This means that strong conclusions can be made concerning the same hospital, and also for other similar Scandinavian level 1 trauma centers. These results can most likely not on the other hand be used to the same extent in other Swedish hospitals and even less in LMIC hospitals, which must be seen as a limitation.</w:t>
-      </w:r>
-    </w:p>
-    <w:p>
-      <w:pPr>
-        <w:pStyle w:val="BodyText"/>
-      </w:pPr>
-      <w:r>
-        <w:t xml:space="preserve">Another limitations in the study is the time frame. Data has been used that was collected from 2011 to 2021. It is likely that some trauma cases that had OFI back in 2011 would not have had OFI today. This due to changes in treatment and guidelines over the years. This time span was despite this necessary to get a large enough number of patients.</w:t>
-      </w:r>
-    </w:p>
-    <w:p>
-      <w:pPr>
-        <w:pStyle w:val="BodyText"/>
-      </w:pPr>
-      <w:r>
-        <w:t xml:space="preserve">The audit filters that is a big part of the selection for M&amp;M conferences is is not scientifically verified, but is instead based on experience from clinical experts and researchers. As there is no international or national consensus for what audit filters to use, each hospital rely on the expertise of their clinical professionals and scientists. It must also be considered a limitation that the selection for M&amp;M conferences is partially done manually. This may lead to selection bias as well as bias due to the fact that it is not the same person that has been doing the selections since 2011.</w:t>
-      </w:r>
-    </w:p>
-    <w:p>
-      <w:pPr>
-        <w:pStyle w:val="BodyText"/>
-      </w:pPr>
-      <w:r>
-        <w:t xml:space="preserve">Furthermore this is a single-site study, making it harder to draw general conclusions from the results. As the total number of patients is relatively small, the size of some of the more uncommon trauma cohorts are very small, which is something one must keep in mind when studying the results. Since this study is located at a highly specialized hospital with a level 1 trauma center, it mainly gets the more severe trauma cases. Therefore research on the Minor Trauma subgroup for example might benefit from taking place in less sub specialized hospital that receives more minor trauma cases.</w:t>
-      </w:r>
-    </w:p>
-    <w:bookmarkEnd w:id="45"/>
-    <w:bookmarkStart w:id="46" w:name="clinicalpractical-applications"/>
-    <w:p>
-      <w:pPr>
-        <w:pStyle w:val="Heading2"/>
-      </w:pPr>
-      <w:r>
-        <w:t xml:space="preserve">Clinical/Practical applications</w:t>
-      </w:r>
-    </w:p>
-    <w:p>
-      <w:pPr>
-        <w:pStyle w:val="FirstParagraph"/>
-      </w:pPr>
-      <w:r>
-        <w:t xml:space="preserve">Awereeness aout which subgroup has high ofi. More carefull in the care of abdominal trauma for example.</w:t>
-      </w:r>
-    </w:p>
-    <w:p>
-      <w:pPr>
-        <w:pStyle w:val="BodyText"/>
-      </w:pPr>
-      <w:r>
-        <w:t xml:space="preserve">evaluate audit filters.</w:t>
-      </w:r>
-      <w:r>
-        <w:t xml:space="preserve"> </w:t>
-      </w:r>
-      <w:r>
-        <w:t xml:space="preserve">(focus future ofi reserarch on the subgroups with highest frequency.)</w:t>
       </w:r>
     </w:p>
     <w:bookmarkEnd w:id="46"/>
@@ -6136,7 +6160,7 @@
         <w:pStyle w:val="FirstParagraph"/>
       </w:pPr>
       <w:r>
-        <w:t xml:space="preserve">By knowing which trauma subgroups that has the highest OFI it is possible to focus further reesearch on theese subgroups. The result of this study could lead to an overview of the audit filters of the highest OFI.</w:t>
+        <w:t xml:space="preserve">In this study we assessed the frequency of OFI for different trauma subgroups. By knowing which trauma subgroups that has the highest OFI frequency it is possible to focus further research on these subgroups. That could for example be done by a registry based cohort study of what kind of OFIs that are the most frequent ones for the different subgroups. There could potentially be varying OFI patterns for different subgruops leading to diverse outcomes in terms of morbidity and mortality.</w:t>
       </w:r>
     </w:p>
     <w:p>
@@ -6144,46 +6168,18 @@
         <w:pStyle w:val="BodyText"/>
       </w:pPr>
       <w:r>
-        <w:t xml:space="preserve">It would be interesting do do a multi-center study to see if there is differences between county and city or between trauma center and non trauma center.</w:t>
-      </w:r>
-    </w:p>
-    <w:p>
-      <w:pPr>
-        <w:pStyle w:val="BodyText"/>
-      </w:pPr>
-      <w:r>
-        <w:t xml:space="preserve">It would be interesting to to investigate the face that the male cohort had more OFI. One possiblbity is that male might be overrepresenrted in major trauma and by that has more complex and severe injuries. But that not shown in this study.</w:t>
+        <w:t xml:space="preserve">It would also be interesting to investigate potential risk factors for OFI. This could be done by comparing factors like pre hospital vitals, time to arrival at the trauma center, co-morbidity to name a few. By knowing what kind of risk factors that increase the risk for OFI, OFI could in some cases potentially be prevented. This kind of study could also be done as a registry based cohort study using the same trauma registries as our study.</w:t>
       </w:r>
     </w:p>
     <w:bookmarkEnd w:id="47"/>
     <w:bookmarkEnd w:id="48"/>
-    <w:bookmarkStart w:id="49" w:name="equality"/>
+    <w:bookmarkStart w:id="49" w:name="conclusion"/>
     <w:p>
       <w:pPr>
         <w:pStyle w:val="Heading1"/>
       </w:pPr>
       <w:r>
-        <w:t xml:space="preserve">Equality</w:t>
-      </w:r>
-    </w:p>
-    <w:p>
-      <w:pPr>
-        <w:pStyle w:val="FirstParagraph"/>
-      </w:pPr>
-      <w:r>
-        <w:t xml:space="preserve">ta upp gur det ser ut i inden tex</w:t>
-      </w:r>
-      <w:r>
-        <w:t xml:space="preserve"> </w:t>
-      </w:r>
-      <w:r>
         <w:t xml:space="preserve">Conclusion</w:t>
-      </w:r>
-      <w:r>
-        <w:t xml:space="preserve"> </w:t>
-      </w:r>
-      <w:r>
-        <w:t xml:space="preserve">=====</w:t>
       </w:r>
     </w:p>
     <w:bookmarkEnd w:id="49"/>
@@ -6201,7 +6197,7 @@
         <w:pStyle w:val="FirstParagraph"/>
       </w:pPr>
       <w:r>
-        <w:t xml:space="preserve">People who are included in the registers we use have not given their concent. However measures have been taken to prevent personal information to leaked about the patients. For example all data was scrambled for as long as possible, and to get access to the unscrambled data a VPN had to be used.</w:t>
+        <w:t xml:space="preserve">People who are included in the registers we use have not given their concent. However measures have been taken to prevent personal information to be leaked about the patients. For example all data was scrambled for as long as possible, and to get access to the unscrambled data a VPN had to be used. Even then, the social security number of all patients were scrabled. There is still a theoretical risk that a patient could be identified based on age, gender, trauma type and other information in the registries. This risk is however very small given the large number of patients.</w:t>
       </w:r>
     </w:p>
     <w:p>
@@ -6209,7 +6205,7 @@
         <w:pStyle w:val="BodyText"/>
       </w:pPr>
       <w:r>
-        <w:t xml:space="preserve">This is a study based on data from severely injured and deceased people. But since trauma patients were the patient group that needed to be studied, no other patient group would have been sufficient.</w:t>
+        <w:t xml:space="preserve">As this is a study based on data from severely injured and deceased people, it must be concidered a vulnerable patient group. But since trauma patients were the patient group that needed to be studied, no other patient group would have been sufficient. And as this was a registry based study, no interventions were made that could harm the patients.</w:t>
       </w:r>
     </w:p>
     <w:p>
@@ -6217,15 +6213,7 @@
         <w:pStyle w:val="BodyText"/>
       </w:pPr>
       <w:r>
-        <w:t xml:space="preserve">As this is a registry based study no interventions were made that could effect the patients.</w:t>
-      </w:r>
-    </w:p>
-    <w:p>
-      <w:pPr>
-        <w:pStyle w:val="BodyText"/>
-      </w:pPr>
-      <w:r>
-        <w:t xml:space="preserve">Possible benefits from these type of studies are the possibility that the result can improve the trauma care and by that decrease morbidity and hopefully save lives. Therefore the possible benefits exceeds the risks.</w:t>
+        <w:t xml:space="preserve">Possible benefits from these type of studies are the possibility that the result can improve the trauma care and by that decrease morbidity and mortality for trauma patients. Therefore the conslusion is that the potiential risks of this study is overtuned by the possible bennefits.</w:t>
       </w:r>
     </w:p>
     <w:p>
@@ -6665,7 +6653,7 @@
       </w:r>
     </w:p>
     <w:bookmarkEnd w:id="68"/>
-    <w:bookmarkStart w:id="70" w:name="ref-swetrau"/>
+    <w:bookmarkStart w:id="69" w:name="ref-Sanddal2011-cl"/>
     <w:p>
       <w:pPr>
         <w:pStyle w:val="Bibliography"/>
@@ -6680,22 +6668,14 @@
         <w:t xml:space="preserve">	</w:t>
       </w:r>
       <w:r>
-        <w:t xml:space="preserve">Svenska traumaregistret (SweTrau). THE SWEDISH TRAUMA REGISTRY (SWETRAU). [cited 2022 Sep 23]; Available from:</w:t>
-      </w:r>
-      <w:r>
-        <w:t xml:space="preserve"> </w:t>
-      </w:r>
-      <w:hyperlink r:id="rId69">
-        <w:r>
-          <w:rPr>
-            <w:rStyle w:val="Hyperlink"/>
-          </w:rPr>
-          <w:t xml:space="preserve">https://rcsyd.se/swetrau/om-swetrau/about-swetrau-in-english/swetrau-the-swedish-trauma-registry</w:t>
-        </w:r>
-      </w:hyperlink>
-    </w:p>
-    <w:bookmarkEnd w:id="70"/>
-    <w:bookmarkStart w:id="71" w:name="ref-Sanddal2011-cl"/>
+        <w:t xml:space="preserve">Sanddal TL, Esposito TJ, Whitney JR, Hartford D, Taillac PP, Mann NC, et al. Analysis of preventable trauma deaths and opportunities for trauma care improvement in utah. J Trauma. 2011 Apr;70(4):970–7.</w:t>
+      </w:r>
+      <w:r>
+        <w:t xml:space="preserve"> </w:t>
+      </w:r>
+    </w:p>
+    <w:bookmarkEnd w:id="69"/>
+    <w:bookmarkStart w:id="71" w:name="ref-OReilly2013"/>
     <w:p>
       <w:pPr>
         <w:pStyle w:val="Bibliography"/>
@@ -6710,34 +6690,12 @@
         <w:t xml:space="preserve">	</w:t>
       </w:r>
       <w:r>
-        <w:t xml:space="preserve">Sanddal TL, Esposito TJ, Whitney JR, Hartford D, Taillac PP, Mann NC, et al. Analysis of preventable trauma deaths and opportunities for trauma care improvement in utah. J Trauma. 2011 Apr;70(4):970–7.</w:t>
-      </w:r>
-      <w:r>
-        <w:t xml:space="preserve"> </w:t>
-      </w:r>
-    </w:p>
-    <w:bookmarkEnd w:id="71"/>
-    <w:bookmarkStart w:id="73" w:name="ref-OReilly2013"/>
-    <w:p>
-      <w:pPr>
-        <w:pStyle w:val="Bibliography"/>
-      </w:pPr>
-      <w:r>
-        <w:t xml:space="preserve">20.</w:t>
-      </w:r>
-      <w:r>
-        <w:t xml:space="preserve"> </w:t>
-      </w:r>
-      <w:r>
-        <w:t xml:space="preserve">	</w:t>
-      </w:r>
-      <w:r>
         <w:t xml:space="preserve">O’Reilly D, Mahendran K, West A, Shirley P, Walsh M, Tai N. Opportunities for improvement in the management of patients who die from haemorrhage after trauma. British Journal of Surgery [Internet]. 2013 Mar;100(6):749–55. Available from:</w:t>
       </w:r>
       <w:r>
         <w:t xml:space="preserve"> </w:t>
       </w:r>
-      <w:hyperlink r:id="rId72">
+      <w:hyperlink r:id="rId70">
         <w:r>
           <w:rPr>
             <w:rStyle w:val="Hyperlink"/>
@@ -6746,14 +6704,14 @@
         </w:r>
       </w:hyperlink>
     </w:p>
-    <w:bookmarkEnd w:id="73"/>
-    <w:bookmarkStart w:id="75" w:name="ref-Traumaguidelines09"/>
+    <w:bookmarkEnd w:id="71"/>
+    <w:bookmarkStart w:id="73" w:name="ref-Traumaguidelines09"/>
     <w:p>
       <w:pPr>
         <w:pStyle w:val="Bibliography"/>
       </w:pPr>
       <w:r>
-        <w:t xml:space="preserve">21.</w:t>
+        <w:t xml:space="preserve">20.</w:t>
       </w:r>
       <w:r>
         <w:t xml:space="preserve"> </w:t>
@@ -6767,7 +6725,7 @@
       <w:r>
         <w:t xml:space="preserve"> </w:t>
       </w:r>
-      <w:hyperlink r:id="rId74">
+      <w:hyperlink r:id="rId72">
         <w:r>
           <w:rPr>
             <w:rStyle w:val="Hyperlink"/>
@@ -6776,14 +6734,58 @@
         </w:r>
       </w:hyperlink>
     </w:p>
+    <w:bookmarkEnd w:id="73"/>
+    <w:bookmarkStart w:id="74" w:name="ref-Montmany2016-hz"/>
+    <w:p>
+      <w:pPr>
+        <w:pStyle w:val="Bibliography"/>
+      </w:pPr>
+      <w:r>
+        <w:t xml:space="preserve">21.</w:t>
+      </w:r>
+      <w:r>
+        <w:t xml:space="preserve"> </w:t>
+      </w:r>
+      <w:r>
+        <w:t xml:space="preserve">	</w:t>
+      </w:r>
+      <w:r>
+        <w:t xml:space="preserve">Montmany S, Pallisera A, Rebasa P, Campos A, Colilles C, Luna A, et al. Preventable deaths and potentially preventable deaths. What are our errors? Injury. 2016 Mar;47(3):669–73.</w:t>
+      </w:r>
+      <w:r>
+        <w:t xml:space="preserve"> </w:t>
+      </w:r>
+    </w:p>
+    <w:bookmarkEnd w:id="74"/>
+    <w:bookmarkStart w:id="75" w:name="ref-Coats2020-wj"/>
+    <w:p>
+      <w:pPr>
+        <w:pStyle w:val="Bibliography"/>
+      </w:pPr>
+      <w:r>
+        <w:t xml:space="preserve">22.</w:t>
+      </w:r>
+      <w:r>
+        <w:t xml:space="preserve"> </w:t>
+      </w:r>
+      <w:r>
+        <w:t xml:space="preserve">	</w:t>
+      </w:r>
+      <w:r>
+        <w:t xml:space="preserve">Coats T. Blunt major trauma: Now two different diseases? Br J Hosp Med (Lond). 2020 Apr;81(4):1–3.</w:t>
+      </w:r>
+      <w:r>
+        <w:t xml:space="preserve"> </w:t>
+      </w:r>
+    </w:p>
     <w:bookmarkEnd w:id="75"/>
-    <w:bookmarkStart w:id="76" w:name="ref-Montmany2016-hz"/>
+    <w:bookmarkStart w:id="77" w:name="ref-arsrapportswetrau"/>
     <w:p>
       <w:pPr>
         <w:pStyle w:val="Bibliography"/>
       </w:pPr>
       <w:r>
-        <w:t xml:space="preserve">22.</w:t>
+        <w:t xml:space="preserve">23.</w:t>
       </w:r>
       <w:r>
         <w:t xml:space="preserve"> </w:t>
@@ -6792,20 +6794,28 @@
         <w:t xml:space="preserve">	</w:t>
       </w:r>
       <w:r>
-        <w:t xml:space="preserve">Montmany S, Pallisera A, Rebasa P, Campos A, Colilles C, Luna A, et al. Preventable deaths and potentially preventable deaths. What are our errors? Injury. 2016 Mar;47(3):669–73.</w:t>
-      </w:r>
-      <w:r>
-        <w:t xml:space="preserve"> </w:t>
-      </w:r>
-    </w:p>
-    <w:bookmarkEnd w:id="76"/>
-    <w:bookmarkStart w:id="77" w:name="ref-Coats2020-wj"/>
+        <w:t xml:space="preserve">Svenska traumaregistret (SweTrau). Årsrapport 2021. [cited 2022 Sep 23]; Available from:</w:t>
+      </w:r>
+      <w:r>
+        <w:t xml:space="preserve"> </w:t>
+      </w:r>
+      <w:hyperlink r:id="rId76">
+        <w:r>
+          <w:rPr>
+            <w:rStyle w:val="Hyperlink"/>
+          </w:rPr>
+          <w:t xml:space="preserve">https://rcsyd.se/swetrau/om-swetrau/arsrapporter</w:t>
+        </w:r>
+      </w:hyperlink>
+    </w:p>
+    <w:bookmarkEnd w:id="77"/>
+    <w:bookmarkStart w:id="79" w:name="ref-swetrau"/>
     <w:p>
       <w:pPr>
         <w:pStyle w:val="Bibliography"/>
       </w:pPr>
       <w:r>
-        <w:t xml:space="preserve">23.</w:t>
+        <w:t xml:space="preserve">24.</w:t>
       </w:r>
       <w:r>
         <w:t xml:space="preserve"> </w:t>
@@ -6814,29 +6824,7 @@
         <w:t xml:space="preserve">	</w:t>
       </w:r>
       <w:r>
-        <w:t xml:space="preserve">Coats T. Blunt major trauma: Now two different diseases? Br J Hosp Med (Lond). 2020 Apr;81(4):1–3.</w:t>
-      </w:r>
-      <w:r>
-        <w:t xml:space="preserve"> </w:t>
-      </w:r>
-    </w:p>
-    <w:bookmarkEnd w:id="77"/>
-    <w:bookmarkStart w:id="79" w:name="ref-arsrapportswetrau"/>
-    <w:p>
-      <w:pPr>
-        <w:pStyle w:val="Bibliography"/>
-      </w:pPr>
-      <w:r>
-        <w:t xml:space="preserve">24.</w:t>
-      </w:r>
-      <w:r>
-        <w:t xml:space="preserve"> </w:t>
-      </w:r>
-      <w:r>
-        <w:t xml:space="preserve">	</w:t>
-      </w:r>
-      <w:r>
-        <w:t xml:space="preserve">Svenska traumaregistret (SweTrau). Årsrapport 2021. [cited 2022 Sep 23]; Available from:</w:t>
+        <w:t xml:space="preserve">Svenska traumaregistret (SweTrau). THE SWEDISH TRAUMA REGISTRY (SWETRAU). [cited 2022 Sep 23]; Available from:</w:t>
       </w:r>
       <w:r>
         <w:t xml:space="preserve"> </w:t>
@@ -6846,7 +6834,7 @@
           <w:rPr>
             <w:rStyle w:val="Hyperlink"/>
           </w:rPr>
-          <w:t xml:space="preserve">https://rcsyd.se/swetrau/om-swetrau/arsrapporter</w:t>
+          <w:t xml:space="preserve">https://rcsyd.se/swetrau/om-swetrau/about-swetrau-in-english/swetrau-the-swedish-trauma-registry</w:t>
         </w:r>
       </w:hyperlink>
     </w:p>

</xml_diff>

<commit_message>
sista versionen, nedladdad till Word
</commit_message>
<xml_diff>
--- a/Project-plan.docx
+++ b/Project-plan.docx
@@ -136,13 +136,19 @@
       <w:r>
         <w:t xml:space="preserve">• SweTrau - The Swedish trauma registry</w:t>
       </w:r>
+      <w:r>
+        <w:t xml:space="preserve"> </w:t>
+      </w:r>
+      <w:r>
+        <w:t xml:space="preserve">• TQIP - Trauma Quality Improvement Program</w:t>
+      </w:r>
     </w:p>
     <w:p>
       <w:pPr>
         <w:pStyle w:val="BodyText"/>
       </w:pPr>
       <w:r>
-        <w:t xml:space="preserve">Introduction: Trauma represents 9% of the annual global deaths and is the most common cause of death in people &lt;45 years. Trauma patients constitute a heterogeneous group of patients with a large variety of injuries. This variety and complexity demands specific guidelines for treating all the different trauma subgroups. It is however poorly understood how the potential for trauma care improvement varies between these subgroups. One measure for this is Opportunity for improvement (OFI).</w:t>
+        <w:t xml:space="preserve">Introduction: Trauma represents 9% of the annual global deaths and is the most common cause of death in people &lt;45 years. Trauma patients constitute a heterogeneous group with a large variety of injuries. This variety demands specific guidelines for treating all the different trauma subgroups. It is however poorly understood how the potential for trauma care improvement varies between these subgroups. One measure for this is Opportunity for improvement (OFI).</w:t>
       </w:r>
     </w:p>
     <w:p>
@@ -158,7 +164,7 @@
         <w:pStyle w:val="BodyText"/>
       </w:pPr>
       <w:r>
-        <w:t xml:space="preserve">Material and methods: A registry based cohort study using the trauma registry and the trauma quality database at the Karolinska University hospital in Solna. 11864 patients included in the registries between 2014-2021 were screened against the inclusion criteria. Patients were excluded due to either age &lt;15 years or missing necessary information.</w:t>
+        <w:t xml:space="preserve">Material and methods: A registry based cohort study using the trauma registry and the trauma quality database at the Karolinska University hospital in Solna. 11864 patients included in the registries between 2014-2021 were screened against the inclusion criteria. The exclusion criteria was patients &lt;15 years or missing necessary information.</w:t>
       </w:r>
     </w:p>
     <w:p>
@@ -166,7 +172,7 @@
         <w:pStyle w:val="BodyText"/>
       </w:pPr>
       <w:r>
-        <w:t xml:space="preserve">Results: 6146 patients met the inclusion criteria. For all included patients the mean OFI was 7%. Looking at the most serious body region, the OFI frequency was highest among abdominal trauma patients at 12,73% (95% CI:( 8.06 - 17.16 )). In the binary subgroups only major trauma OFI at 12,2% (95% CI: ( 11.27 - 13.19 )) was statistically significant.</w:t>
+        <w:t xml:space="preserve">Results: 6146 patients met the inclusion criteria. The OFI baseline for all patients was 7%. Looking at the most serious body region, the OFI frequency was highest among abdominal trauma patients at 12,73% (95% CI:( 10.55 - 16.87 )). In the binary subgroups only the OFI of major trauma at 12,2% (95% CI: ( 11.23 - 13.35 )) was statistically higher than the counterpart.</w:t>
       </w:r>
     </w:p>
     <w:p>
@@ -174,7 +180,7 @@
         <w:pStyle w:val="BodyText"/>
       </w:pPr>
       <w:r>
-        <w:t xml:space="preserve">Conclusion: Our results suggest that OFI varies between trauma subgroups and that some subgroups have significantly higher OFI than baseline</w:t>
+        <w:t xml:space="preserve">Conclusion: Our results suggest that OFI varies between trauma subgroups and that some subgroups have significantly higher OFI than baseline.</w:t>
       </w:r>
       <w:r>
         <w:t xml:space="preserve">. Further research is however needed to identify what kind of OFIs that are more frequent in different cohorts and to identify potential risk factors for OFI.</w:t>
@@ -449,7 +455,7 @@
         <w:pStyle w:val="BodyText"/>
       </w:pPr>
       <w:r>
-        <w:t xml:space="preserve">The Injury Severity Score (ISS) is an anatomic severity scale developed to assess multiple-injured patients. The ISS score assigned to a patient is calculated based on the AIS points from the injured body regions. The higher ISS score the more serious trauma the patients suffers from. The score is calculated by squaring the AIS scores of the three most injured body region and then adding them toghether. The ISS does however only take into account the most severe injury in each body region, meaning that you could have two different injuries in the abdomen without it affecting the ISS score.</w:t>
+        <w:t xml:space="preserve">The Injury Severity Score (ISS) is an anatomic severity scale developed to assess multiple-injured patients. The ISS assigned to a patient is calculated based on the AIS points from the injured body regions. The higher ISS the more serious trauma the patients suffers from. The score is calculated by squaring the AIS scores of the three most injured body region and then adding them together. As the AIS ranges from 1-5, the ISS has a span between 1-75. The ISS does however only take into account the most severe injury in each body region, meaning that you could have two different injuries in the abdomen without it affecting the ISS score.</w:t>
       </w:r>
       <w:r>
         <w:t xml:space="preserve">(15)</w:t>
@@ -507,36 +513,22 @@
         <w:pStyle w:val="BodyText"/>
       </w:pPr>
       <w:r>
-        <w:t xml:space="preserve">The most common cause of death after trauma is hemorrhage. Among patients with hemorrhage, problems in decision making, technical skills and making decisions between surgery and radiology are some of the OFIs that have been identified.</w:t>
+        <w:t xml:space="preserve">OFI can be a more nuanced measure for trauma care improvement than the more established terms preventable deaths and non preventable deaths. This is because there can be OFI in a case where a patient has died, even if the death was not preventable</w:t>
+      </w:r>
+      <w:r>
+        <w:t xml:space="preserve"> </w:t>
       </w:r>
       <w:r>
         <w:t xml:space="preserve">(19)</w:t>
       </w:r>
       <w:r>
-        <w:t xml:space="preserve">.</w:t>
-      </w:r>
-    </w:p>
-    <w:p>
-      <w:pPr>
-        <w:pStyle w:val="BodyText"/>
-      </w:pPr>
-      <w:r>
-        <w:t xml:space="preserve">OFI can be a more nuanced measure for trauma care improvement than the more established terms preventable deaths and non preventable deaths. This is because there can be OFI in a case where a patient has died, even if the death was not preventable</w:t>
+        <w:t xml:space="preserve">. Furthermore there is no consensus for classification of preventable and non preventable death, leading authors to use different classifications</w:t>
       </w:r>
       <w:r>
         <w:t xml:space="preserve"> </w:t>
       </w:r>
       <w:r>
         <w:t xml:space="preserve">(20)</w:t>
-      </w:r>
-      <w:r>
-        <w:t xml:space="preserve">. Furthermore there is no consensus for classification of preventable and non preventable death, leading authors to use different classifications</w:t>
-      </w:r>
-      <w:r>
-        <w:t xml:space="preserve"> </w:t>
-      </w:r>
-      <w:r>
-        <w:t xml:space="preserve">(21)</w:t>
       </w:r>
       <w:r>
         <w:t xml:space="preserve">. The term OFI also has the advantage over the term preventable death by sounding more positive and encouraging, preventing review board members from having to classify colleagues patient care as inappropriate</w:t>
@@ -572,13 +564,47 @@
         <w:t xml:space="preserve"> </w:t>
       </w:r>
       <w:r>
-        <w:t xml:space="preserve">sufficient understanding of OFIs for the different trauma subgroups.</w:t>
+        <w:t xml:space="preserve">sufficient understanding of trauma care quality for the different trauma subgroups.</w:t>
+      </w:r>
+      <w:r>
+        <w:t xml:space="preserve">(21)</w:t>
+      </w:r>
+      <w:r>
+        <w:t xml:space="preserve">. Some examples of subgroups are men and women, blunt and penetrating trauma, geriatric, major and minor trauma and traumatic brain injury</w:t>
+      </w:r>
+      <w:r>
+        <w:t xml:space="preserve"> </w:t>
       </w:r>
       <w:r>
         <w:t xml:space="preserve">(22)</w:t>
       </w:r>
       <w:r>
-        <w:t xml:space="preserve">. Some examples of subgroups are men and women, blunt and penetrating trauma, geriatric, major and minor trauma and traumatic brain injury</w:t>
+        <w:t xml:space="preserve">.</w:t>
+      </w:r>
+    </w:p>
+    <w:p>
+      <w:pPr>
+        <w:pStyle w:val="BodyText"/>
+      </w:pPr>
+      <w:r>
+        <w:t xml:space="preserve">In Sweden almost two thirds of trauma patients are men and just over 60% are in the age between 18-64. For example, traumatic injuries from stabbing and from shooting violence are more common in men while women are over represented in fall traumas.</w:t>
+      </w:r>
+      <w:r>
+        <w:t xml:space="preserve"> </w:t>
+      </w:r>
+      <w:r>
+        <w:t xml:space="preserve">(22)</w:t>
+      </w:r>
+      <w:r>
+        <w:t xml:space="preserve">.</w:t>
+      </w:r>
+    </w:p>
+    <w:p>
+      <w:pPr>
+        <w:pStyle w:val="BodyText"/>
+      </w:pPr>
+      <w:r>
+        <w:t xml:space="preserve">With this wast variety of injuries in a heterogeneous patient group comes a large span of difficulties and problem areas in terms of trauma care</w:t>
       </w:r>
       <w:r>
         <w:t xml:space="preserve"> </w:t>
@@ -587,6 +613,21 @@
         <w:t xml:space="preserve">(23)</w:t>
       </w:r>
       <w:r>
+        <w:t xml:space="preserve">. The most common cause of death after trauma is hemorrhage</w:t>
+      </w:r>
+      <w:r>
+        <w:t xml:space="preserve"> </w:t>
+      </w:r>
+      <w:r>
+        <w:t xml:space="preserve">(24)</w:t>
+      </w:r>
+      <w:r>
+        <w:t xml:space="preserve">. Among patients with hemorrhage, problems in decision making, technical skills and making decisions between surgery and radiology are some of the OFIs that have been identified.</w:t>
+      </w:r>
+      <w:r>
+        <w:t xml:space="preserve">(23)</w:t>
+      </w:r>
+      <w:r>
         <w:t xml:space="preserve">.</w:t>
       </w:r>
     </w:p>
@@ -595,57 +636,22 @@
         <w:pStyle w:val="BodyText"/>
       </w:pPr>
       <w:r>
-        <w:t xml:space="preserve">Trauma patients constitute a heterogeneous group and different subgroups require different interventions. You want to assess how common OFI are across different subgroups so that subsequent corrective actions can be better targeted</w:t>
-      </w:r>
-    </w:p>
-    <w:p>
-      <w:pPr>
-        <w:pStyle w:val="BodyText"/>
-      </w:pPr>
-      <w:r>
-        <w:t xml:space="preserve">In Sweden, 50% of trauma cases are traffic related and 33% are fall traumas. Blunt trauma, such as traffic accidents, fall trauma, and hit by blunt object, represents 90 % of all trauma cases</w:t>
-      </w:r>
-      <w:r>
-        <w:t xml:space="preserve"> </w:t>
-      </w:r>
-      <w:r>
-        <w:t xml:space="preserve">(23)</w:t>
-      </w:r>
-      <w:r>
-        <w:t xml:space="preserve">.</w:t>
-      </w:r>
-    </w:p>
-    <w:p>
-      <w:pPr>
-        <w:pStyle w:val="BodyText"/>
-      </w:pPr>
-      <w:r>
-        <w:t xml:space="preserve">Trauma patterns differ between subgroups. In Sweden almost two thirds of trauma patients are men and just over 60% are in the age between 18-64. For example, traumatic injuries from stabbing and from shooting violence are more common in men while women are over represented in fall traumas</w:t>
-      </w:r>
-      <w:r>
-        <w:t xml:space="preserve"> </w:t>
-      </w:r>
-      <w:r>
-        <w:t xml:space="preserve">(23)</w:t>
-      </w:r>
-      <w:r>
-        <w:t xml:space="preserve">. As trauma patterns differs, it is also possible that OFI frequency differs between subgroups.</w:t>
-      </w:r>
-    </w:p>
-    <w:p>
-      <w:pPr>
-        <w:pStyle w:val="BodyText"/>
-      </w:pPr>
-      <w:r>
-        <w:t xml:space="preserve">skriva vad man vet om hur olika subgrupper skiljer sig åt. tex mortalitet och preventable death.</w:t>
-      </w:r>
-    </w:p>
-    <w:p>
-      <w:pPr>
-        <w:pStyle w:val="BodyText"/>
-      </w:pPr>
-      <w:r>
-        <w:t xml:space="preserve">There are studies looking in to mortality, morbidity and preventable death among these subgroups. What has been found is big differences in outcome between some of the subgroups.</w:t>
+        <w:t xml:space="preserve">The heterogeneity can further be illustrated by pointing at the differences in distribution of preventable death among trauma patients. For example, there are several studies showing that old age increases the risk for preventable death and mortality after trauma</w:t>
+      </w:r>
+      <w:r>
+        <w:t xml:space="preserve"> </w:t>
+      </w:r>
+      <w:r>
+        <w:t xml:space="preserve">(25–27)</w:t>
+      </w:r>
+      <w:r>
+        <w:t xml:space="preserve">. Major trauma has also been found to have a higher preventable death then minor trauma</w:t>
+      </w:r>
+      <w:r>
+        <w:t xml:space="preserve">(28,29)</w:t>
+      </w:r>
+      <w:r>
+        <w:t xml:space="preserve">.As the problem areas and the frequency of preventable death varies between subgroups it is possible that OFI frequency also differs between subgroups.</w:t>
       </w:r>
     </w:p>
     <w:bookmarkEnd w:id="25"/>
@@ -663,16 +669,13 @@
         <w:pStyle w:val="FirstParagraph"/>
       </w:pPr>
       <w:r>
-        <w:t xml:space="preserve">There is a lot of existing data about subgroups regarding transportation time to hospital, NISS score at the emergency department, rehabilitation, morbidity and mortality rate to state a few examples</w:t>
-      </w:r>
-      <w:r>
-        <w:t xml:space="preserve">(23)</w:t>
-      </w:r>
-      <w:r>
-        <w:t xml:space="preserve">. But despite having all this data in the trauma registers, knowledge regarding OFI patterns among different trauma subgroups remains unknown.</w:t>
-      </w:r>
-      <w:r>
-        <w:t xml:space="preserve"> </w:t>
+        <w:t xml:space="preserve">There is a lot of available data about subgroups regarding transportation time to hospital, NISS score at the emergency department, rehabilitation, morbidity and mortality rate to state a few examples</w:t>
+      </w:r>
+      <w:r>
+        <w:t xml:space="preserve">(22)</w:t>
+      </w:r>
+      <w:r>
+        <w:t xml:space="preserve">. Despite having all this data, and studies showing varying quality of trauma care between subgroups, knowledge regarding OFI patterns among different trauma subgroups remains unknown. To find out which trauma subgroups that has the most potential for care improvement and to to understand how OFI is distributed in trauma patients, a study looking into OFI frequency between trauma subgroups is needed.</w:t>
       </w:r>
     </w:p>
     <w:bookmarkEnd w:id="26"/>
@@ -724,7 +727,7 @@
         <w:t xml:space="preserve"> </w:t>
       </w:r>
       <w:r>
-        <w:t xml:space="preserve">(24)</w:t>
+        <w:t xml:space="preserve">(30)</w:t>
       </w:r>
     </w:p>
     <w:p>
@@ -767,7 +770,7 @@
         <w:t xml:space="preserve">The Karolinska University Hospital in Solna, Stockholm is the largest trauma centre in Sweden. The hospital is also classified as a level 1 trauma center.</w:t>
       </w:r>
       <w:r>
-        <w:t xml:space="preserve">(25)</w:t>
+        <w:t xml:space="preserve">(31)</w:t>
       </w:r>
       <w:r>
         <w:t xml:space="preserve"> </w:t>
@@ -776,7 +779,7 @@
         <w:t xml:space="preserve">The trauma center at the Karolinska University Hospital in Solna handles about 1800 trauma cases every year, out of which about 200 are children. The Karolinska University Hospital is the primary trauma center for a population of 2,8 million people.</w:t>
       </w:r>
       <w:r>
-        <w:t xml:space="preserve">(27)</w:t>
+        <w:t xml:space="preserve">(33)</w:t>
       </w:r>
     </w:p>
     <w:p>
@@ -784,13 +787,10 @@
         <w:pStyle w:val="BodyText"/>
       </w:pPr>
       <w:r>
-        <w:t xml:space="preserve">Trauma patients are divided into priority one and two by the paramedics using certain criteria, such as trauma mechanism, GCS points and blood pressure. The trauma team at Karolinska Solna only handle those who are classified as a priority one by the pre hospital professionals.</w:t>
-      </w:r>
-      <w:r>
-        <w:t xml:space="preserve"> </w:t>
-      </w:r>
-      <w:r>
-        <w:t xml:space="preserve">(28)</w:t>
+        <w:t xml:space="preserve">Trauma patients are divided into priority one and two by the paramedics using certain criteria, such as trauma mechanism, GCS points and blood pressure. The trauma team at Karolinska Solna only handle those who are classified as a priority one.</w:t>
+      </w:r>
+      <w:r>
+        <w:t xml:space="preserve">(34)</w:t>
       </w:r>
     </w:p>
     <w:p>
@@ -801,7 +801,7 @@
         <w:t xml:space="preserve">A trauma priority one is considered directly life threatening. Therefore when arriving to Karolinska Solna every patient is taken care of by a full trauma team. This team consists of a trauma leader who is a general surgeon or a resident in general surgery and an anesthetist with a nurse specialized in anesthesiology. The team also has an orthopedic surgeon, radiologist, radiology nurse, emergency medicine nurse, surgical nurse and assistant nurses.</w:t>
       </w:r>
       <w:r>
-        <w:t xml:space="preserve">(28)</w:t>
+        <w:t xml:space="preserve">(34)</w:t>
       </w:r>
     </w:p>
     <w:bookmarkEnd w:id="30"/>
@@ -837,7 +837,7 @@
         <w:pStyle w:val="FirstParagraph"/>
       </w:pPr>
       <w:r>
-        <w:t xml:space="preserve">There are several steps in the filtration of which patients that should be reviewed at a M&amp;M for deciding if a certain case has OFI or not. Audit filters and for some cases, manual selection are used in the first steps. Some examples of audit filters that were used are GCS 8 or less but the patient was not intubated, time to CT longer than 20 minutes and time to surgery. Those patients who were triggered by an audit filter was then rewied by one or two nurses, during which some cases are removed from the group of potential OFI cases because obvious reasons for the deviation from best practice guidelines can be found (fig.1). The patients who are then left are discussed at a M&amp;M where doctors and nurses from several specialties participate. At this conference every case is carefully reviewed. When OFI is found in a case, that specific OFI is described in the trauma quality database. Then it is recoded as</w:t>
+        <w:t xml:space="preserve">There are several steps in the filtration of which patients that should be reviewed at a M&amp;M to detect OFIs. Audit filters and for some cases, manual selection are used in the first steps. Examples of audit filters that were used are GCS 8 or less but the patient was not intubated and time to CT longer than 30 minutes after hospital arrival. Those patients who were triggered by an audit filter was then reviewed by one or two nurses, during which some cases are removed from the group of potential OFI cases because obvious reasons for the deviation from best practice guidelines can be found (fig.1). The patients who are then left are discussed at a M&amp;M where doctors and nurses from several specialties participate. At this conference every case is carefully reviewed. When OFI is found in a case, that specific OFI is described in the trauma quality database. Then it is recoded as</w:t>
       </w:r>
       <w:r>
         <w:t xml:space="preserve"> </w:t>
@@ -1052,35 +1052,7 @@
         <w:pStyle w:val="BodyText"/>
       </w:pPr>
       <w:r>
-        <w:t xml:space="preserve">Dominating type of injury was treated as a categorical variable. Penetrating trauma and blunt trauma were the only possible outcomes. This variable had the values of 1 and 2 in the registries. 1 represented Blunt trauma and 2 penetrating trauma.</w:t>
-      </w:r>
-    </w:p>
-    <w:p>
-      <w:pPr>
-        <w:pStyle w:val="BodyText"/>
-      </w:pPr>
-      <w:r>
-        <w:t xml:space="preserve">The most severely injured body region was identified using the AIS codes of each patient’s injuries. For patients who had two or more different injuries and thereby multiple AIS codes, the most severe injury was selected.</w:t>
-      </w:r>
-    </w:p>
-    <w:p>
-      <w:pPr>
-        <w:pStyle w:val="BodyText"/>
-      </w:pPr>
-      <w:r>
-        <w:t xml:space="preserve">If more than one region had injuries of the same severity, the second most severe injury in those regions were compared, and then the third. If two or more regions had exactly the same pattern of injuries, the region was classified as</w:t>
-      </w:r>
-      <w:r>
-        <w:t xml:space="preserve"> </w:t>
-      </w:r>
-      <w:r>
-        <w:t xml:space="preserve">“</w:t>
-      </w:r>
-      <w:r>
-        <w:t xml:space="preserve">Multiple.</w:t>
-      </w:r>
-      <w:r>
-        <w:t xml:space="preserve">”</w:t>
+        <w:t xml:space="preserve">Dominating type of injury was also treated as a categorical variable. Penetrating trauma and blunt trauma were the only possible outcomes. This variable had the values of 1 and 2 in the registries. 1 represented Blunt trauma and 2 penetrating trauma.</w:t>
       </w:r>
     </w:p>
     <w:p>
@@ -1090,7 +1062,7 @@
       <w:r>
         <w:drawing>
           <wp:inline>
-            <wp:extent cx="3810000" cy="1710672"/>
+            <wp:extent cx="3810000" cy="1981553"/>
             <wp:effectExtent b="0" l="0" r="0" t="0"/>
             <wp:docPr descr="" title="" id="1" name="Picture"/>
             <a:graphic>
@@ -1111,7 +1083,7 @@
                   <pic:spPr bwMode="auto">
                     <a:xfrm>
                       <a:off x="0" y="0"/>
-                      <a:ext cx="3810000" cy="1710672"/>
+                      <a:ext cx="3810000" cy="1981553"/>
                     </a:xfrm>
                     <a:prstGeom prst="rect">
                       <a:avLst/>
@@ -1282,6 +1254,26 @@
         <w:t xml:space="preserve">”</w:t>
       </w:r>
     </w:p>
+    <w:p>
+      <w:pPr>
+        <w:pStyle w:val="BodyText"/>
+      </w:pPr>
+      <w:r>
+        <w:t xml:space="preserve">For patients that had two or more different injuries and thereby multiple AIS codes, the most severe injury was selected. If more than one region had injuries of the same severity, the second most severe injury in those regions were compared, and then the third. If two or more regions had exactly the same pattern of injuries, the region was classified as</w:t>
+      </w:r>
+      <w:r>
+        <w:t xml:space="preserve"> </w:t>
+      </w:r>
+      <w:r>
+        <w:t xml:space="preserve">“</w:t>
+      </w:r>
+      <w:r>
+        <w:t xml:space="preserve">Multiple.</w:t>
+      </w:r>
+      <w:r>
+        <w:t xml:space="preserve">”</w:t>
+      </w:r>
+    </w:p>
     <w:bookmarkEnd w:id="36"/>
     <w:bookmarkStart w:id="37" w:name="statistical-methods"/>
     <w:p>
@@ -1303,7 +1295,7 @@
         <w:t xml:space="preserve"> </w:t>
       </w:r>
       <w:r>
-        <w:t xml:space="preserve">(29)</w:t>
+        <w:t xml:space="preserve">(35)</w:t>
       </w:r>
       <w:r>
         <w:t xml:space="preserve">. First all data that was not needed for this study was removed, including columns with non essential information, patients without complete data, and those who did not meet the inclusion criteria. The frequencies of OFI for each subgroup was calculated by dividing the number of patients which had OFI with the total number of patients in that subgroup.</w:t>
@@ -1341,7 +1333,7 @@
         <w:pStyle w:val="BodyText"/>
       </w:pPr>
       <w:r>
-        <w:t xml:space="preserve">In this case trauma patients were the patient group that needed to be studied, and therefor no other less vunurable patient group would have been sufficient. This is however a registry based study, meaning that no interventions were made that could harm the patients. Measures was also taken to prevent personal information to be leaked about the patients. For example all data was scrambled for as long as possible, and to get access to the unscrambled data a VPN had to be used. Even then, the social security number of all patients was scrabled.</w:t>
+        <w:t xml:space="preserve">In this case trauma patients were the patient group that needed to be studied, and therefor no other less vulnerable patient group would have been sufficient. This is however a registry based study, meaning that no interventions were made that could harm the patients. Measures was also taken to prevent personal information to be leaked about the patients. For example all data was scrambled for as long as possible, and to get access to the unscrambled data a virtual private network had to be used. Even then, the social security number of all patients was scrambled.</w:t>
       </w:r>
     </w:p>
     <w:p>
@@ -1349,7 +1341,10 @@
         <w:pStyle w:val="BodyText"/>
       </w:pPr>
       <w:r>
-        <w:t xml:space="preserve">This study follows the principal of presumed consent, meaning that patients included in the study not actively have given their consent or actively have said no to being included in the registries. This is common for trauma research as the patients often is not capable to making such a decision due to their injuries.</w:t>
+        <w:t xml:space="preserve">Patients included in the study not actively have given their consent or actively have said no to being included in the registries. This is common for trauma research as the patients often is not capable to making such a decision due to their injuries. This exception from patient consent is motivated by the fact that this kind of registry based research is in the public interest. However all patients have the right to request that their data is removed from the registries or sent a copy of the data stored about them in the registries.</w:t>
+      </w:r>
+      <w:r>
+        <w:t xml:space="preserve">(36)</w:t>
       </w:r>
     </w:p>
     <w:p>
@@ -1357,7 +1352,7 @@
         <w:pStyle w:val="BodyText"/>
       </w:pPr>
       <w:r>
-        <w:t xml:space="preserve">Despite the measures taken there is still a theoretical risk that a patient could be identified based on age, gender, trauma type and other information in the registries. The risk for risk is however very small given the large number of patients and the limited number of people having access to the data.</w:t>
+        <w:t xml:space="preserve">Despite the measures taken there is still a theoretical risk that a patient could be identified based on age, gender, trauma type and other information in the registries. The risk for this is however very small given the large number of patients and the limited number of people having access to the data.</w:t>
       </w:r>
     </w:p>
     <w:p>
@@ -1373,7 +1368,7 @@
         <w:pStyle w:val="BodyText"/>
       </w:pPr>
       <w:r>
-        <w:t xml:space="preserve">Ethical permission has been granted for this project by xxxx. Dnr number for this permission is 2021-02541 and 2021-0253.</w:t>
+        <w:t xml:space="preserve">Ethical permission has been granted for this project by the Stockholm Research Ethics Review Board. Approval number for this permission is 2021-02541 and 2021-0253.</w:t>
       </w:r>
     </w:p>
     <w:bookmarkEnd w:id="39"/>
@@ -1410,7 +1405,7 @@
       <w:r>
         <w:drawing>
           <wp:inline>
-            <wp:extent cx="3810000" cy="2152468"/>
+            <wp:extent cx="5334000" cy="3013456"/>
             <wp:effectExtent b="0" l="0" r="0" t="0"/>
             <wp:docPr descr="" title="" id="1" name="Picture"/>
             <a:graphic>
@@ -1431,7 +1426,7 @@
                   <pic:spPr bwMode="auto">
                     <a:xfrm>
                       <a:off x="0" y="0"/>
-                      <a:ext cx="3810000" cy="2152468"/>
+                      <a:ext cx="5334000" cy="3013456"/>
                     </a:xfrm>
                     <a:prstGeom prst="rect">
                       <a:avLst/>
@@ -1465,7 +1460,7 @@
         <w:pStyle w:val="FirstParagraph"/>
       </w:pPr>
       <w:r>
-        <w:t xml:space="preserve">As shown in table 1, out of the 6146 patients included in the cohort 4295 (69.88%) were men. The mean age for all patients were 45 years and the mean NISS score was 16 (SD 16.22). There was 2582 (42.01%) cases of major trauma and the most frequent dominating type of trauma was blunt trauma with 5153 (83.84%) cases. Among the cohort of most severely injured region head trauma was most frequent with a number of 1677 (27.29%) cases. The median age was higher in the OFI cohort at 47 years, compared with the non OFI cohort which had a median age of 42 years. Those who did not have OFI were more likely to be alive after 30 days (92,1%) compared to those in which OFI were identified (90,1%).</w:t>
+        <w:t xml:space="preserve">The mean age for all patients were 45 years and the mean NISS score was 16 (SD 16.22). As shown in table 1 the median age was higher in the OFI cohort at 47 years, compared with the non OFI cohort which had a median age of 42 years. Those who did have OFI were more likely to be alive after 30 days (92,1%) compared to those in which OFI were not identified (90,1%). Out of the 6146 patients included in the cohort 4295 (69.88%) were men. . The most frequent dominating type of trauma was blunt trauma with 5153 (83.84%). There was 2582 (42.01%) cases of major trauma. Among the cohort most severely injured body region, head trauma was most frequent with a number of 1677 (27.29%) cases.</w:t>
       </w:r>
     </w:p>
     <w:p>
@@ -1793,7 +1788,7 @@
       <w:tr>
         <w:trPr>
           <w:cantSplit/>
-          <w:trHeight w:val="581" w:hRule="auto"/>
+          <w:trHeight w:val="577" w:hRule="auto"/>
         </w:trPr>
         <w:tc>
           <w:tcPr>
@@ -1822,7 +1817,7 @@
                 <w:szCs w:val="22"/>
                 <w:color w:val="000000"/>
               </w:rPr>
-              <w:t xml:space="preserve">Gender</w:t>
+              <w:t xml:space="preserve">NISS</w:t>
             </w:r>
           </w:p>
         </w:tc>
@@ -1918,7 +1913,7 @@
                 <w:szCs w:val="22"/>
                 <w:color w:val="000000"/>
               </w:rPr>
-              <w:t xml:space="preserve">  Male</w:t>
+              <w:t xml:space="preserve">  Median (Min, Max)</w:t>
             </w:r>
           </w:p>
         </w:tc>
@@ -1948,7 +1943,7 @@
                 <w:szCs w:val="22"/>
                 <w:color w:val="000000"/>
               </w:rPr>
-              <w:t xml:space="preserve">315 (73.6%)</w:t>
+              <w:t xml:space="preserve">23 (1, 75)</w:t>
             </w:r>
           </w:p>
         </w:tc>
@@ -1978,7 +1973,104 @@
                 <w:szCs w:val="22"/>
                 <w:color w:val="000000"/>
               </w:rPr>
-              <w:t xml:space="preserve">3980 (69.6%)</w:t>
+              <w:t xml:space="preserve">11 (1, 75)</w:t>
+            </w:r>
+          </w:p>
+        </w:tc>
+      </w:tr>
+      <w:tr>
+        <w:trPr>
+          <w:cantSplit/>
+          <w:trHeight w:val="624" w:hRule="auto"/>
+        </w:trPr>
+        <w:tc>
+          <w:tcPr>
+            <w:tcBorders/>
+            <w:shd w:val="clear" w:color="auto" w:fill="FFFFFF"/>
+            <w:tcMar>
+              <w:top w:w="0" w:type="dxa"/>
+              <w:bottom w:w="0" w:type="dxa"/>
+              <w:left w:w="0" w:type="dxa"/>
+              <w:right w:w="0" w:type="dxa"/>
+            </w:tcMar>
+            <w:vAlign w:val="center"/>
+          </w:tcPr>
+          <w:p>
+            <w:pPr>
+              <w:keepNext/>
+              <w:jc w:val="left"/>
+              <w:spacing w:after="100" w:before="100" w:line="240"/>
+              <w:ind w:firstLine="0" w:left="100" w:right="100"/>
+            </w:pPr>
+            <w:r xmlns:w="http://schemas.openxmlformats.org/wordprocessingml/2006/main" xmlns:wp="http://schemas.openxmlformats.org/drawingml/2006/wordprocessingDrawing" xmlns:r="http://schemas.openxmlformats.org/officeDocument/2006/relationships" xmlns:w14="http://schemas.microsoft.com/office/word/2010/wordml">
+              <w:rPr>
+                <w:rFonts w:ascii="DejaVu Sans" w:hAnsi="DejaVu Sans" w:eastAsia="DejaVu Sans" w:cs="DejaVu Sans"/>
+                <w:b/>
+                <w:sz w:val="22"/>
+                <w:szCs w:val="22"/>
+                <w:color w:val="000000"/>
+              </w:rPr>
+              <w:t xml:space="preserve">30-day mortality rate</w:t>
+            </w:r>
+          </w:p>
+        </w:tc>
+        <w:tc>
+          <w:tcPr>
+            <w:tcBorders/>
+            <w:shd w:val="clear" w:color="auto" w:fill="FFFFFF"/>
+            <w:tcMar>
+              <w:top w:w="0" w:type="dxa"/>
+              <w:bottom w:w="0" w:type="dxa"/>
+              <w:left w:w="0" w:type="dxa"/>
+              <w:right w:w="0" w:type="dxa"/>
+            </w:tcMar>
+            <w:vAlign w:val="center"/>
+          </w:tcPr>
+          <w:p>
+            <w:pPr>
+              <w:keepNext/>
+              <w:jc w:val="center"/>
+              <w:spacing w:after="100" w:before="100" w:line="240"/>
+              <w:ind w:firstLine="0" w:left="100" w:right="100"/>
+            </w:pPr>
+            <w:r xmlns:w="http://schemas.openxmlformats.org/wordprocessingml/2006/main" xmlns:wp="http://schemas.openxmlformats.org/drawingml/2006/wordprocessingDrawing" xmlns:r="http://schemas.openxmlformats.org/officeDocument/2006/relationships" xmlns:w14="http://schemas.microsoft.com/office/word/2010/wordml">
+              <w:rPr>
+                <w:rFonts w:ascii="DejaVu Sans" w:hAnsi="DejaVu Sans" w:eastAsia="DejaVu Sans" w:cs="DejaVu Sans"/>
+                <w:sz w:val="22"/>
+                <w:szCs w:val="22"/>
+                <w:color w:val="000000"/>
+              </w:rPr>
+              <w:t xml:space="preserve"/>
+            </w:r>
+          </w:p>
+        </w:tc>
+        <w:tc>
+          <w:tcPr>
+            <w:tcBorders/>
+            <w:shd w:val="clear" w:color="auto" w:fill="FFFFFF"/>
+            <w:tcMar>
+              <w:top w:w="0" w:type="dxa"/>
+              <w:bottom w:w="0" w:type="dxa"/>
+              <w:left w:w="0" w:type="dxa"/>
+              <w:right w:w="0" w:type="dxa"/>
+            </w:tcMar>
+            <w:vAlign w:val="center"/>
+          </w:tcPr>
+          <w:p>
+            <w:pPr>
+              <w:keepNext/>
+              <w:jc w:val="center"/>
+              <w:spacing w:after="100" w:before="100" w:line="240"/>
+              <w:ind w:firstLine="0" w:left="100" w:right="100"/>
+            </w:pPr>
+            <w:r xmlns:w="http://schemas.openxmlformats.org/wordprocessingml/2006/main" xmlns:wp="http://schemas.openxmlformats.org/drawingml/2006/wordprocessingDrawing" xmlns:r="http://schemas.openxmlformats.org/officeDocument/2006/relationships" xmlns:w14="http://schemas.microsoft.com/office/word/2010/wordml">
+              <w:rPr>
+                <w:rFonts w:ascii="DejaVu Sans" w:hAnsi="DejaVu Sans" w:eastAsia="DejaVu Sans" w:cs="DejaVu Sans"/>
+                <w:sz w:val="22"/>
+                <w:szCs w:val="22"/>
+                <w:color w:val="000000"/>
+              </w:rPr>
+              <w:t xml:space="preserve"/>
             </w:r>
           </w:p>
         </w:tc>
@@ -2014,7 +2106,7 @@
                 <w:szCs w:val="22"/>
                 <w:color w:val="000000"/>
               </w:rPr>
-              <w:t xml:space="preserve">  Female</w:t>
+              <w:t xml:space="preserve">  Deceased</w:t>
             </w:r>
           </w:p>
         </w:tc>
@@ -2044,7 +2136,7 @@
                 <w:szCs w:val="22"/>
                 <w:color w:val="000000"/>
               </w:rPr>
-              <w:t xml:space="preserve">113 (26.4%)</w:t>
+              <w:t xml:space="preserve">34 (7.94%)</w:t>
             </w:r>
           </w:p>
         </w:tc>
@@ -2074,104 +2166,7 @@
                 <w:szCs w:val="22"/>
                 <w:color w:val="000000"/>
               </w:rPr>
-              <w:t xml:space="preserve">1738 (30.4%)</w:t>
-            </w:r>
-          </w:p>
-        </w:tc>
-      </w:tr>
-      <w:tr>
-        <w:trPr>
-          <w:cantSplit/>
-          <w:trHeight w:val="577" w:hRule="auto"/>
-        </w:trPr>
-        <w:tc>
-          <w:tcPr>
-            <w:tcBorders/>
-            <w:shd w:val="clear" w:color="auto" w:fill="FFFFFF"/>
-            <w:tcMar>
-              <w:top w:w="0" w:type="dxa"/>
-              <w:bottom w:w="0" w:type="dxa"/>
-              <w:left w:w="0" w:type="dxa"/>
-              <w:right w:w="0" w:type="dxa"/>
-            </w:tcMar>
-            <w:vAlign w:val="center"/>
-          </w:tcPr>
-          <w:p>
-            <w:pPr>
-              <w:keepNext/>
-              <w:jc w:val="left"/>
-              <w:spacing w:after="100" w:before="100" w:line="240"/>
-              <w:ind w:firstLine="0" w:left="100" w:right="100"/>
-            </w:pPr>
-            <w:r xmlns:w="http://schemas.openxmlformats.org/wordprocessingml/2006/main" xmlns:wp="http://schemas.openxmlformats.org/drawingml/2006/wordprocessingDrawing" xmlns:r="http://schemas.openxmlformats.org/officeDocument/2006/relationships" xmlns:w14="http://schemas.microsoft.com/office/word/2010/wordml">
-              <w:rPr>
-                <w:rFonts w:ascii="DejaVu Sans" w:hAnsi="DejaVu Sans" w:eastAsia="DejaVu Sans" w:cs="DejaVu Sans"/>
-                <w:b/>
-                <w:sz w:val="22"/>
-                <w:szCs w:val="22"/>
-                <w:color w:val="000000"/>
-              </w:rPr>
-              <w:t xml:space="preserve">NISS</w:t>
-            </w:r>
-          </w:p>
-        </w:tc>
-        <w:tc>
-          <w:tcPr>
-            <w:tcBorders/>
-            <w:shd w:val="clear" w:color="auto" w:fill="FFFFFF"/>
-            <w:tcMar>
-              <w:top w:w="0" w:type="dxa"/>
-              <w:bottom w:w="0" w:type="dxa"/>
-              <w:left w:w="0" w:type="dxa"/>
-              <w:right w:w="0" w:type="dxa"/>
-            </w:tcMar>
-            <w:vAlign w:val="center"/>
-          </w:tcPr>
-          <w:p>
-            <w:pPr>
-              <w:keepNext/>
-              <w:jc w:val="center"/>
-              <w:spacing w:after="100" w:before="100" w:line="240"/>
-              <w:ind w:firstLine="0" w:left="100" w:right="100"/>
-            </w:pPr>
-            <w:r xmlns:w="http://schemas.openxmlformats.org/wordprocessingml/2006/main" xmlns:wp="http://schemas.openxmlformats.org/drawingml/2006/wordprocessingDrawing" xmlns:r="http://schemas.openxmlformats.org/officeDocument/2006/relationships" xmlns:w14="http://schemas.microsoft.com/office/word/2010/wordml">
-              <w:rPr>
-                <w:rFonts w:ascii="DejaVu Sans" w:hAnsi="DejaVu Sans" w:eastAsia="DejaVu Sans" w:cs="DejaVu Sans"/>
-                <w:sz w:val="22"/>
-                <w:szCs w:val="22"/>
-                <w:color w:val="000000"/>
-              </w:rPr>
-              <w:t xml:space="preserve"/>
-            </w:r>
-          </w:p>
-        </w:tc>
-        <w:tc>
-          <w:tcPr>
-            <w:tcBorders/>
-            <w:shd w:val="clear" w:color="auto" w:fill="FFFFFF"/>
-            <w:tcMar>
-              <w:top w:w="0" w:type="dxa"/>
-              <w:bottom w:w="0" w:type="dxa"/>
-              <w:left w:w="0" w:type="dxa"/>
-              <w:right w:w="0" w:type="dxa"/>
-            </w:tcMar>
-            <w:vAlign w:val="center"/>
-          </w:tcPr>
-          <w:p>
-            <w:pPr>
-              <w:keepNext/>
-              <w:jc w:val="center"/>
-              <w:spacing w:after="100" w:before="100" w:line="240"/>
-              <w:ind w:firstLine="0" w:left="100" w:right="100"/>
-            </w:pPr>
-            <w:r xmlns:w="http://schemas.openxmlformats.org/wordprocessingml/2006/main" xmlns:wp="http://schemas.openxmlformats.org/drawingml/2006/wordprocessingDrawing" xmlns:r="http://schemas.openxmlformats.org/officeDocument/2006/relationships" xmlns:w14="http://schemas.microsoft.com/office/word/2010/wordml">
-              <w:rPr>
-                <w:rFonts w:ascii="DejaVu Sans" w:hAnsi="DejaVu Sans" w:eastAsia="DejaVu Sans" w:cs="DejaVu Sans"/>
-                <w:sz w:val="22"/>
-                <w:szCs w:val="22"/>
-                <w:color w:val="000000"/>
-              </w:rPr>
-              <w:t xml:space="preserve"/>
+              <w:t xml:space="preserve">546 (9.55%)</w:t>
             </w:r>
           </w:p>
         </w:tc>
@@ -2207,7 +2202,7 @@
                 <w:szCs w:val="22"/>
                 <w:color w:val="000000"/>
               </w:rPr>
-              <w:t xml:space="preserve">  Median (Min, Max)</w:t>
+              <w:t xml:space="preserve">  Alive</w:t>
             </w:r>
           </w:p>
         </w:tc>
@@ -2237,7 +2232,7 @@
                 <w:szCs w:val="22"/>
                 <w:color w:val="000000"/>
               </w:rPr>
-              <w:t xml:space="preserve">23 (1, 75)</w:t>
+              <w:t xml:space="preserve">394 (92.1%)</w:t>
             </w:r>
           </w:p>
         </w:tc>
@@ -2267,7 +2262,296 @@
                 <w:szCs w:val="22"/>
                 <w:color w:val="000000"/>
               </w:rPr>
-              <w:t xml:space="preserve">11 (1, 75)</w:t>
+              <w:t xml:space="preserve">5172 (90.5%)</w:t>
+            </w:r>
+          </w:p>
+        </w:tc>
+      </w:tr>
+      <w:tr>
+        <w:trPr>
+          <w:cantSplit/>
+          <w:trHeight w:val="581" w:hRule="auto"/>
+        </w:trPr>
+        <w:tc>
+          <w:tcPr>
+            <w:tcBorders/>
+            <w:shd w:val="clear" w:color="auto" w:fill="FFFFFF"/>
+            <w:tcMar>
+              <w:top w:w="0" w:type="dxa"/>
+              <w:bottom w:w="0" w:type="dxa"/>
+              <w:left w:w="0" w:type="dxa"/>
+              <w:right w:w="0" w:type="dxa"/>
+            </w:tcMar>
+            <w:vAlign w:val="center"/>
+          </w:tcPr>
+          <w:p>
+            <w:pPr>
+              <w:keepNext/>
+              <w:jc w:val="left"/>
+              <w:spacing w:after="100" w:before="100" w:line="240"/>
+              <w:ind w:firstLine="0" w:left="100" w:right="100"/>
+            </w:pPr>
+            <w:r xmlns:w="http://schemas.openxmlformats.org/wordprocessingml/2006/main" xmlns:wp="http://schemas.openxmlformats.org/drawingml/2006/wordprocessingDrawing" xmlns:r="http://schemas.openxmlformats.org/officeDocument/2006/relationships" xmlns:w14="http://schemas.microsoft.com/office/word/2010/wordml">
+              <w:rPr>
+                <w:rFonts w:ascii="DejaVu Sans" w:hAnsi="DejaVu Sans" w:eastAsia="DejaVu Sans" w:cs="DejaVu Sans"/>
+                <w:b/>
+                <w:sz w:val="22"/>
+                <w:szCs w:val="22"/>
+                <w:color w:val="000000"/>
+              </w:rPr>
+              <w:t xml:space="preserve">Gender</w:t>
+            </w:r>
+          </w:p>
+        </w:tc>
+        <w:tc>
+          <w:tcPr>
+            <w:tcBorders/>
+            <w:shd w:val="clear" w:color="auto" w:fill="FFFFFF"/>
+            <w:tcMar>
+              <w:top w:w="0" w:type="dxa"/>
+              <w:bottom w:w="0" w:type="dxa"/>
+              <w:left w:w="0" w:type="dxa"/>
+              <w:right w:w="0" w:type="dxa"/>
+            </w:tcMar>
+            <w:vAlign w:val="center"/>
+          </w:tcPr>
+          <w:p>
+            <w:pPr>
+              <w:keepNext/>
+              <w:jc w:val="center"/>
+              <w:spacing w:after="100" w:before="100" w:line="240"/>
+              <w:ind w:firstLine="0" w:left="100" w:right="100"/>
+            </w:pPr>
+            <w:r xmlns:w="http://schemas.openxmlformats.org/wordprocessingml/2006/main" xmlns:wp="http://schemas.openxmlformats.org/drawingml/2006/wordprocessingDrawing" xmlns:r="http://schemas.openxmlformats.org/officeDocument/2006/relationships" xmlns:w14="http://schemas.microsoft.com/office/word/2010/wordml">
+              <w:rPr>
+                <w:rFonts w:ascii="DejaVu Sans" w:hAnsi="DejaVu Sans" w:eastAsia="DejaVu Sans" w:cs="DejaVu Sans"/>
+                <w:sz w:val="22"/>
+                <w:szCs w:val="22"/>
+                <w:color w:val="000000"/>
+              </w:rPr>
+              <w:t xml:space="preserve"/>
+            </w:r>
+          </w:p>
+        </w:tc>
+        <w:tc>
+          <w:tcPr>
+            <w:tcBorders/>
+            <w:shd w:val="clear" w:color="auto" w:fill="FFFFFF"/>
+            <w:tcMar>
+              <w:top w:w="0" w:type="dxa"/>
+              <w:bottom w:w="0" w:type="dxa"/>
+              <w:left w:w="0" w:type="dxa"/>
+              <w:right w:w="0" w:type="dxa"/>
+            </w:tcMar>
+            <w:vAlign w:val="center"/>
+          </w:tcPr>
+          <w:p>
+            <w:pPr>
+              <w:keepNext/>
+              <w:jc w:val="center"/>
+              <w:spacing w:after="100" w:before="100" w:line="240"/>
+              <w:ind w:firstLine="0" w:left="100" w:right="100"/>
+            </w:pPr>
+            <w:r xmlns:w="http://schemas.openxmlformats.org/wordprocessingml/2006/main" xmlns:wp="http://schemas.openxmlformats.org/drawingml/2006/wordprocessingDrawing" xmlns:r="http://schemas.openxmlformats.org/officeDocument/2006/relationships" xmlns:w14="http://schemas.microsoft.com/office/word/2010/wordml">
+              <w:rPr>
+                <w:rFonts w:ascii="DejaVu Sans" w:hAnsi="DejaVu Sans" w:eastAsia="DejaVu Sans" w:cs="DejaVu Sans"/>
+                <w:sz w:val="22"/>
+                <w:szCs w:val="22"/>
+                <w:color w:val="000000"/>
+              </w:rPr>
+              <w:t xml:space="preserve"/>
+            </w:r>
+          </w:p>
+        </w:tc>
+      </w:tr>
+      <w:tr>
+        <w:trPr>
+          <w:cantSplit/>
+          <w:trHeight w:val="607" w:hRule="auto"/>
+        </w:trPr>
+        <w:tc>
+          <w:tcPr>
+            <w:tcBorders/>
+            <w:shd w:val="clear" w:color="auto" w:fill="FFFFFF"/>
+            <w:tcMar>
+              <w:top w:w="0" w:type="dxa"/>
+              <w:bottom w:w="0" w:type="dxa"/>
+              <w:left w:w="0" w:type="dxa"/>
+              <w:right w:w="0" w:type="dxa"/>
+            </w:tcMar>
+            <w:vAlign w:val="center"/>
+          </w:tcPr>
+          <w:p>
+            <w:pPr>
+              <w:keepNext/>
+              <w:jc w:val="left"/>
+              <w:spacing w:after="100" w:before="100" w:line="240"/>
+              <w:ind w:firstLine="0" w:left="100" w:right="100"/>
+            </w:pPr>
+            <w:r xmlns:w="http://schemas.openxmlformats.org/wordprocessingml/2006/main" xmlns:wp="http://schemas.openxmlformats.org/drawingml/2006/wordprocessingDrawing" xmlns:r="http://schemas.openxmlformats.org/officeDocument/2006/relationships" xmlns:w14="http://schemas.microsoft.com/office/word/2010/wordml">
+              <w:rPr>
+                <w:rFonts w:ascii="DejaVu Sans" w:hAnsi="DejaVu Sans" w:eastAsia="DejaVu Sans" w:cs="DejaVu Sans"/>
+                <w:sz w:val="22"/>
+                <w:szCs w:val="22"/>
+                <w:color w:val="000000"/>
+              </w:rPr>
+              <w:t xml:space="preserve">  Male</w:t>
+            </w:r>
+          </w:p>
+        </w:tc>
+        <w:tc>
+          <w:tcPr>
+            <w:tcBorders/>
+            <w:shd w:val="clear" w:color="auto" w:fill="FFFFFF"/>
+            <w:tcMar>
+              <w:top w:w="0" w:type="dxa"/>
+              <w:bottom w:w="0" w:type="dxa"/>
+              <w:left w:w="0" w:type="dxa"/>
+              <w:right w:w="0" w:type="dxa"/>
+            </w:tcMar>
+            <w:vAlign w:val="center"/>
+          </w:tcPr>
+          <w:p>
+            <w:pPr>
+              <w:keepNext/>
+              <w:jc w:val="center"/>
+              <w:spacing w:after="100" w:before="100" w:line="240"/>
+              <w:ind w:firstLine="0" w:left="100" w:right="100"/>
+            </w:pPr>
+            <w:r xmlns:w="http://schemas.openxmlformats.org/wordprocessingml/2006/main" xmlns:wp="http://schemas.openxmlformats.org/drawingml/2006/wordprocessingDrawing" xmlns:r="http://schemas.openxmlformats.org/officeDocument/2006/relationships" xmlns:w14="http://schemas.microsoft.com/office/word/2010/wordml">
+              <w:rPr>
+                <w:rFonts w:ascii="DejaVu Sans" w:hAnsi="DejaVu Sans" w:eastAsia="DejaVu Sans" w:cs="DejaVu Sans"/>
+                <w:sz w:val="22"/>
+                <w:szCs w:val="22"/>
+                <w:color w:val="000000"/>
+              </w:rPr>
+              <w:t xml:space="preserve">315 (73.6%)</w:t>
+            </w:r>
+          </w:p>
+        </w:tc>
+        <w:tc>
+          <w:tcPr>
+            <w:tcBorders/>
+            <w:shd w:val="clear" w:color="auto" w:fill="FFFFFF"/>
+            <w:tcMar>
+              <w:top w:w="0" w:type="dxa"/>
+              <w:bottom w:w="0" w:type="dxa"/>
+              <w:left w:w="0" w:type="dxa"/>
+              <w:right w:w="0" w:type="dxa"/>
+            </w:tcMar>
+            <w:vAlign w:val="center"/>
+          </w:tcPr>
+          <w:p>
+            <w:pPr>
+              <w:keepNext/>
+              <w:jc w:val="center"/>
+              <w:spacing w:after="100" w:before="100" w:line="240"/>
+              <w:ind w:firstLine="0" w:left="100" w:right="100"/>
+            </w:pPr>
+            <w:r xmlns:w="http://schemas.openxmlformats.org/wordprocessingml/2006/main" xmlns:wp="http://schemas.openxmlformats.org/drawingml/2006/wordprocessingDrawing" xmlns:r="http://schemas.openxmlformats.org/officeDocument/2006/relationships" xmlns:w14="http://schemas.microsoft.com/office/word/2010/wordml">
+              <w:rPr>
+                <w:rFonts w:ascii="DejaVu Sans" w:hAnsi="DejaVu Sans" w:eastAsia="DejaVu Sans" w:cs="DejaVu Sans"/>
+                <w:sz w:val="22"/>
+                <w:szCs w:val="22"/>
+                <w:color w:val="000000"/>
+              </w:rPr>
+              <w:t xml:space="preserve">3980 (69.6%)</w:t>
+            </w:r>
+          </w:p>
+        </w:tc>
+      </w:tr>
+      <w:tr>
+        <w:trPr>
+          <w:cantSplit/>
+          <w:trHeight w:val="607" w:hRule="auto"/>
+        </w:trPr>
+        <w:tc>
+          <w:tcPr>
+            <w:tcBorders/>
+            <w:shd w:val="clear" w:color="auto" w:fill="FFFFFF"/>
+            <w:tcMar>
+              <w:top w:w="0" w:type="dxa"/>
+              <w:bottom w:w="0" w:type="dxa"/>
+              <w:left w:w="0" w:type="dxa"/>
+              <w:right w:w="0" w:type="dxa"/>
+            </w:tcMar>
+            <w:vAlign w:val="center"/>
+          </w:tcPr>
+          <w:p>
+            <w:pPr>
+              <w:keepNext/>
+              <w:jc w:val="left"/>
+              <w:spacing w:after="100" w:before="100" w:line="240"/>
+              <w:ind w:firstLine="0" w:left="100" w:right="100"/>
+            </w:pPr>
+            <w:r xmlns:w="http://schemas.openxmlformats.org/wordprocessingml/2006/main" xmlns:wp="http://schemas.openxmlformats.org/drawingml/2006/wordprocessingDrawing" xmlns:r="http://schemas.openxmlformats.org/officeDocument/2006/relationships" xmlns:w14="http://schemas.microsoft.com/office/word/2010/wordml">
+              <w:rPr>
+                <w:rFonts w:ascii="DejaVu Sans" w:hAnsi="DejaVu Sans" w:eastAsia="DejaVu Sans" w:cs="DejaVu Sans"/>
+                <w:sz w:val="22"/>
+                <w:szCs w:val="22"/>
+                <w:color w:val="000000"/>
+              </w:rPr>
+              <w:t xml:space="preserve">  Female</w:t>
+            </w:r>
+          </w:p>
+        </w:tc>
+        <w:tc>
+          <w:tcPr>
+            <w:tcBorders/>
+            <w:shd w:val="clear" w:color="auto" w:fill="FFFFFF"/>
+            <w:tcMar>
+              <w:top w:w="0" w:type="dxa"/>
+              <w:bottom w:w="0" w:type="dxa"/>
+              <w:left w:w="0" w:type="dxa"/>
+              <w:right w:w="0" w:type="dxa"/>
+            </w:tcMar>
+            <w:vAlign w:val="center"/>
+          </w:tcPr>
+          <w:p>
+            <w:pPr>
+              <w:keepNext/>
+              <w:jc w:val="center"/>
+              <w:spacing w:after="100" w:before="100" w:line="240"/>
+              <w:ind w:firstLine="0" w:left="100" w:right="100"/>
+            </w:pPr>
+            <w:r xmlns:w="http://schemas.openxmlformats.org/wordprocessingml/2006/main" xmlns:wp="http://schemas.openxmlformats.org/drawingml/2006/wordprocessingDrawing" xmlns:r="http://schemas.openxmlformats.org/officeDocument/2006/relationships" xmlns:w14="http://schemas.microsoft.com/office/word/2010/wordml">
+              <w:rPr>
+                <w:rFonts w:ascii="DejaVu Sans" w:hAnsi="DejaVu Sans" w:eastAsia="DejaVu Sans" w:cs="DejaVu Sans"/>
+                <w:sz w:val="22"/>
+                <w:szCs w:val="22"/>
+                <w:color w:val="000000"/>
+              </w:rPr>
+              <w:t xml:space="preserve">113 (26.4%)</w:t>
+            </w:r>
+          </w:p>
+        </w:tc>
+        <w:tc>
+          <w:tcPr>
+            <w:tcBorders/>
+            <w:shd w:val="clear" w:color="auto" w:fill="FFFFFF"/>
+            <w:tcMar>
+              <w:top w:w="0" w:type="dxa"/>
+              <w:bottom w:w="0" w:type="dxa"/>
+              <w:left w:w="0" w:type="dxa"/>
+              <w:right w:w="0" w:type="dxa"/>
+            </w:tcMar>
+            <w:vAlign w:val="center"/>
+          </w:tcPr>
+          <w:p>
+            <w:pPr>
+              <w:keepNext/>
+              <w:jc w:val="center"/>
+              <w:spacing w:after="100" w:before="100" w:line="240"/>
+              <w:ind w:firstLine="0" w:left="100" w:right="100"/>
+            </w:pPr>
+            <w:r xmlns:w="http://schemas.openxmlformats.org/wordprocessingml/2006/main" xmlns:wp="http://schemas.openxmlformats.org/drawingml/2006/wordprocessingDrawing" xmlns:r="http://schemas.openxmlformats.org/officeDocument/2006/relationships" xmlns:w14="http://schemas.microsoft.com/office/word/2010/wordml">
+              <w:rPr>
+                <w:rFonts w:ascii="DejaVu Sans" w:hAnsi="DejaVu Sans" w:eastAsia="DejaVu Sans" w:cs="DejaVu Sans"/>
+                <w:sz w:val="22"/>
+                <w:szCs w:val="22"/>
+                <w:color w:val="000000"/>
+              </w:rPr>
+              <w:t xml:space="preserve">1738 (30.4%)</w:t>
             </w:r>
           </w:p>
         </w:tc>
@@ -2304,7 +2588,7 @@
                 <w:szCs w:val="22"/>
                 <w:color w:val="000000"/>
               </w:rPr>
-              <w:t xml:space="preserve">30-day mortality rate</w:t>
+              <w:t xml:space="preserve">Dominating Type of Injury</w:t>
             </w:r>
           </w:p>
         </w:tc>
@@ -2400,7 +2684,7 @@
                 <w:szCs w:val="22"/>
                 <w:color w:val="000000"/>
               </w:rPr>
-              <w:t xml:space="preserve">  Deceased</w:t>
+              <w:t xml:space="preserve">  Blunt</w:t>
             </w:r>
           </w:p>
         </w:tc>
@@ -2430,7 +2714,7 @@
                 <w:szCs w:val="22"/>
                 <w:color w:val="000000"/>
               </w:rPr>
-              <w:t xml:space="preserve">34 (7.94%)</w:t>
+              <w:t xml:space="preserve">365 (85.3%)</w:t>
             </w:r>
           </w:p>
         </w:tc>
@@ -2460,7 +2744,200 @@
                 <w:szCs w:val="22"/>
                 <w:color w:val="000000"/>
               </w:rPr>
-              <w:t xml:space="preserve">546 (9.55%)</w:t>
+              <w:t xml:space="preserve">4788 (83.7%)</w:t>
+            </w:r>
+          </w:p>
+        </w:tc>
+      </w:tr>
+      <w:tr>
+        <w:trPr>
+          <w:cantSplit/>
+          <w:trHeight w:val="624" w:hRule="auto"/>
+        </w:trPr>
+        <w:tc>
+          <w:tcPr>
+            <w:tcBorders/>
+            <w:shd w:val="clear" w:color="auto" w:fill="FFFFFF"/>
+            <w:tcMar>
+              <w:top w:w="0" w:type="dxa"/>
+              <w:bottom w:w="0" w:type="dxa"/>
+              <w:left w:w="0" w:type="dxa"/>
+              <w:right w:w="0" w:type="dxa"/>
+            </w:tcMar>
+            <w:vAlign w:val="center"/>
+          </w:tcPr>
+          <w:p>
+            <w:pPr>
+              <w:keepNext/>
+              <w:jc w:val="left"/>
+              <w:spacing w:after="100" w:before="100" w:line="240"/>
+              <w:ind w:firstLine="0" w:left="100" w:right="100"/>
+            </w:pPr>
+            <w:r xmlns:w="http://schemas.openxmlformats.org/wordprocessingml/2006/main" xmlns:wp="http://schemas.openxmlformats.org/drawingml/2006/wordprocessingDrawing" xmlns:r="http://schemas.openxmlformats.org/officeDocument/2006/relationships" xmlns:w14="http://schemas.microsoft.com/office/word/2010/wordml">
+              <w:rPr>
+                <w:rFonts w:ascii="DejaVu Sans" w:hAnsi="DejaVu Sans" w:eastAsia="DejaVu Sans" w:cs="DejaVu Sans"/>
+                <w:sz w:val="22"/>
+                <w:szCs w:val="22"/>
+                <w:color w:val="000000"/>
+              </w:rPr>
+              <w:t xml:space="preserve">  Penetrating</w:t>
+            </w:r>
+          </w:p>
+        </w:tc>
+        <w:tc>
+          <w:tcPr>
+            <w:tcBorders/>
+            <w:shd w:val="clear" w:color="auto" w:fill="FFFFFF"/>
+            <w:tcMar>
+              <w:top w:w="0" w:type="dxa"/>
+              <w:bottom w:w="0" w:type="dxa"/>
+              <w:left w:w="0" w:type="dxa"/>
+              <w:right w:w="0" w:type="dxa"/>
+            </w:tcMar>
+            <w:vAlign w:val="center"/>
+          </w:tcPr>
+          <w:p>
+            <w:pPr>
+              <w:keepNext/>
+              <w:jc w:val="center"/>
+              <w:spacing w:after="100" w:before="100" w:line="240"/>
+              <w:ind w:firstLine="0" w:left="100" w:right="100"/>
+            </w:pPr>
+            <w:r xmlns:w="http://schemas.openxmlformats.org/wordprocessingml/2006/main" xmlns:wp="http://schemas.openxmlformats.org/drawingml/2006/wordprocessingDrawing" xmlns:r="http://schemas.openxmlformats.org/officeDocument/2006/relationships" xmlns:w14="http://schemas.microsoft.com/office/word/2010/wordml">
+              <w:rPr>
+                <w:rFonts w:ascii="DejaVu Sans" w:hAnsi="DejaVu Sans" w:eastAsia="DejaVu Sans" w:cs="DejaVu Sans"/>
+                <w:sz w:val="22"/>
+                <w:szCs w:val="22"/>
+                <w:color w:val="000000"/>
+              </w:rPr>
+              <w:t xml:space="preserve">63 (14.7%)</w:t>
+            </w:r>
+          </w:p>
+        </w:tc>
+        <w:tc>
+          <w:tcPr>
+            <w:tcBorders/>
+            <w:shd w:val="clear" w:color="auto" w:fill="FFFFFF"/>
+            <w:tcMar>
+              <w:top w:w="0" w:type="dxa"/>
+              <w:bottom w:w="0" w:type="dxa"/>
+              <w:left w:w="0" w:type="dxa"/>
+              <w:right w:w="0" w:type="dxa"/>
+            </w:tcMar>
+            <w:vAlign w:val="center"/>
+          </w:tcPr>
+          <w:p>
+            <w:pPr>
+              <w:keepNext/>
+              <w:jc w:val="center"/>
+              <w:spacing w:after="100" w:before="100" w:line="240"/>
+              <w:ind w:firstLine="0" w:left="100" w:right="100"/>
+            </w:pPr>
+            <w:r xmlns:w="http://schemas.openxmlformats.org/wordprocessingml/2006/main" xmlns:wp="http://schemas.openxmlformats.org/drawingml/2006/wordprocessingDrawing" xmlns:r="http://schemas.openxmlformats.org/officeDocument/2006/relationships" xmlns:w14="http://schemas.microsoft.com/office/word/2010/wordml">
+              <w:rPr>
+                <w:rFonts w:ascii="DejaVu Sans" w:hAnsi="DejaVu Sans" w:eastAsia="DejaVu Sans" w:cs="DejaVu Sans"/>
+                <w:sz w:val="22"/>
+                <w:szCs w:val="22"/>
+                <w:color w:val="000000"/>
+              </w:rPr>
+              <w:t xml:space="preserve">930 (16.3%)</w:t>
+            </w:r>
+          </w:p>
+        </w:tc>
+      </w:tr>
+      <w:tr>
+        <w:trPr>
+          <w:cantSplit/>
+          <w:trHeight w:val="624" w:hRule="auto"/>
+        </w:trPr>
+        <w:tc>
+          <w:tcPr>
+            <w:tcBorders/>
+            <w:shd w:val="clear" w:color="auto" w:fill="FFFFFF"/>
+            <w:tcMar>
+              <w:top w:w="0" w:type="dxa"/>
+              <w:bottom w:w="0" w:type="dxa"/>
+              <w:left w:w="0" w:type="dxa"/>
+              <w:right w:w="0" w:type="dxa"/>
+            </w:tcMar>
+            <w:vAlign w:val="center"/>
+          </w:tcPr>
+          <w:p>
+            <w:pPr>
+              <w:keepNext/>
+              <w:jc w:val="left"/>
+              <w:spacing w:after="100" w:before="100" w:line="240"/>
+              <w:ind w:firstLine="0" w:left="100" w:right="100"/>
+            </w:pPr>
+            <w:r xmlns:w="http://schemas.openxmlformats.org/wordprocessingml/2006/main" xmlns:wp="http://schemas.openxmlformats.org/drawingml/2006/wordprocessingDrawing" xmlns:r="http://schemas.openxmlformats.org/officeDocument/2006/relationships" xmlns:w14="http://schemas.microsoft.com/office/word/2010/wordml">
+              <w:rPr>
+                <w:rFonts w:ascii="DejaVu Sans" w:hAnsi="DejaVu Sans" w:eastAsia="DejaVu Sans" w:cs="DejaVu Sans"/>
+                <w:b/>
+                <w:sz w:val="22"/>
+                <w:szCs w:val="22"/>
+                <w:color w:val="000000"/>
+              </w:rPr>
+              <w:t xml:space="preserve">Minor or Major Trauma</w:t>
+            </w:r>
+          </w:p>
+        </w:tc>
+        <w:tc>
+          <w:tcPr>
+            <w:tcBorders/>
+            <w:shd w:val="clear" w:color="auto" w:fill="FFFFFF"/>
+            <w:tcMar>
+              <w:top w:w="0" w:type="dxa"/>
+              <w:bottom w:w="0" w:type="dxa"/>
+              <w:left w:w="0" w:type="dxa"/>
+              <w:right w:w="0" w:type="dxa"/>
+            </w:tcMar>
+            <w:vAlign w:val="center"/>
+          </w:tcPr>
+          <w:p>
+            <w:pPr>
+              <w:keepNext/>
+              <w:jc w:val="center"/>
+              <w:spacing w:after="100" w:before="100" w:line="240"/>
+              <w:ind w:firstLine="0" w:left="100" w:right="100"/>
+            </w:pPr>
+            <w:r xmlns:w="http://schemas.openxmlformats.org/wordprocessingml/2006/main" xmlns:wp="http://schemas.openxmlformats.org/drawingml/2006/wordprocessingDrawing" xmlns:r="http://schemas.openxmlformats.org/officeDocument/2006/relationships" xmlns:w14="http://schemas.microsoft.com/office/word/2010/wordml">
+              <w:rPr>
+                <w:rFonts w:ascii="DejaVu Sans" w:hAnsi="DejaVu Sans" w:eastAsia="DejaVu Sans" w:cs="DejaVu Sans"/>
+                <w:sz w:val="22"/>
+                <w:szCs w:val="22"/>
+                <w:color w:val="000000"/>
+              </w:rPr>
+              <w:t xml:space="preserve"/>
+            </w:r>
+          </w:p>
+        </w:tc>
+        <w:tc>
+          <w:tcPr>
+            <w:tcBorders/>
+            <w:shd w:val="clear" w:color="auto" w:fill="FFFFFF"/>
+            <w:tcMar>
+              <w:top w:w="0" w:type="dxa"/>
+              <w:bottom w:w="0" w:type="dxa"/>
+              <w:left w:w="0" w:type="dxa"/>
+              <w:right w:w="0" w:type="dxa"/>
+            </w:tcMar>
+            <w:vAlign w:val="center"/>
+          </w:tcPr>
+          <w:p>
+            <w:pPr>
+              <w:keepNext/>
+              <w:jc w:val="center"/>
+              <w:spacing w:after="100" w:before="100" w:line="240"/>
+              <w:ind w:firstLine="0" w:left="100" w:right="100"/>
+            </w:pPr>
+            <w:r xmlns:w="http://schemas.openxmlformats.org/wordprocessingml/2006/main" xmlns:wp="http://schemas.openxmlformats.org/drawingml/2006/wordprocessingDrawing" xmlns:r="http://schemas.openxmlformats.org/officeDocument/2006/relationships" xmlns:w14="http://schemas.microsoft.com/office/word/2010/wordml">
+              <w:rPr>
+                <w:rFonts w:ascii="DejaVu Sans" w:hAnsi="DejaVu Sans" w:eastAsia="DejaVu Sans" w:cs="DejaVu Sans"/>
+                <w:sz w:val="22"/>
+                <w:szCs w:val="22"/>
+                <w:color w:val="000000"/>
+              </w:rPr>
+              <w:t xml:space="preserve"/>
             </w:r>
           </w:p>
         </w:tc>
@@ -2496,7 +2973,7 @@
                 <w:szCs w:val="22"/>
                 <w:color w:val="000000"/>
               </w:rPr>
-              <w:t xml:space="preserve">  Alive</w:t>
+              <w:t xml:space="preserve">  Minor Trauma</w:t>
             </w:r>
           </w:p>
         </w:tc>
@@ -2526,7 +3003,7 @@
                 <w:szCs w:val="22"/>
                 <w:color w:val="000000"/>
               </w:rPr>
-              <w:t xml:space="preserve">394 (92.1%)</w:t>
+              <w:t xml:space="preserve">113 (26.4%)</w:t>
             </w:r>
           </w:p>
         </w:tc>
@@ -2556,7 +3033,7 @@
                 <w:szCs w:val="22"/>
                 <w:color w:val="000000"/>
               </w:rPr>
-              <w:t xml:space="preserve">5172 (90.5%)</w:t>
+              <w:t xml:space="preserve">3451 (60.4%)</w:t>
             </w:r>
           </w:p>
         </w:tc>
@@ -2588,12 +3065,108 @@
             <w:r xmlns:w="http://schemas.openxmlformats.org/wordprocessingml/2006/main" xmlns:wp="http://schemas.openxmlformats.org/drawingml/2006/wordprocessingDrawing" xmlns:r="http://schemas.openxmlformats.org/officeDocument/2006/relationships" xmlns:w14="http://schemas.microsoft.com/office/word/2010/wordml">
               <w:rPr>
                 <w:rFonts w:ascii="DejaVu Sans" w:hAnsi="DejaVu Sans" w:eastAsia="DejaVu Sans" w:cs="DejaVu Sans"/>
+                <w:sz w:val="22"/>
+                <w:szCs w:val="22"/>
+                <w:color w:val="000000"/>
+              </w:rPr>
+              <w:t xml:space="preserve">  Major Trauma</w:t>
+            </w:r>
+          </w:p>
+        </w:tc>
+        <w:tc>
+          <w:tcPr>
+            <w:tcBorders/>
+            <w:shd w:val="clear" w:color="auto" w:fill="FFFFFF"/>
+            <w:tcMar>
+              <w:top w:w="0" w:type="dxa"/>
+              <w:bottom w:w="0" w:type="dxa"/>
+              <w:left w:w="0" w:type="dxa"/>
+              <w:right w:w="0" w:type="dxa"/>
+            </w:tcMar>
+            <w:vAlign w:val="center"/>
+          </w:tcPr>
+          <w:p>
+            <w:pPr>
+              <w:keepNext/>
+              <w:jc w:val="center"/>
+              <w:spacing w:after="100" w:before="100" w:line="240"/>
+              <w:ind w:firstLine="0" w:left="100" w:right="100"/>
+            </w:pPr>
+            <w:r xmlns:w="http://schemas.openxmlformats.org/wordprocessingml/2006/main" xmlns:wp="http://schemas.openxmlformats.org/drawingml/2006/wordprocessingDrawing" xmlns:r="http://schemas.openxmlformats.org/officeDocument/2006/relationships" xmlns:w14="http://schemas.microsoft.com/office/word/2010/wordml">
+              <w:rPr>
+                <w:rFonts w:ascii="DejaVu Sans" w:hAnsi="DejaVu Sans" w:eastAsia="DejaVu Sans" w:cs="DejaVu Sans"/>
+                <w:sz w:val="22"/>
+                <w:szCs w:val="22"/>
+                <w:color w:val="000000"/>
+              </w:rPr>
+              <w:t xml:space="preserve">315 (73.6%)</w:t>
+            </w:r>
+          </w:p>
+        </w:tc>
+        <w:tc>
+          <w:tcPr>
+            <w:tcBorders/>
+            <w:shd w:val="clear" w:color="auto" w:fill="FFFFFF"/>
+            <w:tcMar>
+              <w:top w:w="0" w:type="dxa"/>
+              <w:bottom w:w="0" w:type="dxa"/>
+              <w:left w:w="0" w:type="dxa"/>
+              <w:right w:w="0" w:type="dxa"/>
+            </w:tcMar>
+            <w:vAlign w:val="center"/>
+          </w:tcPr>
+          <w:p>
+            <w:pPr>
+              <w:keepNext/>
+              <w:jc w:val="center"/>
+              <w:spacing w:after="100" w:before="100" w:line="240"/>
+              <w:ind w:firstLine="0" w:left="100" w:right="100"/>
+            </w:pPr>
+            <w:r xmlns:w="http://schemas.openxmlformats.org/wordprocessingml/2006/main" xmlns:wp="http://schemas.openxmlformats.org/drawingml/2006/wordprocessingDrawing" xmlns:r="http://schemas.openxmlformats.org/officeDocument/2006/relationships" xmlns:w14="http://schemas.microsoft.com/office/word/2010/wordml">
+              <w:rPr>
+                <w:rFonts w:ascii="DejaVu Sans" w:hAnsi="DejaVu Sans" w:eastAsia="DejaVu Sans" w:cs="DejaVu Sans"/>
+                <w:sz w:val="22"/>
+                <w:szCs w:val="22"/>
+                <w:color w:val="000000"/>
+              </w:rPr>
+              <w:t xml:space="preserve">2267 (39.6%)</w:t>
+            </w:r>
+          </w:p>
+        </w:tc>
+      </w:tr>
+      <w:tr>
+        <w:trPr>
+          <w:cantSplit/>
+          <w:trHeight w:val="624" w:hRule="auto"/>
+        </w:trPr>
+        <w:tc>
+          <w:tcPr>
+            <w:tcBorders/>
+            <w:shd w:val="clear" w:color="auto" w:fill="FFFFFF"/>
+            <w:tcMar>
+              <w:top w:w="0" w:type="dxa"/>
+              <w:bottom w:w="0" w:type="dxa"/>
+              <w:left w:w="0" w:type="dxa"/>
+              <w:right w:w="0" w:type="dxa"/>
+            </w:tcMar>
+            <w:vAlign w:val="center"/>
+          </w:tcPr>
+          <w:p>
+            <w:pPr>
+              <w:keepNext/>
+              <w:jc w:val="left"/>
+              <w:spacing w:after="100" w:before="100" w:line="240"/>
+              <w:ind w:firstLine="0" w:left="100" w:right="100"/>
+            </w:pPr>
+            <w:r xmlns:w="http://schemas.openxmlformats.org/wordprocessingml/2006/main" xmlns:wp="http://schemas.openxmlformats.org/drawingml/2006/wordprocessingDrawing" xmlns:r="http://schemas.openxmlformats.org/officeDocument/2006/relationships" xmlns:w14="http://schemas.microsoft.com/office/word/2010/wordml">
+              <w:rPr>
+                <w:rFonts w:ascii="DejaVu Sans" w:hAnsi="DejaVu Sans" w:eastAsia="DejaVu Sans" w:cs="DejaVu Sans"/>
                 <w:b/>
                 <w:sz w:val="22"/>
                 <w:szCs w:val="22"/>
                 <w:color w:val="000000"/>
               </w:rPr>
-              <w:t xml:space="preserve">Dominating Type of Injury</w:t>
+              <w:t xml:space="preserve">The most severely injured body region</w:t>
             </w:r>
           </w:p>
         </w:tc>
@@ -2689,7 +3262,7 @@
                 <w:szCs w:val="22"/>
                 <w:color w:val="000000"/>
               </w:rPr>
-              <w:t xml:space="preserve">  Blunt</w:t>
+              <w:t xml:space="preserve">  Head</w:t>
             </w:r>
           </w:p>
         </w:tc>
@@ -2719,7 +3292,7 @@
                 <w:szCs w:val="22"/>
                 <w:color w:val="000000"/>
               </w:rPr>
-              <w:t xml:space="preserve">365 (85.3%)</w:t>
+              <w:t xml:space="preserve">115 (26.9%)</w:t>
             </w:r>
           </w:p>
         </w:tc>
@@ -2749,7 +3322,295 @@
                 <w:szCs w:val="22"/>
                 <w:color w:val="000000"/>
               </w:rPr>
-              <w:t xml:space="preserve">4788 (83.7%)</w:t>
+              <w:t xml:space="preserve">1387 (24.7%)</w:t>
+            </w:r>
+          </w:p>
+        </w:tc>
+      </w:tr>
+      <w:tr>
+        <w:trPr>
+          <w:cantSplit/>
+          <w:trHeight w:val="607" w:hRule="auto"/>
+        </w:trPr>
+        <w:tc>
+          <w:tcPr>
+            <w:tcBorders/>
+            <w:shd w:val="clear" w:color="auto" w:fill="FFFFFF"/>
+            <w:tcMar>
+              <w:top w:w="0" w:type="dxa"/>
+              <w:bottom w:w="0" w:type="dxa"/>
+              <w:left w:w="0" w:type="dxa"/>
+              <w:right w:w="0" w:type="dxa"/>
+            </w:tcMar>
+            <w:vAlign w:val="center"/>
+          </w:tcPr>
+          <w:p>
+            <w:pPr>
+              <w:keepNext/>
+              <w:jc w:val="left"/>
+              <w:spacing w:after="100" w:before="100" w:line="240"/>
+              <w:ind w:firstLine="0" w:left="100" w:right="100"/>
+            </w:pPr>
+            <w:r xmlns:w="http://schemas.openxmlformats.org/wordprocessingml/2006/main" xmlns:wp="http://schemas.openxmlformats.org/drawingml/2006/wordprocessingDrawing" xmlns:r="http://schemas.openxmlformats.org/officeDocument/2006/relationships" xmlns:w14="http://schemas.microsoft.com/office/word/2010/wordml">
+              <w:rPr>
+                <w:rFonts w:ascii="DejaVu Sans" w:hAnsi="DejaVu Sans" w:eastAsia="DejaVu Sans" w:cs="DejaVu Sans"/>
+                <w:sz w:val="22"/>
+                <w:szCs w:val="22"/>
+                <w:color w:val="000000"/>
+              </w:rPr>
+              <w:t xml:space="preserve">  Neck</w:t>
+            </w:r>
+          </w:p>
+        </w:tc>
+        <w:tc>
+          <w:tcPr>
+            <w:tcBorders/>
+            <w:shd w:val="clear" w:color="auto" w:fill="FFFFFF"/>
+            <w:tcMar>
+              <w:top w:w="0" w:type="dxa"/>
+              <w:bottom w:w="0" w:type="dxa"/>
+              <w:left w:w="0" w:type="dxa"/>
+              <w:right w:w="0" w:type="dxa"/>
+            </w:tcMar>
+            <w:vAlign w:val="center"/>
+          </w:tcPr>
+          <w:p>
+            <w:pPr>
+              <w:keepNext/>
+              <w:jc w:val="center"/>
+              <w:spacing w:after="100" w:before="100" w:line="240"/>
+              <w:ind w:firstLine="0" w:left="100" w:right="100"/>
+            </w:pPr>
+            <w:r xmlns:w="http://schemas.openxmlformats.org/wordprocessingml/2006/main" xmlns:wp="http://schemas.openxmlformats.org/drawingml/2006/wordprocessingDrawing" xmlns:r="http://schemas.openxmlformats.org/officeDocument/2006/relationships" xmlns:w14="http://schemas.microsoft.com/office/word/2010/wordml">
+              <w:rPr>
+                <w:rFonts w:ascii="DejaVu Sans" w:hAnsi="DejaVu Sans" w:eastAsia="DejaVu Sans" w:cs="DejaVu Sans"/>
+                <w:sz w:val="22"/>
+                <w:szCs w:val="22"/>
+                <w:color w:val="000000"/>
+              </w:rPr>
+              <w:t xml:space="preserve">3 (0.703%)</w:t>
+            </w:r>
+          </w:p>
+        </w:tc>
+        <w:tc>
+          <w:tcPr>
+            <w:tcBorders/>
+            <w:shd w:val="clear" w:color="auto" w:fill="FFFFFF"/>
+            <w:tcMar>
+              <w:top w:w="0" w:type="dxa"/>
+              <w:bottom w:w="0" w:type="dxa"/>
+              <w:left w:w="0" w:type="dxa"/>
+              <w:right w:w="0" w:type="dxa"/>
+            </w:tcMar>
+            <w:vAlign w:val="center"/>
+          </w:tcPr>
+          <w:p>
+            <w:pPr>
+              <w:keepNext/>
+              <w:jc w:val="center"/>
+              <w:spacing w:after="100" w:before="100" w:line="240"/>
+              <w:ind w:firstLine="0" w:left="100" w:right="100"/>
+            </w:pPr>
+            <w:r xmlns:w="http://schemas.openxmlformats.org/wordprocessingml/2006/main" xmlns:wp="http://schemas.openxmlformats.org/drawingml/2006/wordprocessingDrawing" xmlns:r="http://schemas.openxmlformats.org/officeDocument/2006/relationships" xmlns:w14="http://schemas.microsoft.com/office/word/2010/wordml">
+              <w:rPr>
+                <w:rFonts w:ascii="DejaVu Sans" w:hAnsi="DejaVu Sans" w:eastAsia="DejaVu Sans" w:cs="DejaVu Sans"/>
+                <w:sz w:val="22"/>
+                <w:szCs w:val="22"/>
+                <w:color w:val="000000"/>
+              </w:rPr>
+              <w:t xml:space="preserve">172 (3.06%)</w:t>
+            </w:r>
+          </w:p>
+        </w:tc>
+      </w:tr>
+      <w:tr>
+        <w:trPr>
+          <w:cantSplit/>
+          <w:trHeight w:val="607" w:hRule="auto"/>
+        </w:trPr>
+        <w:tc>
+          <w:tcPr>
+            <w:tcBorders/>
+            <w:shd w:val="clear" w:color="auto" w:fill="FFFFFF"/>
+            <w:tcMar>
+              <w:top w:w="0" w:type="dxa"/>
+              <w:bottom w:w="0" w:type="dxa"/>
+              <w:left w:w="0" w:type="dxa"/>
+              <w:right w:w="0" w:type="dxa"/>
+            </w:tcMar>
+            <w:vAlign w:val="center"/>
+          </w:tcPr>
+          <w:p>
+            <w:pPr>
+              <w:keepNext/>
+              <w:jc w:val="left"/>
+              <w:spacing w:after="100" w:before="100" w:line="240"/>
+              <w:ind w:firstLine="0" w:left="100" w:right="100"/>
+            </w:pPr>
+            <w:r xmlns:w="http://schemas.openxmlformats.org/wordprocessingml/2006/main" xmlns:wp="http://schemas.openxmlformats.org/drawingml/2006/wordprocessingDrawing" xmlns:r="http://schemas.openxmlformats.org/officeDocument/2006/relationships" xmlns:w14="http://schemas.microsoft.com/office/word/2010/wordml">
+              <w:rPr>
+                <w:rFonts w:ascii="DejaVu Sans" w:hAnsi="DejaVu Sans" w:eastAsia="DejaVu Sans" w:cs="DejaVu Sans"/>
+                <w:sz w:val="22"/>
+                <w:szCs w:val="22"/>
+                <w:color w:val="000000"/>
+              </w:rPr>
+              <w:t xml:space="preserve">  Face</w:t>
+            </w:r>
+          </w:p>
+        </w:tc>
+        <w:tc>
+          <w:tcPr>
+            <w:tcBorders/>
+            <w:shd w:val="clear" w:color="auto" w:fill="FFFFFF"/>
+            <w:tcMar>
+              <w:top w:w="0" w:type="dxa"/>
+              <w:bottom w:w="0" w:type="dxa"/>
+              <w:left w:w="0" w:type="dxa"/>
+              <w:right w:w="0" w:type="dxa"/>
+            </w:tcMar>
+            <w:vAlign w:val="center"/>
+          </w:tcPr>
+          <w:p>
+            <w:pPr>
+              <w:keepNext/>
+              <w:jc w:val="center"/>
+              <w:spacing w:after="100" w:before="100" w:line="240"/>
+              <w:ind w:firstLine="0" w:left="100" w:right="100"/>
+            </w:pPr>
+            <w:r xmlns:w="http://schemas.openxmlformats.org/wordprocessingml/2006/main" xmlns:wp="http://schemas.openxmlformats.org/drawingml/2006/wordprocessingDrawing" xmlns:r="http://schemas.openxmlformats.org/officeDocument/2006/relationships" xmlns:w14="http://schemas.microsoft.com/office/word/2010/wordml">
+              <w:rPr>
+                <w:rFonts w:ascii="DejaVu Sans" w:hAnsi="DejaVu Sans" w:eastAsia="DejaVu Sans" w:cs="DejaVu Sans"/>
+                <w:sz w:val="22"/>
+                <w:szCs w:val="22"/>
+                <w:color w:val="000000"/>
+              </w:rPr>
+              <w:t xml:space="preserve">9 (2.11%)</w:t>
+            </w:r>
+          </w:p>
+        </w:tc>
+        <w:tc>
+          <w:tcPr>
+            <w:tcBorders/>
+            <w:shd w:val="clear" w:color="auto" w:fill="FFFFFF"/>
+            <w:tcMar>
+              <w:top w:w="0" w:type="dxa"/>
+              <w:bottom w:w="0" w:type="dxa"/>
+              <w:left w:w="0" w:type="dxa"/>
+              <w:right w:w="0" w:type="dxa"/>
+            </w:tcMar>
+            <w:vAlign w:val="center"/>
+          </w:tcPr>
+          <w:p>
+            <w:pPr>
+              <w:keepNext/>
+              <w:jc w:val="center"/>
+              <w:spacing w:after="100" w:before="100" w:line="240"/>
+              <w:ind w:firstLine="0" w:left="100" w:right="100"/>
+            </w:pPr>
+            <w:r xmlns:w="http://schemas.openxmlformats.org/wordprocessingml/2006/main" xmlns:wp="http://schemas.openxmlformats.org/drawingml/2006/wordprocessingDrawing" xmlns:r="http://schemas.openxmlformats.org/officeDocument/2006/relationships" xmlns:w14="http://schemas.microsoft.com/office/word/2010/wordml">
+              <w:rPr>
+                <w:rFonts w:ascii="DejaVu Sans" w:hAnsi="DejaVu Sans" w:eastAsia="DejaVu Sans" w:cs="DejaVu Sans"/>
+                <w:sz w:val="22"/>
+                <w:szCs w:val="22"/>
+                <w:color w:val="000000"/>
+              </w:rPr>
+              <w:t xml:space="preserve">391 (6.97%)</w:t>
+            </w:r>
+          </w:p>
+        </w:tc>
+      </w:tr>
+      <w:tr>
+        <w:trPr>
+          <w:cantSplit/>
+          <w:trHeight w:val="607" w:hRule="auto"/>
+        </w:trPr>
+        <w:tc>
+          <w:tcPr>
+            <w:tcBorders/>
+            <w:shd w:val="clear" w:color="auto" w:fill="FFFFFF"/>
+            <w:tcMar>
+              <w:top w:w="0" w:type="dxa"/>
+              <w:bottom w:w="0" w:type="dxa"/>
+              <w:left w:w="0" w:type="dxa"/>
+              <w:right w:w="0" w:type="dxa"/>
+            </w:tcMar>
+            <w:vAlign w:val="center"/>
+          </w:tcPr>
+          <w:p>
+            <w:pPr>
+              <w:keepNext/>
+              <w:jc w:val="left"/>
+              <w:spacing w:after="100" w:before="100" w:line="240"/>
+              <w:ind w:firstLine="0" w:left="100" w:right="100"/>
+            </w:pPr>
+            <w:r xmlns:w="http://schemas.openxmlformats.org/wordprocessingml/2006/main" xmlns:wp="http://schemas.openxmlformats.org/drawingml/2006/wordprocessingDrawing" xmlns:r="http://schemas.openxmlformats.org/officeDocument/2006/relationships" xmlns:w14="http://schemas.microsoft.com/office/word/2010/wordml">
+              <w:rPr>
+                <w:rFonts w:ascii="DejaVu Sans" w:hAnsi="DejaVu Sans" w:eastAsia="DejaVu Sans" w:cs="DejaVu Sans"/>
+                <w:sz w:val="22"/>
+                <w:szCs w:val="22"/>
+                <w:color w:val="000000"/>
+              </w:rPr>
+              <w:t xml:space="preserve">  Thorax</w:t>
+            </w:r>
+          </w:p>
+        </w:tc>
+        <w:tc>
+          <w:tcPr>
+            <w:tcBorders/>
+            <w:shd w:val="clear" w:color="auto" w:fill="FFFFFF"/>
+            <w:tcMar>
+              <w:top w:w="0" w:type="dxa"/>
+              <w:bottom w:w="0" w:type="dxa"/>
+              <w:left w:w="0" w:type="dxa"/>
+              <w:right w:w="0" w:type="dxa"/>
+            </w:tcMar>
+            <w:vAlign w:val="center"/>
+          </w:tcPr>
+          <w:p>
+            <w:pPr>
+              <w:keepNext/>
+              <w:jc w:val="center"/>
+              <w:spacing w:after="100" w:before="100" w:line="240"/>
+              <w:ind w:firstLine="0" w:left="100" w:right="100"/>
+            </w:pPr>
+            <w:r xmlns:w="http://schemas.openxmlformats.org/wordprocessingml/2006/main" xmlns:wp="http://schemas.openxmlformats.org/drawingml/2006/wordprocessingDrawing" xmlns:r="http://schemas.openxmlformats.org/officeDocument/2006/relationships" xmlns:w14="http://schemas.microsoft.com/office/word/2010/wordml">
+              <w:rPr>
+                <w:rFonts w:ascii="DejaVu Sans" w:hAnsi="DejaVu Sans" w:eastAsia="DejaVu Sans" w:cs="DejaVu Sans"/>
+                <w:sz w:val="22"/>
+                <w:szCs w:val="22"/>
+                <w:color w:val="000000"/>
+              </w:rPr>
+              <w:t xml:space="preserve">89 (20.8%)</w:t>
+            </w:r>
+          </w:p>
+        </w:tc>
+        <w:tc>
+          <w:tcPr>
+            <w:tcBorders/>
+            <w:shd w:val="clear" w:color="auto" w:fill="FFFFFF"/>
+            <w:tcMar>
+              <w:top w:w="0" w:type="dxa"/>
+              <w:bottom w:w="0" w:type="dxa"/>
+              <w:left w:w="0" w:type="dxa"/>
+              <w:right w:w="0" w:type="dxa"/>
+            </w:tcMar>
+            <w:vAlign w:val="center"/>
+          </w:tcPr>
+          <w:p>
+            <w:pPr>
+              <w:keepNext/>
+              <w:jc w:val="center"/>
+              <w:spacing w:after="100" w:before="100" w:line="240"/>
+              <w:ind w:firstLine="0" w:left="100" w:right="100"/>
+            </w:pPr>
+            <w:r xmlns:w="http://schemas.openxmlformats.org/wordprocessingml/2006/main" xmlns:wp="http://schemas.openxmlformats.org/drawingml/2006/wordprocessingDrawing" xmlns:r="http://schemas.openxmlformats.org/officeDocument/2006/relationships" xmlns:w14="http://schemas.microsoft.com/office/word/2010/wordml">
+              <w:rPr>
+                <w:rFonts w:ascii="DejaVu Sans" w:hAnsi="DejaVu Sans" w:eastAsia="DejaVu Sans" w:cs="DejaVu Sans"/>
+                <w:sz w:val="22"/>
+                <w:szCs w:val="22"/>
+                <w:color w:val="000000"/>
+              </w:rPr>
+              <w:t xml:space="preserve">898 (16.0%)</w:t>
             </w:r>
           </w:p>
         </w:tc>
@@ -2785,7 +3646,7 @@
                 <w:szCs w:val="22"/>
                 <w:color w:val="000000"/>
               </w:rPr>
-              <w:t xml:space="preserve">  Penetrating</w:t>
+              <w:t xml:space="preserve">  Spine</w:t>
             </w:r>
           </w:p>
         </w:tc>
@@ -2815,7 +3676,7 @@
                 <w:szCs w:val="22"/>
                 <w:color w:val="000000"/>
               </w:rPr>
-              <w:t xml:space="preserve">63 (14.7%)</w:t>
+              <w:t xml:space="preserve">41 (9.60%)</w:t>
             </w:r>
           </w:p>
         </w:tc>
@@ -2845,7 +3706,103 @@
                 <w:szCs w:val="22"/>
                 <w:color w:val="000000"/>
               </w:rPr>
-              <w:t xml:space="preserve">930 (16.3%)</w:t>
+              <w:t xml:space="preserve">485 (8.64%)</w:t>
+            </w:r>
+          </w:p>
+        </w:tc>
+      </w:tr>
+      <w:tr>
+        <w:trPr>
+          <w:cantSplit/>
+          <w:trHeight w:val="607" w:hRule="auto"/>
+        </w:trPr>
+        <w:tc>
+          <w:tcPr>
+            <w:tcBorders/>
+            <w:shd w:val="clear" w:color="auto" w:fill="FFFFFF"/>
+            <w:tcMar>
+              <w:top w:w="0" w:type="dxa"/>
+              <w:bottom w:w="0" w:type="dxa"/>
+              <w:left w:w="0" w:type="dxa"/>
+              <w:right w:w="0" w:type="dxa"/>
+            </w:tcMar>
+            <w:vAlign w:val="center"/>
+          </w:tcPr>
+          <w:p>
+            <w:pPr>
+              <w:keepNext/>
+              <w:jc w:val="left"/>
+              <w:spacing w:after="100" w:before="100" w:line="240"/>
+              <w:ind w:firstLine="0" w:left="100" w:right="100"/>
+            </w:pPr>
+            <w:r xmlns:w="http://schemas.openxmlformats.org/wordprocessingml/2006/main" xmlns:wp="http://schemas.openxmlformats.org/drawingml/2006/wordprocessingDrawing" xmlns:r="http://schemas.openxmlformats.org/officeDocument/2006/relationships" xmlns:w14="http://schemas.microsoft.com/office/word/2010/wordml">
+              <w:rPr>
+                <w:rFonts w:ascii="DejaVu Sans" w:hAnsi="DejaVu Sans" w:eastAsia="DejaVu Sans" w:cs="DejaVu Sans"/>
+                <w:sz w:val="22"/>
+                <w:szCs w:val="22"/>
+                <w:color w:val="000000"/>
+              </w:rPr>
+              <w:t xml:space="preserve">  Abdomen</w:t>
+            </w:r>
+          </w:p>
+        </w:tc>
+        <w:tc>
+          <w:tcPr>
+            <w:tcBorders/>
+            <w:shd w:val="clear" w:color="auto" w:fill="FFFFFF"/>
+            <w:tcMar>
+              <w:top w:w="0" w:type="dxa"/>
+              <w:bottom w:w="0" w:type="dxa"/>
+              <w:left w:w="0" w:type="dxa"/>
+              <w:right w:w="0" w:type="dxa"/>
+            </w:tcMar>
+            <w:vAlign w:val="center"/>
+          </w:tcPr>
+          <w:p>
+            <w:pPr>
+              <w:keepNext/>
+              <w:jc w:val="center"/>
+              <w:spacing w:after="100" w:before="100" w:line="240"/>
+              <w:ind w:firstLine="0" w:left="100" w:right="100"/>
+            </w:pPr>
+            <w:r xmlns:w="http://schemas.openxmlformats.org/wordprocessingml/2006/main" xmlns:wp="http://schemas.openxmlformats.org/drawingml/2006/wordprocessingDrawing" xmlns:r="http://schemas.openxmlformats.org/officeDocument/2006/relationships" xmlns:w14="http://schemas.microsoft.com/office/word/2010/wordml">
+              <w:rPr>
+                <w:rFonts w:ascii="DejaVu Sans" w:hAnsi="DejaVu Sans" w:eastAsia="DejaVu Sans" w:cs="DejaVu Sans"/>
+                <w:sz w:val="22"/>
+                <w:szCs w:val="22"/>
+                <w:color w:val="000000"/>
+              </w:rPr>
+              <w:t xml:space="preserve">49 (11.5%)</w:t>
+            </w:r>
+          </w:p>
+        </w:tc>
+        <w:tc>
+          <w:tcPr>
+            <w:tcBorders/>
+            <w:shd w:val="clear" w:color="auto" w:fill="FFFFFF"/>
+            <w:tcMar>
+              <w:top w:w="0" w:type="dxa"/>
+              <w:bottom w:w="0" w:type="dxa"/>
+              <w:left w:w="0" w:type="dxa"/>
+              <w:right w:w="0" w:type="dxa"/>
+            </w:tcMar>
+            <w:vAlign w:val="center"/>
+          </w:tcPr>
+          <w:p>
+            <w:pPr>
+              <w:keepNext/>
+              <w:jc w:val="center"/>
+              <w:spacing w:after="100" w:before="100" w:line="240"/>
+              <w:ind w:firstLine="0" w:left="100" w:right="100"/>
+            </w:pPr>
+            <w:r xmlns:w="http://schemas.openxmlformats.org/wordprocessingml/2006/main" xmlns:wp="http://schemas.openxmlformats.org/drawingml/2006/wordprocessingDrawing" xmlns:r="http://schemas.openxmlformats.org/officeDocument/2006/relationships" xmlns:w14="http://schemas.microsoft.com/office/word/2010/wordml">
+              <w:rPr>
+                <w:rFonts w:ascii="DejaVu Sans" w:hAnsi="DejaVu Sans" w:eastAsia="DejaVu Sans" w:cs="DejaVu Sans"/>
+                <w:sz w:val="22"/>
+                <w:szCs w:val="22"/>
+                <w:color w:val="000000"/>
+              </w:rPr>
+              <w:t xml:space="preserve">336 (5.99%)</w:t>
             </w:r>
           </w:p>
         </w:tc>
@@ -2877,12 +3834,11 @@
             <w:r xmlns:w="http://schemas.openxmlformats.org/wordprocessingml/2006/main" xmlns:wp="http://schemas.openxmlformats.org/drawingml/2006/wordprocessingDrawing" xmlns:r="http://schemas.openxmlformats.org/officeDocument/2006/relationships" xmlns:w14="http://schemas.microsoft.com/office/word/2010/wordml">
               <w:rPr>
                 <w:rFonts w:ascii="DejaVu Sans" w:hAnsi="DejaVu Sans" w:eastAsia="DejaVu Sans" w:cs="DejaVu Sans"/>
-                <w:b/>
-                <w:sz w:val="22"/>
-                <w:szCs w:val="22"/>
-                <w:color w:val="000000"/>
-              </w:rPr>
-              <w:t xml:space="preserve">Minor or Major Trauma</w:t>
+                <w:sz w:val="22"/>
+                <w:szCs w:val="22"/>
+                <w:color w:val="000000"/>
+              </w:rPr>
+              <w:t xml:space="preserve">  Lower Extremity</w:t>
             </w:r>
           </w:p>
         </w:tc>
@@ -2912,7 +3868,7 @@
                 <w:szCs w:val="22"/>
                 <w:color w:val="000000"/>
               </w:rPr>
-              <w:t xml:space="preserve"/>
+              <w:t xml:space="preserve">81 (19.0%)</w:t>
             </w:r>
           </w:p>
         </w:tc>
@@ -2942,103 +3898,7 @@
                 <w:szCs w:val="22"/>
                 <w:color w:val="000000"/>
               </w:rPr>
-              <w:t xml:space="preserve"/>
-            </w:r>
-          </w:p>
-        </w:tc>
-      </w:tr>
-      <w:tr>
-        <w:trPr>
-          <w:cantSplit/>
-          <w:trHeight w:val="607" w:hRule="auto"/>
-        </w:trPr>
-        <w:tc>
-          <w:tcPr>
-            <w:tcBorders/>
-            <w:shd w:val="clear" w:color="auto" w:fill="FFFFFF"/>
-            <w:tcMar>
-              <w:top w:w="0" w:type="dxa"/>
-              <w:bottom w:w="0" w:type="dxa"/>
-              <w:left w:w="0" w:type="dxa"/>
-              <w:right w:w="0" w:type="dxa"/>
-            </w:tcMar>
-            <w:vAlign w:val="center"/>
-          </w:tcPr>
-          <w:p>
-            <w:pPr>
-              <w:keepNext/>
-              <w:jc w:val="left"/>
-              <w:spacing w:after="100" w:before="100" w:line="240"/>
-              <w:ind w:firstLine="0" w:left="100" w:right="100"/>
-            </w:pPr>
-            <w:r xmlns:w="http://schemas.openxmlformats.org/wordprocessingml/2006/main" xmlns:wp="http://schemas.openxmlformats.org/drawingml/2006/wordprocessingDrawing" xmlns:r="http://schemas.openxmlformats.org/officeDocument/2006/relationships" xmlns:w14="http://schemas.microsoft.com/office/word/2010/wordml">
-              <w:rPr>
-                <w:rFonts w:ascii="DejaVu Sans" w:hAnsi="DejaVu Sans" w:eastAsia="DejaVu Sans" w:cs="DejaVu Sans"/>
-                <w:sz w:val="22"/>
-                <w:szCs w:val="22"/>
-                <w:color w:val="000000"/>
-              </w:rPr>
-              <w:t xml:space="preserve">  Minor Trauma</w:t>
-            </w:r>
-          </w:p>
-        </w:tc>
-        <w:tc>
-          <w:tcPr>
-            <w:tcBorders/>
-            <w:shd w:val="clear" w:color="auto" w:fill="FFFFFF"/>
-            <w:tcMar>
-              <w:top w:w="0" w:type="dxa"/>
-              <w:bottom w:w="0" w:type="dxa"/>
-              <w:left w:w="0" w:type="dxa"/>
-              <w:right w:w="0" w:type="dxa"/>
-            </w:tcMar>
-            <w:vAlign w:val="center"/>
-          </w:tcPr>
-          <w:p>
-            <w:pPr>
-              <w:keepNext/>
-              <w:jc w:val="center"/>
-              <w:spacing w:after="100" w:before="100" w:line="240"/>
-              <w:ind w:firstLine="0" w:left="100" w:right="100"/>
-            </w:pPr>
-            <w:r xmlns:w="http://schemas.openxmlformats.org/wordprocessingml/2006/main" xmlns:wp="http://schemas.openxmlformats.org/drawingml/2006/wordprocessingDrawing" xmlns:r="http://schemas.openxmlformats.org/officeDocument/2006/relationships" xmlns:w14="http://schemas.microsoft.com/office/word/2010/wordml">
-              <w:rPr>
-                <w:rFonts w:ascii="DejaVu Sans" w:hAnsi="DejaVu Sans" w:eastAsia="DejaVu Sans" w:cs="DejaVu Sans"/>
-                <w:sz w:val="22"/>
-                <w:szCs w:val="22"/>
-                <w:color w:val="000000"/>
-              </w:rPr>
-              <w:t xml:space="preserve">113 (26.4%)</w:t>
-            </w:r>
-          </w:p>
-        </w:tc>
-        <w:tc>
-          <w:tcPr>
-            <w:tcBorders/>
-            <w:shd w:val="clear" w:color="auto" w:fill="FFFFFF"/>
-            <w:tcMar>
-              <w:top w:w="0" w:type="dxa"/>
-              <w:bottom w:w="0" w:type="dxa"/>
-              <w:left w:w="0" w:type="dxa"/>
-              <w:right w:w="0" w:type="dxa"/>
-            </w:tcMar>
-            <w:vAlign w:val="center"/>
-          </w:tcPr>
-          <w:p>
-            <w:pPr>
-              <w:keepNext/>
-              <w:jc w:val="center"/>
-              <w:spacing w:after="100" w:before="100" w:line="240"/>
-              <w:ind w:firstLine="0" w:left="100" w:right="100"/>
-            </w:pPr>
-            <w:r xmlns:w="http://schemas.openxmlformats.org/wordprocessingml/2006/main" xmlns:wp="http://schemas.openxmlformats.org/drawingml/2006/wordprocessingDrawing" xmlns:r="http://schemas.openxmlformats.org/officeDocument/2006/relationships" xmlns:w14="http://schemas.microsoft.com/office/word/2010/wordml">
-              <w:rPr>
-                <w:rFonts w:ascii="DejaVu Sans" w:hAnsi="DejaVu Sans" w:eastAsia="DejaVu Sans" w:cs="DejaVu Sans"/>
-                <w:sz w:val="22"/>
-                <w:szCs w:val="22"/>
-                <w:color w:val="000000"/>
-              </w:rPr>
-              <w:t xml:space="preserve">3451 (60.4%)</w:t>
+              <w:t xml:space="preserve">939 (16.7%)</w:t>
             </w:r>
           </w:p>
         </w:tc>
@@ -3074,7 +3934,7 @@
                 <w:szCs w:val="22"/>
                 <w:color w:val="000000"/>
               </w:rPr>
-              <w:t xml:space="preserve">  Major Trauma</w:t>
+              <w:t xml:space="preserve">  Upper Extremity</w:t>
             </w:r>
           </w:p>
         </w:tc>
@@ -3104,7 +3964,7 @@
                 <w:szCs w:val="22"/>
                 <w:color w:val="000000"/>
               </w:rPr>
-              <w:t xml:space="preserve">315 (73.6%)</w:t>
+              <w:t xml:space="preserve">16 (3.75%)</w:t>
             </w:r>
           </w:p>
         </w:tc>
@@ -3134,7 +3994,7 @@
                 <w:szCs w:val="22"/>
                 <w:color w:val="000000"/>
               </w:rPr>
-              <w:t xml:space="preserve">2267 (39.6%)</w:t>
+              <w:t xml:space="preserve">407 (7.25%)</w:t>
             </w:r>
           </w:p>
         </w:tc>
@@ -3166,12 +4026,11 @@
             <w:r xmlns:w="http://schemas.openxmlformats.org/wordprocessingml/2006/main" xmlns:wp="http://schemas.openxmlformats.org/drawingml/2006/wordprocessingDrawing" xmlns:r="http://schemas.openxmlformats.org/officeDocument/2006/relationships" xmlns:w14="http://schemas.microsoft.com/office/word/2010/wordml">
               <w:rPr>
                 <w:rFonts w:ascii="DejaVu Sans" w:hAnsi="DejaVu Sans" w:eastAsia="DejaVu Sans" w:cs="DejaVu Sans"/>
-                <w:b/>
-                <w:sz w:val="22"/>
-                <w:szCs w:val="22"/>
-                <w:color w:val="000000"/>
-              </w:rPr>
-              <w:t xml:space="preserve">The most severely injured body region</w:t>
+                <w:sz w:val="22"/>
+                <w:szCs w:val="22"/>
+                <w:color w:val="000000"/>
+              </w:rPr>
+              <w:t xml:space="preserve">  Unspeciefied</w:t>
             </w:r>
           </w:p>
         </w:tc>
@@ -3201,7 +4060,7 @@
                 <w:szCs w:val="22"/>
                 <w:color w:val="000000"/>
               </w:rPr>
-              <w:t xml:space="preserve"/>
+              <w:t xml:space="preserve">0 (0%)</w:t>
             </w:r>
           </w:p>
         </w:tc>
@@ -3231,391 +4090,7 @@
                 <w:szCs w:val="22"/>
                 <w:color w:val="000000"/>
               </w:rPr>
-              <w:t xml:space="preserve"/>
-            </w:r>
-          </w:p>
-        </w:tc>
-      </w:tr>
-      <w:tr>
-        <w:trPr>
-          <w:cantSplit/>
-          <w:trHeight w:val="607" w:hRule="auto"/>
-        </w:trPr>
-        <w:tc>
-          <w:tcPr>
-            <w:tcBorders/>
-            <w:shd w:val="clear" w:color="auto" w:fill="FFFFFF"/>
-            <w:tcMar>
-              <w:top w:w="0" w:type="dxa"/>
-              <w:bottom w:w="0" w:type="dxa"/>
-              <w:left w:w="0" w:type="dxa"/>
-              <w:right w:w="0" w:type="dxa"/>
-            </w:tcMar>
-            <w:vAlign w:val="center"/>
-          </w:tcPr>
-          <w:p>
-            <w:pPr>
-              <w:keepNext/>
-              <w:jc w:val="left"/>
-              <w:spacing w:after="100" w:before="100" w:line="240"/>
-              <w:ind w:firstLine="0" w:left="100" w:right="100"/>
-            </w:pPr>
-            <w:r xmlns:w="http://schemas.openxmlformats.org/wordprocessingml/2006/main" xmlns:wp="http://schemas.openxmlformats.org/drawingml/2006/wordprocessingDrawing" xmlns:r="http://schemas.openxmlformats.org/officeDocument/2006/relationships" xmlns:w14="http://schemas.microsoft.com/office/word/2010/wordml">
-              <w:rPr>
-                <w:rFonts w:ascii="DejaVu Sans" w:hAnsi="DejaVu Sans" w:eastAsia="DejaVu Sans" w:cs="DejaVu Sans"/>
-                <w:sz w:val="22"/>
-                <w:szCs w:val="22"/>
-                <w:color w:val="000000"/>
-              </w:rPr>
-              <w:t xml:space="preserve">  Head</w:t>
-            </w:r>
-          </w:p>
-        </w:tc>
-        <w:tc>
-          <w:tcPr>
-            <w:tcBorders/>
-            <w:shd w:val="clear" w:color="auto" w:fill="FFFFFF"/>
-            <w:tcMar>
-              <w:top w:w="0" w:type="dxa"/>
-              <w:bottom w:w="0" w:type="dxa"/>
-              <w:left w:w="0" w:type="dxa"/>
-              <w:right w:w="0" w:type="dxa"/>
-            </w:tcMar>
-            <w:vAlign w:val="center"/>
-          </w:tcPr>
-          <w:p>
-            <w:pPr>
-              <w:keepNext/>
-              <w:jc w:val="center"/>
-              <w:spacing w:after="100" w:before="100" w:line="240"/>
-              <w:ind w:firstLine="0" w:left="100" w:right="100"/>
-            </w:pPr>
-            <w:r xmlns:w="http://schemas.openxmlformats.org/wordprocessingml/2006/main" xmlns:wp="http://schemas.openxmlformats.org/drawingml/2006/wordprocessingDrawing" xmlns:r="http://schemas.openxmlformats.org/officeDocument/2006/relationships" xmlns:w14="http://schemas.microsoft.com/office/word/2010/wordml">
-              <w:rPr>
-                <w:rFonts w:ascii="DejaVu Sans" w:hAnsi="DejaVu Sans" w:eastAsia="DejaVu Sans" w:cs="DejaVu Sans"/>
-                <w:sz w:val="22"/>
-                <w:szCs w:val="22"/>
-                <w:color w:val="000000"/>
-              </w:rPr>
-              <w:t xml:space="preserve">115 (26.9%)</w:t>
-            </w:r>
-          </w:p>
-        </w:tc>
-        <w:tc>
-          <w:tcPr>
-            <w:tcBorders/>
-            <w:shd w:val="clear" w:color="auto" w:fill="FFFFFF"/>
-            <w:tcMar>
-              <w:top w:w="0" w:type="dxa"/>
-              <w:bottom w:w="0" w:type="dxa"/>
-              <w:left w:w="0" w:type="dxa"/>
-              <w:right w:w="0" w:type="dxa"/>
-            </w:tcMar>
-            <w:vAlign w:val="center"/>
-          </w:tcPr>
-          <w:p>
-            <w:pPr>
-              <w:keepNext/>
-              <w:jc w:val="center"/>
-              <w:spacing w:after="100" w:before="100" w:line="240"/>
-              <w:ind w:firstLine="0" w:left="100" w:right="100"/>
-            </w:pPr>
-            <w:r xmlns:w="http://schemas.openxmlformats.org/wordprocessingml/2006/main" xmlns:wp="http://schemas.openxmlformats.org/drawingml/2006/wordprocessingDrawing" xmlns:r="http://schemas.openxmlformats.org/officeDocument/2006/relationships" xmlns:w14="http://schemas.microsoft.com/office/word/2010/wordml">
-              <w:rPr>
-                <w:rFonts w:ascii="DejaVu Sans" w:hAnsi="DejaVu Sans" w:eastAsia="DejaVu Sans" w:cs="DejaVu Sans"/>
-                <w:sz w:val="22"/>
-                <w:szCs w:val="22"/>
-                <w:color w:val="000000"/>
-              </w:rPr>
-              <w:t xml:space="preserve">1387 (24.7%)</w:t>
-            </w:r>
-          </w:p>
-        </w:tc>
-      </w:tr>
-      <w:tr>
-        <w:trPr>
-          <w:cantSplit/>
-          <w:trHeight w:val="607" w:hRule="auto"/>
-        </w:trPr>
-        <w:tc>
-          <w:tcPr>
-            <w:tcBorders/>
-            <w:shd w:val="clear" w:color="auto" w:fill="FFFFFF"/>
-            <w:tcMar>
-              <w:top w:w="0" w:type="dxa"/>
-              <w:bottom w:w="0" w:type="dxa"/>
-              <w:left w:w="0" w:type="dxa"/>
-              <w:right w:w="0" w:type="dxa"/>
-            </w:tcMar>
-            <w:vAlign w:val="center"/>
-          </w:tcPr>
-          <w:p>
-            <w:pPr>
-              <w:keepNext/>
-              <w:jc w:val="left"/>
-              <w:spacing w:after="100" w:before="100" w:line="240"/>
-              <w:ind w:firstLine="0" w:left="100" w:right="100"/>
-            </w:pPr>
-            <w:r xmlns:w="http://schemas.openxmlformats.org/wordprocessingml/2006/main" xmlns:wp="http://schemas.openxmlformats.org/drawingml/2006/wordprocessingDrawing" xmlns:r="http://schemas.openxmlformats.org/officeDocument/2006/relationships" xmlns:w14="http://schemas.microsoft.com/office/word/2010/wordml">
-              <w:rPr>
-                <w:rFonts w:ascii="DejaVu Sans" w:hAnsi="DejaVu Sans" w:eastAsia="DejaVu Sans" w:cs="DejaVu Sans"/>
-                <w:sz w:val="22"/>
-                <w:szCs w:val="22"/>
-                <w:color w:val="000000"/>
-              </w:rPr>
-              <w:t xml:space="preserve">  Neck</w:t>
-            </w:r>
-          </w:p>
-        </w:tc>
-        <w:tc>
-          <w:tcPr>
-            <w:tcBorders/>
-            <w:shd w:val="clear" w:color="auto" w:fill="FFFFFF"/>
-            <w:tcMar>
-              <w:top w:w="0" w:type="dxa"/>
-              <w:bottom w:w="0" w:type="dxa"/>
-              <w:left w:w="0" w:type="dxa"/>
-              <w:right w:w="0" w:type="dxa"/>
-            </w:tcMar>
-            <w:vAlign w:val="center"/>
-          </w:tcPr>
-          <w:p>
-            <w:pPr>
-              <w:keepNext/>
-              <w:jc w:val="center"/>
-              <w:spacing w:after="100" w:before="100" w:line="240"/>
-              <w:ind w:firstLine="0" w:left="100" w:right="100"/>
-            </w:pPr>
-            <w:r xmlns:w="http://schemas.openxmlformats.org/wordprocessingml/2006/main" xmlns:wp="http://schemas.openxmlformats.org/drawingml/2006/wordprocessingDrawing" xmlns:r="http://schemas.openxmlformats.org/officeDocument/2006/relationships" xmlns:w14="http://schemas.microsoft.com/office/word/2010/wordml">
-              <w:rPr>
-                <w:rFonts w:ascii="DejaVu Sans" w:hAnsi="DejaVu Sans" w:eastAsia="DejaVu Sans" w:cs="DejaVu Sans"/>
-                <w:sz w:val="22"/>
-                <w:szCs w:val="22"/>
-                <w:color w:val="000000"/>
-              </w:rPr>
-              <w:t xml:space="preserve">3 (0.703%)</w:t>
-            </w:r>
-          </w:p>
-        </w:tc>
-        <w:tc>
-          <w:tcPr>
-            <w:tcBorders/>
-            <w:shd w:val="clear" w:color="auto" w:fill="FFFFFF"/>
-            <w:tcMar>
-              <w:top w:w="0" w:type="dxa"/>
-              <w:bottom w:w="0" w:type="dxa"/>
-              <w:left w:w="0" w:type="dxa"/>
-              <w:right w:w="0" w:type="dxa"/>
-            </w:tcMar>
-            <w:vAlign w:val="center"/>
-          </w:tcPr>
-          <w:p>
-            <w:pPr>
-              <w:keepNext/>
-              <w:jc w:val="center"/>
-              <w:spacing w:after="100" w:before="100" w:line="240"/>
-              <w:ind w:firstLine="0" w:left="100" w:right="100"/>
-            </w:pPr>
-            <w:r xmlns:w="http://schemas.openxmlformats.org/wordprocessingml/2006/main" xmlns:wp="http://schemas.openxmlformats.org/drawingml/2006/wordprocessingDrawing" xmlns:r="http://schemas.openxmlformats.org/officeDocument/2006/relationships" xmlns:w14="http://schemas.microsoft.com/office/word/2010/wordml">
-              <w:rPr>
-                <w:rFonts w:ascii="DejaVu Sans" w:hAnsi="DejaVu Sans" w:eastAsia="DejaVu Sans" w:cs="DejaVu Sans"/>
-                <w:sz w:val="22"/>
-                <w:szCs w:val="22"/>
-                <w:color w:val="000000"/>
-              </w:rPr>
-              <w:t xml:space="preserve">172 (3.06%)</w:t>
-            </w:r>
-          </w:p>
-        </w:tc>
-      </w:tr>
-      <w:tr>
-        <w:trPr>
-          <w:cantSplit/>
-          <w:trHeight w:val="607" w:hRule="auto"/>
-        </w:trPr>
-        <w:tc>
-          <w:tcPr>
-            <w:tcBorders/>
-            <w:shd w:val="clear" w:color="auto" w:fill="FFFFFF"/>
-            <w:tcMar>
-              <w:top w:w="0" w:type="dxa"/>
-              <w:bottom w:w="0" w:type="dxa"/>
-              <w:left w:w="0" w:type="dxa"/>
-              <w:right w:w="0" w:type="dxa"/>
-            </w:tcMar>
-            <w:vAlign w:val="center"/>
-          </w:tcPr>
-          <w:p>
-            <w:pPr>
-              <w:keepNext/>
-              <w:jc w:val="left"/>
-              <w:spacing w:after="100" w:before="100" w:line="240"/>
-              <w:ind w:firstLine="0" w:left="100" w:right="100"/>
-            </w:pPr>
-            <w:r xmlns:w="http://schemas.openxmlformats.org/wordprocessingml/2006/main" xmlns:wp="http://schemas.openxmlformats.org/drawingml/2006/wordprocessingDrawing" xmlns:r="http://schemas.openxmlformats.org/officeDocument/2006/relationships" xmlns:w14="http://schemas.microsoft.com/office/word/2010/wordml">
-              <w:rPr>
-                <w:rFonts w:ascii="DejaVu Sans" w:hAnsi="DejaVu Sans" w:eastAsia="DejaVu Sans" w:cs="DejaVu Sans"/>
-                <w:sz w:val="22"/>
-                <w:szCs w:val="22"/>
-                <w:color w:val="000000"/>
-              </w:rPr>
-              <w:t xml:space="preserve">  Face</w:t>
-            </w:r>
-          </w:p>
-        </w:tc>
-        <w:tc>
-          <w:tcPr>
-            <w:tcBorders/>
-            <w:shd w:val="clear" w:color="auto" w:fill="FFFFFF"/>
-            <w:tcMar>
-              <w:top w:w="0" w:type="dxa"/>
-              <w:bottom w:w="0" w:type="dxa"/>
-              <w:left w:w="0" w:type="dxa"/>
-              <w:right w:w="0" w:type="dxa"/>
-            </w:tcMar>
-            <w:vAlign w:val="center"/>
-          </w:tcPr>
-          <w:p>
-            <w:pPr>
-              <w:keepNext/>
-              <w:jc w:val="center"/>
-              <w:spacing w:after="100" w:before="100" w:line="240"/>
-              <w:ind w:firstLine="0" w:left="100" w:right="100"/>
-            </w:pPr>
-            <w:r xmlns:w="http://schemas.openxmlformats.org/wordprocessingml/2006/main" xmlns:wp="http://schemas.openxmlformats.org/drawingml/2006/wordprocessingDrawing" xmlns:r="http://schemas.openxmlformats.org/officeDocument/2006/relationships" xmlns:w14="http://schemas.microsoft.com/office/word/2010/wordml">
-              <w:rPr>
-                <w:rFonts w:ascii="DejaVu Sans" w:hAnsi="DejaVu Sans" w:eastAsia="DejaVu Sans" w:cs="DejaVu Sans"/>
-                <w:sz w:val="22"/>
-                <w:szCs w:val="22"/>
-                <w:color w:val="000000"/>
-              </w:rPr>
-              <w:t xml:space="preserve">9 (2.11%)</w:t>
-            </w:r>
-          </w:p>
-        </w:tc>
-        <w:tc>
-          <w:tcPr>
-            <w:tcBorders/>
-            <w:shd w:val="clear" w:color="auto" w:fill="FFFFFF"/>
-            <w:tcMar>
-              <w:top w:w="0" w:type="dxa"/>
-              <w:bottom w:w="0" w:type="dxa"/>
-              <w:left w:w="0" w:type="dxa"/>
-              <w:right w:w="0" w:type="dxa"/>
-            </w:tcMar>
-            <w:vAlign w:val="center"/>
-          </w:tcPr>
-          <w:p>
-            <w:pPr>
-              <w:keepNext/>
-              <w:jc w:val="center"/>
-              <w:spacing w:after="100" w:before="100" w:line="240"/>
-              <w:ind w:firstLine="0" w:left="100" w:right="100"/>
-            </w:pPr>
-            <w:r xmlns:w="http://schemas.openxmlformats.org/wordprocessingml/2006/main" xmlns:wp="http://schemas.openxmlformats.org/drawingml/2006/wordprocessingDrawing" xmlns:r="http://schemas.openxmlformats.org/officeDocument/2006/relationships" xmlns:w14="http://schemas.microsoft.com/office/word/2010/wordml">
-              <w:rPr>
-                <w:rFonts w:ascii="DejaVu Sans" w:hAnsi="DejaVu Sans" w:eastAsia="DejaVu Sans" w:cs="DejaVu Sans"/>
-                <w:sz w:val="22"/>
-                <w:szCs w:val="22"/>
-                <w:color w:val="000000"/>
-              </w:rPr>
-              <w:t xml:space="preserve">391 (6.97%)</w:t>
-            </w:r>
-          </w:p>
-        </w:tc>
-      </w:tr>
-      <w:tr>
-        <w:trPr>
-          <w:cantSplit/>
-          <w:trHeight w:val="607" w:hRule="auto"/>
-        </w:trPr>
-        <w:tc>
-          <w:tcPr>
-            <w:tcBorders/>
-            <w:shd w:val="clear" w:color="auto" w:fill="FFFFFF"/>
-            <w:tcMar>
-              <w:top w:w="0" w:type="dxa"/>
-              <w:bottom w:w="0" w:type="dxa"/>
-              <w:left w:w="0" w:type="dxa"/>
-              <w:right w:w="0" w:type="dxa"/>
-            </w:tcMar>
-            <w:vAlign w:val="center"/>
-          </w:tcPr>
-          <w:p>
-            <w:pPr>
-              <w:keepNext/>
-              <w:jc w:val="left"/>
-              <w:spacing w:after="100" w:before="100" w:line="240"/>
-              <w:ind w:firstLine="0" w:left="100" w:right="100"/>
-            </w:pPr>
-            <w:r xmlns:w="http://schemas.openxmlformats.org/wordprocessingml/2006/main" xmlns:wp="http://schemas.openxmlformats.org/drawingml/2006/wordprocessingDrawing" xmlns:r="http://schemas.openxmlformats.org/officeDocument/2006/relationships" xmlns:w14="http://schemas.microsoft.com/office/word/2010/wordml">
-              <w:rPr>
-                <w:rFonts w:ascii="DejaVu Sans" w:hAnsi="DejaVu Sans" w:eastAsia="DejaVu Sans" w:cs="DejaVu Sans"/>
-                <w:sz w:val="22"/>
-                <w:szCs w:val="22"/>
-                <w:color w:val="000000"/>
-              </w:rPr>
-              <w:t xml:space="preserve">  Thorax</w:t>
-            </w:r>
-          </w:p>
-        </w:tc>
-        <w:tc>
-          <w:tcPr>
-            <w:tcBorders/>
-            <w:shd w:val="clear" w:color="auto" w:fill="FFFFFF"/>
-            <w:tcMar>
-              <w:top w:w="0" w:type="dxa"/>
-              <w:bottom w:w="0" w:type="dxa"/>
-              <w:left w:w="0" w:type="dxa"/>
-              <w:right w:w="0" w:type="dxa"/>
-            </w:tcMar>
-            <w:vAlign w:val="center"/>
-          </w:tcPr>
-          <w:p>
-            <w:pPr>
-              <w:keepNext/>
-              <w:jc w:val="center"/>
-              <w:spacing w:after="100" w:before="100" w:line="240"/>
-              <w:ind w:firstLine="0" w:left="100" w:right="100"/>
-            </w:pPr>
-            <w:r xmlns:w="http://schemas.openxmlformats.org/wordprocessingml/2006/main" xmlns:wp="http://schemas.openxmlformats.org/drawingml/2006/wordprocessingDrawing" xmlns:r="http://schemas.openxmlformats.org/officeDocument/2006/relationships" xmlns:w14="http://schemas.microsoft.com/office/word/2010/wordml">
-              <w:rPr>
-                <w:rFonts w:ascii="DejaVu Sans" w:hAnsi="DejaVu Sans" w:eastAsia="DejaVu Sans" w:cs="DejaVu Sans"/>
-                <w:sz w:val="22"/>
-                <w:szCs w:val="22"/>
-                <w:color w:val="000000"/>
-              </w:rPr>
-              <w:t xml:space="preserve">89 (20.8%)</w:t>
-            </w:r>
-          </w:p>
-        </w:tc>
-        <w:tc>
-          <w:tcPr>
-            <w:tcBorders/>
-            <w:shd w:val="clear" w:color="auto" w:fill="FFFFFF"/>
-            <w:tcMar>
-              <w:top w:w="0" w:type="dxa"/>
-              <w:bottom w:w="0" w:type="dxa"/>
-              <w:left w:w="0" w:type="dxa"/>
-              <w:right w:w="0" w:type="dxa"/>
-            </w:tcMar>
-            <w:vAlign w:val="center"/>
-          </w:tcPr>
-          <w:p>
-            <w:pPr>
-              <w:keepNext/>
-              <w:jc w:val="center"/>
-              <w:spacing w:after="100" w:before="100" w:line="240"/>
-              <w:ind w:firstLine="0" w:left="100" w:right="100"/>
-            </w:pPr>
-            <w:r xmlns:w="http://schemas.openxmlformats.org/wordprocessingml/2006/main" xmlns:wp="http://schemas.openxmlformats.org/drawingml/2006/wordprocessingDrawing" xmlns:r="http://schemas.openxmlformats.org/officeDocument/2006/relationships" xmlns:w14="http://schemas.microsoft.com/office/word/2010/wordml">
-              <w:rPr>
-                <w:rFonts w:ascii="DejaVu Sans" w:hAnsi="DejaVu Sans" w:eastAsia="DejaVu Sans" w:cs="DejaVu Sans"/>
-                <w:sz w:val="22"/>
-                <w:szCs w:val="22"/>
-                <w:color w:val="000000"/>
-              </w:rPr>
-              <w:t xml:space="preserve">898 (16.0%)</w:t>
+              <w:t xml:space="preserve">0 (0%)</w:t>
             </w:r>
           </w:p>
         </w:tc>
@@ -3651,7 +4126,7 @@
                 <w:szCs w:val="22"/>
                 <w:color w:val="000000"/>
               </w:rPr>
-              <w:t xml:space="preserve">  Spine</w:t>
+              <w:t xml:space="preserve">  Multiple</w:t>
             </w:r>
           </w:p>
         </w:tc>
@@ -3681,7 +4156,7 @@
                 <w:szCs w:val="22"/>
                 <w:color w:val="000000"/>
               </w:rPr>
-              <w:t xml:space="preserve">41 (9.60%)</w:t>
+              <w:t xml:space="preserve">24 (5.62%)</w:t>
             </w:r>
           </w:p>
         </w:tc>
@@ -3711,103 +4186,7 @@
                 <w:szCs w:val="22"/>
                 <w:color w:val="000000"/>
               </w:rPr>
-              <w:t xml:space="preserve">485 (8.64%)</w:t>
-            </w:r>
-          </w:p>
-        </w:tc>
-      </w:tr>
-      <w:tr>
-        <w:trPr>
-          <w:cantSplit/>
-          <w:trHeight w:val="607" w:hRule="auto"/>
-        </w:trPr>
-        <w:tc>
-          <w:tcPr>
-            <w:tcBorders/>
-            <w:shd w:val="clear" w:color="auto" w:fill="FFFFFF"/>
-            <w:tcMar>
-              <w:top w:w="0" w:type="dxa"/>
-              <w:bottom w:w="0" w:type="dxa"/>
-              <w:left w:w="0" w:type="dxa"/>
-              <w:right w:w="0" w:type="dxa"/>
-            </w:tcMar>
-            <w:vAlign w:val="center"/>
-          </w:tcPr>
-          <w:p>
-            <w:pPr>
-              <w:keepNext/>
-              <w:jc w:val="left"/>
-              <w:spacing w:after="100" w:before="100" w:line="240"/>
-              <w:ind w:firstLine="0" w:left="100" w:right="100"/>
-            </w:pPr>
-            <w:r xmlns:w="http://schemas.openxmlformats.org/wordprocessingml/2006/main" xmlns:wp="http://schemas.openxmlformats.org/drawingml/2006/wordprocessingDrawing" xmlns:r="http://schemas.openxmlformats.org/officeDocument/2006/relationships" xmlns:w14="http://schemas.microsoft.com/office/word/2010/wordml">
-              <w:rPr>
-                <w:rFonts w:ascii="DejaVu Sans" w:hAnsi="DejaVu Sans" w:eastAsia="DejaVu Sans" w:cs="DejaVu Sans"/>
-                <w:sz w:val="22"/>
-                <w:szCs w:val="22"/>
-                <w:color w:val="000000"/>
-              </w:rPr>
-              <w:t xml:space="preserve">  Abdomen</w:t>
-            </w:r>
-          </w:p>
-        </w:tc>
-        <w:tc>
-          <w:tcPr>
-            <w:tcBorders/>
-            <w:shd w:val="clear" w:color="auto" w:fill="FFFFFF"/>
-            <w:tcMar>
-              <w:top w:w="0" w:type="dxa"/>
-              <w:bottom w:w="0" w:type="dxa"/>
-              <w:left w:w="0" w:type="dxa"/>
-              <w:right w:w="0" w:type="dxa"/>
-            </w:tcMar>
-            <w:vAlign w:val="center"/>
-          </w:tcPr>
-          <w:p>
-            <w:pPr>
-              <w:keepNext/>
-              <w:jc w:val="center"/>
-              <w:spacing w:after="100" w:before="100" w:line="240"/>
-              <w:ind w:firstLine="0" w:left="100" w:right="100"/>
-            </w:pPr>
-            <w:r xmlns:w="http://schemas.openxmlformats.org/wordprocessingml/2006/main" xmlns:wp="http://schemas.openxmlformats.org/drawingml/2006/wordprocessingDrawing" xmlns:r="http://schemas.openxmlformats.org/officeDocument/2006/relationships" xmlns:w14="http://schemas.microsoft.com/office/word/2010/wordml">
-              <w:rPr>
-                <w:rFonts w:ascii="DejaVu Sans" w:hAnsi="DejaVu Sans" w:eastAsia="DejaVu Sans" w:cs="DejaVu Sans"/>
-                <w:sz w:val="22"/>
-                <w:szCs w:val="22"/>
-                <w:color w:val="000000"/>
-              </w:rPr>
-              <w:t xml:space="preserve">49 (11.5%)</w:t>
-            </w:r>
-          </w:p>
-        </w:tc>
-        <w:tc>
-          <w:tcPr>
-            <w:tcBorders/>
-            <w:shd w:val="clear" w:color="auto" w:fill="FFFFFF"/>
-            <w:tcMar>
-              <w:top w:w="0" w:type="dxa"/>
-              <w:bottom w:w="0" w:type="dxa"/>
-              <w:left w:w="0" w:type="dxa"/>
-              <w:right w:w="0" w:type="dxa"/>
-            </w:tcMar>
-            <w:vAlign w:val="center"/>
-          </w:tcPr>
-          <w:p>
-            <w:pPr>
-              <w:keepNext/>
-              <w:jc w:val="center"/>
-              <w:spacing w:after="100" w:before="100" w:line="240"/>
-              <w:ind w:firstLine="0" w:left="100" w:right="100"/>
-            </w:pPr>
-            <w:r xmlns:w="http://schemas.openxmlformats.org/wordprocessingml/2006/main" xmlns:wp="http://schemas.openxmlformats.org/drawingml/2006/wordprocessingDrawing" xmlns:r="http://schemas.openxmlformats.org/officeDocument/2006/relationships" xmlns:w14="http://schemas.microsoft.com/office/word/2010/wordml">
-              <w:rPr>
-                <w:rFonts w:ascii="DejaVu Sans" w:hAnsi="DejaVu Sans" w:eastAsia="DejaVu Sans" w:cs="DejaVu Sans"/>
-                <w:sz w:val="22"/>
-                <w:szCs w:val="22"/>
-                <w:color w:val="000000"/>
-              </w:rPr>
-              <w:t xml:space="preserve">336 (5.99%)</w:t>
+              <w:t xml:space="preserve">598 (10.7%)</w:t>
             </w:r>
           </w:p>
         </w:tc>
@@ -3819,390 +4198,6 @@
         </w:trPr>
         <w:tc>
           <w:tcPr>
-            <w:tcBorders/>
-            <w:shd w:val="clear" w:color="auto" w:fill="FFFFFF"/>
-            <w:tcMar>
-              <w:top w:w="0" w:type="dxa"/>
-              <w:bottom w:w="0" w:type="dxa"/>
-              <w:left w:w="0" w:type="dxa"/>
-              <w:right w:w="0" w:type="dxa"/>
-            </w:tcMar>
-            <w:vAlign w:val="center"/>
-          </w:tcPr>
-          <w:p>
-            <w:pPr>
-              <w:keepNext/>
-              <w:jc w:val="left"/>
-              <w:spacing w:after="100" w:before="100" w:line="240"/>
-              <w:ind w:firstLine="0" w:left="100" w:right="100"/>
-            </w:pPr>
-            <w:r xmlns:w="http://schemas.openxmlformats.org/wordprocessingml/2006/main" xmlns:wp="http://schemas.openxmlformats.org/drawingml/2006/wordprocessingDrawing" xmlns:r="http://schemas.openxmlformats.org/officeDocument/2006/relationships" xmlns:w14="http://schemas.microsoft.com/office/word/2010/wordml">
-              <w:rPr>
-                <w:rFonts w:ascii="DejaVu Sans" w:hAnsi="DejaVu Sans" w:eastAsia="DejaVu Sans" w:cs="DejaVu Sans"/>
-                <w:sz w:val="22"/>
-                <w:szCs w:val="22"/>
-                <w:color w:val="000000"/>
-              </w:rPr>
-              <w:t xml:space="preserve">  Lower Extremity</w:t>
-            </w:r>
-          </w:p>
-        </w:tc>
-        <w:tc>
-          <w:tcPr>
-            <w:tcBorders/>
-            <w:shd w:val="clear" w:color="auto" w:fill="FFFFFF"/>
-            <w:tcMar>
-              <w:top w:w="0" w:type="dxa"/>
-              <w:bottom w:w="0" w:type="dxa"/>
-              <w:left w:w="0" w:type="dxa"/>
-              <w:right w:w="0" w:type="dxa"/>
-            </w:tcMar>
-            <w:vAlign w:val="center"/>
-          </w:tcPr>
-          <w:p>
-            <w:pPr>
-              <w:keepNext/>
-              <w:jc w:val="center"/>
-              <w:spacing w:after="100" w:before="100" w:line="240"/>
-              <w:ind w:firstLine="0" w:left="100" w:right="100"/>
-            </w:pPr>
-            <w:r xmlns:w="http://schemas.openxmlformats.org/wordprocessingml/2006/main" xmlns:wp="http://schemas.openxmlformats.org/drawingml/2006/wordprocessingDrawing" xmlns:r="http://schemas.openxmlformats.org/officeDocument/2006/relationships" xmlns:w14="http://schemas.microsoft.com/office/word/2010/wordml">
-              <w:rPr>
-                <w:rFonts w:ascii="DejaVu Sans" w:hAnsi="DejaVu Sans" w:eastAsia="DejaVu Sans" w:cs="DejaVu Sans"/>
-                <w:sz w:val="22"/>
-                <w:szCs w:val="22"/>
-                <w:color w:val="000000"/>
-              </w:rPr>
-              <w:t xml:space="preserve">81 (19.0%)</w:t>
-            </w:r>
-          </w:p>
-        </w:tc>
-        <w:tc>
-          <w:tcPr>
-            <w:tcBorders/>
-            <w:shd w:val="clear" w:color="auto" w:fill="FFFFFF"/>
-            <w:tcMar>
-              <w:top w:w="0" w:type="dxa"/>
-              <w:bottom w:w="0" w:type="dxa"/>
-              <w:left w:w="0" w:type="dxa"/>
-              <w:right w:w="0" w:type="dxa"/>
-            </w:tcMar>
-            <w:vAlign w:val="center"/>
-          </w:tcPr>
-          <w:p>
-            <w:pPr>
-              <w:keepNext/>
-              <w:jc w:val="center"/>
-              <w:spacing w:after="100" w:before="100" w:line="240"/>
-              <w:ind w:firstLine="0" w:left="100" w:right="100"/>
-            </w:pPr>
-            <w:r xmlns:w="http://schemas.openxmlformats.org/wordprocessingml/2006/main" xmlns:wp="http://schemas.openxmlformats.org/drawingml/2006/wordprocessingDrawing" xmlns:r="http://schemas.openxmlformats.org/officeDocument/2006/relationships" xmlns:w14="http://schemas.microsoft.com/office/word/2010/wordml">
-              <w:rPr>
-                <w:rFonts w:ascii="DejaVu Sans" w:hAnsi="DejaVu Sans" w:eastAsia="DejaVu Sans" w:cs="DejaVu Sans"/>
-                <w:sz w:val="22"/>
-                <w:szCs w:val="22"/>
-                <w:color w:val="000000"/>
-              </w:rPr>
-              <w:t xml:space="preserve">939 (16.7%)</w:t>
-            </w:r>
-          </w:p>
-        </w:tc>
-      </w:tr>
-      <w:tr>
-        <w:trPr>
-          <w:cantSplit/>
-          <w:trHeight w:val="624" w:hRule="auto"/>
-        </w:trPr>
-        <w:tc>
-          <w:tcPr>
-            <w:tcBorders/>
-            <w:shd w:val="clear" w:color="auto" w:fill="FFFFFF"/>
-            <w:tcMar>
-              <w:top w:w="0" w:type="dxa"/>
-              <w:bottom w:w="0" w:type="dxa"/>
-              <w:left w:w="0" w:type="dxa"/>
-              <w:right w:w="0" w:type="dxa"/>
-            </w:tcMar>
-            <w:vAlign w:val="center"/>
-          </w:tcPr>
-          <w:p>
-            <w:pPr>
-              <w:keepNext/>
-              <w:jc w:val="left"/>
-              <w:spacing w:after="100" w:before="100" w:line="240"/>
-              <w:ind w:firstLine="0" w:left="100" w:right="100"/>
-            </w:pPr>
-            <w:r xmlns:w="http://schemas.openxmlformats.org/wordprocessingml/2006/main" xmlns:wp="http://schemas.openxmlformats.org/drawingml/2006/wordprocessingDrawing" xmlns:r="http://schemas.openxmlformats.org/officeDocument/2006/relationships" xmlns:w14="http://schemas.microsoft.com/office/word/2010/wordml">
-              <w:rPr>
-                <w:rFonts w:ascii="DejaVu Sans" w:hAnsi="DejaVu Sans" w:eastAsia="DejaVu Sans" w:cs="DejaVu Sans"/>
-                <w:sz w:val="22"/>
-                <w:szCs w:val="22"/>
-                <w:color w:val="000000"/>
-              </w:rPr>
-              <w:t xml:space="preserve">  Upper Extremity</w:t>
-            </w:r>
-          </w:p>
-        </w:tc>
-        <w:tc>
-          <w:tcPr>
-            <w:tcBorders/>
-            <w:shd w:val="clear" w:color="auto" w:fill="FFFFFF"/>
-            <w:tcMar>
-              <w:top w:w="0" w:type="dxa"/>
-              <w:bottom w:w="0" w:type="dxa"/>
-              <w:left w:w="0" w:type="dxa"/>
-              <w:right w:w="0" w:type="dxa"/>
-            </w:tcMar>
-            <w:vAlign w:val="center"/>
-          </w:tcPr>
-          <w:p>
-            <w:pPr>
-              <w:keepNext/>
-              <w:jc w:val="center"/>
-              <w:spacing w:after="100" w:before="100" w:line="240"/>
-              <w:ind w:firstLine="0" w:left="100" w:right="100"/>
-            </w:pPr>
-            <w:r xmlns:w="http://schemas.openxmlformats.org/wordprocessingml/2006/main" xmlns:wp="http://schemas.openxmlformats.org/drawingml/2006/wordprocessingDrawing" xmlns:r="http://schemas.openxmlformats.org/officeDocument/2006/relationships" xmlns:w14="http://schemas.microsoft.com/office/word/2010/wordml">
-              <w:rPr>
-                <w:rFonts w:ascii="DejaVu Sans" w:hAnsi="DejaVu Sans" w:eastAsia="DejaVu Sans" w:cs="DejaVu Sans"/>
-                <w:sz w:val="22"/>
-                <w:szCs w:val="22"/>
-                <w:color w:val="000000"/>
-              </w:rPr>
-              <w:t xml:space="preserve">16 (3.75%)</w:t>
-            </w:r>
-          </w:p>
-        </w:tc>
-        <w:tc>
-          <w:tcPr>
-            <w:tcBorders/>
-            <w:shd w:val="clear" w:color="auto" w:fill="FFFFFF"/>
-            <w:tcMar>
-              <w:top w:w="0" w:type="dxa"/>
-              <w:bottom w:w="0" w:type="dxa"/>
-              <w:left w:w="0" w:type="dxa"/>
-              <w:right w:w="0" w:type="dxa"/>
-            </w:tcMar>
-            <w:vAlign w:val="center"/>
-          </w:tcPr>
-          <w:p>
-            <w:pPr>
-              <w:keepNext/>
-              <w:jc w:val="center"/>
-              <w:spacing w:after="100" w:before="100" w:line="240"/>
-              <w:ind w:firstLine="0" w:left="100" w:right="100"/>
-            </w:pPr>
-            <w:r xmlns:w="http://schemas.openxmlformats.org/wordprocessingml/2006/main" xmlns:wp="http://schemas.openxmlformats.org/drawingml/2006/wordprocessingDrawing" xmlns:r="http://schemas.openxmlformats.org/officeDocument/2006/relationships" xmlns:w14="http://schemas.microsoft.com/office/word/2010/wordml">
-              <w:rPr>
-                <w:rFonts w:ascii="DejaVu Sans" w:hAnsi="DejaVu Sans" w:eastAsia="DejaVu Sans" w:cs="DejaVu Sans"/>
-                <w:sz w:val="22"/>
-                <w:szCs w:val="22"/>
-                <w:color w:val="000000"/>
-              </w:rPr>
-              <w:t xml:space="preserve">407 (7.25%)</w:t>
-            </w:r>
-          </w:p>
-        </w:tc>
-      </w:tr>
-      <w:tr>
-        <w:trPr>
-          <w:cantSplit/>
-          <w:trHeight w:val="624" w:hRule="auto"/>
-        </w:trPr>
-        <w:tc>
-          <w:tcPr>
-            <w:tcBorders/>
-            <w:shd w:val="clear" w:color="auto" w:fill="FFFFFF"/>
-            <w:tcMar>
-              <w:top w:w="0" w:type="dxa"/>
-              <w:bottom w:w="0" w:type="dxa"/>
-              <w:left w:w="0" w:type="dxa"/>
-              <w:right w:w="0" w:type="dxa"/>
-            </w:tcMar>
-            <w:vAlign w:val="center"/>
-          </w:tcPr>
-          <w:p>
-            <w:pPr>
-              <w:keepNext/>
-              <w:jc w:val="left"/>
-              <w:spacing w:after="100" w:before="100" w:line="240"/>
-              <w:ind w:firstLine="0" w:left="100" w:right="100"/>
-            </w:pPr>
-            <w:r xmlns:w="http://schemas.openxmlformats.org/wordprocessingml/2006/main" xmlns:wp="http://schemas.openxmlformats.org/drawingml/2006/wordprocessingDrawing" xmlns:r="http://schemas.openxmlformats.org/officeDocument/2006/relationships" xmlns:w14="http://schemas.microsoft.com/office/word/2010/wordml">
-              <w:rPr>
-                <w:rFonts w:ascii="DejaVu Sans" w:hAnsi="DejaVu Sans" w:eastAsia="DejaVu Sans" w:cs="DejaVu Sans"/>
-                <w:sz w:val="22"/>
-                <w:szCs w:val="22"/>
-                <w:color w:val="000000"/>
-              </w:rPr>
-              <w:t xml:space="preserve">  Unspeciefied</w:t>
-            </w:r>
-          </w:p>
-        </w:tc>
-        <w:tc>
-          <w:tcPr>
-            <w:tcBorders/>
-            <w:shd w:val="clear" w:color="auto" w:fill="FFFFFF"/>
-            <w:tcMar>
-              <w:top w:w="0" w:type="dxa"/>
-              <w:bottom w:w="0" w:type="dxa"/>
-              <w:left w:w="0" w:type="dxa"/>
-              <w:right w:w="0" w:type="dxa"/>
-            </w:tcMar>
-            <w:vAlign w:val="center"/>
-          </w:tcPr>
-          <w:p>
-            <w:pPr>
-              <w:keepNext/>
-              <w:jc w:val="center"/>
-              <w:spacing w:after="100" w:before="100" w:line="240"/>
-              <w:ind w:firstLine="0" w:left="100" w:right="100"/>
-            </w:pPr>
-            <w:r xmlns:w="http://schemas.openxmlformats.org/wordprocessingml/2006/main" xmlns:wp="http://schemas.openxmlformats.org/drawingml/2006/wordprocessingDrawing" xmlns:r="http://schemas.openxmlformats.org/officeDocument/2006/relationships" xmlns:w14="http://schemas.microsoft.com/office/word/2010/wordml">
-              <w:rPr>
-                <w:rFonts w:ascii="DejaVu Sans" w:hAnsi="DejaVu Sans" w:eastAsia="DejaVu Sans" w:cs="DejaVu Sans"/>
-                <w:sz w:val="22"/>
-                <w:szCs w:val="22"/>
-                <w:color w:val="000000"/>
-              </w:rPr>
-              <w:t xml:space="preserve">0 (0%)</w:t>
-            </w:r>
-          </w:p>
-        </w:tc>
-        <w:tc>
-          <w:tcPr>
-            <w:tcBorders/>
-            <w:shd w:val="clear" w:color="auto" w:fill="FFFFFF"/>
-            <w:tcMar>
-              <w:top w:w="0" w:type="dxa"/>
-              <w:bottom w:w="0" w:type="dxa"/>
-              <w:left w:w="0" w:type="dxa"/>
-              <w:right w:w="0" w:type="dxa"/>
-            </w:tcMar>
-            <w:vAlign w:val="center"/>
-          </w:tcPr>
-          <w:p>
-            <w:pPr>
-              <w:keepNext/>
-              <w:jc w:val="center"/>
-              <w:spacing w:after="100" w:before="100" w:line="240"/>
-              <w:ind w:firstLine="0" w:left="100" w:right="100"/>
-            </w:pPr>
-            <w:r xmlns:w="http://schemas.openxmlformats.org/wordprocessingml/2006/main" xmlns:wp="http://schemas.openxmlformats.org/drawingml/2006/wordprocessingDrawing" xmlns:r="http://schemas.openxmlformats.org/officeDocument/2006/relationships" xmlns:w14="http://schemas.microsoft.com/office/word/2010/wordml">
-              <w:rPr>
-                <w:rFonts w:ascii="DejaVu Sans" w:hAnsi="DejaVu Sans" w:eastAsia="DejaVu Sans" w:cs="DejaVu Sans"/>
-                <w:sz w:val="22"/>
-                <w:szCs w:val="22"/>
-                <w:color w:val="000000"/>
-              </w:rPr>
-              <w:t xml:space="preserve">0 (0%)</w:t>
-            </w:r>
-          </w:p>
-        </w:tc>
-      </w:tr>
-      <w:tr>
-        <w:trPr>
-          <w:cantSplit/>
-          <w:trHeight w:val="624" w:hRule="auto"/>
-        </w:trPr>
-        <w:tc>
-          <w:tcPr>
-            <w:tcBorders/>
-            <w:shd w:val="clear" w:color="auto" w:fill="FFFFFF"/>
-            <w:tcMar>
-              <w:top w:w="0" w:type="dxa"/>
-              <w:bottom w:w="0" w:type="dxa"/>
-              <w:left w:w="0" w:type="dxa"/>
-              <w:right w:w="0" w:type="dxa"/>
-            </w:tcMar>
-            <w:vAlign w:val="center"/>
-          </w:tcPr>
-          <w:p>
-            <w:pPr>
-              <w:keepNext/>
-              <w:jc w:val="left"/>
-              <w:spacing w:after="100" w:before="100" w:line="240"/>
-              <w:ind w:firstLine="0" w:left="100" w:right="100"/>
-            </w:pPr>
-            <w:r xmlns:w="http://schemas.openxmlformats.org/wordprocessingml/2006/main" xmlns:wp="http://schemas.openxmlformats.org/drawingml/2006/wordprocessingDrawing" xmlns:r="http://schemas.openxmlformats.org/officeDocument/2006/relationships" xmlns:w14="http://schemas.microsoft.com/office/word/2010/wordml">
-              <w:rPr>
-                <w:rFonts w:ascii="DejaVu Sans" w:hAnsi="DejaVu Sans" w:eastAsia="DejaVu Sans" w:cs="DejaVu Sans"/>
-                <w:sz w:val="22"/>
-                <w:szCs w:val="22"/>
-                <w:color w:val="000000"/>
-              </w:rPr>
-              <w:t xml:space="preserve">  Multiple</w:t>
-            </w:r>
-          </w:p>
-        </w:tc>
-        <w:tc>
-          <w:tcPr>
-            <w:tcBorders/>
-            <w:shd w:val="clear" w:color="auto" w:fill="FFFFFF"/>
-            <w:tcMar>
-              <w:top w:w="0" w:type="dxa"/>
-              <w:bottom w:w="0" w:type="dxa"/>
-              <w:left w:w="0" w:type="dxa"/>
-              <w:right w:w="0" w:type="dxa"/>
-            </w:tcMar>
-            <w:vAlign w:val="center"/>
-          </w:tcPr>
-          <w:p>
-            <w:pPr>
-              <w:keepNext/>
-              <w:jc w:val="center"/>
-              <w:spacing w:after="100" w:before="100" w:line="240"/>
-              <w:ind w:firstLine="0" w:left="100" w:right="100"/>
-            </w:pPr>
-            <w:r xmlns:w="http://schemas.openxmlformats.org/wordprocessingml/2006/main" xmlns:wp="http://schemas.openxmlformats.org/drawingml/2006/wordprocessingDrawing" xmlns:r="http://schemas.openxmlformats.org/officeDocument/2006/relationships" xmlns:w14="http://schemas.microsoft.com/office/word/2010/wordml">
-              <w:rPr>
-                <w:rFonts w:ascii="DejaVu Sans" w:hAnsi="DejaVu Sans" w:eastAsia="DejaVu Sans" w:cs="DejaVu Sans"/>
-                <w:sz w:val="22"/>
-                <w:szCs w:val="22"/>
-                <w:color w:val="000000"/>
-              </w:rPr>
-              <w:t xml:space="preserve">24 (5.62%)</w:t>
-            </w:r>
-          </w:p>
-        </w:tc>
-        <w:tc>
-          <w:tcPr>
-            <w:tcBorders/>
-            <w:shd w:val="clear" w:color="auto" w:fill="FFFFFF"/>
-            <w:tcMar>
-              <w:top w:w="0" w:type="dxa"/>
-              <w:bottom w:w="0" w:type="dxa"/>
-              <w:left w:w="0" w:type="dxa"/>
-              <w:right w:w="0" w:type="dxa"/>
-            </w:tcMar>
-            <w:vAlign w:val="center"/>
-          </w:tcPr>
-          <w:p>
-            <w:pPr>
-              <w:keepNext/>
-              <w:jc w:val="center"/>
-              <w:spacing w:after="100" w:before="100" w:line="240"/>
-              <w:ind w:firstLine="0" w:left="100" w:right="100"/>
-            </w:pPr>
-            <w:r xmlns:w="http://schemas.openxmlformats.org/wordprocessingml/2006/main" xmlns:wp="http://schemas.openxmlformats.org/drawingml/2006/wordprocessingDrawing" xmlns:r="http://schemas.openxmlformats.org/officeDocument/2006/relationships" xmlns:w14="http://schemas.microsoft.com/office/word/2010/wordml">
-              <w:rPr>
-                <w:rFonts w:ascii="DejaVu Sans" w:hAnsi="DejaVu Sans" w:eastAsia="DejaVu Sans" w:cs="DejaVu Sans"/>
-                <w:sz w:val="22"/>
-                <w:szCs w:val="22"/>
-                <w:color w:val="000000"/>
-              </w:rPr>
-              <w:t xml:space="preserve">598 (10.7%)</w:t>
-            </w:r>
-          </w:p>
-        </w:tc>
-      </w:tr>
-      <w:tr>
-        <w:trPr>
-          <w:cantSplit/>
-          <w:trHeight w:val="624" w:hRule="auto"/>
-        </w:trPr>
-        <w:tc>
-          <w:tcPr>
             <w:tcBorders>
               <w:bottom w:val="single" w:sz="16" w:space="0" w:color="666666"/>
             </w:tcBorders>
@@ -4322,7 +4317,7 @@
         <w:pStyle w:val="FirstParagraph"/>
       </w:pPr>
       <w:r>
-        <w:t xml:space="preserve">In the entire cohort of 6146 patients the mean frequency of OFI was 7%. Among the men the frequency of OFI was 7.33% (95% CI:( 6.53 - 8.29 )) and among the women 6.1% ( 5.23 - 6.98 ). Blunt trauma han an OFI frequency at 7.08% (95% CI:( 6.25 - 7.75 )) and penetrating trauma had an OFI frequency at 6.34 % (95% CI:( 5.59 - 7.99 )). Patients with minor trauma had an OFI frequency of 3.17% (95% CI:( 2.56 - 3.49 )) compared with the major trauma cohort which had an OFI frequency of 12.2% (95% CI:( 11.27 - 13.19 )). Across the most severely injured body region subgroup, OFI was most frequent in the abdomen cohort with a frequency of OFI at 12.73% (95% CI:( 8.06 - 17.16 )).The lowest OFI frequency was measured in the face cohort with a frequency of 2.25% (95% CI:( 0.64 - 4.4 )).</w:t>
+        <w:t xml:space="preserve">In the entire cohort of 6146 patients the mean frequency of OFI was 7%. Among the men the frequency of OFI was 7.33% (95% CI:( 5.96 - 8.45 )) and among the women 6.1% ( 5.18 - 7.26 ). Blunt trauma han an OFI frequency at 7.08% (95% CI:( 6.63 - 7.53 )) and penetrating trauma had an OFI frequency at 6.34 % (95% CI:( 4.22 - 8.23 )). Patients with minor trauma had an OFI frequency of 3.17% (95% CI:( 2.68 - 3.51 )) compared with the major trauma cohort which had an OFI frequency of 12.2% (95% CI:( 10.85 - 13.64 )). Across the most severely injured body region subgroup, OFI was most frequent in the abdomen cohort with a frequency of OFI at 12.73% (95% CI:( 8.83 - 14.63 )).The lowest OFI frequency was measured in the face cohort with a frequency of 2.25% (95% CI:( 0.66 - 3.81 )).</w:t>
       </w:r>
     </w:p>
     <w:p>
@@ -4405,7 +4400,7 @@
               <w:jc w:val="right"/>
             </w:pPr>
             <w:r>
-              <w:t xml:space="preserve">( 6.53 - 8.29 )</w:t>
+              <w:t xml:space="preserve">( 5.96 - 8.45 )</w:t>
             </w:r>
           </w:p>
         </w:tc>
@@ -4440,7 +4435,7 @@
               <w:jc w:val="right"/>
             </w:pPr>
             <w:r>
-              <w:t xml:space="preserve">( 5.23 - 6.98 )</w:t>
+              <w:t xml:space="preserve">( 5.18 - 7.26 )</w:t>
             </w:r>
           </w:p>
         </w:tc>
@@ -4475,7 +4470,7 @@
               <w:jc w:val="right"/>
             </w:pPr>
             <w:r>
-              <w:t xml:space="preserve">( 6.25 - 7.75 )</w:t>
+              <w:t xml:space="preserve">( 6.63 - 7.53 )</w:t>
             </w:r>
           </w:p>
         </w:tc>
@@ -4510,7 +4505,7 @@
               <w:jc w:val="right"/>
             </w:pPr>
             <w:r>
-              <w:t xml:space="preserve">( 5.59 - 7.99 )</w:t>
+              <w:t xml:space="preserve">( 4.22 - 8.23 )</w:t>
             </w:r>
           </w:p>
         </w:tc>
@@ -4545,7 +4540,7 @@
               <w:jc w:val="right"/>
             </w:pPr>
             <w:r>
-              <w:t xml:space="preserve">( 2.56 - 3.49 )</w:t>
+              <w:t xml:space="preserve">( 2.68 - 3.51 )</w:t>
             </w:r>
           </w:p>
         </w:tc>
@@ -4580,7 +4575,7 @@
               <w:jc w:val="right"/>
             </w:pPr>
             <w:r>
-              <w:t xml:space="preserve">( 11.27 - 13.19 )</w:t>
+              <w:t xml:space="preserve">( 10.85 - 13.64 )</w:t>
             </w:r>
           </w:p>
         </w:tc>
@@ -4615,7 +4610,7 @@
               <w:jc w:val="right"/>
             </w:pPr>
             <w:r>
-              <w:t xml:space="preserve">( 5.98 - 8.1 )</w:t>
+              <w:t xml:space="preserve">( 6.23 - 8.2 )</w:t>
             </w:r>
           </w:p>
         </w:tc>
@@ -4650,7 +4645,7 @@
               <w:jc w:val="right"/>
             </w:pPr>
             <w:r>
-              <w:t xml:space="preserve">( 0.64 - 4.4 )</w:t>
+              <w:t xml:space="preserve">( 0.66 - 3.81 )</w:t>
             </w:r>
           </w:p>
         </w:tc>
@@ -4685,7 +4680,7 @@
               <w:jc w:val="right"/>
             </w:pPr>
             <w:r>
-              <w:t xml:space="preserve">( 6.94 - 9.71 )</w:t>
+              <w:t xml:space="preserve">( 7.12 - 9.77 )</w:t>
             </w:r>
           </w:p>
         </w:tc>
@@ -4720,7 +4715,7 @@
               <w:jc w:val="right"/>
             </w:pPr>
             <w:r>
-              <w:t xml:space="preserve">( 8.06 - 17.16 )</w:t>
+              <w:t xml:space="preserve">( 8.83 - 14.63 )</w:t>
             </w:r>
           </w:p>
         </w:tc>
@@ -4755,7 +4750,7 @@
               <w:jc w:val="right"/>
             </w:pPr>
             <w:r>
-              <w:t xml:space="preserve">( 5.77 - 7.5 )</w:t>
+              <w:t xml:space="preserve">( 4.98 - 7.99 )</w:t>
             </w:r>
           </w:p>
         </w:tc>
@@ -4790,7 +4785,7 @@
               <w:jc w:val="right"/>
             </w:pPr>
             <w:r>
-              <w:t xml:space="preserve">( 1.77 - 4.79 )</w:t>
+              <w:t xml:space="preserve">( 2.07 - 5.55 )</w:t>
             </w:r>
           </w:p>
         </w:tc>
@@ -4819,19 +4814,7 @@
         <w:pStyle w:val="FirstParagraph"/>
       </w:pPr>
       <w:r>
-        <w:t xml:space="preserve">The difference in OFI frequency is presented in table 3-6 for each subgroup. The over all largest difference was found when comparing the face and abdomen cohorts with a difference of 10,48 ( -1.04 - 12.88 ). The smallest difference was found in the xxx subgroup with a difference of</w:t>
-      </w:r>
-      <w:r>
-        <w:t xml:space="preserve"> </w:t>
-      </w:r>
-      <w:r>
-        <w:rPr>
-          <w:rStyle w:val="VerbatimChar"/>
-        </w:rPr>
-        <w:t xml:space="preserve">min delta</w:t>
-      </w:r>
-      <w:r>
-        <w:t xml:space="preserve">.</w:t>
+        <w:t xml:space="preserve">The difference in OFI frequency is presented in table 3-6 for each subgroup. The over all largest difference was found when comparing the face and abdomen cohorts with a difference of 10,48 ( -1.04 - 12.88 ). The smallest difference was found when comparing the head and neck cohort with the extremity cohort with a difference of 0.31 ( -1.11 - 1.78 ).</w:t>
       </w:r>
     </w:p>
     <w:p>
@@ -4871,7 +4854,7 @@
         <w:pStyle w:val="BodyText"/>
       </w:pPr>
       <w:r>
-        <w:t xml:space="preserve">1.23 ( -0.08 - 2.69 )</w:t>
+        <w:t xml:space="preserve">1.23 ( -0.24 - 2.21 )</w:t>
       </w:r>
     </w:p>
     <w:p>
@@ -4895,7 +4878,7 @@
         <w:pStyle w:val="Compact"/>
       </w:pPr>
       <w:r>
-        <w:t xml:space="preserve">-1.23 ( -2.69 - 0.08 )</w:t>
+        <w:t xml:space="preserve">-1.23 ( -2.21 - 0.24 )</w:t>
       </w:r>
     </w:p>
     <w:p>
@@ -4955,7 +4938,7 @@
         <w:pStyle w:val="Compact"/>
       </w:pPr>
       <w:r>
-        <w:t xml:space="preserve">0.74 ( -1.29 - 1.71 )</w:t>
+        <w:t xml:space="preserve">0.74 ( -1.24 - 2.94 )</w:t>
       </w:r>
     </w:p>
     <w:p>
@@ -4979,7 +4962,7 @@
         <w:pStyle w:val="Compact"/>
       </w:pPr>
       <w:r>
-        <w:t xml:space="preserve">-0.74 ( -1.71 - 1.29 )</w:t>
+        <w:t xml:space="preserve">-0.74 ( -2.94 - 1.24 )</w:t>
       </w:r>
     </w:p>
     <w:p>
@@ -5039,7 +5022,7 @@
         <w:pStyle w:val="Compact"/>
       </w:pPr>
       <w:r>
-        <w:t xml:space="preserve">-9.03 ( -10.33 - -8.08 )</w:t>
+        <w:t xml:space="preserve">-9.03 ( -10.61 - -7.69 )</w:t>
       </w:r>
     </w:p>
     <w:p>
@@ -5063,7 +5046,7 @@
         <w:pStyle w:val="Compact"/>
       </w:pPr>
       <w:r>
-        <w:t xml:space="preserve">9.03 ( 8.08 - 10.33 )</w:t>
+        <w:t xml:space="preserve">9.03 ( 7.69 - 10.61 )</w:t>
       </w:r>
     </w:p>
     <w:p>
@@ -5135,7 +5118,7 @@
         <w:pStyle w:val="BodyText"/>
       </w:pPr>
       <w:r>
-        <w:t xml:space="preserve">3.18 ( 1.79 - 5.74 )</w:t>
+        <w:t xml:space="preserve">3.18 ( 2.08 - 4.74 )</w:t>
       </w:r>
     </w:p>
     <w:p>
@@ -5143,7 +5126,7 @@
         <w:pStyle w:val="BodyText"/>
       </w:pPr>
       <w:r>
-        <w:t xml:space="preserve">-1.61 ( -3.16 - 1.65 )</w:t>
+        <w:t xml:space="preserve">-1.61 ( -3.65 - 0.49 )</w:t>
       </w:r>
     </w:p>
     <w:p>
@@ -5151,7 +5134,7 @@
         <w:pStyle w:val="BodyText"/>
       </w:pPr>
       <w:r>
-        <w:t xml:space="preserve">4.73 ( 3.04 - 7.06 )</w:t>
+        <w:t xml:space="preserve">4.73 ( 2.29 - 6.98 )</w:t>
       </w:r>
     </w:p>
     <w:p>
@@ -5159,7 +5142,7 @@
         <w:pStyle w:val="BodyText"/>
       </w:pPr>
       <w:r>
-        <w:t xml:space="preserve">8.87 ( 3.83 - 14.84 )</w:t>
+        <w:t xml:space="preserve">8.87 ( 3.84 - 12 )</w:t>
       </w:r>
     </w:p>
     <w:p>
@@ -5167,7 +5150,7 @@
         <w:pStyle w:val="BodyText"/>
       </w:pPr>
       <w:r>
-        <w:t xml:space="preserve">2.86 ( 1.14 - 5.58 )</w:t>
+        <w:t xml:space="preserve">2.86 ( 1.3 - 4.04 )</w:t>
       </w:r>
     </w:p>
     <w:p>
@@ -5191,7 +5174,7 @@
         <w:pStyle w:val="Compact"/>
       </w:pPr>
       <w:r>
-        <w:t xml:space="preserve">0.31 ( -0.77 - 1.58 )</w:t>
+        <w:t xml:space="preserve">0.31 ( -0.46 - 1.93 )</w:t>
       </w:r>
     </w:p>
     <w:p>
@@ -5203,7 +5186,7 @@
         <w:pStyle w:val="Compact"/>
       </w:pPr>
       <w:r>
-        <w:t xml:space="preserve">-4.47 ( -6.34 - -1.89 )</w:t>
+        <w:t xml:space="preserve">-4.47 ( -6.5 - -1.99 )</w:t>
       </w:r>
     </w:p>
     <w:p>
@@ -5215,7 +5198,7 @@
         <w:pStyle w:val="Compact"/>
       </w:pPr>
       <w:r>
-        <w:t xml:space="preserve">1.87 ( -0.15 - 3.53 )</w:t>
+        <w:t xml:space="preserve">1.87 ( -0.23 - 4.16 )</w:t>
       </w:r>
     </w:p>
     <w:p>
@@ -5227,7 +5210,7 @@
         <w:pStyle w:val="Compact"/>
       </w:pPr>
       <w:r>
-        <w:t xml:space="preserve">6.01 ( 1.27 - 10.67 )</w:t>
+        <w:t xml:space="preserve">6.01 ( 1.23 - 9.27 )</w:t>
       </w:r>
     </w:p>
     <w:p>
@@ -5239,7 +5222,7 @@
         <w:pStyle w:val="Compact"/>
       </w:pPr>
       <w:r>
-        <w:t xml:space="preserve">-2.86 ( -1.01 - -1.14 )</w:t>
+        <w:t xml:space="preserve">-2.86 ( -0.46 - -1.3 )</w:t>
       </w:r>
     </w:p>
     <w:p>
@@ -5263,7 +5246,7 @@
         <w:pStyle w:val="Compact"/>
       </w:pPr>
       <w:r>
-        <w:t xml:space="preserve">-5.69 ( -10.17 - -0.97 )</w:t>
+        <w:t xml:space="preserve">-5.69 ( -7.86 - -1.17 )</w:t>
       </w:r>
     </w:p>
     <w:p>
@@ -5275,7 +5258,7 @@
         <w:pStyle w:val="Compact"/>
       </w:pPr>
       <w:r>
-        <w:t xml:space="preserve">-10.48 ( -14.53 - -5.65 )</w:t>
+        <w:t xml:space="preserve">-10.48 ( -13.15 - -5.85 )</w:t>
       </w:r>
     </w:p>
     <w:p>
@@ -5287,7 +5270,7 @@
         <w:pStyle w:val="Compact"/>
       </w:pPr>
       <w:r>
-        <w:t xml:space="preserve">-4.14 ( -8.96 - 0.39 )</w:t>
+        <w:t xml:space="preserve">-4.14 ( -6.52 - -0.05 )</w:t>
       </w:r>
     </w:p>
     <w:p>
@@ -5299,7 +5282,7 @@
         <w:pStyle w:val="Compact"/>
       </w:pPr>
       <w:r>
-        <w:t xml:space="preserve">-6.01 ( -1.01 - -1.27 )</w:t>
+        <w:t xml:space="preserve">-6.01 ( -0.46 - -1.23 )</w:t>
       </w:r>
     </w:p>
     <w:p>
@@ -5311,7 +5294,7 @@
         <w:pStyle w:val="Compact"/>
       </w:pPr>
       <w:r>
-        <w:t xml:space="preserve">-8.87 ( -1.01 - -3.83 )</w:t>
+        <w:t xml:space="preserve">-8.87 ( -0.46 - -3.84 )</w:t>
       </w:r>
     </w:p>
     <w:p>
@@ -5335,7 +5318,7 @@
         <w:pStyle w:val="Compact"/>
       </w:pPr>
       <w:r>
-        <w:t xml:space="preserve">-1.56 ( -3.58 - 1.01 )</w:t>
+        <w:t xml:space="preserve">-1.56 ( -2.91 - 0.46 )</w:t>
       </w:r>
     </w:p>
     <w:p>
@@ -5347,7 +5330,7 @@
         <w:pStyle w:val="Compact"/>
       </w:pPr>
       <w:r>
-        <w:t xml:space="preserve">-6.34 ( -8.27 - -3.34 )</w:t>
+        <w:t xml:space="preserve">-6.34 ( -8.27 - -4.15 )</w:t>
       </w:r>
     </w:p>
     <w:p>
@@ -5359,7 +5342,7 @@
         <w:pStyle w:val="Compact"/>
       </w:pPr>
       <w:r>
-        <w:t xml:space="preserve">4.14 ( -1.01 - 8.96 )</w:t>
+        <w:t xml:space="preserve">4.14 ( -0.46 - 6.52 )</w:t>
       </w:r>
     </w:p>
     <w:p>
@@ -5371,7 +5354,7 @@
         <w:pStyle w:val="Compact"/>
       </w:pPr>
       <w:r>
-        <w:t xml:space="preserve">-1.87 ( -1.01 - 0.15 )</w:t>
+        <w:t xml:space="preserve">-1.87 ( -0.46 - 0.23 )</w:t>
       </w:r>
     </w:p>
     <w:p>
@@ -5383,7 +5366,7 @@
         <w:pStyle w:val="Compact"/>
       </w:pPr>
       <w:r>
-        <w:t xml:space="preserve">-4.73 ( -1.01 - -3.04 )</w:t>
+        <w:t xml:space="preserve">-4.73 ( -0.46 - -2.29 )</w:t>
       </w:r>
     </w:p>
     <w:p>
@@ -5407,7 +5390,7 @@
         <w:pStyle w:val="Compact"/>
       </w:pPr>
       <w:r>
-        <w:t xml:space="preserve">4.79 ( 2.83 - 6.21 )</w:t>
+        <w:t xml:space="preserve">4.79 ( 3.08 - 6.89 )</w:t>
       </w:r>
     </w:p>
     <w:p>
@@ -5419,7 +5402,7 @@
         <w:pStyle w:val="Compact"/>
       </w:pPr>
       <w:r>
-        <w:t xml:space="preserve">6.34 ( -1.01 - 8.27 )</w:t>
+        <w:t xml:space="preserve">6.34 ( -0.46 - 8.27 )</w:t>
       </w:r>
     </w:p>
     <w:p>
@@ -5431,7 +5414,7 @@
         <w:pStyle w:val="Compact"/>
       </w:pPr>
       <w:r>
-        <w:t xml:space="preserve">10.48 ( -1.01 - 14.53 )</w:t>
+        <w:t xml:space="preserve">10.48 ( -0.46 - 13.15 )</w:t>
       </w:r>
     </w:p>
     <w:p>
@@ -5443,7 +5426,7 @@
         <w:pStyle w:val="Compact"/>
       </w:pPr>
       <w:r>
-        <w:t xml:space="preserve">4.47 ( -1.01 - 6.34 )</w:t>
+        <w:t xml:space="preserve">4.47 ( -0.46 - 6.5 )</w:t>
       </w:r>
     </w:p>
     <w:p>
@@ -5455,7 +5438,7 @@
         <w:pStyle w:val="Compact"/>
       </w:pPr>
       <w:r>
-        <w:t xml:space="preserve">1.61 ( -1.01 - 3.16 )</w:t>
+        <w:t xml:space="preserve">1.61 ( -0.46 - 3.65 )</w:t>
       </w:r>
     </w:p>
     <w:p>
@@ -5479,7 +5462,7 @@
         <w:pStyle w:val="Compact"/>
       </w:pPr>
       <w:r>
-        <w:t xml:space="preserve">-4.79 ( -6.21 - -2.83 )</w:t>
+        <w:t xml:space="preserve">-4.79 ( -6.89 - -3.08 )</w:t>
       </w:r>
     </w:p>
     <w:p>
@@ -5491,7 +5474,7 @@
         <w:pStyle w:val="Compact"/>
       </w:pPr>
       <w:r>
-        <w:t xml:space="preserve">1.56 ( -1.01 - 3.58 )</w:t>
+        <w:t xml:space="preserve">1.56 ( -0.46 - 2.91 )</w:t>
       </w:r>
     </w:p>
     <w:p>
@@ -5503,7 +5486,7 @@
         <w:pStyle w:val="Compact"/>
       </w:pPr>
       <w:r>
-        <w:t xml:space="preserve">5.69 ( -1.01 - 10.17 )</w:t>
+        <w:t xml:space="preserve">5.69 ( -0.46 - 7.86 )</w:t>
       </w:r>
     </w:p>
     <w:p>
@@ -5515,7 +5498,7 @@
         <w:pStyle w:val="Compact"/>
       </w:pPr>
       <w:r>
-        <w:t xml:space="preserve">-0.31 ( -1.01 - 0.77 )</w:t>
+        <w:t xml:space="preserve">-0.31 ( -0.46 - 0.46 )</w:t>
       </w:r>
     </w:p>
     <w:p>
@@ -5527,7 +5510,7 @@
         <w:pStyle w:val="Compact"/>
       </w:pPr>
       <w:r>
-        <w:t xml:space="preserve">-3.18 ( -1.01 - -1.79 )</w:t>
+        <w:t xml:space="preserve">-3.18 ( -0.46 - -2.08 )</w:t>
       </w:r>
     </w:p>
     <w:bookmarkEnd w:id="44"/>
@@ -5587,22 +5570,13 @@
         <w:t xml:space="preserve">(6)</w:t>
       </w:r>
       <w:r>
-        <w:t xml:space="preserve">. What also can be seen from previous studies is a correlation between major trauma and high preventable death(</w:t>
-      </w:r>
-      <w:r>
-        <w:t xml:space="preserve">(30)</w:t>
-      </w:r>
-      <w:r>
-        <w:t xml:space="preserve">;</w:t>
-      </w:r>
-      <w:r>
-        <w:t xml:space="preserve"> </w:t>
-      </w:r>
-      <w:r>
-        <w:t xml:space="preserve">(31)</w:t>
-      </w:r>
-      <w:r>
-        <w:t xml:space="preserve">). That major and complex trauma has ha greater risk for non optimal trauma care was also consistent with the our results, as the median NISS was higher in the OFI cohort then in the non OFI cohort.</w:t>
+        <w:t xml:space="preserve">. What also can be seen from previous studies is a correlation between major trauma and high preventable death</w:t>
+      </w:r>
+      <w:r>
+        <w:t xml:space="preserve">(28,29)</w:t>
+      </w:r>
+      <w:r>
+        <w:t xml:space="preserve">. That major and complex trauma has ha greater risk for non optimal trauma care was also consistent with the our results, as the median NISS was higher in the OFI cohort then in the non OFI cohort.</w:t>
       </w:r>
     </w:p>
     <w:p>
@@ -5629,7 +5603,7 @@
         <w:t xml:space="preserve">Both data from SWETRAU and previous studies show that men are over represented as trauma patients.</w:t>
       </w:r>
       <w:r>
-        <w:t xml:space="preserve">(23,32)</w:t>
+        <w:t xml:space="preserve">(22,37)</w:t>
       </w:r>
       <w:r>
         <w:t xml:space="preserve"> </w:t>
@@ -5638,7 +5612,7 @@
         <w:t xml:space="preserve">Even though men in this study had a higher OFI frequency then women, the difference was not statistically significant. There is however previous research showing that men have a higher frequency of trauma mortality. Bolandparvaz et al fond that males had a higher risk for trauma mortality</w:t>
       </w:r>
       <w:r>
-        <w:t xml:space="preserve">(32)</w:t>
+        <w:t xml:space="preserve">(37)</w:t>
       </w:r>
       <w:r>
         <w:t xml:space="preserve">. Pape et al showed that females were less likely to die after trauma</w:t>
@@ -5647,7 +5621,7 @@
         <w:t xml:space="preserve"> </w:t>
       </w:r>
       <w:r>
-        <w:t xml:space="preserve">(33)</w:t>
+        <w:t xml:space="preserve">(38)</w:t>
       </w:r>
       <w:r>
         <w:t xml:space="preserve">. Davoodabadi et al. found that there was no difference between the genders in preventable deaths after trauma</w:t>
@@ -5656,7 +5630,7 @@
         <w:t xml:space="preserve"> </w:t>
       </w:r>
       <w:r>
-        <w:t xml:space="preserve">(34)</w:t>
+        <w:t xml:space="preserve">(39)</w:t>
       </w:r>
       <w:r>
         <w:t xml:space="preserve">. One explanation for these differences could be that men and women suffer from different kinds of trauma. For example the majority of penetraiting trauma patients are men</w:t>
@@ -5665,7 +5639,7 @@
         <w:t xml:space="preserve"> </w:t>
       </w:r>
       <w:r>
-        <w:t xml:space="preserve">(23)</w:t>
+        <w:t xml:space="preserve">(22)</w:t>
       </w:r>
       <w:r>
         <w:t xml:space="preserve">.</w:t>
@@ -5679,13 +5653,13 @@
         <w:t xml:space="preserve">The study also shows a higher mean age in the OFI cohrt than in the non OFI cohort. Meaning that the older the patient is the higher is the risk for non optimal trauma care. Ang et al found that patients between 75-84 years old had a 33% higher odds for preventable death, and those over 85 years had a 91% higher risk</w:t>
       </w:r>
       <w:r>
-        <w:t xml:space="preserve">(35)</w:t>
+        <w:t xml:space="preserve">(25)</w:t>
       </w:r>
       <w:r>
         <w:t xml:space="preserve">. Previous research has also shown an in increased mortality rate in older trauma patients, which in part potentially could be explained by sub optimal trauma care</w:t>
       </w:r>
       <w:r>
-        <w:t xml:space="preserve">(36,37)</w:t>
+        <w:t xml:space="preserve">(26,27)</w:t>
       </w:r>
       <w:r>
         <w:t xml:space="preserve">.</w:t>
@@ -5746,14 +5720,6 @@
       </w:pPr>
       <w:r>
         <w:t xml:space="preserve">As the total number of patients is relatively small, the size of some of the more uncommon trauma cohorts are very small, which is something one must keep in mind when studying the results. furthermore the delta values has for some cohorts a CI with quite a big range. This is most likely because of the low number of patients in these cohorts, making the delta value more sensitive to outliers.</w:t>
-      </w:r>
-    </w:p>
-    <w:p>
-      <w:pPr>
-        <w:pStyle w:val="BodyText"/>
-      </w:pPr>
-      <w:r>
-        <w:t xml:space="preserve">Those who did not have OFI were more likely to be alive after 30 days (92,1%) compared to those in which OFI were identified (90,1%)</w:t>
       </w:r>
     </w:p>
     <w:bookmarkEnd w:id="46"/>
@@ -5785,7 +5751,7 @@
         <w:t xml:space="preserve"> </w:t>
       </w:r>
       <w:r>
-        <w:t xml:space="preserve">(35)</w:t>
+        <w:t xml:space="preserve">(25)</w:t>
       </w:r>
       <w:r>
         <w:t xml:space="preserve">. Both in a moral aspect as well as in the eyes of the law, since everyone is entitled to the best care available.</w:t>
@@ -5802,7 +5768,7 @@
         <w:t xml:space="preserve"> </w:t>
       </w:r>
       <w:r>
-        <w:t xml:space="preserve">(38)</w:t>
+        <w:t xml:space="preserve">(40)</w:t>
       </w:r>
       <w:r>
         <w:t xml:space="preserve">. The fact that co-morbidity is an independent risk factor might affect the generalizability since the results of this study may not apply to the part of the population without co-morbidity.</w:t>
@@ -5819,7 +5785,7 @@
         <w:t xml:space="preserve"> </w:t>
       </w:r>
       <w:r>
-        <w:t xml:space="preserve">(34)</w:t>
+        <w:t xml:space="preserve">(39)</w:t>
       </w:r>
       <w:r>
         <w:t xml:space="preserve">.</w:t>
@@ -5894,7 +5860,7 @@
     </w:p>
     <w:bookmarkEnd w:id="49"/>
     <w:bookmarkEnd w:id="50"/>
-    <w:bookmarkStart w:id="98" w:name="references"/>
+    <w:bookmarkStart w:id="101" w:name="references"/>
     <w:p>
       <w:pPr>
         <w:pStyle w:val="Heading1"/>
@@ -5903,7 +5869,7 @@
         <w:t xml:space="preserve">References</w:t>
       </w:r>
     </w:p>
-    <w:bookmarkStart w:id="97" w:name="refs"/>
+    <w:bookmarkStart w:id="100" w:name="refs"/>
     <w:bookmarkStart w:id="52" w:name="ref-Gerdin"/>
     <w:p>
       <w:pPr>
@@ -6344,7 +6310,7 @@
       </w:r>
     </w:p>
     <w:bookmarkEnd w:id="69"/>
-    <w:bookmarkStart w:id="71" w:name="ref-OReilly2013"/>
+    <w:bookmarkStart w:id="71" w:name="ref-Traumaguidelines09"/>
     <w:p>
       <w:pPr>
         <w:pStyle w:val="Bibliography"/>
@@ -6359,12 +6325,116 @@
         <w:t xml:space="preserve">	</w:t>
       </w:r>
       <w:r>
+        <w:t xml:space="preserve">WHO, International society of surgery and International Association for Trauma Surgery and Intensive Care. Guidelines for trauma quality improvement programmes. 2009 [cited 2022 Sep 23]; Available from:</w:t>
+      </w:r>
+      <w:r>
+        <w:t xml:space="preserve"> </w:t>
+      </w:r>
+      <w:hyperlink r:id="rId70">
+        <w:r>
+          <w:rPr>
+            <w:rStyle w:val="Hyperlink"/>
+          </w:rPr>
+          <w:t xml:space="preserve">https://apps.who.int/iris/bitstream/handle/10665/44061/9789241597746_eng.pdf?sequence=1&amp;isAllowed=y</w:t>
+        </w:r>
+      </w:hyperlink>
+    </w:p>
+    <w:bookmarkEnd w:id="71"/>
+    <w:bookmarkStart w:id="72" w:name="ref-Montmany2016-hz"/>
+    <w:p>
+      <w:pPr>
+        <w:pStyle w:val="Bibliography"/>
+      </w:pPr>
+      <w:r>
+        <w:t xml:space="preserve">20.</w:t>
+      </w:r>
+      <w:r>
+        <w:t xml:space="preserve"> </w:t>
+      </w:r>
+      <w:r>
+        <w:t xml:space="preserve">	</w:t>
+      </w:r>
+      <w:r>
+        <w:t xml:space="preserve">Montmany S, Pallisera A, Rebasa P, Campos A, Colilles C, Luna A, et al. Preventable deaths and potentially preventable deaths. What are our errors? Injury. 2016 Mar;47(3):669–73.</w:t>
+      </w:r>
+      <w:r>
+        <w:t xml:space="preserve"> </w:t>
+      </w:r>
+    </w:p>
+    <w:bookmarkEnd w:id="72"/>
+    <w:bookmarkStart w:id="73" w:name="ref-Coats2020-wj"/>
+    <w:p>
+      <w:pPr>
+        <w:pStyle w:val="Bibliography"/>
+      </w:pPr>
+      <w:r>
+        <w:t xml:space="preserve">21.</w:t>
+      </w:r>
+      <w:r>
+        <w:t xml:space="preserve"> </w:t>
+      </w:r>
+      <w:r>
+        <w:t xml:space="preserve">	</w:t>
+      </w:r>
+      <w:r>
+        <w:t xml:space="preserve">Coats T. Blunt major trauma: Now two different diseases? Br J Hosp Med (Lond). 2020 Apr;81(4):1–3.</w:t>
+      </w:r>
+      <w:r>
+        <w:t xml:space="preserve"> </w:t>
+      </w:r>
+    </w:p>
+    <w:bookmarkEnd w:id="73"/>
+    <w:bookmarkStart w:id="75" w:name="ref-arsrapportswetrau"/>
+    <w:p>
+      <w:pPr>
+        <w:pStyle w:val="Bibliography"/>
+      </w:pPr>
+      <w:r>
+        <w:t xml:space="preserve">22.</w:t>
+      </w:r>
+      <w:r>
+        <w:t xml:space="preserve"> </w:t>
+      </w:r>
+      <w:r>
+        <w:t xml:space="preserve">	</w:t>
+      </w:r>
+      <w:r>
+        <w:t xml:space="preserve">Svenska traumaregistret (SweTrau). Årsrapport 2021. [cited 2022 Sep 23]; Available from:</w:t>
+      </w:r>
+      <w:r>
+        <w:t xml:space="preserve"> </w:t>
+      </w:r>
+      <w:hyperlink r:id="rId74">
+        <w:r>
+          <w:rPr>
+            <w:rStyle w:val="Hyperlink"/>
+          </w:rPr>
+          <w:t xml:space="preserve">https://rcsyd.se/swetrau/om-swetrau/arsrapporter</w:t>
+        </w:r>
+      </w:hyperlink>
+    </w:p>
+    <w:bookmarkEnd w:id="75"/>
+    <w:bookmarkStart w:id="77" w:name="ref-OReilly2013"/>
+    <w:p>
+      <w:pPr>
+        <w:pStyle w:val="Bibliography"/>
+      </w:pPr>
+      <w:r>
+        <w:t xml:space="preserve">23.</w:t>
+      </w:r>
+      <w:r>
+        <w:t xml:space="preserve"> </w:t>
+      </w:r>
+      <w:r>
+        <w:t xml:space="preserve">	</w:t>
+      </w:r>
+      <w:r>
         <w:t xml:space="preserve">O’Reilly D, Mahendran K, West A, Shirley P, Walsh M, Tai N. Opportunities for improvement in the management of patients who die from haemorrhage after trauma. British Journal of Surgery [Internet]. 2013 Mar;100(6):749–55. Available from:</w:t>
       </w:r>
       <w:r>
         <w:t xml:space="preserve"> </w:t>
       </w:r>
-      <w:hyperlink r:id="rId70">
+      <w:hyperlink r:id="rId76">
         <w:r>
           <w:rPr>
             <w:rStyle w:val="Hyperlink"/>
@@ -6373,14 +6443,14 @@
         </w:r>
       </w:hyperlink>
     </w:p>
-    <w:bookmarkEnd w:id="71"/>
-    <w:bookmarkStart w:id="73" w:name="ref-Traumaguidelines09"/>
+    <w:bookmarkEnd w:id="77"/>
+    <w:bookmarkStart w:id="78" w:name="ref-Chambers2019"/>
     <w:p>
       <w:pPr>
         <w:pStyle w:val="Bibliography"/>
       </w:pPr>
       <w:r>
-        <w:t xml:space="preserve">20.</w:t>
+        <w:t xml:space="preserve">24.</w:t>
       </w:r>
       <w:r>
         <w:t xml:space="preserve"> </w:t>
@@ -6389,28 +6459,29 @@
         <w:t xml:space="preserve">	</w:t>
       </w:r>
       <w:r>
-        <w:t xml:space="preserve">WHO, International society of surgery and International Association for Trauma Surgery and Intensive Care. Guidelines for trauma quality improvement programmes. 2009 [cited 2022 Sep 23]; Available from:</w:t>
-      </w:r>
-      <w:r>
-        <w:t xml:space="preserve"> </w:t>
-      </w:r>
-      <w:hyperlink r:id="rId72">
-        <w:r>
-          <w:rPr>
-            <w:rStyle w:val="Hyperlink"/>
-          </w:rPr>
-          <w:t xml:space="preserve">https://apps.who.int/iris/bitstream/handle/10665/44061/9789241597746_eng.pdf?sequence=1&amp;isAllowed=y</w:t>
-        </w:r>
-      </w:hyperlink>
-    </w:p>
-    <w:bookmarkEnd w:id="73"/>
-    <w:bookmarkStart w:id="74" w:name="ref-Montmany2016-hz"/>
+        <w:t xml:space="preserve">Chambers JA, Seastedt K, Krell R, Caterson E, Levy M, Turner N.</w:t>
+      </w:r>
+      <w:r>
+        <w:t xml:space="preserve"> </w:t>
+      </w:r>
+      <w:r>
+        <w:t xml:space="preserve">“Stop the bleed”</w:t>
+      </w:r>
+      <w:r>
+        <w:t xml:space="preserve">: A u.s. Military installation’s model for implementation of a rapid hemorrhage control program. Mil Med. 2019 Mar;184(3-4):67–71.</w:t>
+      </w:r>
+      <w:r>
+        <w:t xml:space="preserve"> </w:t>
+      </w:r>
+    </w:p>
+    <w:bookmarkEnd w:id="78"/>
+    <w:bookmarkStart w:id="79" w:name="ref-Ang2022"/>
     <w:p>
       <w:pPr>
         <w:pStyle w:val="Bibliography"/>
       </w:pPr>
       <w:r>
-        <w:t xml:space="preserve">21.</w:t>
+        <w:t xml:space="preserve">25.</w:t>
       </w:r>
       <w:r>
         <w:t xml:space="preserve"> </w:t>
@@ -6419,20 +6490,20 @@
         <w:t xml:space="preserve">	</w:t>
       </w:r>
       <w:r>
-        <w:t xml:space="preserve">Montmany S, Pallisera A, Rebasa P, Campos A, Colilles C, Luna A, et al. Preventable deaths and potentially preventable deaths. What are our errors? Injury. 2016 Mar;47(3):669–73.</w:t>
-      </w:r>
-      <w:r>
-        <w:t xml:space="preserve"> </w:t>
-      </w:r>
-    </w:p>
-    <w:bookmarkEnd w:id="74"/>
-    <w:bookmarkStart w:id="75" w:name="ref-Coats2020-wj"/>
+        <w:t xml:space="preserve">Ang D, Nieto K, Sutherland M, O’Brien M, Liu H, Elkbuli A. Understanding preventable deaths in the geriatric trauma population: Analysis of 3,452,339 patients from the center of medicare and medicaid services database. Am Surg. 2022 Apr;88(4):587–96.</w:t>
+      </w:r>
+      <w:r>
+        <w:t xml:space="preserve"> </w:t>
+      </w:r>
+    </w:p>
+    <w:bookmarkEnd w:id="79"/>
+    <w:bookmarkStart w:id="80" w:name="ref-Adams2012"/>
     <w:p>
       <w:pPr>
         <w:pStyle w:val="Bibliography"/>
       </w:pPr>
       <w:r>
-        <w:t xml:space="preserve">22.</w:t>
+        <w:t xml:space="preserve">26.</w:t>
       </w:r>
       <w:r>
         <w:t xml:space="preserve"> </w:t>
@@ -6441,20 +6512,32 @@
         <w:t xml:space="preserve">	</w:t>
       </w:r>
       <w:r>
-        <w:t xml:space="preserve">Coats T. Blunt major trauma: Now two different diseases? Br J Hosp Med (Lond). 2020 Apr;81(4):1–3.</w:t>
-      </w:r>
-      <w:r>
-        <w:t xml:space="preserve"> </w:t>
-      </w:r>
-    </w:p>
-    <w:bookmarkEnd w:id="75"/>
-    <w:bookmarkStart w:id="77" w:name="ref-arsrapportswetrau"/>
+        <w:t xml:space="preserve">Adams SD, Cotton BA, McGuire MF, Dipasupil E, Podbielski JM, Zaharia A, et al. Unique pattern of complications in elderly trauma patients at a level</w:t>
+      </w:r>
+      <w:r>
+        <w:t xml:space="preserve"> </w:t>
+      </w:r>
+      <w:r>
+        <w:t xml:space="preserve">I</w:t>
+      </w:r>
+      <w:r>
+        <w:t xml:space="preserve"> </w:t>
+      </w:r>
+      <w:r>
+        <w:t xml:space="preserve">trauma center. J Trauma Acute Care Surg. 2012 Jan;72(1):112–8.</w:t>
+      </w:r>
+      <w:r>
+        <w:t xml:space="preserve"> </w:t>
+      </w:r>
+    </w:p>
+    <w:bookmarkEnd w:id="80"/>
+    <w:bookmarkStart w:id="81" w:name="ref-S_Punla2022"/>
     <w:p>
       <w:pPr>
         <w:pStyle w:val="Bibliography"/>
       </w:pPr>
       <w:r>
-        <w:t xml:space="preserve">23.</w:t>
+        <w:t xml:space="preserve">27.</w:t>
       </w:r>
       <w:r>
         <w:t xml:space="preserve"> </w:t>
@@ -6463,28 +6546,41 @@
         <w:t xml:space="preserve">	</w:t>
       </w:r>
       <w:r>
-        <w:t xml:space="preserve">Svenska traumaregistret (SweTrau). Årsrapport 2021. [cited 2022 Sep 23]; Available from:</w:t>
-      </w:r>
-      <w:r>
-        <w:t xml:space="preserve"> </w:t>
-      </w:r>
-      <w:hyperlink r:id="rId76">
-        <w:r>
-          <w:rPr>
-            <w:rStyle w:val="Hyperlink"/>
-          </w:rPr>
-          <w:t xml:space="preserve">https://rcsyd.se/swetrau/om-swetrau/arsrapporter</w:t>
-        </w:r>
-      </w:hyperlink>
-    </w:p>
-    <w:bookmarkEnd w:id="77"/>
-    <w:bookmarkStart w:id="79" w:name="ref-swetrau"/>
+        <w:t xml:space="preserve">S. Punla C, https://orcid.org/ 0000-0002-1094-0018, cspunla@bpsu.edu.ph, C. Farro R, https://orcid.org/0000-0002-3571-2716, rcfarro@bpsu.edu.ph, Bataan Peninsula State University Dinalupihan, Bataan, Philippines. Are we there yet?: An analysis of the competencies of</w:t>
+      </w:r>
+      <w:r>
+        <w:t xml:space="preserve"> </w:t>
+      </w:r>
+      <w:r>
+        <w:t xml:space="preserve">BEED</w:t>
+      </w:r>
+      <w:r>
+        <w:t xml:space="preserve"> </w:t>
+      </w:r>
+      <w:r>
+        <w:t xml:space="preserve">graduates of</w:t>
+      </w:r>
+      <w:r>
+        <w:t xml:space="preserve"> </w:t>
+      </w:r>
+      <w:r>
+        <w:t xml:space="preserve">BPSU-DC</w:t>
+      </w:r>
+      <w:r>
+        <w:t xml:space="preserve">. International Multidisciplinary Research Journal. 2022 Sep;4(3):50–9.</w:t>
+      </w:r>
+      <w:r>
+        <w:t xml:space="preserve"> </w:t>
+      </w:r>
+    </w:p>
+    <w:bookmarkEnd w:id="81"/>
+    <w:bookmarkStart w:id="82" w:name="ref-Schoeneberg2017"/>
     <w:p>
       <w:pPr>
         <w:pStyle w:val="Bibliography"/>
       </w:pPr>
       <w:r>
-        <w:t xml:space="preserve">24.</w:t>
+        <w:t xml:space="preserve">28.</w:t>
       </w:r>
       <w:r>
         <w:t xml:space="preserve"> </w:t>
@@ -6493,12 +6589,56 @@
         <w:t xml:space="preserve">	</w:t>
       </w:r>
       <w:r>
+        <w:t xml:space="preserve">Schoeneberg C, Schilling M, Hussmann B, Schmitz D, Lendemans S, Ruchholtz S. Preventable and potentially preventable deaths in severely injured patients: A retrospective analysis including patterns of errors. Eur J Trauma Emerg Surg. 2017 Aug;43(4):481–9.</w:t>
+      </w:r>
+      <w:r>
+        <w:t xml:space="preserve"> </w:t>
+      </w:r>
+    </w:p>
+    <w:bookmarkEnd w:id="82"/>
+    <w:bookmarkStart w:id="83" w:name="ref-Kleber2013"/>
+    <w:p>
+      <w:pPr>
+        <w:pStyle w:val="Bibliography"/>
+      </w:pPr>
+      <w:r>
+        <w:t xml:space="preserve">29.</w:t>
+      </w:r>
+      <w:r>
+        <w:t xml:space="preserve"> </w:t>
+      </w:r>
+      <w:r>
+        <w:t xml:space="preserve">	</w:t>
+      </w:r>
+      <w:r>
+        <w:t xml:space="preserve">Kleber C, Giesecke MT, Tsokos M, Haas NP, Buschmann CT. Trauma-related preventable deaths in berlin 2010: Need to change prehospital management strategies and trauma management education. World J Surg. 2013 May;37(5):1154–61.</w:t>
+      </w:r>
+      <w:r>
+        <w:t xml:space="preserve"> </w:t>
+      </w:r>
+    </w:p>
+    <w:bookmarkEnd w:id="83"/>
+    <w:bookmarkStart w:id="85" w:name="ref-swetrau"/>
+    <w:p>
+      <w:pPr>
+        <w:pStyle w:val="Bibliography"/>
+      </w:pPr>
+      <w:r>
+        <w:t xml:space="preserve">30.</w:t>
+      </w:r>
+      <w:r>
+        <w:t xml:space="preserve"> </w:t>
+      </w:r>
+      <w:r>
+        <w:t xml:space="preserve">	</w:t>
+      </w:r>
+      <w:r>
         <w:t xml:space="preserve">Svenska traumaregistret (SweTrau). THE SWEDISH TRAUMA REGISTRY (SWETRAU). [cited 2022 Sep 23]; Available from:</w:t>
       </w:r>
       <w:r>
         <w:t xml:space="preserve"> </w:t>
       </w:r>
-      <w:hyperlink r:id="rId78">
+      <w:hyperlink r:id="rId84">
         <w:r>
           <w:rPr>
             <w:rStyle w:val="Hyperlink"/>
@@ -6507,14 +6647,14 @@
         </w:r>
       </w:hyperlink>
     </w:p>
-    <w:bookmarkEnd w:id="79"/>
-    <w:bookmarkStart w:id="81" w:name="ref-Karolinska"/>
+    <w:bookmarkEnd w:id="85"/>
+    <w:bookmarkStart w:id="87" w:name="ref-Karolinska"/>
     <w:p>
       <w:pPr>
         <w:pStyle w:val="Bibliography"/>
       </w:pPr>
       <w:r>
-        <w:t xml:space="preserve">25.</w:t>
+        <w:t xml:space="preserve">31.</w:t>
       </w:r>
       <w:r>
         <w:t xml:space="preserve"> </w:t>
@@ -6528,7 +6668,7 @@
       <w:r>
         <w:t xml:space="preserve"> </w:t>
       </w:r>
-      <w:hyperlink r:id="rId80">
+      <w:hyperlink r:id="rId86">
         <w:r>
           <w:rPr>
             <w:rStyle w:val="Hyperlink"/>
@@ -6537,14 +6677,14 @@
         </w:r>
       </w:hyperlink>
     </w:p>
-    <w:bookmarkEnd w:id="81"/>
-    <w:bookmarkStart w:id="83" w:name="ref-Traumanks"/>
+    <w:bookmarkEnd w:id="87"/>
+    <w:bookmarkStart w:id="89" w:name="ref-Traumanks"/>
     <w:p>
       <w:pPr>
         <w:pStyle w:val="Bibliography"/>
       </w:pPr>
       <w:r>
-        <w:t xml:space="preserve">26.</w:t>
+        <w:t xml:space="preserve">32.</w:t>
       </w:r>
       <w:r>
         <w:t xml:space="preserve"> </w:t>
@@ -6558,7 +6698,7 @@
       <w:r>
         <w:t xml:space="preserve"> </w:t>
       </w:r>
-      <w:hyperlink r:id="rId82">
+      <w:hyperlink r:id="rId88">
         <w:r>
           <w:rPr>
             <w:rStyle w:val="Hyperlink"/>
@@ -6567,14 +6707,14 @@
         </w:r>
       </w:hyperlink>
     </w:p>
-    <w:bookmarkEnd w:id="83"/>
-    <w:bookmarkStart w:id="84" w:name="ref-Almskog2020"/>
+    <w:bookmarkEnd w:id="89"/>
+    <w:bookmarkStart w:id="90" w:name="ref-Almskog2020"/>
     <w:p>
       <w:pPr>
         <w:pStyle w:val="Bibliography"/>
       </w:pPr>
       <w:r>
-        <w:t xml:space="preserve">27.</w:t>
+        <w:t xml:space="preserve">33.</w:t>
       </w:r>
       <w:r>
         <w:t xml:space="preserve"> </w:t>
@@ -6589,14 +6729,14 @@
         <w:t xml:space="preserve"> </w:t>
       </w:r>
     </w:p>
-    <w:bookmarkEnd w:id="84"/>
-    <w:bookmarkStart w:id="85" w:name="ref-Granstrom2012"/>
+    <w:bookmarkEnd w:id="90"/>
+    <w:bookmarkStart w:id="91" w:name="ref-Granstrom2012"/>
     <w:p>
       <w:pPr>
         <w:pStyle w:val="Bibliography"/>
       </w:pPr>
       <w:r>
-        <w:t xml:space="preserve">28.</w:t>
+        <w:t xml:space="preserve">34.</w:t>
       </w:r>
       <w:r>
         <w:t xml:space="preserve"> </w:t>
@@ -6635,14 +6775,14 @@
         <w:t xml:space="preserve"> </w:t>
       </w:r>
     </w:p>
-    <w:bookmarkEnd w:id="85"/>
-    <w:bookmarkStart w:id="87" w:name="ref-R"/>
+    <w:bookmarkEnd w:id="91"/>
+    <w:bookmarkStart w:id="93" w:name="ref-R"/>
     <w:p>
       <w:pPr>
         <w:pStyle w:val="Bibliography"/>
       </w:pPr>
       <w:r>
-        <w:t xml:space="preserve">29.</w:t>
+        <w:t xml:space="preserve">35.</w:t>
       </w:r>
       <w:r>
         <w:t xml:space="preserve"> </w:t>
@@ -6656,7 +6796,7 @@
       <w:r>
         <w:t xml:space="preserve"> </w:t>
       </w:r>
-      <w:hyperlink r:id="rId86">
+      <w:hyperlink r:id="rId92">
         <w:r>
           <w:rPr>
             <w:rStyle w:val="Hyperlink"/>
@@ -6665,14 +6805,14 @@
         </w:r>
       </w:hyperlink>
     </w:p>
-    <w:bookmarkEnd w:id="87"/>
-    <w:bookmarkStart w:id="88" w:name="ref-Schoeneberg2017"/>
+    <w:bookmarkEnd w:id="93"/>
+    <w:bookmarkStart w:id="95" w:name="ref-swetrauetik"/>
     <w:p>
       <w:pPr>
         <w:pStyle w:val="Bibliography"/>
       </w:pPr>
       <w:r>
-        <w:t xml:space="preserve">30.</w:t>
+        <w:t xml:space="preserve">36.</w:t>
       </w:r>
       <w:r>
         <w:t xml:space="preserve"> </w:t>
@@ -6681,20 +6821,28 @@
         <w:t xml:space="preserve">	</w:t>
       </w:r>
       <w:r>
-        <w:t xml:space="preserve">Schoeneberg C, Schilling M, Hussmann B, Schmitz D, Lendemans S, Ruchholtz S. Preventable and potentially preventable deaths in severely injured patients: A retrospective analysis including patterns of errors. Eur J Trauma Emerg Surg. 2017 Aug;43(4):481–9.</w:t>
-      </w:r>
-      <w:r>
-        <w:t xml:space="preserve"> </w:t>
-      </w:r>
-    </w:p>
-    <w:bookmarkEnd w:id="88"/>
-    <w:bookmarkStart w:id="89" w:name="ref-Kleber2013"/>
+        <w:t xml:space="preserve">Svenska Traumaregistret (SweTrau). Du bidrar till en bättre vård! [Internet]. 2022 [cited 2022 Dec 17]. Available from:</w:t>
+      </w:r>
+      <w:r>
+        <w:t xml:space="preserve"> </w:t>
+      </w:r>
+      <w:hyperlink r:id="rId94">
+        <w:r>
+          <w:rPr>
+            <w:rStyle w:val="Hyperlink"/>
+          </w:rPr>
+          <w:t xml:space="preserve">https://rcsyd.se/swetrau/wp-content/uploads/sites/10/2019/09/Patientinformation-SweTrau.pdf?fbclid=IwAR2UEOeGLL9SeEBYC5961nMZDUhlk337qPldyqA9-Yox85NmbeV_l7V3PDw</w:t>
+        </w:r>
+      </w:hyperlink>
+    </w:p>
+    <w:bookmarkEnd w:id="95"/>
+    <w:bookmarkStart w:id="96" w:name="ref-Bolandparvaz2017"/>
     <w:p>
       <w:pPr>
         <w:pStyle w:val="Bibliography"/>
       </w:pPr>
       <w:r>
-        <w:t xml:space="preserve">31.</w:t>
+        <w:t xml:space="preserve">37.</w:t>
       </w:r>
       <w:r>
         <w:t xml:space="preserve"> </w:t>
@@ -6703,20 +6851,20 @@
         <w:t xml:space="preserve">	</w:t>
       </w:r>
       <w:r>
-        <w:t xml:space="preserve">Kleber C, Giesecke MT, Tsokos M, Haas NP, Buschmann CT. Trauma-related preventable deaths in berlin 2010: Need to change prehospital management strategies and trauma management education. World J Surg. 2013 May;37(5):1154–61.</w:t>
-      </w:r>
-      <w:r>
-        <w:t xml:space="preserve"> </w:t>
-      </w:r>
-    </w:p>
-    <w:bookmarkEnd w:id="89"/>
-    <w:bookmarkStart w:id="90" w:name="ref-Bolandparvaz2017"/>
+        <w:t xml:space="preserve">Bolandparvaz S, Yadollahi M, Abbasi HR, Anvar M. Injury patterns among various age and gender groups of trauma patients in southern iran. Medicine (Baltimore). 2017 Oct;96(41):e7812.</w:t>
+      </w:r>
+      <w:r>
+        <w:t xml:space="preserve"> </w:t>
+      </w:r>
+    </w:p>
+    <w:bookmarkEnd w:id="96"/>
+    <w:bookmarkStart w:id="97" w:name="ref-Pape2019"/>
     <w:p>
       <w:pPr>
         <w:pStyle w:val="Bibliography"/>
       </w:pPr>
       <w:r>
-        <w:t xml:space="preserve">32.</w:t>
+        <w:t xml:space="preserve">38.</w:t>
       </w:r>
       <w:r>
         <w:t xml:space="preserve"> </w:t>
@@ -6725,20 +6873,20 @@
         <w:t xml:space="preserve">	</w:t>
       </w:r>
       <w:r>
-        <w:t xml:space="preserve">Bolandparvaz S, Yadollahi M, Abbasi HR, Anvar M. Injury patterns among various age and gender groups of trauma patients in southern iran. Medicine (Baltimore). 2017 Oct;96(41):e7812.</w:t>
-      </w:r>
-      <w:r>
-        <w:t xml:space="preserve"> </w:t>
-      </w:r>
-    </w:p>
-    <w:bookmarkEnd w:id="90"/>
-    <w:bookmarkStart w:id="91" w:name="ref-Pape2019"/>
+        <w:t xml:space="preserve">Pape M, Giannakópoulos GF, Zuidema WP, Lange-Klerk ESM de, Toor EJ, Edwards MJR, et al. Is there an association between female gender and outcome in severe trauma? A multi-center analysis in the netherlands. Scand J Trauma Resusc Emerg Med. 2019 Feb;27(1):16.</w:t>
+      </w:r>
+      <w:r>
+        <w:t xml:space="preserve"> </w:t>
+      </w:r>
+    </w:p>
+    <w:bookmarkEnd w:id="97"/>
+    <w:bookmarkStart w:id="98" w:name="ref-Davoodabadi2021"/>
     <w:p>
       <w:pPr>
         <w:pStyle w:val="Bibliography"/>
       </w:pPr>
       <w:r>
-        <w:t xml:space="preserve">33.</w:t>
+        <w:t xml:space="preserve">39.</w:t>
       </w:r>
       <w:r>
         <w:t xml:space="preserve"> </w:t>
@@ -6747,20 +6895,20 @@
         <w:t xml:space="preserve">	</w:t>
       </w:r>
       <w:r>
-        <w:t xml:space="preserve">Pape M, Giannakópoulos GF, Zuidema WP, Lange-Klerk ESM de, Toor EJ, Edwards MJR, et al. Is there an association between female gender and outcome in severe trauma? A multi-center analysis in the netherlands. Scand J Trauma Resusc Emerg Med. 2019 Feb;27(1):16.</w:t>
-      </w:r>
-      <w:r>
-        <w:t xml:space="preserve"> </w:t>
-      </w:r>
-    </w:p>
-    <w:bookmarkEnd w:id="91"/>
-    <w:bookmarkStart w:id="92" w:name="ref-Davoodabadi2021"/>
+        <w:t xml:space="preserve">Davoodabadi A, Abdorrahim Kashi E, Mohammadzadeh M, Mousavi N, Shafagh S, Ghafoor L, et al. Predicting factors and incidence of preventable trauma induced mortality. Ann Med Surg (Lond). 2021 Aug;68(102609):102609.</w:t>
+      </w:r>
+      <w:r>
+        <w:t xml:space="preserve"> </w:t>
+      </w:r>
+    </w:p>
+    <w:bookmarkEnd w:id="98"/>
+    <w:bookmarkStart w:id="99" w:name="ref-Brattstrom2015"/>
     <w:p>
       <w:pPr>
         <w:pStyle w:val="Bibliography"/>
       </w:pPr>
       <w:r>
-        <w:t xml:space="preserve">34.</w:t>
+        <w:t xml:space="preserve">40.</w:t>
       </w:r>
       <w:r>
         <w:t xml:space="preserve"> </w:t>
@@ -6769,136 +6917,15 @@
         <w:t xml:space="preserve">	</w:t>
       </w:r>
       <w:r>
-        <w:t xml:space="preserve">Davoodabadi A, Abdorrahim Kashi E, Mohammadzadeh M, Mousavi N, Shafagh S, Ghafoor L, et al. Predicting factors and incidence of preventable trauma induced mortality. Ann Med Surg (Lond). 2021 Aug;68(102609):102609.</w:t>
-      </w:r>
-      <w:r>
-        <w:t xml:space="preserve"> </w:t>
-      </w:r>
-    </w:p>
-    <w:bookmarkEnd w:id="92"/>
-    <w:bookmarkStart w:id="93" w:name="ref-Ang2022"/>
-    <w:p>
-      <w:pPr>
-        <w:pStyle w:val="Bibliography"/>
-      </w:pPr>
-      <w:r>
-        <w:t xml:space="preserve">35.</w:t>
-      </w:r>
-      <w:r>
-        <w:t xml:space="preserve"> </w:t>
-      </w:r>
-      <w:r>
-        <w:t xml:space="preserve">	</w:t>
-      </w:r>
-      <w:r>
-        <w:t xml:space="preserve">Ang D, Nieto K, Sutherland M, O’Brien M, Liu H, Elkbuli A. Understanding preventable deaths in the geriatric trauma population: Analysis of 3,452,339 patients from the center of medicare and medicaid services database. Am Surg. 2022 Apr;88(4):587–96.</w:t>
-      </w:r>
-      <w:r>
-        <w:t xml:space="preserve"> </w:t>
-      </w:r>
-    </w:p>
-    <w:bookmarkEnd w:id="93"/>
-    <w:bookmarkStart w:id="94" w:name="ref-Adams2012"/>
-    <w:p>
-      <w:pPr>
-        <w:pStyle w:val="Bibliography"/>
-      </w:pPr>
-      <w:r>
-        <w:t xml:space="preserve">36.</w:t>
-      </w:r>
-      <w:r>
-        <w:t xml:space="preserve"> </w:t>
-      </w:r>
-      <w:r>
-        <w:t xml:space="preserve">	</w:t>
-      </w:r>
-      <w:r>
-        <w:t xml:space="preserve">Adams SD, Cotton BA, McGuire MF, Dipasupil E, Podbielski JM, Zaharia A, et al. Unique pattern of complications in elderly trauma patients at a level</w:t>
-      </w:r>
-      <w:r>
-        <w:t xml:space="preserve"> </w:t>
-      </w:r>
-      <w:r>
-        <w:t xml:space="preserve">I</w:t>
-      </w:r>
-      <w:r>
-        <w:t xml:space="preserve"> </w:t>
-      </w:r>
-      <w:r>
-        <w:t xml:space="preserve">trauma center. J Trauma Acute Care Surg. 2012 Jan;72(1):112–8.</w:t>
-      </w:r>
-      <w:r>
-        <w:t xml:space="preserve"> </w:t>
-      </w:r>
-    </w:p>
-    <w:bookmarkEnd w:id="94"/>
-    <w:bookmarkStart w:id="95" w:name="ref-S_Punla2022"/>
-    <w:p>
-      <w:pPr>
-        <w:pStyle w:val="Bibliography"/>
-      </w:pPr>
-      <w:r>
-        <w:t xml:space="preserve">37.</w:t>
-      </w:r>
-      <w:r>
-        <w:t xml:space="preserve"> </w:t>
-      </w:r>
-      <w:r>
-        <w:t xml:space="preserve">	</w:t>
-      </w:r>
-      <w:r>
-        <w:t xml:space="preserve">S. Punla C, https://orcid.org/ 0000-0002-1094-0018, cspunla@bpsu.edu.ph, C. Farro R, https://orcid.org/0000-0002-3571-2716, rcfarro@bpsu.edu.ph, Bataan Peninsula State University Dinalupihan, Bataan, Philippines. Are we there yet?: An analysis of the competencies of</w:t>
-      </w:r>
-      <w:r>
-        <w:t xml:space="preserve"> </w:t>
-      </w:r>
-      <w:r>
-        <w:t xml:space="preserve">BEED</w:t>
-      </w:r>
-      <w:r>
-        <w:t xml:space="preserve"> </w:t>
-      </w:r>
-      <w:r>
-        <w:t xml:space="preserve">graduates of</w:t>
-      </w:r>
-      <w:r>
-        <w:t xml:space="preserve"> </w:t>
-      </w:r>
-      <w:r>
-        <w:t xml:space="preserve">BPSU-DC</w:t>
-      </w:r>
-      <w:r>
-        <w:t xml:space="preserve">. International Multidisciplinary Research Journal. 2022 Sep;4(3):50–9.</w:t>
-      </w:r>
-      <w:r>
-        <w:t xml:space="preserve"> </w:t>
-      </w:r>
-    </w:p>
-    <w:bookmarkEnd w:id="95"/>
-    <w:bookmarkStart w:id="96" w:name="ref-Brattstrom2015"/>
-    <w:p>
-      <w:pPr>
-        <w:pStyle w:val="Bibliography"/>
-      </w:pPr>
-      <w:r>
-        <w:t xml:space="preserve">38.</w:t>
-      </w:r>
-      <w:r>
-        <w:t xml:space="preserve"> </w:t>
-      </w:r>
-      <w:r>
-        <w:t xml:space="preserve">	</w:t>
-      </w:r>
-      <w:r>
         <w:t xml:space="preserve">Brattström O, Eriksson M, Larsson E, Oldner A. Socio-economic status and co-morbidity as risk factors for trauma. Eur J Epidemiol. 2015 Feb;30(2):151–7.</w:t>
       </w:r>
       <w:r>
         <w:t xml:space="preserve"> </w:t>
       </w:r>
     </w:p>
-    <w:bookmarkEnd w:id="96"/>
-    <w:bookmarkEnd w:id="97"/>
-    <w:bookmarkEnd w:id="98"/>
+    <w:bookmarkEnd w:id="99"/>
+    <w:bookmarkEnd w:id="100"/>
+    <w:bookmarkEnd w:id="101"/>
     <w:sectPr/>
   </w:body>
 </w:document>

</xml_diff>